<commit_message>
Ejercicio 4, análisis y diseño
Ejercicio 4a,4b,4c,4d análisis y diseño
</commit_message>
<xml_diff>
--- a/TP1/TP01FPOO_FloresJoseFernando.docx
+++ b/TP1/TP01FPOO_FloresJoseFernando.docx
@@ -207,15 +207,13 @@
                 <v:shape id="_x0000_i1025" type="#_x0000_t75" style="width:78.15pt;height:44.85pt" o:ole="">
                   <v:imagedata r:id="rId8" o:title=""/>
                 </v:shape>
-                <o:OLEObject Type="Embed" ProgID="PBrush" ShapeID="_x0000_i1025" DrawAspect="Content" ObjectID="_1774449389" r:id="rId9"/>
+                <o:OLEObject Type="Embed" ProgID="PBrush" ShapeID="_x0000_i1025" DrawAspect="Content" ObjectID="_1774466809" r:id="rId9"/>
               </w:object>
             </w:r>
           </w:p>
         </w:tc>
       </w:tr>
     </w:tbl>
-    <w:bookmarkStart w:id="0" w:name="_GoBack"/>
-    <w:bookmarkEnd w:id="0"/>
     <w:p>
       <w:pPr>
         <w:rPr>
@@ -743,11 +741,7 @@
           </mc:Choice>
           <mc:Fallback>
             <w:pict>
-              <v:shapetype w14:anchorId="4BEDDD00" id="_x0000_t202" coordsize="21600,21600" o:spt="202" path="m,l,21600r21600,l21600,xe">
-                <v:stroke joinstyle="miter"/>
-                <v:path gradientshapeok="t" o:connecttype="rect"/>
-              </v:shapetype>
-              <v:shape id="Cuadro de texto 2" o:spid="_x0000_s1027" type="#_x0000_t202" style="position:absolute;margin-left:97.85pt;margin-top:246.9pt;width:2in;height:2in;z-index:251661312;visibility:visible;mso-wrap-style:none;mso-wrap-distance-left:9pt;mso-wrap-distance-top:0;mso-wrap-distance-right:9pt;mso-wrap-distance-bottom:0;mso-position-horizontal:absolute;mso-position-horizontal-relative:margin;mso-position-vertical:absolute;mso-position-vertical-relative:text;v-text-anchor:top" o:gfxdata="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" filled="f" stroked="f">
+              <v:shape w14:anchorId="4BEDDD00" id="Cuadro de texto 2" o:spid="_x0000_s1027" type="#_x0000_t202" style="position:absolute;margin-left:97.85pt;margin-top:246.9pt;width:2in;height:2in;z-index:251661312;visibility:visible;mso-wrap-style:none;mso-wrap-distance-left:9pt;mso-wrap-distance-top:0;mso-wrap-distance-right:9pt;mso-wrap-distance-bottom:0;mso-position-horizontal:absolute;mso-position-horizontal-relative:margin;mso-position-vertical:absolute;mso-position-vertical-relative:text;v-text-anchor:top" o:gfxdata="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" filled="f" stroked="f">
                 <v:textbox style="mso-fit-shape-to-text:t">
                   <w:txbxContent>
                     <w:p>
@@ -1138,6 +1132,11 @@
         </mc:AlternateContent>
       </w:r>
     </w:p>
+    <w:p>
+      <w:pPr>
+        <w:pStyle w:val="TtuloTDC"/>
+      </w:pPr>
+    </w:p>
     <w:sdt>
       <w:sdtPr>
         <w:rPr>
@@ -1147,7 +1146,7 @@
           <w:szCs w:val="22"/>
           <w:lang w:val="es-ES" w:eastAsia="en-US"/>
         </w:rPr>
-        <w:id w:val="80811779"/>
+        <w:id w:val="-846320252"/>
         <w:docPartObj>
           <w:docPartGallery w:val="Table of Contents"/>
           <w:docPartUnique/>
@@ -1168,7 +1167,7 @@
             <w:rPr>
               <w:lang w:val="es-ES"/>
             </w:rPr>
-            <w:t xml:space="preserve">                                                  índice</w:t>
+            <w:t>Contenido</w:t>
           </w:r>
         </w:p>
         <w:p>
@@ -1192,7 +1191,7 @@
           <w:r>
             <w:fldChar w:fldCharType="separate"/>
           </w:r>
-          <w:hyperlink w:anchor="_Toc163832179" w:history="1">
+          <w:hyperlink w:anchor="_Toc163838945" w:history="1">
             <w:r>
               <w:rPr>
                 <w:rStyle w:val="Hipervnculo"/>
@@ -1220,7 +1219,7 @@
                 <w:noProof/>
                 <w:webHidden/>
               </w:rPr>
-              <w:instrText xml:space="preserve"> PAGEREF _Toc163832179 \h </w:instrText>
+              <w:instrText xml:space="preserve"> PAGEREF _Toc163838945 \h </w:instrText>
             </w:r>
             <w:r>
               <w:rPr>
@@ -1241,6 +1240,76 @@
                 <w:webHidden/>
               </w:rPr>
               <w:t>3</w:t>
+            </w:r>
+            <w:r>
+              <w:rPr>
+                <w:noProof/>
+                <w:webHidden/>
+              </w:rPr>
+              <w:fldChar w:fldCharType="end"/>
+            </w:r>
+          </w:hyperlink>
+        </w:p>
+        <w:p>
+          <w:pPr>
+            <w:pStyle w:val="TDC2"/>
+            <w:tabs>
+              <w:tab w:val="right" w:leader="dot" w:pos="8494"/>
+            </w:tabs>
+            <w:rPr>
+              <w:rFonts w:eastAsiaTheme="minorEastAsia"/>
+              <w:noProof/>
+              <w:lang w:eastAsia="es-AR"/>
+            </w:rPr>
+          </w:pPr>
+          <w:hyperlink w:anchor="_Toc163838946" w:history="1">
+            <w:r>
+              <w:rPr>
+                <w:rStyle w:val="Hipervnculo"/>
+                <w:noProof/>
+              </w:rPr>
+              <w:t>Ejercicio 2</w:t>
+            </w:r>
+            <w:r>
+              <w:rPr>
+                <w:noProof/>
+                <w:webHidden/>
+              </w:rPr>
+              <w:tab/>
+            </w:r>
+            <w:r>
+              <w:rPr>
+                <w:noProof/>
+                <w:webHidden/>
+              </w:rPr>
+              <w:fldChar w:fldCharType="begin"/>
+            </w:r>
+            <w:r>
+              <w:rPr>
+                <w:noProof/>
+                <w:webHidden/>
+              </w:rPr>
+              <w:instrText xml:space="preserve"> PAGEREF _Toc163838946 \h </w:instrText>
+            </w:r>
+            <w:r>
+              <w:rPr>
+                <w:noProof/>
+                <w:webHidden/>
+              </w:rPr>
+            </w:r>
+            <w:r>
+              <w:rPr>
+                <w:noProof/>
+                <w:webHidden/>
+              </w:rPr>
+              <w:fldChar w:fldCharType="separate"/>
+            </w:r>
+            <w:r>
+              <w:rPr>
+                <w:noProof/>
+                <w:webHidden/>
+              </w:rPr>
+              <w:t>4</w:t>
             </w:r>
             <w:r>
               <w:rPr>
@@ -1286,7 +1355,9 @@
           <w:b/>
         </w:rPr>
       </w:pPr>
-      <w:bookmarkStart w:id="1" w:name="_Toc163832179"/>
+      <w:bookmarkStart w:id="0" w:name="_Toc163832179"/>
+      <w:bookmarkStart w:id="1" w:name="_Toc163838882"/>
+      <w:bookmarkStart w:id="2" w:name="_Toc163838945"/>
       <w:r>
         <w:rPr>
           <w:b/>
@@ -1295,20 +1366,14 @@
         <w:lastRenderedPageBreak/>
         <w:t>Ejercicio1</w:t>
       </w:r>
+      <w:bookmarkEnd w:id="0"/>
       <w:bookmarkEnd w:id="1"/>
+      <w:bookmarkEnd w:id="2"/>
     </w:p>
     <w:p/>
     <w:p>
       <w:r>
-        <w:t xml:space="preserve">REGLAMENTO Crear una carpeta denominada TP01_XXXX donde XXXX es el </w:t>
-      </w:r>
-      <w:proofErr w:type="spellStart"/>
-      <w:r>
-        <w:t>apellido_nombre</w:t>
-      </w:r>
-      <w:proofErr w:type="spellEnd"/>
-      <w:r>
-        <w:t xml:space="preserve"> del estudiante. Al producto final, subirlo en su repositorio y compartir el enlace en formulario. Sección Expresiones aritméticas y lógicas Resolver cada ejercicio en un archivo Word y luego programarlo en Processing. En el caso de la programación crear un archivo por ejercicio. </w:t>
+        <w:t xml:space="preserve">REGLAMENTO Crear una carpeta denominada TP01_XXXX donde XXXX es el apellido_nombre del estudiante. Al producto final, subirlo en su repositorio y compartir el enlace en formulario. Sección Expresiones aritméticas y lógicas Resolver cada ejercicio en un archivo Word y luego programarlo en Processing. En el caso de la programación crear un archivo por ejercicio. </w:t>
       </w:r>
     </w:p>
     <w:p/>
@@ -1384,25 +1449,7 @@
           <w:color w:val="000000" w:themeColor="text1"/>
           <w:lang w:val="es-ES"/>
         </w:rPr>
-        <w:t>(3*</w:t>
-      </w:r>
-      <w:proofErr w:type="gramStart"/>
-      <w:r>
-        <w:rPr>
-          <w:rFonts w:ascii="Calibri" w:eastAsia="Calibri" w:hAnsi="Calibri" w:cs="Calibri"/>
-          <w:color w:val="000000" w:themeColor="text1"/>
-          <w:lang w:val="es-ES"/>
-        </w:rPr>
-        <w:t>A)-(</w:t>
-      </w:r>
-      <w:proofErr w:type="gramEnd"/>
-      <w:r>
-        <w:rPr>
-          <w:rFonts w:ascii="Calibri" w:eastAsia="Calibri" w:hAnsi="Calibri" w:cs="Calibri"/>
-          <w:color w:val="000000" w:themeColor="text1"/>
-          <w:lang w:val="es-ES"/>
-        </w:rPr>
-        <w:t xml:space="preserve">4*B/(A^2)) </w:t>
+        <w:t xml:space="preserve">(3*A)-(4*B/(A^2)) </w:t>
       </w:r>
     </w:p>
     <w:p>
@@ -1501,15 +1548,26 @@
           <w:color w:val="000000" w:themeColor="text1"/>
           <w:lang w:val="es-ES"/>
         </w:rPr>
+        <w:sectPr>
+          <w:pgSz w:w="11906" w:h="16838"/>
+          <w:pgMar w:top="1417" w:right="1701" w:bottom="1417" w:left="1701" w:header="708" w:footer="708" w:gutter="0"/>
+          <w:pgBorders w:display="notFirstPage">
+            <w:bottom w:val="double" w:sz="4" w:space="1" w:color="2F5496" w:themeColor="accent1" w:themeShade="BF"/>
+          </w:pgBorders>
+          <w:cols w:space="708"/>
+          <w:titlePg/>
+          <w:docGrid w:linePitch="360"/>
+        </w:sectPr>
       </w:pPr>
       <w:r>
         <w:rPr>
           <w:rFonts w:ascii="Calibri" w:eastAsia="Calibri" w:hAnsi="Calibri" w:cs="Calibri"/>
+          <w:noProof/>
           <w:color w:val="000000" w:themeColor="text1"/>
-          <w:lang w:val="es-ES"/>
+          <w:lang w:eastAsia="es-AR"/>
         </w:rPr>
         <w:drawing>
-          <wp:anchor distT="0" distB="0" distL="114300" distR="114300" simplePos="0" relativeHeight="251664384" behindDoc="0" locked="0" layoutInCell="1" allowOverlap="1" wp14:anchorId="29B06571" wp14:editId="2287526E">
+          <wp:anchor distT="0" distB="0" distL="114300" distR="114300" simplePos="0" relativeHeight="251664384" behindDoc="0" locked="0" layoutInCell="1" allowOverlap="1" wp14:anchorId="29B06571" wp14:editId="47B03D5A">
             <wp:simplePos x="0" y="0"/>
             <wp:positionH relativeFrom="margin">
               <wp:align>left</wp:align>
@@ -1567,37 +1625,1624 @@
     </w:p>
     <w:p>
       <w:pPr>
-        <w:spacing w:line="240" w:lineRule="auto"/>
-        <w:jc w:val="both"/>
-        <w:rPr>
-          <w:rFonts w:ascii="Calibri" w:eastAsia="Calibri" w:hAnsi="Calibri" w:cs="Calibri"/>
+        <w:pStyle w:val="Ttulo2"/>
+        <w:rPr>
+          <w:sz w:val="32"/>
+          <w:szCs w:val="32"/>
+        </w:rPr>
+      </w:pPr>
+      <w:bookmarkStart w:id="3" w:name="_Toc163838883"/>
+      <w:bookmarkStart w:id="4" w:name="_Toc163838946"/>
+      <w:r>
+        <w:rPr>
+          <w:sz w:val="32"/>
+          <w:szCs w:val="32"/>
+        </w:rPr>
+        <w:lastRenderedPageBreak/>
+        <w:t>Ejercicio 2</w:t>
+      </w:r>
+      <w:bookmarkEnd w:id="3"/>
+      <w:bookmarkEnd w:id="4"/>
+    </w:p>
+    <w:p>
+      <w:bookmarkStart w:id="5" w:name="_Toc163838884"/>
+      <w:r>
+        <w:t>Evaluar la siguiente expresión 4 / 2 * 3 / 6 + 6 / 2 / 1 / 5 ^ 2 / 4 * 2</w:t>
+      </w:r>
+      <w:bookmarkEnd w:id="5"/>
+    </w:p>
+    <w:p>
+      <w:pPr>
+        <w:rPr>
+          <w:rFonts w:eastAsia="Calibri" w:cstheme="minorHAnsi"/>
+          <w:sz w:val="20"/>
+          <w:szCs w:val="20"/>
+          <w:lang w:val="es-ES"/>
+        </w:rPr>
+      </w:pPr>
+      <w:r>
+        <w:rPr>
+          <w:rFonts w:eastAsia="Calibri" w:cstheme="minorHAnsi"/>
+          <w:b/>
+          <w:bCs/>
+          <w:sz w:val="20"/>
+          <w:szCs w:val="20"/>
+          <w:lang w:val="es-ES"/>
+        </w:rPr>
+        <w:t>4 / 2 * 3 / 6 + 6 / 2 / 1 / 5 ^ 2 / 4 * 2</w:t>
+      </w:r>
+    </w:p>
+    <w:p>
+      <w:pPr>
+        <w:rPr>
+          <w:rFonts w:eastAsia="Calibri" w:cstheme="minorHAnsi"/>
+          <w:sz w:val="20"/>
+          <w:szCs w:val="20"/>
+          <w:lang w:val="es-ES"/>
+        </w:rPr>
+      </w:pPr>
+      <w:r>
+        <w:rPr>
+          <w:rFonts w:eastAsia="Calibri" w:cstheme="minorHAnsi"/>
+          <w:sz w:val="20"/>
+          <w:szCs w:val="20"/>
+          <w:lang w:val="es-ES"/>
+        </w:rPr>
+        <w:t>(((4/2) * 3) /6 ) + ((((6/2) / 1) / (5 ^ 2)) / 4) * 2</w:t>
+      </w:r>
+    </w:p>
+    <w:p>
+      <w:pPr>
+        <w:rPr>
+          <w:rFonts w:eastAsia="Calibri" w:cstheme="minorHAnsi"/>
+          <w:sz w:val="20"/>
+          <w:szCs w:val="20"/>
+          <w:lang w:val="es-ES"/>
+        </w:rPr>
+      </w:pPr>
+      <w:r>
+        <w:rPr>
+          <w:rFonts w:eastAsia="Calibri" w:cstheme="minorHAnsi"/>
+          <w:sz w:val="20"/>
+          <w:szCs w:val="20"/>
+          <w:lang w:val="es-ES"/>
+        </w:rPr>
+        <w:t>1.0 + 0.06</w:t>
+      </w:r>
+    </w:p>
+    <w:p>
+      <w:pPr>
+        <w:rPr>
+          <w:rFonts w:eastAsia="Calibri" w:cstheme="minorHAnsi"/>
           <w:color w:val="000000" w:themeColor="text1"/>
+          <w:sz w:val="20"/>
+          <w:szCs w:val="20"/>
           <w:lang w:val="es-ES"/>
         </w:rPr>
-        <w:sectPr>
-          <w:pgSz w:w="11906" w:h="16838"/>
-          <w:pgMar w:top="1417" w:right="1701" w:bottom="1417" w:left="1701" w:header="708" w:footer="708" w:gutter="0"/>
-          <w:pgBorders w:display="notFirstPage">
-            <w:bottom w:val="double" w:sz="4" w:space="1" w:color="2F5496" w:themeColor="accent1" w:themeShade="BF"/>
-          </w:pgBorders>
-          <w:cols w:space="708"/>
-          <w:titlePg/>
-          <w:docGrid w:linePitch="360"/>
-        </w:sectPr>
+      </w:pPr>
+      <w:r>
+        <w:rPr>
+          <w:rFonts w:eastAsia="Calibri" w:cstheme="minorHAnsi"/>
+          <w:color w:val="000000" w:themeColor="text1"/>
+          <w:sz w:val="20"/>
+          <w:szCs w:val="20"/>
+          <w:lang w:val="es-ES"/>
+        </w:rPr>
+        <w:t>1.06</w:t>
+      </w:r>
+    </w:p>
+    <w:p>
+      <w:pPr>
+        <w:rPr>
+          <w:rFonts w:eastAsia="Calibri" w:cstheme="minorHAnsi"/>
+          <w:color w:val="000000" w:themeColor="text1"/>
+          <w:sz w:val="20"/>
+          <w:szCs w:val="20"/>
+          <w:lang w:val="es-ES"/>
+        </w:rPr>
       </w:pPr>
     </w:p>
     <w:p>
-      <w:r>
-        <w:lastRenderedPageBreak/>
+      <w:pPr>
+        <w:rPr>
+          <w:rFonts w:eastAsia="Calibri" w:cstheme="minorHAnsi"/>
+          <w:color w:val="000000" w:themeColor="text1"/>
+          <w:sz w:val="20"/>
+          <w:szCs w:val="20"/>
+          <w:lang w:val="es-ES"/>
+        </w:rPr>
+      </w:pPr>
+      <w:r>
+        <w:rPr>
+          <w:rFonts w:eastAsia="Calibri" w:cstheme="minorHAnsi"/>
+          <w:color w:val="000000" w:themeColor="text1"/>
+          <w:sz w:val="20"/>
+          <w:szCs w:val="20"/>
+          <w:lang w:val="es-ES"/>
+        </w:rPr>
+        <w:t xml:space="preserve">Captura de </w:t>
+      </w:r>
+      <w:r>
+        <w:rPr>
+          <w:rFonts w:eastAsia="Calibri" w:cstheme="minorHAnsi"/>
+          <w:color w:val="000000" w:themeColor="text1"/>
+          <w:sz w:val="20"/>
+          <w:szCs w:val="20"/>
+          <w:lang w:val="es-ES"/>
+        </w:rPr>
+        <w:t>Processing</w:t>
+      </w:r>
+    </w:p>
+    <w:p>
+      <w:pPr>
+        <w:rPr>
+          <w:rFonts w:eastAsia="Calibri" w:cstheme="minorHAnsi"/>
+          <w:color w:val="000000" w:themeColor="text1"/>
+          <w:sz w:val="20"/>
+          <w:szCs w:val="20"/>
+          <w:lang w:val="es-ES"/>
+        </w:rPr>
+      </w:pPr>
+    </w:p>
+    <w:p>
+      <w:pPr>
+        <w:rPr>
+          <w:rFonts w:eastAsia="Calibri" w:cstheme="minorHAnsi"/>
+          <w:color w:val="000000" w:themeColor="text1"/>
+          <w:sz w:val="20"/>
+          <w:szCs w:val="20"/>
+          <w:lang w:val="es-ES"/>
+        </w:rPr>
+      </w:pPr>
+    </w:p>
+    <w:p>
+      <w:pPr>
+        <w:rPr>
+          <w:b/>
+        </w:rPr>
+      </w:pPr>
+      <w:r>
+        <w:rPr>
+          <w:b/>
+          <w:noProof/>
+          <w:lang w:eastAsia="es-AR"/>
+        </w:rPr>
+        <w:drawing>
+          <wp:inline distT="0" distB="0" distL="0" distR="0" wp14:anchorId="754FF912" wp14:editId="0E6D8385">
+            <wp:extent cx="4566209" cy="3943350"/>
+            <wp:effectExtent l="0" t="0" r="6350" b="0"/>
+            <wp:docPr id="7" name="Imagen 7"/>
+            <wp:cNvGraphicFramePr>
+              <a:graphicFrameLocks xmlns:a="http://schemas.openxmlformats.org/drawingml/2006/main" noChangeAspect="1"/>
+            </wp:cNvGraphicFramePr>
+            <a:graphic xmlns:a="http://schemas.openxmlformats.org/drawingml/2006/main">
+              <a:graphicData uri="http://schemas.openxmlformats.org/drawingml/2006/picture">
+                <pic:pic xmlns:pic="http://schemas.openxmlformats.org/drawingml/2006/picture">
+                  <pic:nvPicPr>
+                    <pic:cNvPr id="1" name=""/>
+                    <pic:cNvPicPr/>
+                  </pic:nvPicPr>
+                  <pic:blipFill>
+                    <a:blip r:embed="rId13"/>
+                    <a:stretch>
+                      <a:fillRect/>
+                    </a:stretch>
+                  </pic:blipFill>
+                  <pic:spPr>
+                    <a:xfrm>
+                      <a:off x="0" y="0"/>
+                      <a:ext cx="4590779" cy="3964569"/>
+                    </a:xfrm>
+                    <a:prstGeom prst="rect">
+                      <a:avLst/>
+                    </a:prstGeom>
+                  </pic:spPr>
+                </pic:pic>
+              </a:graphicData>
+            </a:graphic>
+          </wp:inline>
+        </w:drawing>
+      </w:r>
+      <w:r>
+        <w:rPr>
+          <w:b/>
+        </w:rPr>
         <w:br w:type="page"/>
       </w:r>
     </w:p>
     <w:p/>
     <w:p>
+      <w:pPr>
+        <w:pStyle w:val="Ttulo3"/>
+        <w:rPr>
+          <w:b/>
+          <w:sz w:val="32"/>
+          <w:szCs w:val="32"/>
+        </w:rPr>
+      </w:pPr>
+      <w:r>
+        <w:rPr>
+          <w:b/>
+          <w:sz w:val="32"/>
+          <w:szCs w:val="32"/>
+        </w:rPr>
+        <w:t>Ejercicio</w:t>
+      </w:r>
+      <w:r>
+        <w:rPr>
+          <w:b/>
+          <w:sz w:val="32"/>
+          <w:szCs w:val="32"/>
+        </w:rPr>
+        <w:t xml:space="preserve"> 4 </w:t>
+      </w:r>
+      <w:bookmarkStart w:id="6" w:name="_GoBack"/>
+      <w:bookmarkEnd w:id="6"/>
+    </w:p>
+    <w:p>
+      <w:r>
+        <w:t xml:space="preserve">Evaluar las siguientes expresiones aritméticas, para lo cual indicar en el caso de las variables, el valor indicado. Luego escribirlas como expresiones algebraicas. </w:t>
+      </w:r>
+    </w:p>
+    <w:p>
+      <w:r>
+        <w:t xml:space="preserve">a) b ^ 2 – 4 * a * c </w:t>
+      </w:r>
+      <w:r>
+        <w:t xml:space="preserve">    a=2 b=4 c=1</w:t>
+      </w:r>
+    </w:p>
+    <w:tbl>
+      <w:tblPr>
+        <w:tblStyle w:val="Tablaconcuadrcula"/>
+        <w:tblW w:w="0" w:type="auto"/>
+        <w:tblLook w:val="04A0" w:firstRow="1" w:lastRow="0" w:firstColumn="1" w:lastColumn="0" w:noHBand="0" w:noVBand="1"/>
+      </w:tblPr>
+      <w:tblGrid>
+        <w:gridCol w:w="4193"/>
+        <w:gridCol w:w="4193"/>
+      </w:tblGrid>
+      <w:tr>
+        <w:trPr>
+          <w:trHeight w:val="439"/>
+        </w:trPr>
+        <w:tc>
+          <w:tcPr>
+            <w:tcW w:w="4193" w:type="dxa"/>
+          </w:tcPr>
+          <w:p>
+            <w:r>
+              <w:t>Aritmética</w:t>
+            </w:r>
+          </w:p>
+        </w:tc>
+        <w:tc>
+          <w:tcPr>
+            <w:tcW w:w="4193" w:type="dxa"/>
+          </w:tcPr>
+          <w:p>
+            <w:r>
+              <w:t>Algebraica</w:t>
+            </w:r>
+          </w:p>
+        </w:tc>
+      </w:tr>
+      <w:tr>
+        <w:trPr>
+          <w:trHeight w:val="1163"/>
+        </w:trPr>
+        <w:tc>
+          <w:tcPr>
+            <w:tcW w:w="4193" w:type="dxa"/>
+          </w:tcPr>
+          <w:p>
+            <w:r>
+              <w:t>b ^ 2 – 4 * a * c</w:t>
+            </w:r>
+          </w:p>
+          <w:p>
+            <w:r>
+              <w:t>(4 ^ 2) - (4 * 2 * 1</w:t>
+            </w:r>
+            <w:r>
+              <w:t>)</w:t>
+            </w:r>
+          </w:p>
+          <w:p>
+            <w:r>
+              <w:t xml:space="preserve"> 16 – </w:t>
+            </w:r>
+            <w:r>
+              <w:t>8</w:t>
+            </w:r>
+          </w:p>
+          <w:p>
+            <w:r>
+              <w:t xml:space="preserve">       8</w:t>
+            </w:r>
+          </w:p>
+          <w:p/>
+        </w:tc>
+        <w:tc>
+          <w:tcPr>
+            <w:tcW w:w="4193" w:type="dxa"/>
+          </w:tcPr>
+          <w:p>
+            <w:pPr>
+              <w:rPr>
+                <w:rFonts w:eastAsiaTheme="minorEastAsia"/>
+              </w:rPr>
+            </w:pPr>
+            <m:oMathPara>
+              <m:oMath>
+                <m:sSup>
+                  <m:sSupPr>
+                    <m:ctrlPr>
+                      <w:rPr>
+                        <w:rFonts w:ascii="Cambria Math" w:hAnsi="Cambria Math"/>
+                      </w:rPr>
+                    </m:ctrlPr>
+                  </m:sSupPr>
+                  <m:e>
+                    <m:r>
+                      <w:rPr>
+                        <w:rFonts w:ascii="Cambria Math" w:hAnsi="Cambria Math"/>
+                      </w:rPr>
+                      <m:t>b</m:t>
+                    </m:r>
+                  </m:e>
+                  <m:sup>
+                    <m:r>
+                      <w:rPr>
+                        <w:rFonts w:ascii="Cambria Math" w:hAnsi="Cambria Math"/>
+                      </w:rPr>
+                      <m:t>2</m:t>
+                    </m:r>
+                  </m:sup>
+                </m:sSup>
+                <m:r>
+                  <w:rPr>
+                    <w:rFonts w:ascii="Cambria Math" w:hAnsi="Cambria Math"/>
+                  </w:rPr>
+                  <m:t>- 4a</m:t>
+                </m:r>
+                <m:r>
+                  <m:rPr>
+                    <m:sty m:val="p"/>
+                  </m:rPr>
+                  <w:rPr>
+                    <w:rFonts w:ascii="Cambria Math" w:hAnsi="Cambria Math"/>
+                  </w:rPr>
+                  <m:t>c</m:t>
+                </m:r>
+              </m:oMath>
+            </m:oMathPara>
+          </w:p>
+          <w:p>
+            <w:pPr>
+              <w:rPr>
+                <w:rFonts w:eastAsiaTheme="minorEastAsia"/>
+              </w:rPr>
+            </w:pPr>
+            <w:r>
+              <w:t xml:space="preserve">                             </w:t>
+            </w:r>
+            <m:oMath>
+              <m:sSup>
+                <m:sSupPr>
+                  <m:ctrlPr>
+                    <w:rPr>
+                      <w:rFonts w:ascii="Cambria Math" w:hAnsi="Cambria Math"/>
+                    </w:rPr>
+                  </m:ctrlPr>
+                </m:sSupPr>
+                <m:e>
+                  <m:r>
+                    <w:rPr>
+                      <w:rFonts w:ascii="Cambria Math" w:hAnsi="Cambria Math"/>
+                    </w:rPr>
+                    <m:t>4</m:t>
+                  </m:r>
+                </m:e>
+                <m:sup>
+                  <m:r>
+                    <w:rPr>
+                      <w:rFonts w:ascii="Cambria Math" w:hAnsi="Cambria Math"/>
+                    </w:rPr>
+                    <m:t>2</m:t>
+                  </m:r>
+                </m:sup>
+              </m:sSup>
+              <m:r>
+                <w:rPr>
+                  <w:rFonts w:ascii="Cambria Math" w:hAnsi="Cambria Math"/>
+                </w:rPr>
+                <m:t>-</m:t>
+              </m:r>
+              <m:r>
+                <m:rPr>
+                  <m:sty m:val="p"/>
+                </m:rPr>
+                <w:rPr>
+                  <w:rFonts w:ascii="Cambria Math" w:hAnsi="Cambria Math"/>
+                </w:rPr>
+                <m:t>4∙2∙</m:t>
+              </m:r>
+              <m:r>
+                <w:rPr>
+                  <w:rFonts w:ascii="Cambria Math" w:hAnsi="Cambria Math"/>
+                </w:rPr>
+                <m:t>1</m:t>
+              </m:r>
+            </m:oMath>
+          </w:p>
+          <w:p>
+            <w:r>
+              <w:rPr>
+                <w:rFonts w:eastAsiaTheme="minorEastAsia"/>
+              </w:rPr>
+              <w:t xml:space="preserve">                              </w:t>
+            </w:r>
+            <m:oMath>
+              <m:r>
+                <w:rPr>
+                  <w:rFonts w:ascii="Cambria Math" w:eastAsiaTheme="minorEastAsia" w:hAnsi="Cambria Math"/>
+                </w:rPr>
+                <m:t>16-8=8</m:t>
+              </m:r>
+            </m:oMath>
+            <w:r>
+              <w:rPr>
+                <w:rFonts w:eastAsiaTheme="minorEastAsia"/>
+              </w:rPr>
+              <w:t xml:space="preserve">              </w:t>
+            </w:r>
+          </w:p>
+        </w:tc>
+      </w:tr>
+    </w:tbl>
+    <w:p/>
+    <w:p>
+      <w:r>
+        <w:t xml:space="preserve">b) 3 * X ^ 4 – 5 * X ^ 3 + X 12 – 17 </w:t>
+      </w:r>
+      <w:r>
+        <w:t xml:space="preserve">    x=2</w:t>
+      </w:r>
+    </w:p>
+    <w:tbl>
+      <w:tblPr>
+        <w:tblStyle w:val="Tablaconcuadrcula"/>
+        <w:tblW w:w="0" w:type="auto"/>
+        <w:tblLook w:val="04A0" w:firstRow="1" w:lastRow="0" w:firstColumn="1" w:lastColumn="0" w:noHBand="0" w:noVBand="1"/>
+      </w:tblPr>
+      <w:tblGrid>
+        <w:gridCol w:w="4193"/>
+        <w:gridCol w:w="4193"/>
+      </w:tblGrid>
+      <w:tr>
+        <w:trPr>
+          <w:trHeight w:val="439"/>
+        </w:trPr>
+        <w:tc>
+          <w:tcPr>
+            <w:tcW w:w="4193" w:type="dxa"/>
+          </w:tcPr>
+          <w:p>
+            <w:r>
+              <w:t>Aritmética</w:t>
+            </w:r>
+          </w:p>
+        </w:tc>
+        <w:tc>
+          <w:tcPr>
+            <w:tcW w:w="4193" w:type="dxa"/>
+          </w:tcPr>
+          <w:p>
+            <w:r>
+              <w:t>Algebraica</w:t>
+            </w:r>
+          </w:p>
+        </w:tc>
+      </w:tr>
+      <w:tr>
+        <w:trPr>
+          <w:trHeight w:val="1163"/>
+        </w:trPr>
+        <w:tc>
+          <w:tcPr>
+            <w:tcW w:w="4193" w:type="dxa"/>
+          </w:tcPr>
+          <w:p>
+            <w:r>
+              <w:t>3 * X ^ 4 – 5 * X ^ 3 + X 12 – 17</w:t>
+            </w:r>
+          </w:p>
+          <w:p>
+            <w:r>
+              <w:t>(</w:t>
+            </w:r>
+            <w:r>
+              <w:t>3*</w:t>
+            </w:r>
+            <w:r>
+              <w:t>(2</w:t>
+            </w:r>
+            <w:r>
+              <w:t>^4</w:t>
+            </w:r>
+            <w:r>
+              <w:t>))</w:t>
+            </w:r>
+            <w:r>
+              <w:t>-</w:t>
+            </w:r>
+            <w:r>
+              <w:t>(</w:t>
+            </w:r>
+            <w:r>
+              <w:t>5*</w:t>
+            </w:r>
+            <w:r>
+              <w:t>(2</w:t>
+            </w:r>
+            <w:r>
+              <w:t>^3</w:t>
+            </w:r>
+            <w:r>
+              <w:t>))+(2*12)-17</w:t>
+            </w:r>
+          </w:p>
+          <w:p>
+            <w:r>
+              <w:t xml:space="preserve">  48-40+24-17</w:t>
+            </w:r>
+          </w:p>
+          <w:p>
+            <w:r>
+              <w:t xml:space="preserve">     15</w:t>
+            </w:r>
+          </w:p>
+          <w:p/>
+        </w:tc>
+        <w:tc>
+          <w:tcPr>
+            <w:tcW w:w="4193" w:type="dxa"/>
+          </w:tcPr>
+          <w:p>
+            <w:pPr>
+              <w:rPr>
+                <w:rFonts w:eastAsiaTheme="minorEastAsia"/>
+              </w:rPr>
+            </w:pPr>
+            <m:oMathPara>
+              <m:oMath>
+                <m:sSup>
+                  <m:sSupPr>
+                    <m:ctrlPr>
+                      <w:rPr>
+                        <w:rFonts w:ascii="Cambria Math" w:hAnsi="Cambria Math"/>
+                      </w:rPr>
+                    </m:ctrlPr>
+                  </m:sSupPr>
+                  <m:e>
+                    <m:r>
+                      <w:rPr>
+                        <w:rFonts w:ascii="Cambria Math" w:hAnsi="Cambria Math"/>
+                      </w:rPr>
+                      <m:t>3x</m:t>
+                    </m:r>
+                  </m:e>
+                  <m:sup>
+                    <m:r>
+                      <w:rPr>
+                        <w:rFonts w:ascii="Cambria Math" w:hAnsi="Cambria Math"/>
+                      </w:rPr>
+                      <m:t>4</m:t>
+                    </m:r>
+                  </m:sup>
+                </m:sSup>
+                <m:r>
+                  <w:rPr>
+                    <w:rFonts w:ascii="Cambria Math" w:hAnsi="Cambria Math"/>
+                  </w:rPr>
+                  <m:t>-</m:t>
+                </m:r>
+                <m:sSup>
+                  <m:sSupPr>
+                    <m:ctrlPr>
+                      <w:rPr>
+                        <w:rFonts w:ascii="Cambria Math" w:hAnsi="Cambria Math"/>
+                      </w:rPr>
+                    </m:ctrlPr>
+                  </m:sSupPr>
+                  <m:e>
+                    <m:r>
+                      <w:rPr>
+                        <w:rFonts w:ascii="Cambria Math" w:hAnsi="Cambria Math"/>
+                      </w:rPr>
+                      <m:t>5x</m:t>
+                    </m:r>
+                  </m:e>
+                  <m:sup>
+                    <m:r>
+                      <w:rPr>
+                        <w:rFonts w:ascii="Cambria Math" w:hAnsi="Cambria Math"/>
+                      </w:rPr>
+                      <m:t>3</m:t>
+                    </m:r>
+                  </m:sup>
+                </m:sSup>
+                <m:r>
+                  <w:rPr>
+                    <w:rFonts w:ascii="Cambria Math" w:hAnsi="Cambria Math"/>
+                  </w:rPr>
+                  <m:t>+x</m:t>
+                </m:r>
+                <m:r>
+                  <m:rPr>
+                    <m:sty m:val="p"/>
+                  </m:rPr>
+                  <w:rPr>
+                    <w:rFonts w:ascii="Cambria Math" w:hAnsi="Cambria Math"/>
+                  </w:rPr>
+                  <m:t>12</m:t>
+                </m:r>
+                <m:r>
+                  <w:rPr>
+                    <w:rFonts w:ascii="Cambria Math" w:hAnsi="Cambria Math"/>
+                  </w:rPr>
+                  <m:t>-17</m:t>
+                </m:r>
+              </m:oMath>
+            </m:oMathPara>
+          </w:p>
+          <w:p>
+            <w:pPr>
+              <w:rPr>
+                <w:rFonts w:eastAsiaTheme="minorEastAsia"/>
+              </w:rPr>
+            </w:pPr>
+            <w:r>
+              <w:rPr>
+                <w:rFonts w:eastAsiaTheme="minorEastAsia"/>
+              </w:rPr>
+              <w:t xml:space="preserve">                    </w:t>
+            </w:r>
+            <m:oMath>
+              <m:r>
+                <w:rPr>
+                  <w:rFonts w:ascii="Cambria Math" w:eastAsiaTheme="minorEastAsia" w:hAnsi="Cambria Math"/>
+                </w:rPr>
+                <m:t>3</m:t>
+              </m:r>
+              <m:r>
+                <m:rPr>
+                  <m:sty m:val="p"/>
+                </m:rPr>
+                <w:rPr>
+                  <w:rFonts w:ascii="Cambria Math" w:hAnsi="Cambria Math"/>
+                </w:rPr>
+                <m:t>∙</m:t>
+              </m:r>
+              <m:sSup>
+                <m:sSupPr>
+                  <m:ctrlPr>
+                    <w:rPr>
+                      <w:rFonts w:ascii="Cambria Math" w:hAnsi="Cambria Math"/>
+                    </w:rPr>
+                  </m:ctrlPr>
+                </m:sSupPr>
+                <m:e>
+                  <m:r>
+                    <w:rPr>
+                      <w:rFonts w:ascii="Cambria Math" w:hAnsi="Cambria Math"/>
+                    </w:rPr>
+                    <m:t>2</m:t>
+                  </m:r>
+                </m:e>
+                <m:sup>
+                  <m:r>
+                    <w:rPr>
+                      <w:rFonts w:ascii="Cambria Math" w:hAnsi="Cambria Math"/>
+                    </w:rPr>
+                    <m:t>4</m:t>
+                  </m:r>
+                </m:sup>
+              </m:sSup>
+              <m:r>
+                <w:rPr>
+                  <w:rFonts w:ascii="Cambria Math" w:hAnsi="Cambria Math"/>
+                </w:rPr>
+                <m:t>-5</m:t>
+              </m:r>
+              <m:sSup>
+                <m:sSupPr>
+                  <m:ctrlPr>
+                    <w:rPr>
+                      <w:rFonts w:ascii="Cambria Math" w:hAnsi="Cambria Math"/>
+                      <w:i/>
+                    </w:rPr>
+                  </m:ctrlPr>
+                </m:sSupPr>
+                <m:e>
+                  <m:r>
+                    <m:rPr>
+                      <m:sty m:val="p"/>
+                    </m:rPr>
+                    <w:rPr>
+                      <w:rFonts w:ascii="Cambria Math" w:hAnsi="Cambria Math"/>
+                    </w:rPr>
+                    <m:t>∙</m:t>
+                  </m:r>
+                  <m:r>
+                    <w:rPr>
+                      <w:rFonts w:ascii="Cambria Math" w:hAnsi="Cambria Math"/>
+                    </w:rPr>
+                    <m:t>2</m:t>
+                  </m:r>
+                </m:e>
+                <m:sup>
+                  <m:r>
+                    <w:rPr>
+                      <w:rFonts w:ascii="Cambria Math" w:hAnsi="Cambria Math"/>
+                    </w:rPr>
+                    <m:t>3</m:t>
+                  </m:r>
+                </m:sup>
+              </m:sSup>
+              <m:r>
+                <w:rPr>
+                  <w:rFonts w:ascii="Cambria Math" w:hAnsi="Cambria Math"/>
+                </w:rPr>
+                <m:t>+2</m:t>
+              </m:r>
+              <m:r>
+                <m:rPr>
+                  <m:sty m:val="p"/>
+                </m:rPr>
+                <w:rPr>
+                  <w:rFonts w:ascii="Cambria Math" w:hAnsi="Cambria Math"/>
+                </w:rPr>
+                <m:t>∙12-17</m:t>
+              </m:r>
+            </m:oMath>
+          </w:p>
+          <w:p>
+            <w:pPr>
+              <w:rPr>
+                <w:rFonts w:eastAsiaTheme="minorEastAsia"/>
+              </w:rPr>
+            </w:pPr>
+            <w:r>
+              <w:rPr>
+                <w:rFonts w:eastAsiaTheme="minorEastAsia"/>
+              </w:rPr>
+              <w:t xml:space="preserve">                     </w:t>
+            </w:r>
+            <w:r>
+              <w:rPr>
+                <w:rFonts w:eastAsiaTheme="minorEastAsia"/>
+              </w:rPr>
+              <w:t>48</w:t>
+            </w:r>
+            <m:oMath>
+              <m:r>
+                <w:rPr>
+                  <w:rFonts w:ascii="Cambria Math" w:hAnsi="Cambria Math"/>
+                </w:rPr>
+                <m:t>-</m:t>
+              </m:r>
+            </m:oMath>
+            <w:r>
+              <w:rPr>
+                <w:rFonts w:eastAsiaTheme="minorEastAsia"/>
+              </w:rPr>
+              <w:t>40</w:t>
+            </w:r>
+            <m:oMath>
+              <m:r>
+                <w:rPr>
+                  <w:rFonts w:ascii="Cambria Math" w:hAnsi="Cambria Math"/>
+                </w:rPr>
+                <m:t>+</m:t>
+              </m:r>
+            </m:oMath>
+            <w:r>
+              <w:rPr>
+                <w:rFonts w:eastAsiaTheme="minorEastAsia"/>
+              </w:rPr>
+              <w:t>24</w:t>
+            </w:r>
+            <m:oMath>
+              <m:r>
+                <m:rPr>
+                  <m:sty m:val="p"/>
+                </m:rPr>
+                <w:rPr>
+                  <w:rFonts w:ascii="Cambria Math" w:hAnsi="Cambria Math"/>
+                </w:rPr>
+                <m:t>-17</m:t>
+              </m:r>
+            </m:oMath>
+          </w:p>
+          <w:p>
+            <w:r>
+              <w:rPr>
+                <w:rFonts w:eastAsiaTheme="minorEastAsia"/>
+              </w:rPr>
+              <w:t xml:space="preserve">                             15</w:t>
+            </w:r>
+          </w:p>
+        </w:tc>
+      </w:tr>
+    </w:tbl>
+    <w:p/>
+    <w:p>
+      <w:r>
+        <w:t xml:space="preserve">c) (b + d) / (c + 4) </w:t>
+      </w:r>
+      <w:r>
+        <w:t xml:space="preserve">  </w:t>
+      </w:r>
+      <w:r>
+        <w:t>b=2 c=3 d=2</w:t>
+      </w:r>
+    </w:p>
+    <w:tbl>
+      <w:tblPr>
+        <w:tblStyle w:val="Tablaconcuadrcula"/>
+        <w:tblW w:w="0" w:type="auto"/>
+        <w:tblLook w:val="04A0" w:firstRow="1" w:lastRow="0" w:firstColumn="1" w:lastColumn="0" w:noHBand="0" w:noVBand="1"/>
+      </w:tblPr>
+      <w:tblGrid>
+        <w:gridCol w:w="4193"/>
+        <w:gridCol w:w="4193"/>
+      </w:tblGrid>
+      <w:tr>
+        <w:trPr>
+          <w:trHeight w:val="439"/>
+        </w:trPr>
+        <w:tc>
+          <w:tcPr>
+            <w:tcW w:w="4193" w:type="dxa"/>
+          </w:tcPr>
+          <w:p>
+            <w:r>
+              <w:t>Aritmética</w:t>
+            </w:r>
+          </w:p>
+        </w:tc>
+        <w:tc>
+          <w:tcPr>
+            <w:tcW w:w="4193" w:type="dxa"/>
+          </w:tcPr>
+          <w:p>
+            <w:r>
+              <w:t>Algebraica</w:t>
+            </w:r>
+          </w:p>
+        </w:tc>
+      </w:tr>
+      <w:tr>
+        <w:trPr>
+          <w:trHeight w:val="1163"/>
+        </w:trPr>
+        <w:tc>
+          <w:tcPr>
+            <w:tcW w:w="4193" w:type="dxa"/>
+          </w:tcPr>
+          <w:p>
+            <w:r>
+              <w:t>(b+d)/(c+4)</w:t>
+            </w:r>
+          </w:p>
+          <w:p>
+            <w:r>
+              <w:t>(2+2)/(</w:t>
+            </w:r>
+            <w:r>
+              <w:t>3+4</w:t>
+            </w:r>
+            <w:r>
+              <w:t>)</w:t>
+            </w:r>
+          </w:p>
+          <w:p>
+            <w:r>
+              <w:t xml:space="preserve"> 0.5714</w:t>
+            </w:r>
+          </w:p>
+        </w:tc>
+        <w:tc>
+          <w:tcPr>
+            <w:tcW w:w="4193" w:type="dxa"/>
+          </w:tcPr>
+          <w:p>
+            <w:pPr>
+              <w:rPr>
+                <w:rFonts w:eastAsiaTheme="minorEastAsia"/>
+              </w:rPr>
+            </w:pPr>
+            <w:r>
+              <w:t xml:space="preserve">                                 </w:t>
+            </w:r>
+            <m:oMath>
+              <m:f>
+                <m:fPr>
+                  <m:ctrlPr>
+                    <w:rPr>
+                      <w:rFonts w:ascii="Cambria Math" w:hAnsi="Cambria Math"/>
+                    </w:rPr>
+                  </m:ctrlPr>
+                </m:fPr>
+                <m:num>
+                  <m:r>
+                    <w:rPr>
+                      <w:rFonts w:ascii="Cambria Math" w:hAnsi="Cambria Math"/>
+                    </w:rPr>
+                    <m:t>(b+c)</m:t>
+                  </m:r>
+                </m:num>
+                <m:den>
+                  <m:r>
+                    <m:rPr>
+                      <m:sty m:val="p"/>
+                    </m:rPr>
+                    <w:rPr>
+                      <w:rFonts w:ascii="Cambria Math" w:hAnsi="Cambria Math" w:cs="Cambria Math"/>
+                    </w:rPr>
+                    <m:t>(c+4)</m:t>
+                  </m:r>
+                </m:den>
+              </m:f>
+            </m:oMath>
+          </w:p>
+          <w:p>
+            <w:pPr>
+              <w:rPr>
+                <w:rFonts w:eastAsiaTheme="minorEastAsia"/>
+              </w:rPr>
+            </w:pPr>
+            <w:r>
+              <w:rPr>
+                <w:rFonts w:eastAsiaTheme="minorEastAsia"/>
+              </w:rPr>
+              <w:t xml:space="preserve">                                   </w:t>
+            </w:r>
+          </w:p>
+          <w:p>
+            <w:r>
+              <w:rPr>
+                <w:rFonts w:eastAsiaTheme="minorEastAsia"/>
+              </w:rPr>
+              <w:t xml:space="preserve">                                  </w:t>
+            </w:r>
+            <m:oMath>
+              <m:f>
+                <m:fPr>
+                  <m:ctrlPr>
+                    <w:rPr>
+                      <w:rFonts w:ascii="Cambria Math" w:hAnsi="Cambria Math"/>
+                    </w:rPr>
+                  </m:ctrlPr>
+                </m:fPr>
+                <m:num>
+                  <m:r>
+                    <w:rPr>
+                      <w:rFonts w:ascii="Cambria Math" w:hAnsi="Cambria Math"/>
+                    </w:rPr>
+                    <m:t>(2+3)</m:t>
+                  </m:r>
+                </m:num>
+                <m:den>
+                  <m:r>
+                    <m:rPr>
+                      <m:sty m:val="p"/>
+                    </m:rPr>
+                    <w:rPr>
+                      <w:rFonts w:ascii="Cambria Math" w:hAnsi="Cambria Math" w:cs="Cambria Math"/>
+                    </w:rPr>
+                    <m:t>(3+4)</m:t>
+                  </m:r>
+                </m:den>
+              </m:f>
+            </m:oMath>
+            <w:r>
+              <w:rPr>
+                <w:rFonts w:eastAsiaTheme="minorEastAsia"/>
+              </w:rPr>
+              <w:t>=0.5714</w:t>
+            </w:r>
+          </w:p>
+        </w:tc>
+      </w:tr>
+    </w:tbl>
+    <w:p/>
+    <w:p>
+      <w:r>
+        <w:t>d) (x ^ 2 + y ^ 2) ^ (1 / 2)</w:t>
+      </w:r>
+      <w:r>
+        <w:t xml:space="preserve">   x=</w:t>
+      </w:r>
+      <w:r>
+        <w:t>3</w:t>
+      </w:r>
+      <w:r>
+        <w:t xml:space="preserve">       y=</w:t>
+      </w:r>
+      <w:r>
+        <w:t>3</w:t>
+      </w:r>
+    </w:p>
+    <w:tbl>
+      <w:tblPr>
+        <w:tblStyle w:val="Tablaconcuadrcula"/>
+        <w:tblW w:w="0" w:type="auto"/>
+        <w:tblLook w:val="04A0" w:firstRow="1" w:lastRow="0" w:firstColumn="1" w:lastColumn="0" w:noHBand="0" w:noVBand="1"/>
+      </w:tblPr>
+      <w:tblGrid>
+        <w:gridCol w:w="4193"/>
+        <w:gridCol w:w="4193"/>
+      </w:tblGrid>
+      <w:tr>
+        <w:trPr>
+          <w:trHeight w:val="439"/>
+        </w:trPr>
+        <w:tc>
+          <w:tcPr>
+            <w:tcW w:w="4193" w:type="dxa"/>
+          </w:tcPr>
+          <w:p>
+            <w:r>
+              <w:t>Aritmética</w:t>
+            </w:r>
+          </w:p>
+        </w:tc>
+        <w:tc>
+          <w:tcPr>
+            <w:tcW w:w="4193" w:type="dxa"/>
+          </w:tcPr>
+          <w:p>
+            <w:r>
+              <w:t>Algebraica</w:t>
+            </w:r>
+          </w:p>
+        </w:tc>
+      </w:tr>
+      <w:tr>
+        <w:trPr>
+          <w:trHeight w:val="1163"/>
+        </w:trPr>
+        <w:tc>
+          <w:tcPr>
+            <w:tcW w:w="4193" w:type="dxa"/>
+          </w:tcPr>
+          <w:p>
+            <w:r>
+              <w:t>(x^2+y^2) ^(1/2)</w:t>
+            </w:r>
+          </w:p>
+          <w:p>
+            <w:r>
+              <w:t xml:space="preserve"> (3^2 + 3^2) ^(1/2)</w:t>
+            </w:r>
+          </w:p>
+          <w:p>
+            <w:r>
+              <w:t xml:space="preserve">  18^(1/2)</w:t>
+            </w:r>
+          </w:p>
+          <w:p>
+            <w:r>
+              <w:t xml:space="preserve">    </w:t>
+            </w:r>
+            <w:r>
+              <w:t>4,2426</w:t>
+            </w:r>
+          </w:p>
+          <w:p>
+            <w:r>
+              <w:t xml:space="preserve">   </w:t>
+            </w:r>
+          </w:p>
+        </w:tc>
+        <w:tc>
+          <w:tcPr>
+            <w:tcW w:w="4193" w:type="dxa"/>
+          </w:tcPr>
+          <w:p>
+            <w:pPr>
+              <w:rPr>
+                <w:rFonts w:eastAsiaTheme="minorEastAsia"/>
+              </w:rPr>
+            </w:pPr>
+            <w:r>
+              <w:t xml:space="preserve">                      </w:t>
+            </w:r>
+            <m:oMath>
+              <m:r>
+                <w:rPr>
+                  <w:rFonts w:ascii="Cambria Math" w:hAnsi="Cambria Math"/>
+                </w:rPr>
+                <m:t>(</m:t>
+              </m:r>
+              <m:sSup>
+                <m:sSupPr>
+                  <m:ctrlPr>
+                    <w:rPr>
+                      <w:rFonts w:ascii="Cambria Math" w:hAnsi="Cambria Math"/>
+                    </w:rPr>
+                  </m:ctrlPr>
+                </m:sSupPr>
+                <m:e>
+                  <m:r>
+                    <w:rPr>
+                      <w:rFonts w:ascii="Cambria Math" w:hAnsi="Cambria Math"/>
+                    </w:rPr>
+                    <m:t>x</m:t>
+                  </m:r>
+                </m:e>
+                <m:sup>
+                  <m:r>
+                    <w:rPr>
+                      <w:rFonts w:ascii="Cambria Math" w:hAnsi="Cambria Math"/>
+                    </w:rPr>
+                    <m:t>2</m:t>
+                  </m:r>
+                </m:sup>
+              </m:sSup>
+              <m:r>
+                <w:rPr>
+                  <w:rFonts w:ascii="Cambria Math" w:hAnsi="Cambria Math"/>
+                </w:rPr>
+                <m:t>+</m:t>
+              </m:r>
+              <m:sSup>
+                <m:sSupPr>
+                  <m:ctrlPr>
+                    <w:rPr>
+                      <w:rFonts w:ascii="Cambria Math" w:hAnsi="Cambria Math"/>
+                    </w:rPr>
+                  </m:ctrlPr>
+                </m:sSupPr>
+                <m:e>
+                  <m:r>
+                    <w:rPr>
+                      <w:rFonts w:ascii="Cambria Math" w:hAnsi="Cambria Math"/>
+                    </w:rPr>
+                    <m:t>x</m:t>
+                  </m:r>
+                </m:e>
+                <m:sup>
+                  <m:r>
+                    <w:rPr>
+                      <w:rFonts w:ascii="Cambria Math" w:hAnsi="Cambria Math"/>
+                    </w:rPr>
+                    <m:t>2</m:t>
+                  </m:r>
+                </m:sup>
+              </m:sSup>
+              <m:sSup>
+                <m:sSupPr>
+                  <m:ctrlPr>
+                    <w:rPr>
+                      <w:rFonts w:ascii="Cambria Math" w:hAnsi="Cambria Math"/>
+                      <w:i/>
+                    </w:rPr>
+                  </m:ctrlPr>
+                </m:sSupPr>
+                <m:e>
+                  <m:r>
+                    <w:rPr>
+                      <w:rFonts w:ascii="Cambria Math" w:hAnsi="Cambria Math"/>
+                    </w:rPr>
+                    <m:t>)</m:t>
+                  </m:r>
+                </m:e>
+                <m:sup>
+                  <m:r>
+                    <w:rPr>
+                      <w:rFonts w:ascii="Cambria Math" w:hAnsi="Cambria Math"/>
+                    </w:rPr>
+                    <m:t>(</m:t>
+                  </m:r>
+                  <m:f>
+                    <m:fPr>
+                      <m:ctrlPr>
+                        <w:rPr>
+                          <w:rFonts w:ascii="Cambria Math" w:hAnsi="Cambria Math"/>
+                          <w:i/>
+                        </w:rPr>
+                      </m:ctrlPr>
+                    </m:fPr>
+                    <m:num>
+                      <m:r>
+                        <w:rPr>
+                          <w:rFonts w:ascii="Cambria Math" w:hAnsi="Cambria Math"/>
+                        </w:rPr>
+                        <m:t>1</m:t>
+                      </m:r>
+                    </m:num>
+                    <m:den>
+                      <m:r>
+                        <w:rPr>
+                          <w:rFonts w:ascii="Cambria Math" w:hAnsi="Cambria Math"/>
+                        </w:rPr>
+                        <m:t>2</m:t>
+                      </m:r>
+                    </m:den>
+                  </m:f>
+                  <m:r>
+                    <w:rPr>
+                      <w:rFonts w:ascii="Cambria Math" w:hAnsi="Cambria Math"/>
+                    </w:rPr>
+                    <m:t>)</m:t>
+                  </m:r>
+                </m:sup>
+              </m:sSup>
+            </m:oMath>
+          </w:p>
+          <w:p>
+            <w:pPr>
+              <w:rPr>
+                <w:rFonts w:eastAsiaTheme="minorEastAsia"/>
+              </w:rPr>
+            </w:pPr>
+            <w:r>
+              <w:rPr>
+                <w:rFonts w:eastAsiaTheme="minorEastAsia"/>
+              </w:rPr>
+              <w:t xml:space="preserve">                       </w:t>
+            </w:r>
+          </w:p>
+          <w:p>
+            <w:pPr>
+              <w:rPr>
+                <w:rFonts w:eastAsiaTheme="minorEastAsia"/>
+              </w:rPr>
+            </w:pPr>
+            <w:r>
+              <w:rPr>
+                <w:rFonts w:eastAsiaTheme="minorEastAsia"/>
+              </w:rPr>
+              <w:t xml:space="preserve">                       (</w:t>
+            </w:r>
+            <m:oMath>
+              <m:sSup>
+                <m:sSupPr>
+                  <m:ctrlPr>
+                    <w:rPr>
+                      <w:rFonts w:ascii="Cambria Math" w:hAnsi="Cambria Math"/>
+                    </w:rPr>
+                  </m:ctrlPr>
+                </m:sSupPr>
+                <m:e>
+                  <m:r>
+                    <w:rPr>
+                      <w:rFonts w:ascii="Cambria Math" w:hAnsi="Cambria Math"/>
+                    </w:rPr>
+                    <m:t>3</m:t>
+                  </m:r>
+                </m:e>
+                <m:sup>
+                  <m:r>
+                    <w:rPr>
+                      <w:rFonts w:ascii="Cambria Math" w:hAnsi="Cambria Math"/>
+                    </w:rPr>
+                    <m:t>2</m:t>
+                  </m:r>
+                </m:sup>
+              </m:sSup>
+              <m:r>
+                <w:rPr>
+                  <w:rFonts w:ascii="Cambria Math" w:hAnsi="Cambria Math"/>
+                </w:rPr>
+                <m:t>+</m:t>
+              </m:r>
+              <m:sSup>
+                <m:sSupPr>
+                  <m:ctrlPr>
+                    <w:rPr>
+                      <w:rFonts w:ascii="Cambria Math" w:hAnsi="Cambria Math"/>
+                    </w:rPr>
+                  </m:ctrlPr>
+                </m:sSupPr>
+                <m:e>
+                  <m:r>
+                    <w:rPr>
+                      <w:rFonts w:ascii="Cambria Math" w:hAnsi="Cambria Math"/>
+                    </w:rPr>
+                    <m:t>3</m:t>
+                  </m:r>
+                </m:e>
+                <m:sup>
+                  <m:r>
+                    <w:rPr>
+                      <w:rFonts w:ascii="Cambria Math" w:hAnsi="Cambria Math"/>
+                    </w:rPr>
+                    <m:t>2</m:t>
+                  </m:r>
+                </m:sup>
+              </m:sSup>
+              <m:sSup>
+                <m:sSupPr>
+                  <m:ctrlPr>
+                    <w:rPr>
+                      <w:rFonts w:ascii="Cambria Math" w:hAnsi="Cambria Math"/>
+                      <w:i/>
+                    </w:rPr>
+                  </m:ctrlPr>
+                </m:sSupPr>
+                <m:e>
+                  <m:r>
+                    <w:rPr>
+                      <w:rFonts w:ascii="Cambria Math" w:hAnsi="Cambria Math"/>
+                    </w:rPr>
+                    <m:t>)</m:t>
+                  </m:r>
+                </m:e>
+                <m:sup>
+                  <m:r>
+                    <w:rPr>
+                      <w:rFonts w:ascii="Cambria Math" w:hAnsi="Cambria Math"/>
+                    </w:rPr>
+                    <m:t>(</m:t>
+                  </m:r>
+                  <m:f>
+                    <m:fPr>
+                      <m:ctrlPr>
+                        <w:rPr>
+                          <w:rFonts w:ascii="Cambria Math" w:hAnsi="Cambria Math"/>
+                          <w:i/>
+                        </w:rPr>
+                      </m:ctrlPr>
+                    </m:fPr>
+                    <m:num>
+                      <m:r>
+                        <w:rPr>
+                          <w:rFonts w:ascii="Cambria Math" w:hAnsi="Cambria Math"/>
+                        </w:rPr>
+                        <m:t>1</m:t>
+                      </m:r>
+                    </m:num>
+                    <m:den>
+                      <m:r>
+                        <w:rPr>
+                          <w:rFonts w:ascii="Cambria Math" w:hAnsi="Cambria Math"/>
+                        </w:rPr>
+                        <m:t>2</m:t>
+                      </m:r>
+                    </m:den>
+                  </m:f>
+                  <m:r>
+                    <w:rPr>
+                      <w:rFonts w:ascii="Cambria Math" w:hAnsi="Cambria Math"/>
+                    </w:rPr>
+                    <m:t>)</m:t>
+                  </m:r>
+                </m:sup>
+              </m:sSup>
+            </m:oMath>
+          </w:p>
+          <w:p>
+            <w:pPr>
+              <w:rPr>
+                <w:rFonts w:eastAsiaTheme="minorEastAsia"/>
+              </w:rPr>
+            </w:pPr>
+            <w:r>
+              <w:rPr>
+                <w:rFonts w:eastAsiaTheme="minorEastAsia"/>
+              </w:rPr>
+              <w:t xml:space="preserve">                        </w:t>
+            </w:r>
+          </w:p>
+          <w:p>
+            <w:pPr>
+              <w:rPr>
+                <w:rFonts w:eastAsiaTheme="minorEastAsia"/>
+              </w:rPr>
+            </w:pPr>
+            <w:r>
+              <w:rPr>
+                <w:rFonts w:eastAsiaTheme="minorEastAsia"/>
+              </w:rPr>
+              <w:t xml:space="preserve">                   </w:t>
+            </w:r>
+            <m:oMath>
+              <m:sSup>
+                <m:sSupPr>
+                  <m:ctrlPr>
+                    <w:rPr>
+                      <w:rFonts w:ascii="Cambria Math" w:eastAsiaTheme="minorEastAsia" w:hAnsi="Cambria Math"/>
+                      <w:i/>
+                    </w:rPr>
+                  </m:ctrlPr>
+                </m:sSupPr>
+                <m:e>
+                  <m:r>
+                    <w:rPr>
+                      <w:rFonts w:ascii="Cambria Math" w:eastAsiaTheme="minorEastAsia" w:hAnsi="Cambria Math"/>
+                    </w:rPr>
+                    <m:t>18</m:t>
+                  </m:r>
+                </m:e>
+                <m:sup>
+                  <m:r>
+                    <w:rPr>
+                      <w:rFonts w:ascii="Cambria Math" w:eastAsiaTheme="minorEastAsia" w:hAnsi="Cambria Math"/>
+                    </w:rPr>
+                    <m:t>(</m:t>
+                  </m:r>
+                  <m:f>
+                    <m:fPr>
+                      <m:ctrlPr>
+                        <w:rPr>
+                          <w:rFonts w:ascii="Cambria Math" w:eastAsiaTheme="minorEastAsia" w:hAnsi="Cambria Math"/>
+                          <w:i/>
+                        </w:rPr>
+                      </m:ctrlPr>
+                    </m:fPr>
+                    <m:num>
+                      <m:r>
+                        <w:rPr>
+                          <w:rFonts w:ascii="Cambria Math" w:eastAsiaTheme="minorEastAsia" w:hAnsi="Cambria Math"/>
+                        </w:rPr>
+                        <m:t>1</m:t>
+                      </m:r>
+                    </m:num>
+                    <m:den>
+                      <m:r>
+                        <w:rPr>
+                          <w:rFonts w:ascii="Cambria Math" w:eastAsiaTheme="minorEastAsia" w:hAnsi="Cambria Math"/>
+                        </w:rPr>
+                        <m:t>2</m:t>
+                      </m:r>
+                    </m:den>
+                  </m:f>
+                  <m:r>
+                    <w:rPr>
+                      <w:rFonts w:ascii="Cambria Math" w:eastAsiaTheme="minorEastAsia" w:hAnsi="Cambria Math"/>
+                    </w:rPr>
+                    <m:t>)</m:t>
+                  </m:r>
+                </m:sup>
+              </m:sSup>
+            </m:oMath>
+            <w:r>
+              <w:rPr>
+                <w:rFonts w:eastAsiaTheme="minorEastAsia"/>
+              </w:rPr>
+              <w:t xml:space="preserve"> = 4,2426</w:t>
+            </w:r>
+          </w:p>
+        </w:tc>
+      </w:tr>
+    </w:tbl>
+    <w:p>
       <w:r>
         <w:br w:type="page"/>
       </w:r>
     </w:p>
+    <w:p>
+      <w:r>
+        <w:lastRenderedPageBreak/>
+        <w:t xml:space="preserve">Capturas Processing </w:t>
+      </w:r>
+      <w:r>
+        <w:t>ejercicio4</w:t>
+      </w:r>
+    </w:p>
+    <w:p>
+      <w:r>
+        <w:rPr>
+          <w:noProof/>
+        </w:rPr>
+        <w:pict w14:anchorId="1E3F744F">
+          <v:shape id="_x0000_s1028" type="#_x0000_t75" style="position:absolute;margin-left:228.7pt;margin-top:53.1pt;width:228.25pt;height:218.75pt;z-index:251668480;mso-position-horizontal-relative:text;mso-position-vertical-relative:text">
+            <v:imagedata r:id="rId14" o:title="Captura de pantalla 2024-04-12 221935"/>
+            <w10:wrap type="square"/>
+          </v:shape>
+        </w:pict>
+      </w:r>
+      <w:r>
+        <w:rPr>
+          <w:noProof/>
+        </w:rPr>
+        <w:pict w14:anchorId="5169D196">
+          <v:shape id="_x0000_s1027" type="#_x0000_t75" style="position:absolute;margin-left:-20.55pt;margin-top:50.85pt;width:221.15pt;height:221.85pt;z-index:251666432;mso-position-horizontal-relative:text;mso-position-vertical-relative:text">
+            <v:imagedata r:id="rId15" o:title="Captura de pantalla 2024-04-12 221901"/>
+            <w10:wrap type="square"/>
+          </v:shape>
+        </w:pict>
+      </w:r>
+      <w:r>
+        <w:rPr>
+          <w:noProof/>
+        </w:rPr>
+        <w:pict w14:anchorId="69ADB22C">
+          <v:shape id="_x0000_s1030" type="#_x0000_t75" style="position:absolute;margin-left:225.8pt;margin-top:352.8pt;width:234pt;height:207.1pt;z-index:251672576;mso-position-horizontal-relative:text;mso-position-vertical-relative:text">
+            <v:imagedata r:id="rId16" o:title="Captura de pantalla 2024-04-12 222139"/>
+            <w10:wrap type="square"/>
+          </v:shape>
+        </w:pict>
+      </w:r>
+      <w:r>
+        <w:rPr>
+          <w:noProof/>
+        </w:rPr>
+        <w:pict w14:anchorId="77234192">
+          <v:shape id="_x0000_s1029" type="#_x0000_t75" style="position:absolute;margin-left:-23.4pt;margin-top:352.8pt;width:234.3pt;height:217.2pt;z-index:251670528;mso-position-horizontal-relative:text;mso-position-vertical-relative:text">
+            <v:imagedata r:id="rId17" o:title="Captura de pantalla 2024-04-12 222030"/>
+            <w10:wrap type="square"/>
+          </v:shape>
+        </w:pict>
+      </w:r>
+      <w:r>
+        <w:br w:type="page"/>
+      </w:r>
+      <w:r>
+        <w:lastRenderedPageBreak/>
+        <w:t>C</w:t>
+      </w:r>
+    </w:p>
+    <w:p/>
+    <w:p>
+      <w:r>
+        <w:br w:type="page"/>
+      </w:r>
+    </w:p>
+    <w:p/>
+    <w:p>
+      <w:r>
+        <w:br w:type="page"/>
+      </w:r>
+    </w:p>
+    <w:p/>
+    <w:p>
+      <w:r>
+        <w:br w:type="page"/>
+      </w:r>
+    </w:p>
+    <w:p/>
+    <w:p>
+      <w:r>
+        <w:br w:type="page"/>
+      </w:r>
+    </w:p>
+    <w:p/>
+    <w:p>
+      <w:r>
+        <w:br w:type="page"/>
+      </w:r>
+    </w:p>
+    <w:p/>
+    <w:p>
+      <w:r>
+        <w:br w:type="page"/>
+      </w:r>
+    </w:p>
+    <w:p/>
+    <w:p>
+      <w:r>
+        <w:br w:type="page"/>
+      </w:r>
+    </w:p>
+    <w:p/>
+    <w:p>
+      <w:r>
+        <w:br w:type="page"/>
+      </w:r>
+    </w:p>
+    <w:p/>
+    <w:p>
+      <w:r>
+        <w:br w:type="page"/>
+      </w:r>
+    </w:p>
+    <w:p/>
     <w:p/>
     <w:p/>
     <w:p/>
@@ -1869,7 +3514,7 @@
               <v:shape id="_x0000_i1026" type="#_x0000_t75" style="width:78.15pt;height:44.85pt" o:ole="">
                 <v:imagedata r:id="rId2" o:title=""/>
               </v:shape>
-              <o:OLEObject Type="Embed" ProgID="PBrush" ShapeID="_x0000_i1026" DrawAspect="Content" ObjectID="_1774449390" r:id="rId3"/>
+              <o:OLEObject Type="Embed" ProgID="PBrush" ShapeID="_x0000_i1026" DrawAspect="Content" ObjectID="_1774466810" r:id="rId3"/>
             </w:object>
           </w:r>
         </w:p>
@@ -2088,7 +3733,7 @@
               <v:shape id="_x0000_i1027" type="#_x0000_t75" style="width:78.15pt;height:44.85pt">
                 <v:imagedata r:id="rId2" o:title=""/>
               </v:shape>
-              <o:OLEObject Type="Embed" ProgID="PBrush" ShapeID="_x0000_i1027" DrawAspect="Content" ObjectID="_1774449391" r:id="rId3"/>
+              <o:OLEObject Type="Embed" ProgID="PBrush" ShapeID="_x0000_i1027" DrawAspect="Content" ObjectID="_1774466811" r:id="rId3"/>
             </w:object>
           </w:r>
         </w:p>
@@ -2518,6 +4163,50 @@
       <w:szCs w:val="32"/>
     </w:rPr>
   </w:style>
+  <w:style w:type="paragraph" w:styleId="Ttulo2">
+    <w:name w:val="heading 2"/>
+    <w:basedOn w:val="Normal"/>
+    <w:next w:val="Normal"/>
+    <w:link w:val="Ttulo2Car"/>
+    <w:uiPriority w:val="9"/>
+    <w:unhideWhenUsed/>
+    <w:qFormat/>
+    <w:rsid w:val="003F2871"/>
+    <w:pPr>
+      <w:keepNext/>
+      <w:keepLines/>
+      <w:spacing w:before="40" w:after="0"/>
+      <w:outlineLvl w:val="1"/>
+    </w:pPr>
+    <w:rPr>
+      <w:rFonts w:asciiTheme="majorHAnsi" w:eastAsiaTheme="majorEastAsia" w:hAnsiTheme="majorHAnsi" w:cstheme="majorBidi"/>
+      <w:color w:val="2F5496" w:themeColor="accent1" w:themeShade="BF"/>
+      <w:sz w:val="26"/>
+      <w:szCs w:val="26"/>
+    </w:rPr>
+  </w:style>
+  <w:style w:type="paragraph" w:styleId="Ttulo3">
+    <w:name w:val="heading 3"/>
+    <w:basedOn w:val="Normal"/>
+    <w:next w:val="Normal"/>
+    <w:link w:val="Ttulo3Car"/>
+    <w:uiPriority w:val="9"/>
+    <w:unhideWhenUsed/>
+    <w:qFormat/>
+    <w:rsid w:val="00B8199E"/>
+    <w:pPr>
+      <w:keepNext/>
+      <w:keepLines/>
+      <w:spacing w:before="40" w:after="0"/>
+      <w:outlineLvl w:val="2"/>
+    </w:pPr>
+    <w:rPr>
+      <w:rFonts w:asciiTheme="majorHAnsi" w:eastAsiaTheme="majorEastAsia" w:hAnsiTheme="majorHAnsi" w:cstheme="majorBidi"/>
+      <w:color w:val="1F3763" w:themeColor="accent1" w:themeShade="7F"/>
+      <w:sz w:val="24"/>
+      <w:szCs w:val="24"/>
+    </w:rPr>
+  </w:style>
   <w:style w:type="character" w:default="1" w:styleId="Fuentedeprrafopredeter">
     <w:name w:val="Default Paragraph Font"/>
     <w:uiPriority w:val="1"/>
@@ -2657,6 +4346,153 @@
     <w:rPr>
       <w:color w:val="0563C1" w:themeColor="hyperlink"/>
       <w:u w:val="single"/>
+    </w:rPr>
+  </w:style>
+  <w:style w:type="character" w:customStyle="1" w:styleId="Ttulo2Car">
+    <w:name w:val="Título 2 Car"/>
+    <w:basedOn w:val="Fuentedeprrafopredeter"/>
+    <w:link w:val="Ttulo2"/>
+    <w:uiPriority w:val="9"/>
+    <w:rsid w:val="003F2871"/>
+    <w:rPr>
+      <w:rFonts w:asciiTheme="majorHAnsi" w:eastAsiaTheme="majorEastAsia" w:hAnsiTheme="majorHAnsi" w:cstheme="majorBidi"/>
+      <w:color w:val="2F5496" w:themeColor="accent1" w:themeShade="BF"/>
+      <w:sz w:val="26"/>
+      <w:szCs w:val="26"/>
+    </w:rPr>
+  </w:style>
+  <w:style w:type="paragraph" w:styleId="TDC2">
+    <w:name w:val="toc 2"/>
+    <w:basedOn w:val="Normal"/>
+    <w:next w:val="Normal"/>
+    <w:autoRedefine/>
+    <w:uiPriority w:val="39"/>
+    <w:unhideWhenUsed/>
+    <w:rsid w:val="003F2871"/>
+    <w:pPr>
+      <w:spacing w:after="100"/>
+      <w:ind w:left="220"/>
+    </w:pPr>
+  </w:style>
+  <w:style w:type="character" w:customStyle="1" w:styleId="Ttulo3Car">
+    <w:name w:val="Título 3 Car"/>
+    <w:basedOn w:val="Fuentedeprrafopredeter"/>
+    <w:link w:val="Ttulo3"/>
+    <w:uiPriority w:val="9"/>
+    <w:rsid w:val="00B8199E"/>
+    <w:rPr>
+      <w:rFonts w:asciiTheme="majorHAnsi" w:eastAsiaTheme="majorEastAsia" w:hAnsiTheme="majorHAnsi" w:cstheme="majorBidi"/>
+      <w:color w:val="1F3763" w:themeColor="accent1" w:themeShade="7F"/>
+      <w:sz w:val="24"/>
+      <w:szCs w:val="24"/>
+    </w:rPr>
+  </w:style>
+  <w:style w:type="character" w:styleId="Textodelmarcadordeposicin">
+    <w:name w:val="Placeholder Text"/>
+    <w:basedOn w:val="Fuentedeprrafopredeter"/>
+    <w:uiPriority w:val="99"/>
+    <w:semiHidden/>
+    <w:rsid w:val="000B38D2"/>
+    <w:rPr>
+      <w:color w:val="808080"/>
+    </w:rPr>
+  </w:style>
+  <w:style w:type="character" w:styleId="Refdecomentario">
+    <w:name w:val="annotation reference"/>
+    <w:basedOn w:val="Fuentedeprrafopredeter"/>
+    <w:uiPriority w:val="99"/>
+    <w:semiHidden/>
+    <w:unhideWhenUsed/>
+    <w:rsid w:val="005730B2"/>
+    <w:rPr>
+      <w:sz w:val="16"/>
+      <w:szCs w:val="16"/>
+    </w:rPr>
+  </w:style>
+  <w:style w:type="paragraph" w:styleId="Textocomentario">
+    <w:name w:val="annotation text"/>
+    <w:basedOn w:val="Normal"/>
+    <w:link w:val="TextocomentarioCar"/>
+    <w:uiPriority w:val="99"/>
+    <w:semiHidden/>
+    <w:unhideWhenUsed/>
+    <w:rsid w:val="005730B2"/>
+    <w:pPr>
+      <w:spacing w:line="240" w:lineRule="auto"/>
+    </w:pPr>
+    <w:rPr>
+      <w:sz w:val="20"/>
+      <w:szCs w:val="20"/>
+    </w:rPr>
+  </w:style>
+  <w:style w:type="character" w:customStyle="1" w:styleId="TextocomentarioCar">
+    <w:name w:val="Texto comentario Car"/>
+    <w:basedOn w:val="Fuentedeprrafopredeter"/>
+    <w:link w:val="Textocomentario"/>
+    <w:uiPriority w:val="99"/>
+    <w:semiHidden/>
+    <w:rsid w:val="005730B2"/>
+    <w:rPr>
+      <w:sz w:val="20"/>
+      <w:szCs w:val="20"/>
+    </w:rPr>
+  </w:style>
+  <w:style w:type="paragraph" w:styleId="Asuntodelcomentario">
+    <w:name w:val="annotation subject"/>
+    <w:basedOn w:val="Textocomentario"/>
+    <w:next w:val="Textocomentario"/>
+    <w:link w:val="AsuntodelcomentarioCar"/>
+    <w:uiPriority w:val="99"/>
+    <w:semiHidden/>
+    <w:unhideWhenUsed/>
+    <w:rsid w:val="005730B2"/>
+    <w:rPr>
+      <w:b/>
+      <w:bCs/>
+    </w:rPr>
+  </w:style>
+  <w:style w:type="character" w:customStyle="1" w:styleId="AsuntodelcomentarioCar">
+    <w:name w:val="Asunto del comentario Car"/>
+    <w:basedOn w:val="TextocomentarioCar"/>
+    <w:link w:val="Asuntodelcomentario"/>
+    <w:uiPriority w:val="99"/>
+    <w:semiHidden/>
+    <w:rsid w:val="005730B2"/>
+    <w:rPr>
+      <w:b/>
+      <w:bCs/>
+      <w:sz w:val="20"/>
+      <w:szCs w:val="20"/>
+    </w:rPr>
+  </w:style>
+  <w:style w:type="paragraph" w:styleId="Textodeglobo">
+    <w:name w:val="Balloon Text"/>
+    <w:basedOn w:val="Normal"/>
+    <w:link w:val="TextodegloboCar"/>
+    <w:uiPriority w:val="99"/>
+    <w:semiHidden/>
+    <w:unhideWhenUsed/>
+    <w:rsid w:val="005730B2"/>
+    <w:pPr>
+      <w:spacing w:after="0" w:line="240" w:lineRule="auto"/>
+    </w:pPr>
+    <w:rPr>
+      <w:rFonts w:ascii="Segoe UI" w:hAnsi="Segoe UI" w:cs="Segoe UI"/>
+      <w:sz w:val="18"/>
+      <w:szCs w:val="18"/>
+    </w:rPr>
+  </w:style>
+  <w:style w:type="character" w:customStyle="1" w:styleId="TextodegloboCar">
+    <w:name w:val="Texto de globo Car"/>
+    <w:basedOn w:val="Fuentedeprrafopredeter"/>
+    <w:link w:val="Textodeglobo"/>
+    <w:uiPriority w:val="99"/>
+    <w:semiHidden/>
+    <w:rsid w:val="005730B2"/>
+    <w:rPr>
+      <w:rFonts w:ascii="Segoe UI" w:hAnsi="Segoe UI" w:cs="Segoe UI"/>
+      <w:sz w:val="18"/>
+      <w:szCs w:val="18"/>
     </w:rPr>
   </w:style>
 </w:styles>
@@ -2962,7 +4798,7 @@
 </file>
 
 <file path=customXml/itemProps1.xml><?xml version="1.0" encoding="utf-8"?>
-<ds:datastoreItem xmlns:ds="http://schemas.openxmlformats.org/officeDocument/2006/customXml" ds:itemID="{499C38CC-7038-4469-9D3E-E1F21916A5AE}">
+<ds:datastoreItem xmlns:ds="http://schemas.openxmlformats.org/officeDocument/2006/customXml" ds:itemID="{E6FFB774-7009-44AF-A92B-0AE67EE07457}">
   <ds:schemaRefs>
     <ds:schemaRef ds:uri="http://schemas.openxmlformats.org/officeDocument/2006/bibliography"/>
   </ds:schemaRefs>

</xml_diff>

<commit_message>
Ejercicios 6 al 11
Ejercicios del 6 al 11 mas actualización del Word
</commit_message>
<xml_diff>
--- a/TP1/TP01FPOO_FloresJoseFernando.docx
+++ b/TP1/TP01FPOO_FloresJoseFernando.docx
@@ -57,7 +57,7 @@
                           <pic:cNvPicPr/>
                         </pic:nvPicPr>
                         <pic:blipFill>
-                          <a:blip r:embed="rId7" cstate="print">
+                          <a:blip r:embed="rId8" cstate="print">
                             <a:extLst>
                               <a:ext uri="{28A0092B-C50C-407E-A947-70E740481C1C}">
                                 <a14:useLocalDpi xmlns:a14="http://schemas.microsoft.com/office/drawing/2010/main" val="0"/>
@@ -205,9 +205,9 @@
                   <o:lock v:ext="edit" aspectratio="t"/>
                 </v:shapetype>
                 <v:shape id="_x0000_i1025" type="#_x0000_t75" style="width:78.15pt;height:44.85pt" o:ole="">
-                  <v:imagedata r:id="rId8" o:title=""/>
+                  <v:imagedata r:id="rId9" o:title=""/>
                 </v:shape>
-                <o:OLEObject Type="Embed" ProgID="PBrush" ShapeID="_x0000_i1025" DrawAspect="Content" ObjectID="_1774466809" r:id="rId9"/>
+                <o:OLEObject Type="Embed" ProgID="PBrush" ShapeID="_x0000_i1025" DrawAspect="Content" ObjectID="_1774573698" r:id="rId10"/>
               </w:object>
             </w:r>
           </w:p>
@@ -220,7 +220,7 @@
           <w:lang w:val="en-US"/>
         </w:rPr>
         <w:sectPr>
-          <w:headerReference w:type="default" r:id="rId10"/>
+          <w:headerReference w:type="default" r:id="rId11"/>
           <w:pgSz w:w="11906" w:h="16838"/>
           <w:pgMar w:top="1417" w:right="1701" w:bottom="1417" w:left="1701" w:header="708" w:footer="708" w:gutter="0"/>
           <w:pgBorders w:display="firstPage">
@@ -1336,7 +1336,7 @@
       <w:pPr>
         <w:pStyle w:val="TtuloTDC"/>
         <w:sectPr>
-          <w:headerReference w:type="first" r:id="rId11"/>
+          <w:headerReference w:type="first" r:id="rId12"/>
           <w:pgSz w:w="11906" w:h="16838"/>
           <w:pgMar w:top="1417" w:right="1701" w:bottom="1417" w:left="1701" w:header="708" w:footer="708" w:gutter="0"/>
           <w:pgBorders w:display="notFirstPage">
@@ -1373,7 +1373,15 @@
     <w:p/>
     <w:p>
       <w:r>
-        <w:t xml:space="preserve">REGLAMENTO Crear una carpeta denominada TP01_XXXX donde XXXX es el apellido_nombre del estudiante. Al producto final, subirlo en su repositorio y compartir el enlace en formulario. Sección Expresiones aritméticas y lógicas Resolver cada ejercicio en un archivo Word y luego programarlo en Processing. En el caso de la programación crear un archivo por ejercicio. </w:t>
+        <w:t xml:space="preserve">REGLAMENTO Crear una carpeta denominada TP01_XXXX donde XXXX es el </w:t>
+      </w:r>
+      <w:proofErr w:type="spellStart"/>
+      <w:r>
+        <w:t>apellido_nombre</w:t>
+      </w:r>
+      <w:proofErr w:type="spellEnd"/>
+      <w:r>
+        <w:t xml:space="preserve"> del estudiante. Al producto final, subirlo en su repositorio y compartir el enlace en formulario. Sección Expresiones aritméticas y lógicas Resolver cada ejercicio en un archivo Word y luego programarlo en Processing. En el caso de la programación crear un archivo por ejercicio. </w:t>
       </w:r>
     </w:p>
     <w:p/>
@@ -1449,7 +1457,25 @@
           <w:color w:val="000000" w:themeColor="text1"/>
           <w:lang w:val="es-ES"/>
         </w:rPr>
-        <w:t xml:space="preserve">(3*A)-(4*B/(A^2)) </w:t>
+        <w:t>(3*</w:t>
+      </w:r>
+      <w:proofErr w:type="gramStart"/>
+      <w:r>
+        <w:rPr>
+          <w:rFonts w:ascii="Calibri" w:eastAsia="Calibri" w:hAnsi="Calibri" w:cs="Calibri"/>
+          <w:color w:val="000000" w:themeColor="text1"/>
+          <w:lang w:val="es-ES"/>
+        </w:rPr>
+        <w:t>A)-(</w:t>
+      </w:r>
+      <w:proofErr w:type="gramEnd"/>
+      <w:r>
+        <w:rPr>
+          <w:rFonts w:ascii="Calibri" w:eastAsia="Calibri" w:hAnsi="Calibri" w:cs="Calibri"/>
+          <w:color w:val="000000" w:themeColor="text1"/>
+          <w:lang w:val="es-ES"/>
+        </w:rPr>
+        <w:t xml:space="preserve">4*B/(A^2)) </w:t>
       </w:r>
     </w:p>
     <w:p>
@@ -1590,7 +1616,7 @@
                     <pic:cNvPicPr/>
                   </pic:nvPicPr>
                   <pic:blipFill>
-                    <a:blip r:embed="rId12">
+                    <a:blip r:embed="rId13">
                       <a:extLst>
                         <a:ext uri="{28A0092B-C50C-407E-A947-70E740481C1C}">
                           <a14:useLocalDpi xmlns:a14="http://schemas.microsoft.com/office/drawing/2010/main" val="0"/>
@@ -1688,7 +1714,27 @@
           <w:szCs w:val="20"/>
           <w:lang w:val="es-ES"/>
         </w:rPr>
-        <w:t>(((4/2) * 3) /6 ) + ((((6/2) / 1) / (5 ^ 2)) / 4) * 2</w:t>
+        <w:t>(((4/2) * 3) /</w:t>
+      </w:r>
+      <w:proofErr w:type="gramStart"/>
+      <w:r>
+        <w:rPr>
+          <w:rFonts w:eastAsia="Calibri" w:cstheme="minorHAnsi"/>
+          <w:sz w:val="20"/>
+          <w:szCs w:val="20"/>
+          <w:lang w:val="es-ES"/>
+        </w:rPr>
+        <w:t>6 )</w:t>
+      </w:r>
+      <w:proofErr w:type="gramEnd"/>
+      <w:r>
+        <w:rPr>
+          <w:rFonts w:eastAsia="Calibri" w:cstheme="minorHAnsi"/>
+          <w:sz w:val="20"/>
+          <w:szCs w:val="20"/>
+          <w:lang w:val="es-ES"/>
+        </w:rPr>
+        <w:t xml:space="preserve"> + ((((6/2) / 1) / (5 ^ 2)) / 4) * 2</w:t>
       </w:r>
     </w:p>
     <w:p>
@@ -1823,7 +1869,7 @@
                     <pic:cNvPicPr/>
                   </pic:nvPicPr>
                   <pic:blipFill>
-                    <a:blip r:embed="rId13"/>
+                    <a:blip r:embed="rId14"/>
                     <a:stretch>
                       <a:fillRect/>
                     </a:stretch>
@@ -1876,8 +1922,6 @@
         </w:rPr>
         <w:t xml:space="preserve"> 4 </w:t>
       </w:r>
-      <w:bookmarkStart w:id="6" w:name="_GoBack"/>
-      <w:bookmarkEnd w:id="6"/>
     </w:p>
     <w:p>
       <w:r>
@@ -2171,6 +2215,7 @@
             <w:r>
               <w:t>^4</w:t>
             </w:r>
+            <w:proofErr w:type="gramStart"/>
             <w:r>
               <w:t>))</w:t>
             </w:r>
@@ -2180,6 +2225,7 @@
             <w:r>
               <w:t>(</w:t>
             </w:r>
+            <w:proofErr w:type="gramEnd"/>
             <w:r>
               <w:t>5*</w:t>
             </w:r>
@@ -2534,12 +2580,36 @@
           </w:tcPr>
           <w:p>
             <w:r>
-              <w:t>(b+d)/(c+4)</w:t>
+              <w:t>(</w:t>
+            </w:r>
+            <w:proofErr w:type="spellStart"/>
+            <w:r>
+              <w:t>b+</w:t>
+            </w:r>
+            <w:proofErr w:type="gramStart"/>
+            <w:r>
+              <w:t>d</w:t>
+            </w:r>
+            <w:proofErr w:type="spellEnd"/>
+            <w:r>
+              <w:t>)/</w:t>
+            </w:r>
+            <w:proofErr w:type="gramEnd"/>
+            <w:r>
+              <w:t>(c+4)</w:t>
             </w:r>
           </w:p>
           <w:p>
             <w:r>
-              <w:t>(2+2)/(</w:t>
+              <w:t>(2+</w:t>
+            </w:r>
+            <w:proofErr w:type="gramStart"/>
+            <w:r>
+              <w:t>2)/</w:t>
+            </w:r>
+            <w:proofErr w:type="gramEnd"/>
+            <w:r>
+              <w:t>(</w:t>
             </w:r>
             <w:r>
               <w:t>3+4</w:t>
@@ -2721,17 +2791,41 @@
           </w:tcPr>
           <w:p>
             <w:r>
-              <w:t>(x^2+y^2) ^(1/2)</w:t>
+              <w:t xml:space="preserve">(x^2+y^2) </w:t>
+            </w:r>
+            <w:proofErr w:type="gramStart"/>
+            <w:r>
+              <w:t>^(</w:t>
+            </w:r>
+            <w:proofErr w:type="gramEnd"/>
+            <w:r>
+              <w:t>1/2)</w:t>
             </w:r>
           </w:p>
           <w:p>
             <w:r>
-              <w:t xml:space="preserve"> (3^2 + 3^2) ^(1/2)</w:t>
+              <w:t xml:space="preserve"> (3^2 + 3^2) </w:t>
+            </w:r>
+            <w:proofErr w:type="gramStart"/>
+            <w:r>
+              <w:t>^(</w:t>
+            </w:r>
+            <w:proofErr w:type="gramEnd"/>
+            <w:r>
+              <w:t>1/2)</w:t>
             </w:r>
           </w:p>
           <w:p>
             <w:r>
-              <w:t xml:space="preserve">  18^(1/2)</w:t>
+              <w:t xml:space="preserve">  18</w:t>
+            </w:r>
+            <w:proofErr w:type="gramStart"/>
+            <w:r>
+              <w:t>^(</w:t>
+            </w:r>
+            <w:proofErr w:type="gramEnd"/>
+            <w:r>
+              <w:t>1/2)</w:t>
             </w:r>
           </w:p>
           <w:p>
@@ -3127,22 +3221,48 @@
       </w:r>
     </w:p>
     <w:p>
-      <w:r>
+      <w:pPr>
+        <w:pStyle w:val="Ttulo4"/>
+        <w:rPr>
+          <w:rFonts w:asciiTheme="minorHAnsi" w:hAnsiTheme="minorHAnsi" w:cstheme="minorHAnsi"/>
+          <w:b/>
+          <w:color w:val="auto"/>
+        </w:rPr>
+      </w:pPr>
+      <w:r>
+        <w:rPr>
+          <w:rFonts w:asciiTheme="minorHAnsi" w:hAnsiTheme="minorHAnsi" w:cstheme="minorHAnsi"/>
+          <w:b/>
+          <w:color w:val="auto"/>
+        </w:rPr>
         <w:lastRenderedPageBreak/>
         <w:t xml:space="preserve">Capturas Processing </w:t>
       </w:r>
       <w:r>
+        <w:rPr>
+          <w:rFonts w:asciiTheme="minorHAnsi" w:hAnsiTheme="minorHAnsi" w:cstheme="minorHAnsi"/>
+          <w:b/>
+          <w:color w:val="auto"/>
+        </w:rPr>
         <w:t>ejercicio4</w:t>
       </w:r>
     </w:p>
     <w:p>
+      <w:pPr>
+        <w:pStyle w:val="Ttulo5"/>
+        <w:rPr>
+          <w:b/>
+          <w:sz w:val="24"/>
+          <w:szCs w:val="24"/>
+        </w:rPr>
+      </w:pPr>
       <w:r>
         <w:rPr>
           <w:noProof/>
         </w:rPr>
         <w:pict w14:anchorId="1E3F744F">
           <v:shape id="_x0000_s1028" type="#_x0000_t75" style="position:absolute;margin-left:228.7pt;margin-top:53.1pt;width:228.25pt;height:218.75pt;z-index:251668480;mso-position-horizontal-relative:text;mso-position-vertical-relative:text">
-            <v:imagedata r:id="rId14" o:title="Captura de pantalla 2024-04-12 221935"/>
+            <v:imagedata r:id="rId15" o:title="Captura de pantalla 2024-04-12 221935"/>
             <w10:wrap type="square"/>
           </v:shape>
         </w:pict>
@@ -3153,7 +3273,7 @@
         </w:rPr>
         <w:pict w14:anchorId="5169D196">
           <v:shape id="_x0000_s1027" type="#_x0000_t75" style="position:absolute;margin-left:-20.55pt;margin-top:50.85pt;width:221.15pt;height:221.85pt;z-index:251666432;mso-position-horizontal-relative:text;mso-position-vertical-relative:text">
-            <v:imagedata r:id="rId15" o:title="Captura de pantalla 2024-04-12 221901"/>
+            <v:imagedata r:id="rId16" o:title="Captura de pantalla 2024-04-12 221901"/>
             <w10:wrap type="square"/>
           </v:shape>
         </w:pict>
@@ -3164,7 +3284,7 @@
         </w:rPr>
         <w:pict w14:anchorId="69ADB22C">
           <v:shape id="_x0000_s1030" type="#_x0000_t75" style="position:absolute;margin-left:225.8pt;margin-top:352.8pt;width:234pt;height:207.1pt;z-index:251672576;mso-position-horizontal-relative:text;mso-position-vertical-relative:text">
-            <v:imagedata r:id="rId16" o:title="Captura de pantalla 2024-04-12 222139"/>
+            <v:imagedata r:id="rId17" o:title="Captura de pantalla 2024-04-12 222139"/>
             <w10:wrap type="square"/>
           </v:shape>
         </w:pict>
@@ -3175,7 +3295,7 @@
         </w:rPr>
         <w:pict w14:anchorId="77234192">
           <v:shape id="_x0000_s1029" type="#_x0000_t75" style="position:absolute;margin-left:-23.4pt;margin-top:352.8pt;width:234.3pt;height:217.2pt;z-index:251670528;mso-position-horizontal-relative:text;mso-position-vertical-relative:text">
-            <v:imagedata r:id="rId17" o:title="Captura de pantalla 2024-04-12 222030"/>
+            <v:imagedata r:id="rId18" o:title="Captura de pantalla 2024-04-12 222030"/>
             <w10:wrap type="square"/>
           </v:shape>
         </w:pict>
@@ -3184,8 +3304,796 @@
         <w:br w:type="page"/>
       </w:r>
       <w:r>
+        <w:rPr>
+          <w:b/>
+          <w:color w:val="000000" w:themeColor="text1"/>
+          <w:sz w:val="24"/>
+          <w:szCs w:val="24"/>
+        </w:rPr>
         <w:lastRenderedPageBreak/>
-        <w:t>C</w:t>
+        <w:t>Ejercicio 5</w:t>
+      </w:r>
+    </w:p>
+    <w:p>
+      <w:r>
+        <w:t>Si el valor de A es 4, el valor de B es 5 y el valor de C es 1, evaluar las siguientes expresiones:</w:t>
+      </w:r>
+    </w:p>
+    <w:p>
+      <w:pPr>
+        <w:spacing w:after="0"/>
+        <w:rPr>
+          <w:rFonts w:ascii="Calibri" w:eastAsia="Calibri" w:hAnsi="Calibri" w:cs="Calibri"/>
+          <w:b/>
+          <w:bCs/>
+          <w:color w:val="000000" w:themeColor="text1"/>
+          <w:lang w:val="es-ES"/>
+        </w:rPr>
+      </w:pPr>
+      <w:r>
+        <w:rPr>
+          <w:rFonts w:ascii="Calibri" w:eastAsia="Calibri" w:hAnsi="Calibri" w:cs="Calibri"/>
+          <w:b/>
+          <w:bCs/>
+          <w:color w:val="000000" w:themeColor="text1"/>
+          <w:lang w:val="es-ES"/>
+        </w:rPr>
+        <w:t xml:space="preserve">              </w:t>
+      </w:r>
+    </w:p>
+    <w:p>
+      <w:pPr>
+        <w:spacing w:after="0"/>
+      </w:pPr>
+      <w:r>
+        <w:rPr>
+          <w:rFonts w:ascii="Calibri" w:eastAsia="Calibri" w:hAnsi="Calibri" w:cs="Calibri"/>
+          <w:b/>
+          <w:bCs/>
+          <w:color w:val="000000" w:themeColor="text1"/>
+          <w:lang w:val="es-ES"/>
+        </w:rPr>
+        <w:t xml:space="preserve">        a)  </w:t>
+      </w:r>
+      <w:r>
+        <w:rPr>
+          <w:rFonts w:ascii="Calibri" w:eastAsia="Calibri" w:hAnsi="Calibri" w:cs="Calibri"/>
+          <w:b/>
+          <w:bCs/>
+          <w:color w:val="000000" w:themeColor="text1"/>
+          <w:lang w:val="es-ES"/>
+        </w:rPr>
+        <w:t xml:space="preserve"> </w:t>
+      </w:r>
+      <w:r>
+        <w:rPr>
+          <w:rFonts w:ascii="Calibri" w:eastAsia="Calibri" w:hAnsi="Calibri" w:cs="Calibri"/>
+          <w:b/>
+          <w:bCs/>
+          <w:color w:val="000000" w:themeColor="text1"/>
+          <w:lang w:val="es-ES"/>
+        </w:rPr>
+        <w:t>B * A – B ^ 2 / 4 * C</w:t>
+      </w:r>
+      <w:r>
+        <w:rPr>
+          <w:rFonts w:ascii="Calibri" w:eastAsia="Calibri" w:hAnsi="Calibri" w:cs="Calibri"/>
+          <w:b/>
+          <w:bCs/>
+          <w:color w:val="000000" w:themeColor="text1"/>
+          <w:lang w:val="es-ES"/>
+        </w:rPr>
+        <w:t xml:space="preserve">                                        Captura </w:t>
+      </w:r>
+      <w:r>
+        <w:rPr>
+          <w:rFonts w:ascii="Calibri" w:eastAsia="Calibri" w:hAnsi="Calibri" w:cs="Calibri"/>
+          <w:b/>
+          <w:bCs/>
+          <w:color w:val="000000" w:themeColor="text1"/>
+          <w:lang w:val="es-ES"/>
+        </w:rPr>
+        <w:t>Processing</w:t>
+      </w:r>
+    </w:p>
+    <w:p>
+      <w:pPr>
+        <w:pStyle w:val="Prrafodelista"/>
+        <w:spacing w:after="0"/>
+        <w:rPr>
+          <w:rFonts w:ascii="Calibri" w:eastAsia="Calibri" w:hAnsi="Calibri" w:cs="Calibri"/>
+          <w:lang w:val="es-ES"/>
+        </w:rPr>
+      </w:pPr>
+      <w:r>
+        <w:rPr>
+          <w:noProof/>
+        </w:rPr>
+        <w:pict w14:anchorId="6D7618A7">
+          <v:shape id="_x0000_s1032" type="#_x0000_t75" style="position:absolute;left:0;text-align:left;margin-left:194.5pt;margin-top:1.1pt;width:172.55pt;height:147.2pt;z-index:251674624;mso-position-horizontal-relative:text;mso-position-vertical-relative:text">
+            <v:imagedata r:id="rId19" o:title="Captura de pantalla 2024-04-13 163448"/>
+            <w10:wrap type="square"/>
+          </v:shape>
+        </w:pict>
+      </w:r>
+      <w:r>
+        <w:rPr>
+          <w:rFonts w:ascii="Calibri" w:eastAsia="Calibri" w:hAnsi="Calibri" w:cs="Calibri"/>
+          <w:lang w:val="es-ES"/>
+        </w:rPr>
+        <w:t>5 * 4 – ((5 ^ 2) / 4) * 1</w:t>
+      </w:r>
+    </w:p>
+    <w:p>
+      <w:pPr>
+        <w:pStyle w:val="Prrafodelista"/>
+        <w:spacing w:after="0"/>
+        <w:rPr>
+          <w:rFonts w:ascii="Calibri" w:eastAsia="Calibri" w:hAnsi="Calibri" w:cs="Calibri"/>
+          <w:lang w:val="es-ES"/>
+        </w:rPr>
+      </w:pPr>
+      <w:r>
+        <w:rPr>
+          <w:rFonts w:ascii="Calibri" w:eastAsia="Calibri" w:hAnsi="Calibri" w:cs="Calibri"/>
+          <w:lang w:val="es-ES"/>
+        </w:rPr>
+        <w:t>20 - 6.25</w:t>
+      </w:r>
+    </w:p>
+    <w:p>
+      <w:pPr>
+        <w:spacing w:after="0"/>
+        <w:rPr>
+          <w:rFonts w:ascii="Calibri" w:eastAsia="Calibri" w:hAnsi="Calibri" w:cs="Calibri"/>
+          <w:lang w:val="es-ES"/>
+        </w:rPr>
+      </w:pPr>
+      <w:r>
+        <w:rPr>
+          <w:rFonts w:ascii="Calibri" w:eastAsia="Calibri" w:hAnsi="Calibri" w:cs="Calibri"/>
+          <w:lang w:val="es-ES"/>
+        </w:rPr>
+        <w:t xml:space="preserve">              </w:t>
+      </w:r>
+      <w:r>
+        <w:rPr>
+          <w:rFonts w:ascii="Calibri" w:eastAsia="Calibri" w:hAnsi="Calibri" w:cs="Calibri"/>
+          <w:lang w:val="es-ES"/>
+        </w:rPr>
+        <w:t>13.75</w:t>
+      </w:r>
+    </w:p>
+    <w:p>
+      <w:pPr>
+        <w:spacing w:after="0"/>
+        <w:rPr>
+          <w:rFonts w:ascii="Calibri" w:eastAsia="Calibri" w:hAnsi="Calibri" w:cs="Calibri"/>
+          <w:lang w:val="es-ES"/>
+        </w:rPr>
+      </w:pPr>
+      <w:r>
+        <w:rPr>
+          <w:rFonts w:ascii="Calibri" w:eastAsia="Calibri" w:hAnsi="Calibri" w:cs="Calibri"/>
+          <w:lang w:val="es-ES"/>
+        </w:rPr>
+        <w:t xml:space="preserve">      </w:t>
+      </w:r>
+    </w:p>
+    <w:p>
+      <w:pPr>
+        <w:spacing w:after="0"/>
+        <w:rPr>
+          <w:rFonts w:ascii="Calibri" w:eastAsia="Calibri" w:hAnsi="Calibri" w:cs="Calibri"/>
+          <w:lang w:val="es-ES"/>
+        </w:rPr>
+      </w:pPr>
+      <w:r>
+        <w:rPr>
+          <w:rFonts w:ascii="Calibri" w:eastAsia="Calibri" w:hAnsi="Calibri" w:cs="Calibri"/>
+          <w:lang w:val="es-ES"/>
+        </w:rPr>
+        <w:t xml:space="preserve">      </w:t>
+      </w:r>
+    </w:p>
+    <w:p>
+      <w:pPr>
+        <w:spacing w:after="0"/>
+        <w:rPr>
+          <w:rFonts w:ascii="Calibri" w:eastAsia="Calibri" w:hAnsi="Calibri" w:cs="Calibri"/>
+          <w:lang w:val="es-ES"/>
+        </w:rPr>
+      </w:pPr>
+      <w:r>
+        <w:rPr>
+          <w:rFonts w:ascii="Calibri" w:eastAsia="Calibri" w:hAnsi="Calibri" w:cs="Calibri"/>
+          <w:lang w:val="es-ES"/>
+        </w:rPr>
+        <w:t xml:space="preserve">  </w:t>
+      </w:r>
+    </w:p>
+    <w:p>
+      <w:pPr>
+        <w:spacing w:after="0"/>
+        <w:rPr>
+          <w:rFonts w:ascii="Calibri" w:eastAsia="Calibri" w:hAnsi="Calibri" w:cs="Calibri"/>
+          <w:lang w:val="es-ES"/>
+        </w:rPr>
+      </w:pPr>
+    </w:p>
+    <w:p>
+      <w:pPr>
+        <w:spacing w:after="0"/>
+        <w:rPr>
+          <w:rFonts w:ascii="Calibri" w:eastAsia="Calibri" w:hAnsi="Calibri" w:cs="Calibri"/>
+          <w:lang w:val="es-ES"/>
+        </w:rPr>
+      </w:pPr>
+    </w:p>
+    <w:p>
+      <w:pPr>
+        <w:spacing w:after="0"/>
+        <w:rPr>
+          <w:rFonts w:ascii="Calibri" w:eastAsia="Calibri" w:hAnsi="Calibri" w:cs="Calibri"/>
+          <w:lang w:val="es-ES"/>
+        </w:rPr>
+      </w:pPr>
+    </w:p>
+    <w:p>
+      <w:pPr>
+        <w:spacing w:after="0"/>
+        <w:rPr>
+          <w:rFonts w:ascii="Calibri" w:eastAsia="Calibri" w:hAnsi="Calibri" w:cs="Calibri"/>
+          <w:lang w:val="es-ES"/>
+        </w:rPr>
+      </w:pPr>
+    </w:p>
+    <w:p>
+      <w:pPr>
+        <w:spacing w:after="0"/>
+        <w:rPr>
+          <w:rFonts w:ascii="Calibri" w:eastAsia="Calibri" w:hAnsi="Calibri" w:cs="Calibri"/>
+          <w:lang w:val="es-ES"/>
+        </w:rPr>
+      </w:pPr>
+    </w:p>
+    <w:p>
+      <w:pPr>
+        <w:spacing w:after="0"/>
+        <w:rPr>
+          <w:rFonts w:ascii="Calibri" w:eastAsia="Calibri" w:hAnsi="Calibri" w:cs="Calibri"/>
+          <w:lang w:val="es-ES"/>
+        </w:rPr>
+      </w:pPr>
+    </w:p>
+    <w:p>
+      <w:pPr>
+        <w:spacing w:after="0"/>
+        <w:rPr>
+          <w:rFonts w:ascii="Calibri" w:eastAsia="Calibri" w:hAnsi="Calibri" w:cs="Calibri"/>
+          <w:lang w:val="es-ES"/>
+        </w:rPr>
+      </w:pPr>
+      <w:r>
+        <w:rPr>
+          <w:noProof/>
+        </w:rPr>
+        <w:pict w14:anchorId="21318110">
+          <v:shape id="_x0000_s1033" type="#_x0000_t75" style="position:absolute;margin-left:212.7pt;margin-top:21.5pt;width:171.1pt;height:138.4pt;z-index:251676672;mso-position-horizontal-relative:text;mso-position-vertical-relative:text">
+            <v:imagedata r:id="rId20" o:title="Captura de pantalla 2024-04-13 163522"/>
+            <w10:wrap type="square"/>
+          </v:shape>
+        </w:pict>
+      </w:r>
+      <w:r>
+        <w:rPr>
+          <w:rFonts w:ascii="Calibri" w:eastAsia="Calibri" w:hAnsi="Calibri" w:cs="Calibri"/>
+          <w:lang w:val="es-ES"/>
+        </w:rPr>
+        <w:t xml:space="preserve">      b)</w:t>
+      </w:r>
+      <w:proofErr w:type="gramStart"/>
+      <w:r>
+        <w:rPr>
+          <w:rFonts w:ascii="Calibri" w:eastAsia="Calibri" w:hAnsi="Calibri" w:cs="Calibri"/>
+          <w:lang w:val="es-ES"/>
+        </w:rPr>
+        <w:t xml:space="preserve">  </w:t>
+      </w:r>
+      <w:r>
+        <w:rPr>
+          <w:rFonts w:ascii="Calibri" w:eastAsia="Calibri" w:hAnsi="Calibri" w:cs="Calibri"/>
+          <w:b/>
+          <w:bCs/>
+          <w:lang w:val="es-ES"/>
+        </w:rPr>
+        <w:t xml:space="preserve"> </w:t>
+      </w:r>
+      <w:r>
+        <w:rPr>
+          <w:rFonts w:ascii="Calibri" w:eastAsia="Calibri" w:hAnsi="Calibri" w:cs="Calibri"/>
+          <w:b/>
+          <w:bCs/>
+          <w:lang w:val="es-ES"/>
+        </w:rPr>
+        <w:t>(</w:t>
+      </w:r>
+      <w:proofErr w:type="gramEnd"/>
+      <w:r>
+        <w:rPr>
+          <w:rFonts w:ascii="Calibri" w:eastAsia="Calibri" w:hAnsi="Calibri" w:cs="Calibri"/>
+          <w:b/>
+          <w:bCs/>
+          <w:lang w:val="es-ES"/>
+        </w:rPr>
+        <w:t>A * B) / 3 ^ 2</w:t>
+      </w:r>
+      <w:r>
+        <w:rPr>
+          <w:rFonts w:ascii="Calibri" w:eastAsia="Calibri" w:hAnsi="Calibri" w:cs="Calibri"/>
+          <w:b/>
+          <w:bCs/>
+          <w:lang w:val="es-ES"/>
+        </w:rPr>
+        <w:t xml:space="preserve">                                                Captura </w:t>
+      </w:r>
+      <w:r>
+        <w:rPr>
+          <w:rFonts w:ascii="Calibri" w:eastAsia="Calibri" w:hAnsi="Calibri" w:cs="Calibri"/>
+          <w:b/>
+          <w:bCs/>
+          <w:lang w:val="es-ES"/>
+        </w:rPr>
+        <w:t>Processing</w:t>
+      </w:r>
+    </w:p>
+    <w:p>
+      <w:pPr>
+        <w:spacing w:after="0"/>
+        <w:rPr>
+          <w:rFonts w:ascii="Calibri" w:eastAsia="Calibri" w:hAnsi="Calibri" w:cs="Calibri"/>
+          <w:lang w:val="es-ES"/>
+        </w:rPr>
+      </w:pPr>
+      <w:r>
+        <w:rPr>
+          <w:rFonts w:ascii="Calibri" w:eastAsia="Calibri" w:hAnsi="Calibri" w:cs="Calibri"/>
+          <w:lang w:val="es-ES"/>
+        </w:rPr>
+        <w:t xml:space="preserve">             </w:t>
+      </w:r>
+      <w:r>
+        <w:rPr>
+          <w:rFonts w:ascii="Calibri" w:eastAsia="Calibri" w:hAnsi="Calibri" w:cs="Calibri"/>
+          <w:lang w:val="es-ES"/>
+        </w:rPr>
+        <w:t>(4 * 5) / 3 ^ 2</w:t>
+      </w:r>
+    </w:p>
+    <w:p>
+      <w:pPr>
+        <w:spacing w:after="0"/>
+        <w:rPr>
+          <w:rFonts w:ascii="Calibri" w:eastAsia="Calibri" w:hAnsi="Calibri" w:cs="Calibri"/>
+          <w:lang w:val="es-ES"/>
+        </w:rPr>
+      </w:pPr>
+      <w:r>
+        <w:rPr>
+          <w:rFonts w:ascii="Calibri" w:eastAsia="Calibri" w:hAnsi="Calibri" w:cs="Calibri"/>
+          <w:lang w:val="es-ES"/>
+        </w:rPr>
+        <w:t xml:space="preserve">              </w:t>
+      </w:r>
+      <w:r>
+        <w:rPr>
+          <w:rFonts w:ascii="Calibri" w:eastAsia="Calibri" w:hAnsi="Calibri" w:cs="Calibri"/>
+          <w:lang w:val="es-ES"/>
+        </w:rPr>
+        <w:t>2.2</w:t>
+      </w:r>
+      <w:r>
+        <w:rPr>
+          <w:rFonts w:ascii="Calibri" w:eastAsia="Calibri" w:hAnsi="Calibri" w:cs="Calibri"/>
+          <w:lang w:val="es-ES"/>
+        </w:rPr>
+        <w:t>2</w:t>
+      </w:r>
+    </w:p>
+    <w:p>
+      <w:pPr>
+        <w:spacing w:after="0"/>
+        <w:rPr>
+          <w:rFonts w:ascii="Calibri" w:eastAsia="Calibri" w:hAnsi="Calibri" w:cs="Calibri"/>
+          <w:lang w:val="es-ES"/>
+        </w:rPr>
+      </w:pPr>
+    </w:p>
+    <w:p>
+      <w:pPr>
+        <w:spacing w:after="0"/>
+        <w:rPr>
+          <w:rFonts w:ascii="Calibri" w:eastAsia="Calibri" w:hAnsi="Calibri" w:cs="Calibri"/>
+          <w:lang w:val="es-ES"/>
+        </w:rPr>
+      </w:pPr>
+    </w:p>
+    <w:p>
+      <w:pPr>
+        <w:spacing w:after="0"/>
+        <w:rPr>
+          <w:rFonts w:ascii="Calibri" w:eastAsia="Calibri" w:hAnsi="Calibri" w:cs="Calibri"/>
+          <w:lang w:val="es-ES"/>
+        </w:rPr>
+      </w:pPr>
+      <w:r>
+        <w:rPr>
+          <w:rFonts w:ascii="Calibri" w:eastAsia="Calibri" w:hAnsi="Calibri" w:cs="Calibri"/>
+          <w:lang w:val="es-ES"/>
+        </w:rPr>
+        <w:t xml:space="preserve">    </w:t>
+      </w:r>
+    </w:p>
+    <w:p>
+      <w:pPr>
+        <w:spacing w:after="0"/>
+        <w:rPr>
+          <w:rFonts w:ascii="Calibri" w:eastAsia="Calibri" w:hAnsi="Calibri" w:cs="Calibri"/>
+          <w:lang w:val="es-ES"/>
+        </w:rPr>
+      </w:pPr>
+    </w:p>
+    <w:p>
+      <w:pPr>
+        <w:spacing w:after="0"/>
+        <w:rPr>
+          <w:rFonts w:ascii="Calibri" w:eastAsia="Calibri" w:hAnsi="Calibri" w:cs="Calibri"/>
+          <w:lang w:val="es-ES"/>
+        </w:rPr>
+      </w:pPr>
+    </w:p>
+    <w:p>
+      <w:pPr>
+        <w:spacing w:after="0"/>
+        <w:rPr>
+          <w:rFonts w:ascii="Calibri" w:eastAsia="Calibri" w:hAnsi="Calibri" w:cs="Calibri"/>
+          <w:lang w:val="es-ES"/>
+        </w:rPr>
+      </w:pPr>
+    </w:p>
+    <w:p>
+      <w:pPr>
+        <w:spacing w:after="0"/>
+        <w:rPr>
+          <w:rFonts w:ascii="Calibri" w:eastAsia="Calibri" w:hAnsi="Calibri" w:cs="Calibri"/>
+          <w:lang w:val="es-ES"/>
+        </w:rPr>
+      </w:pPr>
+    </w:p>
+    <w:p>
+      <w:pPr>
+        <w:spacing w:after="0"/>
+        <w:rPr>
+          <w:rFonts w:ascii="Calibri" w:eastAsia="Calibri" w:hAnsi="Calibri" w:cs="Calibri"/>
+          <w:lang w:val="es-ES"/>
+        </w:rPr>
+      </w:pPr>
+    </w:p>
+    <w:p>
+      <w:pPr>
+        <w:spacing w:after="0"/>
+        <w:rPr>
+          <w:rFonts w:ascii="Calibri" w:eastAsia="Calibri" w:hAnsi="Calibri" w:cs="Calibri"/>
+          <w:lang w:val="es-ES"/>
+        </w:rPr>
+      </w:pPr>
+    </w:p>
+    <w:p>
+      <w:pPr>
+        <w:spacing w:after="0"/>
+        <w:rPr>
+          <w:rFonts w:ascii="Calibri" w:eastAsia="Calibri" w:hAnsi="Calibri" w:cs="Calibri"/>
+          <w:lang w:val="es-ES"/>
+        </w:rPr>
+      </w:pPr>
+    </w:p>
+    <w:p>
+      <w:pPr>
+        <w:spacing w:after="0"/>
+        <w:rPr>
+          <w:rFonts w:ascii="Calibri" w:eastAsia="Calibri" w:hAnsi="Calibri" w:cs="Calibri"/>
+          <w:lang w:val="es-ES"/>
+        </w:rPr>
+      </w:pPr>
+    </w:p>
+    <w:p>
+      <w:pPr>
+        <w:spacing w:after="0"/>
+        <w:rPr>
+          <w:rFonts w:ascii="Calibri" w:eastAsia="Calibri" w:hAnsi="Calibri" w:cs="Calibri"/>
+          <w:lang w:val="es-ES"/>
+        </w:rPr>
+      </w:pPr>
+      <w:r>
+        <w:rPr>
+          <w:rFonts w:ascii="Calibri" w:eastAsia="Calibri" w:hAnsi="Calibri" w:cs="Calibri"/>
+          <w:lang w:val="es-ES"/>
+        </w:rPr>
+        <w:t xml:space="preserve"> </w:t>
+      </w:r>
+      <w:r>
+        <w:rPr>
+          <w:rFonts w:ascii="Calibri" w:eastAsia="Calibri" w:hAnsi="Calibri" w:cs="Calibri"/>
+          <w:lang w:val="es-ES"/>
+        </w:rPr>
+        <w:t>c)</w:t>
+      </w:r>
+      <w:proofErr w:type="gramStart"/>
+      <w:r>
+        <w:rPr>
+          <w:rFonts w:ascii="Calibri" w:eastAsia="Calibri" w:hAnsi="Calibri" w:cs="Calibri"/>
+          <w:b/>
+          <w:bCs/>
+          <w:lang w:val="es-ES"/>
+        </w:rPr>
+        <w:t xml:space="preserve"> </w:t>
+      </w:r>
+      <w:r>
+        <w:rPr>
+          <w:rFonts w:ascii="Calibri" w:eastAsia="Calibri" w:hAnsi="Calibri" w:cs="Calibri"/>
+          <w:b/>
+          <w:bCs/>
+          <w:lang w:val="es-ES"/>
+        </w:rPr>
+        <w:t xml:space="preserve">  </w:t>
+      </w:r>
+      <w:r>
+        <w:rPr>
+          <w:rFonts w:ascii="Calibri" w:eastAsia="Calibri" w:hAnsi="Calibri" w:cs="Calibri"/>
+          <w:b/>
+          <w:bCs/>
+          <w:lang w:val="es-ES"/>
+        </w:rPr>
+        <w:t>(</w:t>
+      </w:r>
+      <w:proofErr w:type="gramEnd"/>
+      <w:r>
+        <w:rPr>
+          <w:rFonts w:ascii="Calibri" w:eastAsia="Calibri" w:hAnsi="Calibri" w:cs="Calibri"/>
+          <w:b/>
+          <w:bCs/>
+          <w:lang w:val="es-ES"/>
+        </w:rPr>
+        <w:t>((B + C) / 2 * A + 10) * 3 * B) – 6</w:t>
+      </w:r>
+      <w:r>
+        <w:rPr>
+          <w:rFonts w:ascii="Calibri" w:eastAsia="Calibri" w:hAnsi="Calibri" w:cs="Calibri"/>
+          <w:b/>
+          <w:bCs/>
+          <w:lang w:val="es-ES"/>
+        </w:rPr>
+        <w:t xml:space="preserve">                 Captura Proc</w:t>
+      </w:r>
+      <w:r>
+        <w:rPr>
+          <w:rFonts w:ascii="Calibri" w:eastAsia="Calibri" w:hAnsi="Calibri" w:cs="Calibri"/>
+          <w:b/>
+          <w:bCs/>
+          <w:lang w:val="es-ES"/>
+        </w:rPr>
+        <w:t>essing</w:t>
+      </w:r>
+    </w:p>
+    <w:p>
+      <w:pPr>
+        <w:spacing w:after="0"/>
+        <w:rPr>
+          <w:rFonts w:ascii="Calibri" w:eastAsia="Calibri" w:hAnsi="Calibri" w:cs="Calibri"/>
+          <w:lang w:val="es-ES"/>
+        </w:rPr>
+      </w:pPr>
+      <w:r>
+        <w:rPr>
+          <w:noProof/>
+        </w:rPr>
+        <w:pict w14:anchorId="67EF33D6">
+          <v:shape id="_x0000_s1034" type="#_x0000_t75" style="position:absolute;margin-left:206.3pt;margin-top:5.25pt;width:180.45pt;height:151.85pt;z-index:251678720;mso-position-horizontal-relative:text;mso-position-vertical-relative:text">
+            <v:imagedata r:id="rId21" o:title="Captura de pantalla 2024-04-13 163549"/>
+            <w10:wrap type="square"/>
+          </v:shape>
+        </w:pict>
+      </w:r>
+      <w:r>
+        <w:rPr>
+          <w:rFonts w:ascii="Calibri" w:eastAsia="Calibri" w:hAnsi="Calibri" w:cs="Calibri"/>
+          <w:lang w:val="es-ES"/>
+        </w:rPr>
+        <w:t xml:space="preserve">            </w:t>
+      </w:r>
+      <w:r>
+        <w:rPr>
+          <w:rFonts w:ascii="Calibri" w:eastAsia="Calibri" w:hAnsi="Calibri" w:cs="Calibri"/>
+          <w:lang w:val="es-ES"/>
+        </w:rPr>
+        <w:t>(((5 + 1) / 2 * 4 + 10) * 3 * 5) - 6</w:t>
+      </w:r>
+    </w:p>
+    <w:p>
+      <w:pPr>
+        <w:spacing w:after="0"/>
+        <w:rPr>
+          <w:rFonts w:ascii="Calibri" w:eastAsia="Calibri" w:hAnsi="Calibri" w:cs="Calibri"/>
+          <w:lang w:val="es-ES"/>
+        </w:rPr>
+      </w:pPr>
+      <w:r>
+        <w:rPr>
+          <w:rFonts w:ascii="Calibri" w:eastAsia="Calibri" w:hAnsi="Calibri" w:cs="Calibri"/>
+          <w:lang w:val="es-ES"/>
+        </w:rPr>
+        <w:t xml:space="preserve">            </w:t>
+      </w:r>
+      <w:r>
+        <w:rPr>
+          <w:rFonts w:ascii="Calibri" w:eastAsia="Calibri" w:hAnsi="Calibri" w:cs="Calibri"/>
+          <w:lang w:val="es-ES"/>
+        </w:rPr>
+        <w:t>((6 / 2 * 4 + 10) * 3 * 5) - 6</w:t>
+      </w:r>
+    </w:p>
+    <w:p>
+      <w:pPr>
+        <w:spacing w:after="0"/>
+        <w:rPr>
+          <w:rFonts w:ascii="Calibri" w:eastAsia="Calibri" w:hAnsi="Calibri" w:cs="Calibri"/>
+          <w:lang w:val="es-ES"/>
+        </w:rPr>
+      </w:pPr>
+      <w:r>
+        <w:rPr>
+          <w:rFonts w:ascii="Calibri" w:eastAsia="Calibri" w:hAnsi="Calibri" w:cs="Calibri"/>
+          <w:lang w:val="es-ES"/>
+        </w:rPr>
+        <w:t xml:space="preserve">            </w:t>
+      </w:r>
+      <w:r>
+        <w:rPr>
+          <w:rFonts w:ascii="Calibri" w:eastAsia="Calibri" w:hAnsi="Calibri" w:cs="Calibri"/>
+          <w:lang w:val="es-ES"/>
+        </w:rPr>
+        <w:t xml:space="preserve">((3 * 4 + 10) * 3 * 5) - 6 </w:t>
+      </w:r>
+    </w:p>
+    <w:p>
+      <w:pPr>
+        <w:spacing w:after="0"/>
+        <w:rPr>
+          <w:rFonts w:ascii="Calibri" w:eastAsia="Calibri" w:hAnsi="Calibri" w:cs="Calibri"/>
+          <w:lang w:val="es-ES"/>
+        </w:rPr>
+      </w:pPr>
+      <w:r>
+        <w:rPr>
+          <w:rFonts w:ascii="Calibri" w:eastAsia="Calibri" w:hAnsi="Calibri" w:cs="Calibri"/>
+          <w:lang w:val="es-ES"/>
+        </w:rPr>
+        <w:t xml:space="preserve">            </w:t>
+      </w:r>
+      <w:r>
+        <w:rPr>
+          <w:rFonts w:ascii="Calibri" w:eastAsia="Calibri" w:hAnsi="Calibri" w:cs="Calibri"/>
+          <w:lang w:val="es-ES"/>
+        </w:rPr>
+        <w:t>(22 * 3 * 5) - 6</w:t>
+      </w:r>
+    </w:p>
+    <w:p>
+      <w:pPr>
+        <w:spacing w:after="0"/>
+        <w:rPr>
+          <w:rFonts w:ascii="Calibri" w:eastAsia="Calibri" w:hAnsi="Calibri" w:cs="Calibri"/>
+          <w:lang w:val="es-ES"/>
+        </w:rPr>
+      </w:pPr>
+      <w:r>
+        <w:rPr>
+          <w:rFonts w:ascii="Calibri" w:eastAsia="Calibri" w:hAnsi="Calibri" w:cs="Calibri"/>
+          <w:lang w:val="es-ES"/>
+        </w:rPr>
+        <w:t xml:space="preserve">            </w:t>
+      </w:r>
+      <w:r>
+        <w:rPr>
+          <w:rFonts w:ascii="Calibri" w:eastAsia="Calibri" w:hAnsi="Calibri" w:cs="Calibri"/>
+          <w:lang w:val="es-ES"/>
+        </w:rPr>
+        <w:t>330 – 6</w:t>
+      </w:r>
+    </w:p>
+    <w:p>
+      <w:pPr>
+        <w:spacing w:after="0"/>
+        <w:rPr>
+          <w:rFonts w:ascii="Calibri" w:eastAsia="Calibri" w:hAnsi="Calibri" w:cs="Calibri"/>
+          <w:lang w:val="es-ES"/>
+        </w:rPr>
+      </w:pPr>
+      <w:r>
+        <w:rPr>
+          <w:rFonts w:ascii="Calibri" w:eastAsia="Calibri" w:hAnsi="Calibri" w:cs="Calibri"/>
+          <w:lang w:val="es-ES"/>
+        </w:rPr>
+        <w:t xml:space="preserve">            </w:t>
+      </w:r>
+      <w:r>
+        <w:rPr>
+          <w:rFonts w:ascii="Calibri" w:eastAsia="Calibri" w:hAnsi="Calibri" w:cs="Calibri"/>
+          <w:lang w:val="es-ES"/>
+        </w:rPr>
+        <w:t>324</w:t>
+      </w:r>
+      <w:r>
+        <w:rPr>
+          <w:rFonts w:ascii="Calibri" w:eastAsia="Calibri" w:hAnsi="Calibri" w:cs="Calibri"/>
+          <w:lang w:val="es-ES"/>
+        </w:rPr>
+        <w:t xml:space="preserve">        </w:t>
+      </w:r>
+    </w:p>
+    <w:p>
+      <w:pPr>
+        <w:spacing w:after="0"/>
+        <w:rPr>
+          <w:rFonts w:ascii="Calibri" w:eastAsia="Calibri" w:hAnsi="Calibri" w:cs="Calibri"/>
+          <w:lang w:val="es-ES"/>
+        </w:rPr>
+      </w:pPr>
+    </w:p>
+    <w:p>
+      <w:pPr>
+        <w:spacing w:after="0"/>
+        <w:rPr>
+          <w:rFonts w:ascii="Calibri" w:eastAsia="Calibri" w:hAnsi="Calibri" w:cs="Calibri"/>
+          <w:lang w:val="es-ES"/>
+        </w:rPr>
+      </w:pPr>
+      <w:r>
+        <w:rPr>
+          <w:rFonts w:ascii="Calibri" w:eastAsia="Calibri" w:hAnsi="Calibri" w:cs="Calibri"/>
+          <w:lang w:val="es-ES"/>
+        </w:rPr>
+        <w:t xml:space="preserve">        </w:t>
+      </w:r>
+    </w:p>
+    <w:p>
+      <w:pPr>
+        <w:spacing w:after="0"/>
+        <w:rPr>
+          <w:rFonts w:ascii="Calibri" w:eastAsia="Calibri" w:hAnsi="Calibri" w:cs="Calibri"/>
+          <w:lang w:val="es-ES"/>
+        </w:rPr>
+      </w:pPr>
+    </w:p>
+    <w:p>
+      <w:pPr>
+        <w:spacing w:after="0"/>
+        <w:rPr>
+          <w:rFonts w:ascii="Calibri" w:eastAsia="Calibri" w:hAnsi="Calibri" w:cs="Calibri"/>
+          <w:lang w:val="es-ES"/>
+        </w:rPr>
+      </w:pPr>
+    </w:p>
+    <w:p>
+      <w:pPr>
+        <w:spacing w:after="0"/>
+      </w:pPr>
+      <w:r>
+        <w:rPr>
+          <w:rFonts w:ascii="Calibri" w:eastAsia="Calibri" w:hAnsi="Calibri" w:cs="Calibri"/>
+          <w:lang w:val="es-ES"/>
+        </w:rPr>
+        <w:t xml:space="preserve">   </w:t>
       </w:r>
     </w:p>
     <w:p/>
@@ -3196,11 +4104,1064 @@
     </w:p>
     <w:p/>
     <w:p>
+      <w:pPr>
+        <w:pStyle w:val="Ttulo6"/>
+        <w:rPr>
+          <w:b/>
+          <w:sz w:val="24"/>
+          <w:szCs w:val="24"/>
+        </w:rPr>
+      </w:pPr>
+      <w:r>
+        <w:rPr>
+          <w:b/>
+          <w:sz w:val="24"/>
+          <w:szCs w:val="24"/>
+        </w:rPr>
+        <w:t>Ejercicio 6</w:t>
+      </w:r>
+    </w:p>
+    <w:p>
+      <w:r>
+        <w:t xml:space="preserve">Para x=3, y=4; z=1, evaluar el resultado de R1 = </w:t>
+      </w:r>
+      <w:proofErr w:type="spellStart"/>
+      <w:r>
+        <w:t>y+</w:t>
+      </w:r>
+      <w:proofErr w:type="gramStart"/>
+      <w:r>
+        <w:t>z</w:t>
+      </w:r>
+      <w:proofErr w:type="spellEnd"/>
+      <w:r>
+        <w:t xml:space="preserve">  R</w:t>
+      </w:r>
+      <w:proofErr w:type="gramEnd"/>
+      <w:r>
+        <w:t>2 = x &gt;= R1</w:t>
+      </w:r>
+    </w:p>
+    <w:p>
+      <w:pPr>
+        <w:ind w:firstLine="708"/>
+      </w:pPr>
+    </w:p>
+    <w:p>
+      <w:pPr>
+        <w:spacing w:after="0"/>
+        <w:ind w:firstLine="708"/>
+      </w:pPr>
+      <w:r>
+        <w:drawing>
+          <wp:anchor distT="0" distB="0" distL="114300" distR="114300" simplePos="0" relativeHeight="251679744" behindDoc="0" locked="0" layoutInCell="1" allowOverlap="1" wp14:anchorId="227B9A9F" wp14:editId="6F538D7E">
+            <wp:simplePos x="0" y="0"/>
+            <wp:positionH relativeFrom="column">
+              <wp:posOffset>2333179</wp:posOffset>
+            </wp:positionH>
+            <wp:positionV relativeFrom="paragraph">
+              <wp:posOffset>208115</wp:posOffset>
+            </wp:positionV>
+            <wp:extent cx="2774315" cy="2390140"/>
+            <wp:effectExtent l="0" t="0" r="6985" b="0"/>
+            <wp:wrapSquare wrapText="bothSides"/>
+            <wp:docPr id="9" name="Imagen 9"/>
+            <wp:cNvGraphicFramePr>
+              <a:graphicFrameLocks xmlns:a="http://schemas.openxmlformats.org/drawingml/2006/main" noChangeAspect="1"/>
+            </wp:cNvGraphicFramePr>
+            <a:graphic xmlns:a="http://schemas.openxmlformats.org/drawingml/2006/main">
+              <a:graphicData uri="http://schemas.openxmlformats.org/drawingml/2006/picture">
+                <pic:pic xmlns:pic="http://schemas.openxmlformats.org/drawingml/2006/picture">
+                  <pic:nvPicPr>
+                    <pic:cNvPr id="1" name=""/>
+                    <pic:cNvPicPr/>
+                  </pic:nvPicPr>
+                  <pic:blipFill>
+                    <a:blip r:embed="rId22">
+                      <a:extLst>
+                        <a:ext uri="{28A0092B-C50C-407E-A947-70E740481C1C}">
+                          <a14:useLocalDpi xmlns:a14="http://schemas.microsoft.com/office/drawing/2010/main" val="0"/>
+                        </a:ext>
+                      </a:extLst>
+                    </a:blip>
+                    <a:stretch>
+                      <a:fillRect/>
+                    </a:stretch>
+                  </pic:blipFill>
+                  <pic:spPr>
+                    <a:xfrm>
+                      <a:off x="0" y="0"/>
+                      <a:ext cx="2774315" cy="2390140"/>
+                    </a:xfrm>
+                    <a:prstGeom prst="rect">
+                      <a:avLst/>
+                    </a:prstGeom>
+                  </pic:spPr>
+                </pic:pic>
+              </a:graphicData>
+            </a:graphic>
+            <wp14:sizeRelH relativeFrom="page">
+              <wp14:pctWidth>0</wp14:pctWidth>
+            </wp14:sizeRelH>
+            <wp14:sizeRelV relativeFrom="page">
+              <wp14:pctHeight>0</wp14:pctHeight>
+            </wp14:sizeRelV>
+          </wp:anchor>
+        </w:drawing>
+      </w:r>
+      <w:r>
+        <w:t>R1=4+1</w:t>
+      </w:r>
+      <w:r>
+        <w:t xml:space="preserve">                           </w:t>
+      </w:r>
+      <w:r>
+        <w:t xml:space="preserve">                    Captura Proc</w:t>
+      </w:r>
+      <w:r>
+        <w:t>essing</w:t>
+      </w:r>
+    </w:p>
+    <w:p>
+      <w:pPr>
+        <w:spacing w:after="0"/>
+        <w:ind w:firstLine="708"/>
+      </w:pPr>
+      <w:r>
+        <w:t>R1=5</w:t>
+      </w:r>
+    </w:p>
+    <w:p>
+      <w:pPr>
+        <w:spacing w:after="0"/>
+        <w:ind w:firstLine="708"/>
+      </w:pPr>
+      <w:r>
+        <w:t>R2 =3&gt;=R1</w:t>
+      </w:r>
+    </w:p>
+    <w:p>
+      <w:pPr>
+        <w:spacing w:after="0"/>
+        <w:ind w:firstLine="708"/>
+      </w:pPr>
+      <w:r>
+        <w:t>R2=3&gt;=5</w:t>
+      </w:r>
+    </w:p>
+    <w:p>
+      <w:pPr>
+        <w:spacing w:after="0"/>
+        <w:ind w:firstLine="708"/>
+      </w:pPr>
+      <w:r>
+        <w:t>R2=false</w:t>
+      </w:r>
+    </w:p>
+    <w:p>
+      <w:pPr>
+        <w:ind w:firstLine="708"/>
+      </w:pPr>
+    </w:p>
+    <w:p/>
+    <w:p/>
+    <w:p/>
+    <w:p/>
+    <w:p/>
+    <w:p>
+      <w:pPr>
+        <w:pStyle w:val="Ttulo7"/>
+        <w:rPr>
+          <w:b/>
+          <w:sz w:val="24"/>
+          <w:szCs w:val="24"/>
+        </w:rPr>
+      </w:pPr>
+      <w:r>
+        <w:rPr>
+          <w:b/>
+          <w:sz w:val="24"/>
+          <w:szCs w:val="24"/>
+        </w:rPr>
+        <w:t>Ejercicio 7</w:t>
+      </w:r>
+    </w:p>
+    <w:p>
+      <w:pPr>
+        <w:spacing w:after="0"/>
+      </w:pPr>
+      <w:r>
+        <w:t>Para contador</w:t>
+      </w:r>
+      <w:r>
+        <w:t xml:space="preserve"> 1=3, contador3=4</w:t>
+      </w:r>
+    </w:p>
+    <w:p>
+      <w:pPr>
+        <w:spacing w:after="0"/>
+      </w:pPr>
+      <w:r>
+        <w:t>evaluar el</w:t>
+      </w:r>
+      <w:r>
+        <w:t xml:space="preserve"> </w:t>
+      </w:r>
+      <w:r>
+        <w:t>resultado de</w:t>
+      </w:r>
+    </w:p>
+    <w:p>
+      <w:pPr>
+        <w:spacing w:after="0"/>
+      </w:pPr>
+      <w:r>
+        <w:t>R1 = ++contador1 R2 = contador1 &lt; contador2</w:t>
+      </w:r>
+      <w:r>
+        <w:t xml:space="preserve"> </w:t>
+      </w:r>
+    </w:p>
+    <w:p>
+      <w:pPr>
+        <w:spacing w:after="0"/>
+      </w:pPr>
+    </w:p>
+    <w:p>
+      <w:pPr>
+        <w:spacing w:after="0"/>
+      </w:pPr>
+      <w:r>
+        <w:t>R1=++contador1</w:t>
+      </w:r>
+      <w:r>
+        <w:t xml:space="preserve">                                            </w:t>
+      </w:r>
+      <w:r>
+        <w:t xml:space="preserve">                    Captura </w:t>
+      </w:r>
+      <w:proofErr w:type="spellStart"/>
+      <w:r>
+        <w:t>proc</w:t>
+      </w:r>
+      <w:r>
+        <w:t>essing</w:t>
+      </w:r>
+      <w:proofErr w:type="spellEnd"/>
+    </w:p>
+    <w:p>
+      <w:pPr>
+        <w:spacing w:after="0"/>
+      </w:pPr>
+      <w:r>
+        <w:drawing>
+          <wp:anchor distT="0" distB="0" distL="114300" distR="114300" simplePos="0" relativeHeight="251680768" behindDoc="0" locked="0" layoutInCell="1" allowOverlap="1" wp14:anchorId="146319BB" wp14:editId="6B25AD1B">
+            <wp:simplePos x="0" y="0"/>
+            <wp:positionH relativeFrom="column">
+              <wp:posOffset>2951291</wp:posOffset>
+            </wp:positionH>
+            <wp:positionV relativeFrom="paragraph">
+              <wp:posOffset>8808</wp:posOffset>
+            </wp:positionV>
+            <wp:extent cx="2828290" cy="2374900"/>
+            <wp:effectExtent l="0" t="0" r="0" b="6350"/>
+            <wp:wrapSquare wrapText="bothSides"/>
+            <wp:docPr id="10" name="Imagen 10"/>
+            <wp:cNvGraphicFramePr>
+              <a:graphicFrameLocks xmlns:a="http://schemas.openxmlformats.org/drawingml/2006/main" noChangeAspect="1"/>
+            </wp:cNvGraphicFramePr>
+            <a:graphic xmlns:a="http://schemas.openxmlformats.org/drawingml/2006/main">
+              <a:graphicData uri="http://schemas.openxmlformats.org/drawingml/2006/picture">
+                <pic:pic xmlns:pic="http://schemas.openxmlformats.org/drawingml/2006/picture">
+                  <pic:nvPicPr>
+                    <pic:cNvPr id="1" name=""/>
+                    <pic:cNvPicPr/>
+                  </pic:nvPicPr>
+                  <pic:blipFill>
+                    <a:blip r:embed="rId23">
+                      <a:extLst>
+                        <a:ext uri="{28A0092B-C50C-407E-A947-70E740481C1C}">
+                          <a14:useLocalDpi xmlns:a14="http://schemas.microsoft.com/office/drawing/2010/main" val="0"/>
+                        </a:ext>
+                      </a:extLst>
+                    </a:blip>
+                    <a:stretch>
+                      <a:fillRect/>
+                    </a:stretch>
+                  </pic:blipFill>
+                  <pic:spPr>
+                    <a:xfrm>
+                      <a:off x="0" y="0"/>
+                      <a:ext cx="2828290" cy="2374900"/>
+                    </a:xfrm>
+                    <a:prstGeom prst="rect">
+                      <a:avLst/>
+                    </a:prstGeom>
+                  </pic:spPr>
+                </pic:pic>
+              </a:graphicData>
+            </a:graphic>
+            <wp14:sizeRelH relativeFrom="page">
+              <wp14:pctWidth>0</wp14:pctWidth>
+            </wp14:sizeRelH>
+            <wp14:sizeRelV relativeFrom="page">
+              <wp14:pctHeight>0</wp14:pctHeight>
+            </wp14:sizeRelV>
+          </wp:anchor>
+        </w:drawing>
+      </w:r>
+      <w:r>
+        <w:t>R1=1+3</w:t>
+      </w:r>
+    </w:p>
+    <w:p>
+      <w:pPr>
+        <w:spacing w:after="0"/>
+      </w:pPr>
+      <w:r>
+        <w:t>R1=4</w:t>
+      </w:r>
+    </w:p>
+    <w:p>
+      <w:pPr>
+        <w:spacing w:after="0"/>
+      </w:pPr>
+      <w:r>
+        <w:t>R2=contador&lt;contador3</w:t>
+      </w:r>
+    </w:p>
+    <w:p>
+      <w:pPr>
+        <w:spacing w:after="0"/>
+      </w:pPr>
+      <w:r>
+        <w:t>R2=4&lt;4</w:t>
+      </w:r>
+    </w:p>
+    <w:p>
+      <w:pPr>
+        <w:spacing w:after="0"/>
+      </w:pPr>
+      <w:r>
+        <w:t>R2=false</w:t>
+      </w:r>
+    </w:p>
+    <w:p>
+      <w:pPr>
+        <w:pStyle w:val="Ttulo8"/>
+        <w:rPr>
+          <w:b/>
+          <w:sz w:val="24"/>
+          <w:szCs w:val="24"/>
+        </w:rPr>
+      </w:pPr>
       <w:r>
         <w:br w:type="page"/>
       </w:r>
+      <w:r>
+        <w:rPr>
+          <w:b/>
+          <w:sz w:val="24"/>
+          <w:szCs w:val="24"/>
+        </w:rPr>
+        <w:lastRenderedPageBreak/>
+        <w:t>Ejercicio 8</w:t>
+      </w:r>
+    </w:p>
+    <w:p>
+      <w:r>
+        <w:t>Para a=31, b=-1; x=3, y=2, evaluar el resultado de a+b-1 &lt; x*y</w:t>
+      </w:r>
+      <w:r>
+        <w:br/>
+      </w:r>
+    </w:p>
+    <w:p>
+      <w:pPr>
+        <w:spacing w:after="0"/>
+      </w:pPr>
+      <w:r>
+        <w:t>a+b-1 &lt; x*y</w:t>
+      </w:r>
+      <w:r>
+        <w:t xml:space="preserve">                              </w:t>
+      </w:r>
+      <w:r>
+        <w:t xml:space="preserve">                    Captura Proc</w:t>
+      </w:r>
+      <w:r>
+        <w:t>essing</w:t>
+      </w:r>
+    </w:p>
+    <w:p>
+      <w:pPr>
+        <w:spacing w:after="0"/>
+      </w:pPr>
+      <w:r>
+        <w:drawing>
+          <wp:anchor distT="0" distB="0" distL="114300" distR="114300" simplePos="0" relativeHeight="251681792" behindDoc="0" locked="0" layoutInCell="1" allowOverlap="1" wp14:anchorId="32CB52BE" wp14:editId="5BBEAB2A">
+            <wp:simplePos x="0" y="0"/>
+            <wp:positionH relativeFrom="margin">
+              <wp:posOffset>2190998</wp:posOffset>
+            </wp:positionH>
+            <wp:positionV relativeFrom="paragraph">
+              <wp:posOffset>11042</wp:posOffset>
+            </wp:positionV>
+            <wp:extent cx="3194685" cy="2594610"/>
+            <wp:effectExtent l="0" t="0" r="5715" b="0"/>
+            <wp:wrapSquare wrapText="bothSides"/>
+            <wp:docPr id="11" name="Imagen 11"/>
+            <wp:cNvGraphicFramePr>
+              <a:graphicFrameLocks xmlns:a="http://schemas.openxmlformats.org/drawingml/2006/main" noChangeAspect="1"/>
+            </wp:cNvGraphicFramePr>
+            <a:graphic xmlns:a="http://schemas.openxmlformats.org/drawingml/2006/main">
+              <a:graphicData uri="http://schemas.openxmlformats.org/drawingml/2006/picture">
+                <pic:pic xmlns:pic="http://schemas.openxmlformats.org/drawingml/2006/picture">
+                  <pic:nvPicPr>
+                    <pic:cNvPr id="1" name=""/>
+                    <pic:cNvPicPr/>
+                  </pic:nvPicPr>
+                  <pic:blipFill>
+                    <a:blip r:embed="rId24">
+                      <a:extLst>
+                        <a:ext uri="{28A0092B-C50C-407E-A947-70E740481C1C}">
+                          <a14:useLocalDpi xmlns:a14="http://schemas.microsoft.com/office/drawing/2010/main" val="0"/>
+                        </a:ext>
+                      </a:extLst>
+                    </a:blip>
+                    <a:stretch>
+                      <a:fillRect/>
+                    </a:stretch>
+                  </pic:blipFill>
+                  <pic:spPr>
+                    <a:xfrm>
+                      <a:off x="0" y="0"/>
+                      <a:ext cx="3194685" cy="2594610"/>
+                    </a:xfrm>
+                    <a:prstGeom prst="rect">
+                      <a:avLst/>
+                    </a:prstGeom>
+                  </pic:spPr>
+                </pic:pic>
+              </a:graphicData>
+            </a:graphic>
+            <wp14:sizeRelH relativeFrom="margin">
+              <wp14:pctWidth>0</wp14:pctWidth>
+            </wp14:sizeRelH>
+            <wp14:sizeRelV relativeFrom="margin">
+              <wp14:pctHeight>0</wp14:pctHeight>
+            </wp14:sizeRelV>
+          </wp:anchor>
+        </w:drawing>
+      </w:r>
+      <w:r>
+        <w:t>31+</w:t>
+      </w:r>
+      <w:r>
+        <w:t>(-</w:t>
+      </w:r>
+      <w:r>
+        <w:t>1</w:t>
+      </w:r>
+      <w:r>
+        <w:t>)</w:t>
+      </w:r>
+      <w:r>
+        <w:t>-1 &lt;3*2</w:t>
+      </w:r>
+    </w:p>
+    <w:p>
+      <w:pPr>
+        <w:spacing w:after="0"/>
+      </w:pPr>
+      <w:r>
+        <w:t>31</w:t>
+      </w:r>
+      <w:r>
+        <w:t xml:space="preserve">-2      </w:t>
+      </w:r>
+      <w:r>
+        <w:t>&lt; 6</w:t>
+      </w:r>
+    </w:p>
+    <w:p>
+      <w:pPr>
+        <w:spacing w:after="0"/>
+      </w:pPr>
+      <w:r>
+        <w:t>29</w:t>
+      </w:r>
+      <w:r>
+        <w:tab/>
+        <w:t>&lt; 6</w:t>
+      </w:r>
+    </w:p>
+    <w:p>
+      <w:pPr>
+        <w:spacing w:after="0"/>
+      </w:pPr>
+      <w:r>
+        <w:t>False</w:t>
+      </w:r>
     </w:p>
     <w:p/>
+    <w:p/>
+    <w:p/>
+    <w:p/>
+    <w:p/>
+    <w:p/>
+    <w:p/>
+    <w:p>
+      <w:r>
+        <w:t>Ejercicio 9</w:t>
+      </w:r>
+    </w:p>
+    <w:p>
+      <w:pPr>
+        <w:spacing w:after="0"/>
+      </w:pPr>
+      <w:r>
+        <w:t xml:space="preserve">Para x=6, y=8, evaluar </w:t>
+      </w:r>
+      <w:r>
+        <w:t>el resultado</w:t>
+      </w:r>
+      <w:r>
+        <w:t xml:space="preserve"> de</w:t>
+      </w:r>
+    </w:p>
+    <w:p>
+      <w:pPr>
+        <w:spacing w:after="0"/>
+      </w:pPr>
+      <w:proofErr w:type="gramStart"/>
+      <w:r>
+        <w:t>!(</w:t>
+      </w:r>
+      <w:proofErr w:type="gramEnd"/>
+      <w:r>
+        <w:t>x&lt;5)CC !(y&gt;=7)</w:t>
+      </w:r>
+    </w:p>
+    <w:p>
+      <w:pPr>
+        <w:spacing w:after="0"/>
+      </w:pPr>
+    </w:p>
+    <w:p>
+      <w:pPr>
+        <w:spacing w:after="0" w:line="240" w:lineRule="auto"/>
+      </w:pPr>
+      <w:proofErr w:type="gramStart"/>
+      <w:r>
+        <w:t>!(</w:t>
+      </w:r>
+      <w:proofErr w:type="gramEnd"/>
+      <w:r>
+        <w:t>x&lt;5)&amp;&amp;!(y&gt;=7)</w:t>
+      </w:r>
+      <w:r>
+        <w:t xml:space="preserve">                                     </w:t>
+      </w:r>
+      <w:r>
+        <w:t xml:space="preserve">                    Captura </w:t>
+      </w:r>
+      <w:proofErr w:type="spellStart"/>
+      <w:r>
+        <w:t>proc</w:t>
+      </w:r>
+      <w:r>
+        <w:t>essi</w:t>
+      </w:r>
+      <w:r>
+        <w:t>ng</w:t>
+      </w:r>
+      <w:proofErr w:type="spellEnd"/>
+    </w:p>
+    <w:p>
+      <w:pPr>
+        <w:spacing w:after="0" w:line="240" w:lineRule="auto"/>
+      </w:pPr>
+      <w:r>
+        <w:drawing>
+          <wp:anchor distT="0" distB="0" distL="114300" distR="114300" simplePos="0" relativeHeight="251682816" behindDoc="0" locked="0" layoutInCell="1" allowOverlap="1" wp14:anchorId="6BB4BB5B" wp14:editId="0B0930FD">
+            <wp:simplePos x="0" y="0"/>
+            <wp:positionH relativeFrom="margin">
+              <wp:posOffset>2678372</wp:posOffset>
+            </wp:positionH>
+            <wp:positionV relativeFrom="paragraph">
+              <wp:posOffset>8008</wp:posOffset>
+            </wp:positionV>
+            <wp:extent cx="2655570" cy="2784475"/>
+            <wp:effectExtent l="0" t="0" r="0" b="0"/>
+            <wp:wrapSquare wrapText="bothSides"/>
+            <wp:docPr id="12" name="Imagen 12"/>
+            <wp:cNvGraphicFramePr>
+              <a:graphicFrameLocks xmlns:a="http://schemas.openxmlformats.org/drawingml/2006/main" noChangeAspect="1"/>
+            </wp:cNvGraphicFramePr>
+            <a:graphic xmlns:a="http://schemas.openxmlformats.org/drawingml/2006/main">
+              <a:graphicData uri="http://schemas.openxmlformats.org/drawingml/2006/picture">
+                <pic:pic xmlns:pic="http://schemas.openxmlformats.org/drawingml/2006/picture">
+                  <pic:nvPicPr>
+                    <pic:cNvPr id="1" name=""/>
+                    <pic:cNvPicPr/>
+                  </pic:nvPicPr>
+                  <pic:blipFill>
+                    <a:blip r:embed="rId25" cstate="print">
+                      <a:extLst>
+                        <a:ext uri="{28A0092B-C50C-407E-A947-70E740481C1C}">
+                          <a14:useLocalDpi xmlns:a14="http://schemas.microsoft.com/office/drawing/2010/main" val="0"/>
+                        </a:ext>
+                      </a:extLst>
+                    </a:blip>
+                    <a:stretch>
+                      <a:fillRect/>
+                    </a:stretch>
+                  </pic:blipFill>
+                  <pic:spPr>
+                    <a:xfrm>
+                      <a:off x="0" y="0"/>
+                      <a:ext cx="2655570" cy="2784475"/>
+                    </a:xfrm>
+                    <a:prstGeom prst="rect">
+                      <a:avLst/>
+                    </a:prstGeom>
+                  </pic:spPr>
+                </pic:pic>
+              </a:graphicData>
+            </a:graphic>
+            <wp14:sizeRelH relativeFrom="page">
+              <wp14:pctWidth>0</wp14:pctWidth>
+            </wp14:sizeRelH>
+            <wp14:sizeRelV relativeFrom="page">
+              <wp14:pctHeight>0</wp14:pctHeight>
+            </wp14:sizeRelV>
+          </wp:anchor>
+        </w:drawing>
+      </w:r>
+      <w:proofErr w:type="gramStart"/>
+      <w:r>
+        <w:t>!(</w:t>
+      </w:r>
+      <w:proofErr w:type="gramEnd"/>
+      <w:r>
+        <w:t>6&lt;5)&amp;&amp;!(8&gt;=7)</w:t>
+      </w:r>
+    </w:p>
+    <w:p>
+      <w:pPr>
+        <w:spacing w:after="0" w:line="240" w:lineRule="auto"/>
+      </w:pPr>
+      <w:proofErr w:type="gramStart"/>
+      <w:r>
+        <w:t>!(</w:t>
+      </w:r>
+      <w:proofErr w:type="gramEnd"/>
+      <w:r>
+        <w:t>verdadero) &amp;&amp; !(verdadero)</w:t>
+      </w:r>
+    </w:p>
+    <w:p>
+      <w:pPr>
+        <w:spacing w:after="0" w:line="240" w:lineRule="auto"/>
+      </w:pPr>
+      <w:r>
+        <w:t>Falso &amp;&amp; falso</w:t>
+      </w:r>
+    </w:p>
+    <w:p>
+      <w:pPr>
+        <w:spacing w:after="0" w:line="240" w:lineRule="auto"/>
+      </w:pPr>
+      <w:r>
+        <w:t xml:space="preserve">falso  </w:t>
+      </w:r>
+    </w:p>
+    <w:p/>
+    <w:p/>
+    <w:p/>
+    <w:p/>
+    <w:p/>
+    <w:p/>
+    <w:p/>
+    <w:p/>
+    <w:p/>
+    <w:p/>
+    <w:p/>
+    <w:p/>
+    <w:p>
+      <w:pPr>
+        <w:pStyle w:val="Ttulo1"/>
+        <w:rPr>
+          <w:b/>
+          <w:color w:val="000000" w:themeColor="text1"/>
+          <w:sz w:val="24"/>
+          <w:szCs w:val="24"/>
+        </w:rPr>
+      </w:pPr>
+      <w:r>
+        <w:rPr>
+          <w:b/>
+          <w:color w:val="000000" w:themeColor="text1"/>
+          <w:sz w:val="24"/>
+          <w:szCs w:val="24"/>
+        </w:rPr>
+        <w:t>Ejercicio 10</w:t>
+      </w:r>
+    </w:p>
+    <w:p>
+      <w:r>
+        <w:t>Para i=</w:t>
+      </w:r>
+      <w:proofErr w:type="gramStart"/>
+      <w:r>
+        <w:t>22,j</w:t>
+      </w:r>
+      <w:proofErr w:type="gramEnd"/>
+      <w:r>
+        <w:t>=3, evaluar el resultado de !((i&gt;4) || !(j&lt;=6))</w:t>
+      </w:r>
+    </w:p>
+    <w:p>
+      <w:pPr>
+        <w:spacing w:after="0"/>
+      </w:pPr>
+      <w:proofErr w:type="gramStart"/>
+      <w:r>
+        <w:t>!(</w:t>
+      </w:r>
+      <w:proofErr w:type="gramEnd"/>
+      <w:r>
+        <w:t>(i&gt;4) || !(j&lt;=6))</w:t>
+      </w:r>
+      <w:r>
+        <w:t xml:space="preserve">                                                                                  Captura Processing</w:t>
+      </w:r>
+    </w:p>
+    <w:p>
+      <w:pPr>
+        <w:spacing w:after="0"/>
+      </w:pPr>
+      <w:r>
+        <w:drawing>
+          <wp:anchor distT="0" distB="0" distL="114300" distR="114300" simplePos="0" relativeHeight="251683840" behindDoc="0" locked="0" layoutInCell="1" allowOverlap="1" wp14:anchorId="3779EA53" wp14:editId="0018116F">
+            <wp:simplePos x="0" y="0"/>
+            <wp:positionH relativeFrom="column">
+              <wp:posOffset>3474398</wp:posOffset>
+            </wp:positionH>
+            <wp:positionV relativeFrom="paragraph">
+              <wp:posOffset>4948</wp:posOffset>
+            </wp:positionV>
+            <wp:extent cx="2423160" cy="2303780"/>
+            <wp:effectExtent l="0" t="0" r="0" b="1270"/>
+            <wp:wrapSquare wrapText="bothSides"/>
+            <wp:docPr id="13" name="Imagen 13"/>
+            <wp:cNvGraphicFramePr>
+              <a:graphicFrameLocks xmlns:a="http://schemas.openxmlformats.org/drawingml/2006/main" noChangeAspect="1"/>
+            </wp:cNvGraphicFramePr>
+            <a:graphic xmlns:a="http://schemas.openxmlformats.org/drawingml/2006/main">
+              <a:graphicData uri="http://schemas.openxmlformats.org/drawingml/2006/picture">
+                <pic:pic xmlns:pic="http://schemas.openxmlformats.org/drawingml/2006/picture">
+                  <pic:nvPicPr>
+                    <pic:cNvPr id="1" name=""/>
+                    <pic:cNvPicPr/>
+                  </pic:nvPicPr>
+                  <pic:blipFill>
+                    <a:blip r:embed="rId26">
+                      <a:extLst>
+                        <a:ext uri="{28A0092B-C50C-407E-A947-70E740481C1C}">
+                          <a14:useLocalDpi xmlns:a14="http://schemas.microsoft.com/office/drawing/2010/main" val="0"/>
+                        </a:ext>
+                      </a:extLst>
+                    </a:blip>
+                    <a:stretch>
+                      <a:fillRect/>
+                    </a:stretch>
+                  </pic:blipFill>
+                  <pic:spPr>
+                    <a:xfrm>
+                      <a:off x="0" y="0"/>
+                      <a:ext cx="2423160" cy="2303780"/>
+                    </a:xfrm>
+                    <a:prstGeom prst="rect">
+                      <a:avLst/>
+                    </a:prstGeom>
+                  </pic:spPr>
+                </pic:pic>
+              </a:graphicData>
+            </a:graphic>
+            <wp14:sizeRelH relativeFrom="page">
+              <wp14:pctWidth>0</wp14:pctWidth>
+            </wp14:sizeRelH>
+            <wp14:sizeRelV relativeFrom="page">
+              <wp14:pctHeight>0</wp14:pctHeight>
+            </wp14:sizeRelV>
+          </wp:anchor>
+        </w:drawing>
+      </w:r>
+      <w:proofErr w:type="gramStart"/>
+      <w:r>
+        <w:t>!(</w:t>
+      </w:r>
+      <w:proofErr w:type="gramEnd"/>
+      <w:r>
+        <w:t>(22&gt;4) || !(3&lt;=6))</w:t>
+      </w:r>
+    </w:p>
+    <w:p>
+      <w:pPr>
+        <w:spacing w:after="0"/>
+      </w:pPr>
+      <w:proofErr w:type="gramStart"/>
+      <w:r>
+        <w:t>!(</w:t>
+      </w:r>
+      <w:proofErr w:type="gramEnd"/>
+      <w:r>
+        <w:t>(verdadero) || !(verdadero))</w:t>
+      </w:r>
+    </w:p>
+    <w:p>
+      <w:pPr>
+        <w:spacing w:after="0"/>
+      </w:pPr>
+      <w:proofErr w:type="gramStart"/>
+      <w:r>
+        <w:t>!(</w:t>
+      </w:r>
+      <w:proofErr w:type="gramEnd"/>
+      <w:r>
+        <w:t>(verdadero) || falso)</w:t>
+      </w:r>
+    </w:p>
+    <w:p>
+      <w:pPr>
+        <w:spacing w:after="0"/>
+      </w:pPr>
+      <w:proofErr w:type="gramStart"/>
+      <w:r>
+        <w:t>!(</w:t>
+      </w:r>
+      <w:proofErr w:type="gramEnd"/>
+      <w:r>
+        <w:t>verdadero)</w:t>
+      </w:r>
+      <w:r>
+        <w:rPr>
+          <w:noProof/>
+          <w:lang w:eastAsia="es-AR"/>
+        </w:rPr>
+        <w:t xml:space="preserve"> </w:t>
+      </w:r>
+    </w:p>
+    <w:p>
+      <w:pPr>
+        <w:spacing w:after="0"/>
+      </w:pPr>
+      <w:r>
+        <w:t>Falso</w:t>
+      </w:r>
+    </w:p>
+    <w:p/>
+    <w:p/>
+    <w:p/>
+    <w:p/>
+    <w:p/>
+    <w:p/>
+    <w:p>
+      <w:r>
+        <w:t>Ejercicio 11</w:t>
+      </w:r>
+    </w:p>
+    <w:p>
+      <w:pPr>
+        <w:spacing w:after="0"/>
+      </w:pPr>
+      <w:r>
+        <w:t>Para a=34, b=</w:t>
+      </w:r>
+      <w:proofErr w:type="gramStart"/>
+      <w:r>
+        <w:t>12,c</w:t>
+      </w:r>
+      <w:proofErr w:type="gramEnd"/>
+      <w:r>
+        <w:t>=8, evaluar el resultado de</w:t>
+      </w:r>
+      <w:r>
+        <w:t xml:space="preserve">                          </w:t>
+      </w:r>
+    </w:p>
+    <w:p>
+      <w:pPr>
+        <w:spacing w:after="0"/>
+      </w:pPr>
+      <w:proofErr w:type="gramStart"/>
+      <w:r>
+        <w:t>!(</w:t>
+      </w:r>
+      <w:proofErr w:type="spellStart"/>
+      <w:proofErr w:type="gramEnd"/>
+      <w:r>
+        <w:t>a+b</w:t>
+      </w:r>
+      <w:proofErr w:type="spellEnd"/>
+      <w:r>
+        <w:t>==c) || (c!=0)CC(b-c&gt;=19)</w:t>
+      </w:r>
+    </w:p>
+    <w:p>
+      <w:pPr>
+        <w:spacing w:after="0"/>
+      </w:pPr>
+    </w:p>
+    <w:p>
+      <w:pPr>
+        <w:spacing w:after="0"/>
+      </w:pPr>
+      <w:proofErr w:type="gramStart"/>
+      <w:r>
+        <w:t>!(</w:t>
+      </w:r>
+      <w:proofErr w:type="spellStart"/>
+      <w:proofErr w:type="gramEnd"/>
+      <w:r>
+        <w:t>a+b</w:t>
+      </w:r>
+      <w:proofErr w:type="spellEnd"/>
+      <w:r>
+        <w:t>==c) || (c!=0)CC(b-c&gt;=19)</w:t>
+      </w:r>
+      <w:r>
+        <w:t xml:space="preserve">                                                         Captura </w:t>
+      </w:r>
+      <w:proofErr w:type="spellStart"/>
+      <w:r>
+        <w:t>processing</w:t>
+      </w:r>
+      <w:proofErr w:type="spellEnd"/>
+    </w:p>
+    <w:p>
+      <w:pPr>
+        <w:spacing w:after="0"/>
+      </w:pPr>
+      <w:r>
+        <w:drawing>
+          <wp:anchor distT="0" distB="0" distL="114300" distR="114300" simplePos="0" relativeHeight="251684864" behindDoc="0" locked="0" layoutInCell="1" allowOverlap="1" wp14:anchorId="11C6A1A3" wp14:editId="35C592A4">
+            <wp:simplePos x="0" y="0"/>
+            <wp:positionH relativeFrom="margin">
+              <wp:posOffset>3490307</wp:posOffset>
+            </wp:positionH>
+            <wp:positionV relativeFrom="paragraph">
+              <wp:posOffset>6919</wp:posOffset>
+            </wp:positionV>
+            <wp:extent cx="2636520" cy="2357120"/>
+            <wp:effectExtent l="0" t="0" r="0" b="5080"/>
+            <wp:wrapSquare wrapText="bothSides"/>
+            <wp:docPr id="14" name="Imagen 14"/>
+            <wp:cNvGraphicFramePr>
+              <a:graphicFrameLocks xmlns:a="http://schemas.openxmlformats.org/drawingml/2006/main" noChangeAspect="1"/>
+            </wp:cNvGraphicFramePr>
+            <a:graphic xmlns:a="http://schemas.openxmlformats.org/drawingml/2006/main">
+              <a:graphicData uri="http://schemas.openxmlformats.org/drawingml/2006/picture">
+                <pic:pic xmlns:pic="http://schemas.openxmlformats.org/drawingml/2006/picture">
+                  <pic:nvPicPr>
+                    <pic:cNvPr id="1" name=""/>
+                    <pic:cNvPicPr/>
+                  </pic:nvPicPr>
+                  <pic:blipFill>
+                    <a:blip r:embed="rId27">
+                      <a:extLst>
+                        <a:ext uri="{28A0092B-C50C-407E-A947-70E740481C1C}">
+                          <a14:useLocalDpi xmlns:a14="http://schemas.microsoft.com/office/drawing/2010/main" val="0"/>
+                        </a:ext>
+                      </a:extLst>
+                    </a:blip>
+                    <a:stretch>
+                      <a:fillRect/>
+                    </a:stretch>
+                  </pic:blipFill>
+                  <pic:spPr>
+                    <a:xfrm>
+                      <a:off x="0" y="0"/>
+                      <a:ext cx="2636520" cy="2357120"/>
+                    </a:xfrm>
+                    <a:prstGeom prst="rect">
+                      <a:avLst/>
+                    </a:prstGeom>
+                  </pic:spPr>
+                </pic:pic>
+              </a:graphicData>
+            </a:graphic>
+            <wp14:sizeRelH relativeFrom="margin">
+              <wp14:pctWidth>0</wp14:pctWidth>
+            </wp14:sizeRelH>
+            <wp14:sizeRelV relativeFrom="margin">
+              <wp14:pctHeight>0</wp14:pctHeight>
+            </wp14:sizeRelV>
+          </wp:anchor>
+        </w:drawing>
+      </w:r>
+      <w:proofErr w:type="gramStart"/>
+      <w:r>
+        <w:t>!(</w:t>
+      </w:r>
+      <w:proofErr w:type="gramEnd"/>
+      <w:r>
+        <w:t>34+12==8)||(8!=0)&amp;&amp;(12-8&gt;=19)</w:t>
+      </w:r>
+    </w:p>
+    <w:p>
+      <w:pPr>
+        <w:spacing w:after="0"/>
+      </w:pPr>
+      <w:proofErr w:type="gramStart"/>
+      <w:r>
+        <w:t>!(</w:t>
+      </w:r>
+      <w:proofErr w:type="gramEnd"/>
+      <w:r>
+        <w:t>falso)||(verdadero)&amp;&amp;(falso)</w:t>
+      </w:r>
+    </w:p>
+    <w:p>
+      <w:pPr>
+        <w:spacing w:after="0"/>
+      </w:pPr>
+      <w:proofErr w:type="gramStart"/>
+      <w:r>
+        <w:t>!(</w:t>
+      </w:r>
+      <w:proofErr w:type="gramEnd"/>
+      <w:r>
+        <w:t>falso )||falso)</w:t>
+      </w:r>
+    </w:p>
+    <w:p>
+      <w:pPr>
+        <w:spacing w:after="0"/>
+      </w:pPr>
+      <w:proofErr w:type="gramStart"/>
+      <w:r>
+        <w:t>!(</w:t>
+      </w:r>
+      <w:proofErr w:type="gramEnd"/>
+      <w:r>
+        <w:t>falso)</w:t>
+      </w:r>
+    </w:p>
+    <w:p>
+      <w:pPr>
+        <w:spacing w:after="0"/>
+      </w:pPr>
+      <w:r>
+        <w:t>verdadero</w:t>
+      </w:r>
+    </w:p>
+    <w:p/>
+    <w:p/>
+    <w:p/>
+    <w:p/>
     <w:p>
       <w:r>
         <w:br w:type="page"/>
@@ -3208,6 +5169,8 @@
     </w:p>
     <w:p/>
     <w:p>
+      <w:bookmarkStart w:id="6" w:name="_GoBack"/>
+      <w:bookmarkEnd w:id="6"/>
       <w:r>
         <w:br w:type="page"/>
       </w:r>
@@ -3514,7 +5477,7 @@
               <v:shape id="_x0000_i1026" type="#_x0000_t75" style="width:78.15pt;height:44.85pt" o:ole="">
                 <v:imagedata r:id="rId2" o:title=""/>
               </v:shape>
-              <o:OLEObject Type="Embed" ProgID="PBrush" ShapeID="_x0000_i1026" DrawAspect="Content" ObjectID="_1774466810" r:id="rId3"/>
+              <o:OLEObject Type="Embed" ProgID="PBrush" ShapeID="_x0000_i1026" DrawAspect="Content" ObjectID="_1774573699" r:id="rId3"/>
             </w:object>
           </w:r>
         </w:p>
@@ -3733,7 +5696,7 @@
               <v:shape id="_x0000_i1027" type="#_x0000_t75" style="width:78.15pt;height:44.85pt">
                 <v:imagedata r:id="rId2" o:title=""/>
               </v:shape>
-              <o:OLEObject Type="Embed" ProgID="PBrush" ShapeID="_x0000_i1027" DrawAspect="Content" ObjectID="_1774466811" r:id="rId3"/>
+              <o:OLEObject Type="Embed" ProgID="PBrush" ShapeID="_x0000_i1027" DrawAspect="Content" ObjectID="_1774573700" r:id="rId3"/>
             </w:object>
           </w:r>
         </w:p>
@@ -3746,6 +5709,291 @@
     </w:pPr>
   </w:p>
 </w:hdr>
+</file>
+
+<file path=word/numbering.xml><?xml version="1.0" encoding="utf-8"?>
+<w:numbering xmlns:wpc="http://schemas.microsoft.com/office/word/2010/wordprocessingCanvas" xmlns:cx="http://schemas.microsoft.com/office/drawing/2014/chartex" xmlns:mc="http://schemas.openxmlformats.org/markup-compatibility/2006" xmlns:o="urn:schemas-microsoft-com:office:office" xmlns:r="http://schemas.openxmlformats.org/officeDocument/2006/relationships" xmlns:m="http://schemas.openxmlformats.org/officeDocument/2006/math" xmlns:v="urn:schemas-microsoft-com:vml" xmlns:wp14="http://schemas.microsoft.com/office/word/2010/wordprocessingDrawing" xmlns:wp="http://schemas.openxmlformats.org/drawingml/2006/wordprocessingDrawing" xmlns:w10="urn:schemas-microsoft-com:office:word" xmlns:w="http://schemas.openxmlformats.org/wordprocessingml/2006/main" xmlns:w14="http://schemas.microsoft.com/office/word/2010/wordml" xmlns:w15="http://schemas.microsoft.com/office/word/2012/wordml" xmlns:w16se="http://schemas.microsoft.com/office/word/2015/wordml/symex" xmlns:wpg="http://schemas.microsoft.com/office/word/2010/wordprocessingGroup" xmlns:wpi="http://schemas.microsoft.com/office/word/2010/wordprocessingInk" xmlns:wne="http://schemas.microsoft.com/office/word/2006/wordml" xmlns:wps="http://schemas.microsoft.com/office/word/2010/wordprocessingShape" mc:Ignorable="w14 w15 w16se wp14">
+  <w:abstractNum w:abstractNumId="0" w15:restartNumberingAfterBreak="0">
+    <w:nsid w:val="03DA64B2"/>
+    <w:multiLevelType w:val="hybridMultilevel"/>
+    <w:tmpl w:val="7096C4E4"/>
+    <w:lvl w:ilvl="0" w:tplc="06F070F8">
+      <w:start w:val="1"/>
+      <w:numFmt w:val="lowerLetter"/>
+      <w:lvlText w:val="%1)"/>
+      <w:lvlJc w:val="left"/>
+      <w:pPr>
+        <w:ind w:left="720" w:hanging="360"/>
+      </w:pPr>
+      <w:rPr>
+        <w:rFonts w:ascii="Calibri" w:eastAsia="Calibri" w:hAnsi="Calibri" w:cs="Calibri" w:hint="default"/>
+        <w:b/>
+        <w:color w:val="000000" w:themeColor="text1"/>
+      </w:rPr>
+    </w:lvl>
+    <w:lvl w:ilvl="1" w:tplc="2C0A0019" w:tentative="1">
+      <w:start w:val="1"/>
+      <w:numFmt w:val="lowerLetter"/>
+      <w:lvlText w:val="%2."/>
+      <w:lvlJc w:val="left"/>
+      <w:pPr>
+        <w:ind w:left="1440" w:hanging="360"/>
+      </w:pPr>
+    </w:lvl>
+    <w:lvl w:ilvl="2" w:tplc="2C0A001B" w:tentative="1">
+      <w:start w:val="1"/>
+      <w:numFmt w:val="lowerRoman"/>
+      <w:lvlText w:val="%3."/>
+      <w:lvlJc w:val="right"/>
+      <w:pPr>
+        <w:ind w:left="2160" w:hanging="180"/>
+      </w:pPr>
+    </w:lvl>
+    <w:lvl w:ilvl="3" w:tplc="2C0A000F" w:tentative="1">
+      <w:start w:val="1"/>
+      <w:numFmt w:val="decimal"/>
+      <w:lvlText w:val="%4."/>
+      <w:lvlJc w:val="left"/>
+      <w:pPr>
+        <w:ind w:left="2880" w:hanging="360"/>
+      </w:pPr>
+    </w:lvl>
+    <w:lvl w:ilvl="4" w:tplc="2C0A0019" w:tentative="1">
+      <w:start w:val="1"/>
+      <w:numFmt w:val="lowerLetter"/>
+      <w:lvlText w:val="%5."/>
+      <w:lvlJc w:val="left"/>
+      <w:pPr>
+        <w:ind w:left="3600" w:hanging="360"/>
+      </w:pPr>
+    </w:lvl>
+    <w:lvl w:ilvl="5" w:tplc="2C0A001B" w:tentative="1">
+      <w:start w:val="1"/>
+      <w:numFmt w:val="lowerRoman"/>
+      <w:lvlText w:val="%6."/>
+      <w:lvlJc w:val="right"/>
+      <w:pPr>
+        <w:ind w:left="4320" w:hanging="180"/>
+      </w:pPr>
+    </w:lvl>
+    <w:lvl w:ilvl="6" w:tplc="2C0A000F" w:tentative="1">
+      <w:start w:val="1"/>
+      <w:numFmt w:val="decimal"/>
+      <w:lvlText w:val="%7."/>
+      <w:lvlJc w:val="left"/>
+      <w:pPr>
+        <w:ind w:left="5040" w:hanging="360"/>
+      </w:pPr>
+    </w:lvl>
+    <w:lvl w:ilvl="7" w:tplc="2C0A0019" w:tentative="1">
+      <w:start w:val="1"/>
+      <w:numFmt w:val="lowerLetter"/>
+      <w:lvlText w:val="%8."/>
+      <w:lvlJc w:val="left"/>
+      <w:pPr>
+        <w:ind w:left="5760" w:hanging="360"/>
+      </w:pPr>
+    </w:lvl>
+    <w:lvl w:ilvl="8" w:tplc="2C0A001B" w:tentative="1">
+      <w:start w:val="1"/>
+      <w:numFmt w:val="lowerRoman"/>
+      <w:lvlText w:val="%9."/>
+      <w:lvlJc w:val="right"/>
+      <w:pPr>
+        <w:ind w:left="6480" w:hanging="180"/>
+      </w:pPr>
+    </w:lvl>
+  </w:abstractNum>
+  <w:abstractNum w:abstractNumId="1" w15:restartNumberingAfterBreak="0">
+    <w:nsid w:val="1D2556DD"/>
+    <w:multiLevelType w:val="hybridMultilevel"/>
+    <w:tmpl w:val="9F7E3D70"/>
+    <w:lvl w:ilvl="0" w:tplc="8B1C4D58">
+      <w:start w:val="1"/>
+      <w:numFmt w:val="lowerLetter"/>
+      <w:lvlText w:val="%1)"/>
+      <w:lvlJc w:val="left"/>
+      <w:pPr>
+        <w:ind w:left="1008" w:hanging="360"/>
+      </w:pPr>
+      <w:rPr>
+        <w:rFonts w:ascii="Calibri" w:eastAsia="Calibri" w:hAnsi="Calibri" w:cs="Calibri" w:hint="default"/>
+        <w:b/>
+        <w:color w:val="000000" w:themeColor="text1"/>
+      </w:rPr>
+    </w:lvl>
+    <w:lvl w:ilvl="1" w:tplc="2C0A0019" w:tentative="1">
+      <w:start w:val="1"/>
+      <w:numFmt w:val="lowerLetter"/>
+      <w:lvlText w:val="%2."/>
+      <w:lvlJc w:val="left"/>
+      <w:pPr>
+        <w:ind w:left="1728" w:hanging="360"/>
+      </w:pPr>
+    </w:lvl>
+    <w:lvl w:ilvl="2" w:tplc="2C0A001B" w:tentative="1">
+      <w:start w:val="1"/>
+      <w:numFmt w:val="lowerRoman"/>
+      <w:lvlText w:val="%3."/>
+      <w:lvlJc w:val="right"/>
+      <w:pPr>
+        <w:ind w:left="2448" w:hanging="180"/>
+      </w:pPr>
+    </w:lvl>
+    <w:lvl w:ilvl="3" w:tplc="2C0A000F" w:tentative="1">
+      <w:start w:val="1"/>
+      <w:numFmt w:val="decimal"/>
+      <w:lvlText w:val="%4."/>
+      <w:lvlJc w:val="left"/>
+      <w:pPr>
+        <w:ind w:left="3168" w:hanging="360"/>
+      </w:pPr>
+    </w:lvl>
+    <w:lvl w:ilvl="4" w:tplc="2C0A0019" w:tentative="1">
+      <w:start w:val="1"/>
+      <w:numFmt w:val="lowerLetter"/>
+      <w:lvlText w:val="%5."/>
+      <w:lvlJc w:val="left"/>
+      <w:pPr>
+        <w:ind w:left="3888" w:hanging="360"/>
+      </w:pPr>
+    </w:lvl>
+    <w:lvl w:ilvl="5" w:tplc="2C0A001B" w:tentative="1">
+      <w:start w:val="1"/>
+      <w:numFmt w:val="lowerRoman"/>
+      <w:lvlText w:val="%6."/>
+      <w:lvlJc w:val="right"/>
+      <w:pPr>
+        <w:ind w:left="4608" w:hanging="180"/>
+      </w:pPr>
+    </w:lvl>
+    <w:lvl w:ilvl="6" w:tplc="2C0A000F" w:tentative="1">
+      <w:start w:val="1"/>
+      <w:numFmt w:val="decimal"/>
+      <w:lvlText w:val="%7."/>
+      <w:lvlJc w:val="left"/>
+      <w:pPr>
+        <w:ind w:left="5328" w:hanging="360"/>
+      </w:pPr>
+    </w:lvl>
+    <w:lvl w:ilvl="7" w:tplc="2C0A0019" w:tentative="1">
+      <w:start w:val="1"/>
+      <w:numFmt w:val="lowerLetter"/>
+      <w:lvlText w:val="%8."/>
+      <w:lvlJc w:val="left"/>
+      <w:pPr>
+        <w:ind w:left="6048" w:hanging="360"/>
+      </w:pPr>
+    </w:lvl>
+    <w:lvl w:ilvl="8" w:tplc="2C0A001B" w:tentative="1">
+      <w:start w:val="1"/>
+      <w:numFmt w:val="lowerRoman"/>
+      <w:lvlText w:val="%9."/>
+      <w:lvlJc w:val="right"/>
+      <w:pPr>
+        <w:ind w:left="6768" w:hanging="180"/>
+      </w:pPr>
+    </w:lvl>
+  </w:abstractNum>
+  <w:abstractNum w:abstractNumId="2" w15:restartNumberingAfterBreak="0">
+    <w:nsid w:val="35CE4B3D"/>
+    <w:multiLevelType w:val="hybridMultilevel"/>
+    <w:tmpl w:val="4EB84F0A"/>
+    <w:lvl w:ilvl="0" w:tplc="2C0A0017">
+      <w:start w:val="1"/>
+      <w:numFmt w:val="lowerLetter"/>
+      <w:lvlText w:val="%1)"/>
+      <w:lvlJc w:val="left"/>
+      <w:pPr>
+        <w:ind w:left="720" w:hanging="360"/>
+      </w:pPr>
+      <w:rPr>
+        <w:rFonts w:hint="default"/>
+      </w:rPr>
+    </w:lvl>
+    <w:lvl w:ilvl="1" w:tplc="2C0A0019" w:tentative="1">
+      <w:start w:val="1"/>
+      <w:numFmt w:val="lowerLetter"/>
+      <w:lvlText w:val="%2."/>
+      <w:lvlJc w:val="left"/>
+      <w:pPr>
+        <w:ind w:left="1440" w:hanging="360"/>
+      </w:pPr>
+    </w:lvl>
+    <w:lvl w:ilvl="2" w:tplc="2C0A001B" w:tentative="1">
+      <w:start w:val="1"/>
+      <w:numFmt w:val="lowerRoman"/>
+      <w:lvlText w:val="%3."/>
+      <w:lvlJc w:val="right"/>
+      <w:pPr>
+        <w:ind w:left="2160" w:hanging="180"/>
+      </w:pPr>
+    </w:lvl>
+    <w:lvl w:ilvl="3" w:tplc="2C0A000F" w:tentative="1">
+      <w:start w:val="1"/>
+      <w:numFmt w:val="decimal"/>
+      <w:lvlText w:val="%4."/>
+      <w:lvlJc w:val="left"/>
+      <w:pPr>
+        <w:ind w:left="2880" w:hanging="360"/>
+      </w:pPr>
+    </w:lvl>
+    <w:lvl w:ilvl="4" w:tplc="2C0A0019" w:tentative="1">
+      <w:start w:val="1"/>
+      <w:numFmt w:val="lowerLetter"/>
+      <w:lvlText w:val="%5."/>
+      <w:lvlJc w:val="left"/>
+      <w:pPr>
+        <w:ind w:left="3600" w:hanging="360"/>
+      </w:pPr>
+    </w:lvl>
+    <w:lvl w:ilvl="5" w:tplc="2C0A001B" w:tentative="1">
+      <w:start w:val="1"/>
+      <w:numFmt w:val="lowerRoman"/>
+      <w:lvlText w:val="%6."/>
+      <w:lvlJc w:val="right"/>
+      <w:pPr>
+        <w:ind w:left="4320" w:hanging="180"/>
+      </w:pPr>
+    </w:lvl>
+    <w:lvl w:ilvl="6" w:tplc="2C0A000F" w:tentative="1">
+      <w:start w:val="1"/>
+      <w:numFmt w:val="decimal"/>
+      <w:lvlText w:val="%7."/>
+      <w:lvlJc w:val="left"/>
+      <w:pPr>
+        <w:ind w:left="5040" w:hanging="360"/>
+      </w:pPr>
+    </w:lvl>
+    <w:lvl w:ilvl="7" w:tplc="2C0A0019" w:tentative="1">
+      <w:start w:val="1"/>
+      <w:numFmt w:val="lowerLetter"/>
+      <w:lvlText w:val="%8."/>
+      <w:lvlJc w:val="left"/>
+      <w:pPr>
+        <w:ind w:left="5760" w:hanging="360"/>
+      </w:pPr>
+    </w:lvl>
+    <w:lvl w:ilvl="8" w:tplc="2C0A001B" w:tentative="1">
+      <w:start w:val="1"/>
+      <w:numFmt w:val="lowerRoman"/>
+      <w:lvlText w:val="%9."/>
+      <w:lvlJc w:val="right"/>
+      <w:pPr>
+        <w:ind w:left="6480" w:hanging="180"/>
+      </w:pPr>
+    </w:lvl>
+  </w:abstractNum>
+  <w:num w:numId="1">
+    <w:abstractNumId w:val="2"/>
+  </w:num>
+  <w:num w:numId="2">
+    <w:abstractNumId w:val="1"/>
+  </w:num>
+  <w:num w:numId="3">
+    <w:abstractNumId w:val="0"/>
+  </w:num>
+</w:numbering>
 </file>
 
 <file path=word/styles.xml><?xml version="1.0" encoding="utf-8"?>
@@ -4207,6 +6455,112 @@
       <w:szCs w:val="24"/>
     </w:rPr>
   </w:style>
+  <w:style w:type="paragraph" w:styleId="Ttulo4">
+    <w:name w:val="heading 4"/>
+    <w:basedOn w:val="Normal"/>
+    <w:next w:val="Normal"/>
+    <w:link w:val="Ttulo4Car"/>
+    <w:uiPriority w:val="9"/>
+    <w:unhideWhenUsed/>
+    <w:qFormat/>
+    <w:rsid w:val="00761AE0"/>
+    <w:pPr>
+      <w:keepNext/>
+      <w:keepLines/>
+      <w:spacing w:before="40" w:after="0"/>
+      <w:outlineLvl w:val="3"/>
+    </w:pPr>
+    <w:rPr>
+      <w:rFonts w:asciiTheme="majorHAnsi" w:eastAsiaTheme="majorEastAsia" w:hAnsiTheme="majorHAnsi" w:cstheme="majorBidi"/>
+      <w:i/>
+      <w:iCs/>
+      <w:color w:val="2F5496" w:themeColor="accent1" w:themeShade="BF"/>
+    </w:rPr>
+  </w:style>
+  <w:style w:type="paragraph" w:styleId="Ttulo5">
+    <w:name w:val="heading 5"/>
+    <w:basedOn w:val="Normal"/>
+    <w:next w:val="Normal"/>
+    <w:link w:val="Ttulo5Car"/>
+    <w:uiPriority w:val="9"/>
+    <w:unhideWhenUsed/>
+    <w:qFormat/>
+    <w:rsid w:val="003B5164"/>
+    <w:pPr>
+      <w:keepNext/>
+      <w:keepLines/>
+      <w:spacing w:before="40" w:after="0"/>
+      <w:outlineLvl w:val="4"/>
+    </w:pPr>
+    <w:rPr>
+      <w:rFonts w:asciiTheme="majorHAnsi" w:eastAsiaTheme="majorEastAsia" w:hAnsiTheme="majorHAnsi" w:cstheme="majorBidi"/>
+      <w:color w:val="2F5496" w:themeColor="accent1" w:themeShade="BF"/>
+    </w:rPr>
+  </w:style>
+  <w:style w:type="paragraph" w:styleId="Ttulo6">
+    <w:name w:val="heading 6"/>
+    <w:basedOn w:val="Normal"/>
+    <w:next w:val="Normal"/>
+    <w:link w:val="Ttulo6Car"/>
+    <w:uiPriority w:val="9"/>
+    <w:unhideWhenUsed/>
+    <w:qFormat/>
+    <w:rsid w:val="003B5164"/>
+    <w:pPr>
+      <w:keepNext/>
+      <w:keepLines/>
+      <w:spacing w:before="40" w:after="0"/>
+      <w:outlineLvl w:val="5"/>
+    </w:pPr>
+    <w:rPr>
+      <w:rFonts w:asciiTheme="majorHAnsi" w:eastAsiaTheme="majorEastAsia" w:hAnsiTheme="majorHAnsi" w:cstheme="majorBidi"/>
+      <w:color w:val="1F3763" w:themeColor="accent1" w:themeShade="7F"/>
+    </w:rPr>
+  </w:style>
+  <w:style w:type="paragraph" w:styleId="Ttulo7">
+    <w:name w:val="heading 7"/>
+    <w:basedOn w:val="Normal"/>
+    <w:next w:val="Normal"/>
+    <w:link w:val="Ttulo7Car"/>
+    <w:uiPriority w:val="9"/>
+    <w:unhideWhenUsed/>
+    <w:qFormat/>
+    <w:rsid w:val="003B5164"/>
+    <w:pPr>
+      <w:keepNext/>
+      <w:keepLines/>
+      <w:spacing w:before="40" w:after="0"/>
+      <w:outlineLvl w:val="6"/>
+    </w:pPr>
+    <w:rPr>
+      <w:rFonts w:asciiTheme="majorHAnsi" w:eastAsiaTheme="majorEastAsia" w:hAnsiTheme="majorHAnsi" w:cstheme="majorBidi"/>
+      <w:i/>
+      <w:iCs/>
+      <w:color w:val="1F3763" w:themeColor="accent1" w:themeShade="7F"/>
+    </w:rPr>
+  </w:style>
+  <w:style w:type="paragraph" w:styleId="Ttulo8">
+    <w:name w:val="heading 8"/>
+    <w:basedOn w:val="Normal"/>
+    <w:next w:val="Normal"/>
+    <w:link w:val="Ttulo8Car"/>
+    <w:uiPriority w:val="9"/>
+    <w:unhideWhenUsed/>
+    <w:qFormat/>
+    <w:rsid w:val="003B5164"/>
+    <w:pPr>
+      <w:keepNext/>
+      <w:keepLines/>
+      <w:spacing w:before="40" w:after="0"/>
+      <w:outlineLvl w:val="7"/>
+    </w:pPr>
+    <w:rPr>
+      <w:rFonts w:asciiTheme="majorHAnsi" w:eastAsiaTheme="majorEastAsia" w:hAnsiTheme="majorHAnsi" w:cstheme="majorBidi"/>
+      <w:color w:val="272727" w:themeColor="text1" w:themeTint="D8"/>
+      <w:sz w:val="21"/>
+      <w:szCs w:val="21"/>
+    </w:rPr>
+  </w:style>
   <w:style w:type="character" w:default="1" w:styleId="Fuentedeprrafopredeter">
     <w:name w:val="Default Paragraph Font"/>
     <w:uiPriority w:val="1"/>
@@ -4493,6 +6847,78 @@
       <w:rFonts w:ascii="Segoe UI" w:hAnsi="Segoe UI" w:cs="Segoe UI"/>
       <w:sz w:val="18"/>
       <w:szCs w:val="18"/>
+    </w:rPr>
+  </w:style>
+  <w:style w:type="character" w:customStyle="1" w:styleId="Ttulo4Car">
+    <w:name w:val="Título 4 Car"/>
+    <w:basedOn w:val="Fuentedeprrafopredeter"/>
+    <w:link w:val="Ttulo4"/>
+    <w:uiPriority w:val="9"/>
+    <w:rsid w:val="00761AE0"/>
+    <w:rPr>
+      <w:rFonts w:asciiTheme="majorHAnsi" w:eastAsiaTheme="majorEastAsia" w:hAnsiTheme="majorHAnsi" w:cstheme="majorBidi"/>
+      <w:i/>
+      <w:iCs/>
+      <w:color w:val="2F5496" w:themeColor="accent1" w:themeShade="BF"/>
+    </w:rPr>
+  </w:style>
+  <w:style w:type="paragraph" w:styleId="Prrafodelista">
+    <w:name w:val="List Paragraph"/>
+    <w:basedOn w:val="Normal"/>
+    <w:uiPriority w:val="34"/>
+    <w:qFormat/>
+    <w:rsid w:val="00761AE0"/>
+    <w:pPr>
+      <w:ind w:left="720"/>
+      <w:contextualSpacing/>
+    </w:pPr>
+  </w:style>
+  <w:style w:type="character" w:customStyle="1" w:styleId="Ttulo5Car">
+    <w:name w:val="Título 5 Car"/>
+    <w:basedOn w:val="Fuentedeprrafopredeter"/>
+    <w:link w:val="Ttulo5"/>
+    <w:uiPriority w:val="9"/>
+    <w:rsid w:val="003B5164"/>
+    <w:rPr>
+      <w:rFonts w:asciiTheme="majorHAnsi" w:eastAsiaTheme="majorEastAsia" w:hAnsiTheme="majorHAnsi" w:cstheme="majorBidi"/>
+      <w:color w:val="2F5496" w:themeColor="accent1" w:themeShade="BF"/>
+    </w:rPr>
+  </w:style>
+  <w:style w:type="character" w:customStyle="1" w:styleId="Ttulo6Car">
+    <w:name w:val="Título 6 Car"/>
+    <w:basedOn w:val="Fuentedeprrafopredeter"/>
+    <w:link w:val="Ttulo6"/>
+    <w:uiPriority w:val="9"/>
+    <w:rsid w:val="003B5164"/>
+    <w:rPr>
+      <w:rFonts w:asciiTheme="majorHAnsi" w:eastAsiaTheme="majorEastAsia" w:hAnsiTheme="majorHAnsi" w:cstheme="majorBidi"/>
+      <w:color w:val="1F3763" w:themeColor="accent1" w:themeShade="7F"/>
+    </w:rPr>
+  </w:style>
+  <w:style w:type="character" w:customStyle="1" w:styleId="Ttulo7Car">
+    <w:name w:val="Título 7 Car"/>
+    <w:basedOn w:val="Fuentedeprrafopredeter"/>
+    <w:link w:val="Ttulo7"/>
+    <w:uiPriority w:val="9"/>
+    <w:rsid w:val="003B5164"/>
+    <w:rPr>
+      <w:rFonts w:asciiTheme="majorHAnsi" w:eastAsiaTheme="majorEastAsia" w:hAnsiTheme="majorHAnsi" w:cstheme="majorBidi"/>
+      <w:i/>
+      <w:iCs/>
+      <w:color w:val="1F3763" w:themeColor="accent1" w:themeShade="7F"/>
+    </w:rPr>
+  </w:style>
+  <w:style w:type="character" w:customStyle="1" w:styleId="Ttulo8Car">
+    <w:name w:val="Título 8 Car"/>
+    <w:basedOn w:val="Fuentedeprrafopredeter"/>
+    <w:link w:val="Ttulo8"/>
+    <w:uiPriority w:val="9"/>
+    <w:rsid w:val="003B5164"/>
+    <w:rPr>
+      <w:rFonts w:asciiTheme="majorHAnsi" w:eastAsiaTheme="majorEastAsia" w:hAnsiTheme="majorHAnsi" w:cstheme="majorBidi"/>
+      <w:color w:val="272727" w:themeColor="text1" w:themeTint="D8"/>
+      <w:sz w:val="21"/>
+      <w:szCs w:val="21"/>
     </w:rPr>
   </w:style>
 </w:styles>
@@ -4798,7 +7224,7 @@
 </file>
 
 <file path=customXml/itemProps1.xml><?xml version="1.0" encoding="utf-8"?>
-<ds:datastoreItem xmlns:ds="http://schemas.openxmlformats.org/officeDocument/2006/customXml" ds:itemID="{E6FFB774-7009-44AF-A92B-0AE67EE07457}">
+<ds:datastoreItem xmlns:ds="http://schemas.openxmlformats.org/officeDocument/2006/customXml" ds:itemID="{E481AA27-E310-46F7-A1B0-42C8816F1B62}">
   <ds:schemaRefs>
     <ds:schemaRef ds:uri="http://schemas.openxmlformats.org/officeDocument/2006/bibliography"/>
   </ds:schemaRefs>

</xml_diff>

<commit_message>
ejercicio 12 y 13
ejercicio 12, 13 y actualización del Word
</commit_message>
<xml_diff>
--- a/TP1/TP01FPOO_FloresJoseFernando.docx
+++ b/TP1/TP01FPOO_FloresJoseFernando.docx
@@ -207,7 +207,7 @@
                 <v:shape id="_x0000_i1025" type="#_x0000_t75" style="width:78.15pt;height:44.85pt" o:ole="">
                   <v:imagedata r:id="rId9" o:title=""/>
                 </v:shape>
-                <o:OLEObject Type="Embed" ProgID="PBrush" ShapeID="_x0000_i1025" DrawAspect="Content" ObjectID="_1774573698" r:id="rId10"/>
+                <o:OLEObject Type="Embed" ProgID="PBrush" ShapeID="_x0000_i1025" DrawAspect="Content" ObjectID="_1774627900" r:id="rId10"/>
               </w:object>
             </w:r>
           </w:p>
@@ -1146,7 +1146,7 @@
           <w:szCs w:val="22"/>
           <w:lang w:val="es-ES" w:eastAsia="en-US"/>
         </w:rPr>
-        <w:id w:val="-846320252"/>
+        <w:id w:val="1253863932"/>
         <w:docPartObj>
           <w:docPartGallery w:val="Table of Contents"/>
           <w:docPartUnique/>
@@ -1191,11 +1191,10 @@
           <w:r>
             <w:fldChar w:fldCharType="separate"/>
           </w:r>
-          <w:hyperlink w:anchor="_Toc163838945" w:history="1">
+          <w:hyperlink w:anchor="_Toc164015004" w:history="1">
             <w:r>
               <w:rPr>
                 <w:rStyle w:val="Hipervnculo"/>
-                <w:b/>
                 <w:noProof/>
               </w:rPr>
               <w:t>Ejercicio1</w:t>
@@ -1219,7 +1218,7 @@
                 <w:noProof/>
                 <w:webHidden/>
               </w:rPr>
-              <w:instrText xml:space="preserve"> PAGEREF _Toc163838945 \h </w:instrText>
+              <w:instrText xml:space="preserve"> PAGEREF _Toc164015004 \h </w:instrText>
             </w:r>
             <w:r>
               <w:rPr>
@@ -1252,7 +1251,7 @@
         </w:p>
         <w:p>
           <w:pPr>
-            <w:pStyle w:val="TDC2"/>
+            <w:pStyle w:val="TDC1"/>
             <w:tabs>
               <w:tab w:val="right" w:leader="dot" w:pos="8494"/>
             </w:tabs>
@@ -1262,7 +1261,7 @@
               <w:lang w:eastAsia="es-AR"/>
             </w:rPr>
           </w:pPr>
-          <w:hyperlink w:anchor="_Toc163838946" w:history="1">
+          <w:hyperlink w:anchor="_Toc164015005" w:history="1">
             <w:r>
               <w:rPr>
                 <w:rStyle w:val="Hipervnculo"/>
@@ -1289,7 +1288,7 @@
                 <w:noProof/>
                 <w:webHidden/>
               </w:rPr>
-              <w:instrText xml:space="preserve"> PAGEREF _Toc163838946 \h </w:instrText>
+              <w:instrText xml:space="preserve"> PAGEREF _Toc164015005 \h </w:instrText>
             </w:r>
             <w:r>
               <w:rPr>
@@ -1310,6 +1309,636 @@
                 <w:webHidden/>
               </w:rPr>
               <w:t>4</w:t>
+            </w:r>
+            <w:r>
+              <w:rPr>
+                <w:noProof/>
+                <w:webHidden/>
+              </w:rPr>
+              <w:fldChar w:fldCharType="end"/>
+            </w:r>
+          </w:hyperlink>
+        </w:p>
+        <w:p>
+          <w:pPr>
+            <w:pStyle w:val="TDC1"/>
+            <w:tabs>
+              <w:tab w:val="right" w:leader="dot" w:pos="8494"/>
+            </w:tabs>
+            <w:rPr>
+              <w:rFonts w:eastAsiaTheme="minorEastAsia"/>
+              <w:noProof/>
+              <w:lang w:eastAsia="es-AR"/>
+            </w:rPr>
+          </w:pPr>
+          <w:hyperlink w:anchor="_Toc164015006" w:history="1">
+            <w:r>
+              <w:rPr>
+                <w:rStyle w:val="Hipervnculo"/>
+                <w:noProof/>
+              </w:rPr>
+              <w:t>Ejercicio 4</w:t>
+            </w:r>
+            <w:r>
+              <w:rPr>
+                <w:noProof/>
+                <w:webHidden/>
+              </w:rPr>
+              <w:tab/>
+            </w:r>
+            <w:r>
+              <w:rPr>
+                <w:noProof/>
+                <w:webHidden/>
+              </w:rPr>
+              <w:fldChar w:fldCharType="begin"/>
+            </w:r>
+            <w:r>
+              <w:rPr>
+                <w:noProof/>
+                <w:webHidden/>
+              </w:rPr>
+              <w:instrText xml:space="preserve"> PAGEREF _Toc164015006 \h </w:instrText>
+            </w:r>
+            <w:r>
+              <w:rPr>
+                <w:noProof/>
+                <w:webHidden/>
+              </w:rPr>
+            </w:r>
+            <w:r>
+              <w:rPr>
+                <w:noProof/>
+                <w:webHidden/>
+              </w:rPr>
+              <w:fldChar w:fldCharType="separate"/>
+            </w:r>
+            <w:r>
+              <w:rPr>
+                <w:noProof/>
+                <w:webHidden/>
+              </w:rPr>
+              <w:t>5</w:t>
+            </w:r>
+            <w:r>
+              <w:rPr>
+                <w:noProof/>
+                <w:webHidden/>
+              </w:rPr>
+              <w:fldChar w:fldCharType="end"/>
+            </w:r>
+          </w:hyperlink>
+        </w:p>
+        <w:p>
+          <w:pPr>
+            <w:pStyle w:val="TDC1"/>
+            <w:tabs>
+              <w:tab w:val="right" w:leader="dot" w:pos="8494"/>
+            </w:tabs>
+            <w:rPr>
+              <w:rFonts w:eastAsiaTheme="minorEastAsia"/>
+              <w:noProof/>
+              <w:lang w:eastAsia="es-AR"/>
+            </w:rPr>
+          </w:pPr>
+          <w:hyperlink w:anchor="_Toc164015007" w:history="1">
+            <w:r>
+              <w:rPr>
+                <w:rStyle w:val="Hipervnculo"/>
+                <w:noProof/>
+              </w:rPr>
+              <w:t>Capturas Processing ejercicio4</w:t>
+            </w:r>
+            <w:r>
+              <w:rPr>
+                <w:noProof/>
+                <w:webHidden/>
+              </w:rPr>
+              <w:tab/>
+            </w:r>
+            <w:r>
+              <w:rPr>
+                <w:noProof/>
+                <w:webHidden/>
+              </w:rPr>
+              <w:fldChar w:fldCharType="begin"/>
+            </w:r>
+            <w:r>
+              <w:rPr>
+                <w:noProof/>
+                <w:webHidden/>
+              </w:rPr>
+              <w:instrText xml:space="preserve"> PAGEREF _Toc164015007 \h </w:instrText>
+            </w:r>
+            <w:r>
+              <w:rPr>
+                <w:noProof/>
+                <w:webHidden/>
+              </w:rPr>
+            </w:r>
+            <w:r>
+              <w:rPr>
+                <w:noProof/>
+                <w:webHidden/>
+              </w:rPr>
+              <w:fldChar w:fldCharType="separate"/>
+            </w:r>
+            <w:r>
+              <w:rPr>
+                <w:noProof/>
+                <w:webHidden/>
+              </w:rPr>
+              <w:t>6</w:t>
+            </w:r>
+            <w:r>
+              <w:rPr>
+                <w:noProof/>
+                <w:webHidden/>
+              </w:rPr>
+              <w:fldChar w:fldCharType="end"/>
+            </w:r>
+          </w:hyperlink>
+        </w:p>
+        <w:p>
+          <w:pPr>
+            <w:pStyle w:val="TDC1"/>
+            <w:tabs>
+              <w:tab w:val="right" w:leader="dot" w:pos="8494"/>
+            </w:tabs>
+            <w:rPr>
+              <w:rFonts w:eastAsiaTheme="minorEastAsia"/>
+              <w:noProof/>
+              <w:lang w:eastAsia="es-AR"/>
+            </w:rPr>
+          </w:pPr>
+          <w:hyperlink w:anchor="_Toc164015008" w:history="1">
+            <w:r>
+              <w:rPr>
+                <w:rStyle w:val="Hipervnculo"/>
+                <w:noProof/>
+              </w:rPr>
+              <w:t>Ejercicio 5</w:t>
+            </w:r>
+            <w:r>
+              <w:rPr>
+                <w:noProof/>
+                <w:webHidden/>
+              </w:rPr>
+              <w:tab/>
+            </w:r>
+            <w:r>
+              <w:rPr>
+                <w:noProof/>
+                <w:webHidden/>
+              </w:rPr>
+              <w:fldChar w:fldCharType="begin"/>
+            </w:r>
+            <w:r>
+              <w:rPr>
+                <w:noProof/>
+                <w:webHidden/>
+              </w:rPr>
+              <w:instrText xml:space="preserve"> PAGEREF _Toc164015008 \h </w:instrText>
+            </w:r>
+            <w:r>
+              <w:rPr>
+                <w:noProof/>
+                <w:webHidden/>
+              </w:rPr>
+            </w:r>
+            <w:r>
+              <w:rPr>
+                <w:noProof/>
+                <w:webHidden/>
+              </w:rPr>
+              <w:fldChar w:fldCharType="separate"/>
+            </w:r>
+            <w:r>
+              <w:rPr>
+                <w:noProof/>
+                <w:webHidden/>
+              </w:rPr>
+              <w:t>6</w:t>
+            </w:r>
+            <w:r>
+              <w:rPr>
+                <w:noProof/>
+                <w:webHidden/>
+              </w:rPr>
+              <w:fldChar w:fldCharType="end"/>
+            </w:r>
+          </w:hyperlink>
+        </w:p>
+        <w:p>
+          <w:pPr>
+            <w:pStyle w:val="TDC1"/>
+            <w:tabs>
+              <w:tab w:val="right" w:leader="dot" w:pos="8494"/>
+            </w:tabs>
+            <w:rPr>
+              <w:rFonts w:eastAsiaTheme="minorEastAsia"/>
+              <w:noProof/>
+              <w:lang w:eastAsia="es-AR"/>
+            </w:rPr>
+          </w:pPr>
+          <w:hyperlink w:anchor="_Toc164015009" w:history="1">
+            <w:r>
+              <w:rPr>
+                <w:rStyle w:val="Hipervnculo"/>
+                <w:noProof/>
+              </w:rPr>
+              <w:t>Ejercicio 6</w:t>
+            </w:r>
+            <w:r>
+              <w:rPr>
+                <w:noProof/>
+                <w:webHidden/>
+              </w:rPr>
+              <w:tab/>
+            </w:r>
+            <w:r>
+              <w:rPr>
+                <w:noProof/>
+                <w:webHidden/>
+              </w:rPr>
+              <w:fldChar w:fldCharType="begin"/>
+            </w:r>
+            <w:r>
+              <w:rPr>
+                <w:noProof/>
+                <w:webHidden/>
+              </w:rPr>
+              <w:instrText xml:space="preserve"> PAGEREF _Toc164015009 \h </w:instrText>
+            </w:r>
+            <w:r>
+              <w:rPr>
+                <w:noProof/>
+                <w:webHidden/>
+              </w:rPr>
+            </w:r>
+            <w:r>
+              <w:rPr>
+                <w:noProof/>
+                <w:webHidden/>
+              </w:rPr>
+              <w:fldChar w:fldCharType="separate"/>
+            </w:r>
+            <w:r>
+              <w:rPr>
+                <w:noProof/>
+                <w:webHidden/>
+              </w:rPr>
+              <w:t>8</w:t>
+            </w:r>
+            <w:r>
+              <w:rPr>
+                <w:noProof/>
+                <w:webHidden/>
+              </w:rPr>
+              <w:fldChar w:fldCharType="end"/>
+            </w:r>
+          </w:hyperlink>
+        </w:p>
+        <w:p>
+          <w:pPr>
+            <w:pStyle w:val="TDC1"/>
+            <w:tabs>
+              <w:tab w:val="right" w:leader="dot" w:pos="8494"/>
+            </w:tabs>
+            <w:rPr>
+              <w:rFonts w:eastAsiaTheme="minorEastAsia"/>
+              <w:noProof/>
+              <w:lang w:eastAsia="es-AR"/>
+            </w:rPr>
+          </w:pPr>
+          <w:hyperlink w:anchor="_Toc164015010" w:history="1">
+            <w:r>
+              <w:rPr>
+                <w:rStyle w:val="Hipervnculo"/>
+                <w:noProof/>
+              </w:rPr>
+              <w:t>Ejercicio 8</w:t>
+            </w:r>
+            <w:r>
+              <w:rPr>
+                <w:noProof/>
+                <w:webHidden/>
+              </w:rPr>
+              <w:tab/>
+            </w:r>
+            <w:r>
+              <w:rPr>
+                <w:noProof/>
+                <w:webHidden/>
+              </w:rPr>
+              <w:fldChar w:fldCharType="begin"/>
+            </w:r>
+            <w:r>
+              <w:rPr>
+                <w:noProof/>
+                <w:webHidden/>
+              </w:rPr>
+              <w:instrText xml:space="preserve"> PAGEREF _Toc164015010 \h </w:instrText>
+            </w:r>
+            <w:r>
+              <w:rPr>
+                <w:noProof/>
+                <w:webHidden/>
+              </w:rPr>
+            </w:r>
+            <w:r>
+              <w:rPr>
+                <w:noProof/>
+                <w:webHidden/>
+              </w:rPr>
+              <w:fldChar w:fldCharType="separate"/>
+            </w:r>
+            <w:r>
+              <w:rPr>
+                <w:noProof/>
+                <w:webHidden/>
+              </w:rPr>
+              <w:t>9</w:t>
+            </w:r>
+            <w:r>
+              <w:rPr>
+                <w:noProof/>
+                <w:webHidden/>
+              </w:rPr>
+              <w:fldChar w:fldCharType="end"/>
+            </w:r>
+          </w:hyperlink>
+        </w:p>
+        <w:p>
+          <w:pPr>
+            <w:pStyle w:val="TDC1"/>
+            <w:tabs>
+              <w:tab w:val="right" w:leader="dot" w:pos="8494"/>
+            </w:tabs>
+            <w:rPr>
+              <w:rFonts w:eastAsiaTheme="minorEastAsia"/>
+              <w:noProof/>
+              <w:lang w:eastAsia="es-AR"/>
+            </w:rPr>
+          </w:pPr>
+          <w:hyperlink w:anchor="_Toc164015011" w:history="1">
+            <w:r>
+              <w:rPr>
+                <w:rStyle w:val="Hipervnculo"/>
+                <w:noProof/>
+              </w:rPr>
+              <w:t>Ejercicio 10</w:t>
+            </w:r>
+            <w:r>
+              <w:rPr>
+                <w:noProof/>
+                <w:webHidden/>
+              </w:rPr>
+              <w:tab/>
+            </w:r>
+            <w:r>
+              <w:rPr>
+                <w:noProof/>
+                <w:webHidden/>
+              </w:rPr>
+              <w:fldChar w:fldCharType="begin"/>
+            </w:r>
+            <w:r>
+              <w:rPr>
+                <w:noProof/>
+                <w:webHidden/>
+              </w:rPr>
+              <w:instrText xml:space="preserve"> PAGEREF _Toc164015011 \h </w:instrText>
+            </w:r>
+            <w:r>
+              <w:rPr>
+                <w:noProof/>
+                <w:webHidden/>
+              </w:rPr>
+            </w:r>
+            <w:r>
+              <w:rPr>
+                <w:noProof/>
+                <w:webHidden/>
+              </w:rPr>
+              <w:fldChar w:fldCharType="separate"/>
+            </w:r>
+            <w:r>
+              <w:rPr>
+                <w:noProof/>
+                <w:webHidden/>
+              </w:rPr>
+              <w:t>10</w:t>
+            </w:r>
+            <w:r>
+              <w:rPr>
+                <w:noProof/>
+                <w:webHidden/>
+              </w:rPr>
+              <w:fldChar w:fldCharType="end"/>
+            </w:r>
+          </w:hyperlink>
+        </w:p>
+        <w:p>
+          <w:pPr>
+            <w:pStyle w:val="TDC1"/>
+            <w:tabs>
+              <w:tab w:val="right" w:leader="dot" w:pos="8494"/>
+            </w:tabs>
+            <w:rPr>
+              <w:rFonts w:eastAsiaTheme="minorEastAsia"/>
+              <w:noProof/>
+              <w:lang w:eastAsia="es-AR"/>
+            </w:rPr>
+          </w:pPr>
+          <w:hyperlink w:anchor="_Toc164015012" w:history="1">
+            <w:r>
+              <w:rPr>
+                <w:rStyle w:val="Hipervnculo"/>
+                <w:noProof/>
+              </w:rPr>
+              <w:t>Ejercicio 12</w:t>
+            </w:r>
+            <w:r>
+              <w:rPr>
+                <w:noProof/>
+                <w:webHidden/>
+              </w:rPr>
+              <w:tab/>
+            </w:r>
+            <w:r>
+              <w:rPr>
+                <w:noProof/>
+                <w:webHidden/>
+              </w:rPr>
+              <w:fldChar w:fldCharType="begin"/>
+            </w:r>
+            <w:r>
+              <w:rPr>
+                <w:noProof/>
+                <w:webHidden/>
+              </w:rPr>
+              <w:instrText xml:space="preserve"> PAGEREF _Toc164015012 \h </w:instrText>
+            </w:r>
+            <w:r>
+              <w:rPr>
+                <w:noProof/>
+                <w:webHidden/>
+              </w:rPr>
+            </w:r>
+            <w:r>
+              <w:rPr>
+                <w:noProof/>
+                <w:webHidden/>
+              </w:rPr>
+              <w:fldChar w:fldCharType="separate"/>
+            </w:r>
+            <w:r>
+              <w:rPr>
+                <w:noProof/>
+                <w:webHidden/>
+              </w:rPr>
+              <w:t>11</w:t>
+            </w:r>
+            <w:r>
+              <w:rPr>
+                <w:noProof/>
+                <w:webHidden/>
+              </w:rPr>
+              <w:fldChar w:fldCharType="end"/>
+            </w:r>
+          </w:hyperlink>
+        </w:p>
+        <w:p>
+          <w:pPr>
+            <w:pStyle w:val="TDC1"/>
+            <w:tabs>
+              <w:tab w:val="right" w:leader="dot" w:pos="8494"/>
+            </w:tabs>
+            <w:rPr>
+              <w:rFonts w:eastAsiaTheme="minorEastAsia"/>
+              <w:noProof/>
+              <w:lang w:eastAsia="es-AR"/>
+            </w:rPr>
+          </w:pPr>
+          <w:hyperlink w:anchor="_Toc164015013" w:history="1">
+            <w:r>
+              <w:rPr>
+                <w:rStyle w:val="Hipervnculo"/>
+                <w:noProof/>
+              </w:rPr>
+              <w:t>Ejercicio 13</w:t>
+            </w:r>
+            <w:r>
+              <w:rPr>
+                <w:noProof/>
+                <w:webHidden/>
+              </w:rPr>
+              <w:tab/>
+            </w:r>
+            <w:r>
+              <w:rPr>
+                <w:noProof/>
+                <w:webHidden/>
+              </w:rPr>
+              <w:fldChar w:fldCharType="begin"/>
+            </w:r>
+            <w:r>
+              <w:rPr>
+                <w:noProof/>
+                <w:webHidden/>
+              </w:rPr>
+              <w:instrText xml:space="preserve"> PAGEREF _Toc164015013 \h </w:instrText>
+            </w:r>
+            <w:r>
+              <w:rPr>
+                <w:noProof/>
+                <w:webHidden/>
+              </w:rPr>
+            </w:r>
+            <w:r>
+              <w:rPr>
+                <w:noProof/>
+                <w:webHidden/>
+              </w:rPr>
+              <w:fldChar w:fldCharType="separate"/>
+            </w:r>
+            <w:r>
+              <w:rPr>
+                <w:noProof/>
+                <w:webHidden/>
+              </w:rPr>
+              <w:t>13</w:t>
+            </w:r>
+            <w:r>
+              <w:rPr>
+                <w:noProof/>
+                <w:webHidden/>
+              </w:rPr>
+              <w:fldChar w:fldCharType="end"/>
+            </w:r>
+          </w:hyperlink>
+        </w:p>
+        <w:p>
+          <w:pPr>
+            <w:pStyle w:val="TDC1"/>
+            <w:tabs>
+              <w:tab w:val="right" w:leader="dot" w:pos="8494"/>
+            </w:tabs>
+            <w:rPr>
+              <w:rFonts w:eastAsiaTheme="minorEastAsia"/>
+              <w:noProof/>
+              <w:lang w:eastAsia="es-AR"/>
+            </w:rPr>
+          </w:pPr>
+          <w:hyperlink w:anchor="_Toc164015014" w:history="1">
+            <w:r>
+              <w:rPr>
+                <w:rStyle w:val="Hipervnculo"/>
+                <w:noProof/>
+              </w:rPr>
+              <w:t>Captura Processing</w:t>
+            </w:r>
+            <w:r>
+              <w:rPr>
+                <w:noProof/>
+                <w:webHidden/>
+              </w:rPr>
+              <w:tab/>
+            </w:r>
+            <w:r>
+              <w:rPr>
+                <w:noProof/>
+                <w:webHidden/>
+              </w:rPr>
+              <w:fldChar w:fldCharType="begin"/>
+            </w:r>
+            <w:r>
+              <w:rPr>
+                <w:noProof/>
+                <w:webHidden/>
+              </w:rPr>
+              <w:instrText xml:space="preserve"> PAGEREF _Toc164015014 \h </w:instrText>
+            </w:r>
+            <w:r>
+              <w:rPr>
+                <w:noProof/>
+                <w:webHidden/>
+              </w:rPr>
+            </w:r>
+            <w:r>
+              <w:rPr>
+                <w:noProof/>
+                <w:webHidden/>
+              </w:rPr>
+              <w:fldChar w:fldCharType="separate"/>
+            </w:r>
+            <w:r>
+              <w:rPr>
+                <w:noProof/>
+                <w:webHidden/>
+              </w:rPr>
+              <w:t>14</w:t>
             </w:r>
             <w:r>
               <w:rPr>
@@ -1351,24 +1980,21 @@
     <w:p>
       <w:pPr>
         <w:pStyle w:val="Ttulo1"/>
-        <w:rPr>
-          <w:b/>
-        </w:rPr>
       </w:pPr>
       <w:bookmarkStart w:id="0" w:name="_Toc163832179"/>
       <w:bookmarkStart w:id="1" w:name="_Toc163838882"/>
-      <w:bookmarkStart w:id="2" w:name="_Toc163838945"/>
-      <w:r>
-        <w:rPr>
-          <w:b/>
-          <w:color w:val="000000" w:themeColor="text1"/>
-        </w:rPr>
+      <w:bookmarkStart w:id="2" w:name="_Toc164014745"/>
+      <w:bookmarkStart w:id="3" w:name="_Toc164014870"/>
+      <w:bookmarkStart w:id="4" w:name="_Toc164015004"/>
+      <w:r>
         <w:lastRenderedPageBreak/>
         <w:t>Ejercicio1</w:t>
       </w:r>
       <w:bookmarkEnd w:id="0"/>
       <w:bookmarkEnd w:id="1"/>
       <w:bookmarkEnd w:id="2"/>
+      <w:bookmarkEnd w:id="3"/>
+      <w:bookmarkEnd w:id="4"/>
     </w:p>
     <w:p/>
     <w:p>
@@ -1651,31 +2277,27 @@
     </w:p>
     <w:p>
       <w:pPr>
-        <w:pStyle w:val="Ttulo2"/>
-        <w:rPr>
-          <w:sz w:val="32"/>
-          <w:szCs w:val="32"/>
-        </w:rPr>
-      </w:pPr>
-      <w:bookmarkStart w:id="3" w:name="_Toc163838883"/>
-      <w:bookmarkStart w:id="4" w:name="_Toc163838946"/>
-      <w:r>
-        <w:rPr>
-          <w:sz w:val="32"/>
-          <w:szCs w:val="32"/>
-        </w:rPr>
+        <w:pStyle w:val="Ttulo1"/>
+      </w:pPr>
+      <w:bookmarkStart w:id="5" w:name="_Toc163838883"/>
+      <w:bookmarkStart w:id="6" w:name="_Toc164014746"/>
+      <w:bookmarkStart w:id="7" w:name="_Toc164014871"/>
+      <w:bookmarkStart w:id="8" w:name="_Toc164015005"/>
+      <w:r>
         <w:lastRenderedPageBreak/>
         <w:t>Ejercicio 2</w:t>
       </w:r>
-      <w:bookmarkEnd w:id="3"/>
-      <w:bookmarkEnd w:id="4"/>
-    </w:p>
-    <w:p>
-      <w:bookmarkStart w:id="5" w:name="_Toc163838884"/>
+      <w:bookmarkEnd w:id="5"/>
+      <w:bookmarkEnd w:id="6"/>
+      <w:bookmarkEnd w:id="7"/>
+      <w:bookmarkEnd w:id="8"/>
+    </w:p>
+    <w:p>
+      <w:bookmarkStart w:id="9" w:name="_Toc163838884"/>
       <w:r>
         <w:t>Evaluar la siguiente expresión 4 / 2 * 3 / 6 + 6 / 2 / 1 / 5 ^ 2 / 4 * 2</w:t>
       </w:r>
-      <w:bookmarkEnd w:id="5"/>
+      <w:bookmarkEnd w:id="9"/>
     </w:p>
     <w:p>
       <w:pPr>
@@ -1899,28 +2521,22 @@
     <w:p/>
     <w:p>
       <w:pPr>
-        <w:pStyle w:val="Ttulo3"/>
-        <w:rPr>
-          <w:b/>
-          <w:sz w:val="32"/>
-          <w:szCs w:val="32"/>
-        </w:rPr>
-      </w:pPr>
-      <w:r>
-        <w:rPr>
-          <w:b/>
-          <w:sz w:val="32"/>
-          <w:szCs w:val="32"/>
-        </w:rPr>
+        <w:pStyle w:val="Ttulo1"/>
+      </w:pPr>
+      <w:bookmarkStart w:id="10" w:name="_Toc164014747"/>
+      <w:bookmarkStart w:id="11" w:name="_Toc164014872"/>
+      <w:bookmarkStart w:id="12" w:name="_Toc164015006"/>
+      <w:r>
         <w:t>Ejercicio</w:t>
       </w:r>
       <w:r>
-        <w:rPr>
-          <w:b/>
-          <w:sz w:val="32"/>
-          <w:szCs w:val="32"/>
-        </w:rPr>
-        <w:t xml:space="preserve"> 4 </w:t>
+        <w:t xml:space="preserve"> 4</w:t>
+      </w:r>
+      <w:bookmarkEnd w:id="10"/>
+      <w:bookmarkEnd w:id="11"/>
+      <w:bookmarkEnd w:id="12"/>
+      <w:r>
+        <w:t xml:space="preserve"> </w:t>
       </w:r>
     </w:p>
     <w:p>
@@ -3222,43 +3838,28 @@
     </w:p>
     <w:p>
       <w:pPr>
-        <w:pStyle w:val="Ttulo4"/>
-        <w:rPr>
-          <w:rFonts w:asciiTheme="minorHAnsi" w:hAnsiTheme="minorHAnsi" w:cstheme="minorHAnsi"/>
-          <w:b/>
-          <w:color w:val="auto"/>
-        </w:rPr>
-      </w:pPr>
-      <w:r>
-        <w:rPr>
-          <w:rFonts w:asciiTheme="minorHAnsi" w:hAnsiTheme="minorHAnsi" w:cstheme="minorHAnsi"/>
-          <w:b/>
-          <w:color w:val="auto"/>
-        </w:rPr>
+        <w:pStyle w:val="Ttulo1"/>
+      </w:pPr>
+      <w:bookmarkStart w:id="13" w:name="_Toc164015007"/>
+      <w:r>
         <w:lastRenderedPageBreak/>
         <w:t xml:space="preserve">Capturas Processing </w:t>
       </w:r>
       <w:r>
-        <w:rPr>
-          <w:rFonts w:asciiTheme="minorHAnsi" w:hAnsiTheme="minorHAnsi" w:cstheme="minorHAnsi"/>
-          <w:b/>
-          <w:color w:val="auto"/>
-        </w:rPr>
         <w:t>ejercicio4</w:t>
       </w:r>
-    </w:p>
-    <w:p>
-      <w:pPr>
-        <w:pStyle w:val="Ttulo5"/>
-        <w:rPr>
-          <w:b/>
-          <w:sz w:val="24"/>
-          <w:szCs w:val="24"/>
-        </w:rPr>
-      </w:pPr>
+      <w:bookmarkEnd w:id="13"/>
+    </w:p>
+    <w:p>
+      <w:pPr>
+        <w:pStyle w:val="Ttulo1"/>
+      </w:pPr>
+      <w:bookmarkStart w:id="14" w:name="_Toc164015008"/>
       <w:r>
         <w:rPr>
           <w:noProof/>
+          <w:sz w:val="22"/>
+          <w:szCs w:val="22"/>
         </w:rPr>
         <w:pict w14:anchorId="1E3F744F">
           <v:shape id="_x0000_s1028" type="#_x0000_t75" style="position:absolute;margin-left:228.7pt;margin-top:53.1pt;width:228.25pt;height:218.75pt;z-index:251668480;mso-position-horizontal-relative:text;mso-position-vertical-relative:text">
@@ -3270,6 +3871,8 @@
       <w:r>
         <w:rPr>
           <w:noProof/>
+          <w:sz w:val="22"/>
+          <w:szCs w:val="22"/>
         </w:rPr>
         <w:pict w14:anchorId="5169D196">
           <v:shape id="_x0000_s1027" type="#_x0000_t75" style="position:absolute;margin-left:-20.55pt;margin-top:50.85pt;width:221.15pt;height:221.85pt;z-index:251666432;mso-position-horizontal-relative:text;mso-position-vertical-relative:text">
@@ -3281,6 +3884,8 @@
       <w:r>
         <w:rPr>
           <w:noProof/>
+          <w:sz w:val="22"/>
+          <w:szCs w:val="22"/>
         </w:rPr>
         <w:pict w14:anchorId="69ADB22C">
           <v:shape id="_x0000_s1030" type="#_x0000_t75" style="position:absolute;margin-left:225.8pt;margin-top:352.8pt;width:234pt;height:207.1pt;z-index:251672576;mso-position-horizontal-relative:text;mso-position-vertical-relative:text">
@@ -3292,6 +3897,8 @@
       <w:r>
         <w:rPr>
           <w:noProof/>
+          <w:sz w:val="22"/>
+          <w:szCs w:val="22"/>
         </w:rPr>
         <w:pict w14:anchorId="77234192">
           <v:shape id="_x0000_s1029" type="#_x0000_t75" style="position:absolute;margin-left:-23.4pt;margin-top:352.8pt;width:234.3pt;height:217.2pt;z-index:251670528;mso-position-horizontal-relative:text;mso-position-vertical-relative:text">
@@ -3304,15 +3911,10 @@
         <w:br w:type="page"/>
       </w:r>
       <w:r>
-        <w:rPr>
-          <w:b/>
-          <w:color w:val="000000" w:themeColor="text1"/>
-          <w:sz w:val="24"/>
-          <w:szCs w:val="24"/>
-        </w:rPr>
         <w:lastRenderedPageBreak/>
         <w:t>Ejercicio 5</w:t>
       </w:r>
+      <w:bookmarkEnd w:id="14"/>
     </w:p>
     <w:p>
       <w:r>
@@ -4105,21 +4707,13 @@
     <w:p/>
     <w:p>
       <w:pPr>
-        <w:pStyle w:val="Ttulo6"/>
-        <w:rPr>
-          <w:b/>
-          <w:sz w:val="24"/>
-          <w:szCs w:val="24"/>
-        </w:rPr>
-      </w:pPr>
-      <w:r>
-        <w:rPr>
-          <w:b/>
-          <w:sz w:val="24"/>
-          <w:szCs w:val="24"/>
-        </w:rPr>
+        <w:pStyle w:val="Ttulo1"/>
+      </w:pPr>
+      <w:bookmarkStart w:id="15" w:name="_Toc164015009"/>
+      <w:r>
         <w:t>Ejercicio 6</w:t>
       </w:r>
+      <w:bookmarkEnd w:id="15"/>
     </w:p>
     <w:p>
       <w:r>
@@ -4153,6 +4747,10 @@
         <w:ind w:firstLine="708"/>
       </w:pPr>
       <w:r>
+        <w:rPr>
+          <w:noProof/>
+          <w:lang w:eastAsia="es-AR"/>
+        </w:rPr>
         <w:drawing>
           <wp:anchor distT="0" distB="0" distL="114300" distR="114300" simplePos="0" relativeHeight="251679744" behindDoc="0" locked="0" layoutInCell="1" allowOverlap="1" wp14:anchorId="227B9A9F" wp14:editId="6F538D7E">
             <wp:simplePos x="0" y="0"/>
@@ -4291,10 +4889,7 @@
         <w:spacing w:after="0"/>
       </w:pPr>
       <w:r>
-        <w:t>Para contador</w:t>
-      </w:r>
-      <w:r>
-        <w:t xml:space="preserve"> 1=3, contador3=4</w:t>
+        <w:t>Para contador 1=3, contador3=4</w:t>
       </w:r>
     </w:p>
     <w:p>
@@ -4302,13 +4897,7 @@
         <w:spacing w:after="0"/>
       </w:pPr>
       <w:r>
-        <w:t>evaluar el</w:t>
-      </w:r>
-      <w:r>
-        <w:t xml:space="preserve"> </w:t>
-      </w:r>
-      <w:r>
-        <w:t>resultado de</w:t>
+        <w:t>evaluar el resultado de</w:t>
       </w:r>
     </w:p>
     <w:p>
@@ -4316,10 +4905,7 @@
         <w:spacing w:after="0"/>
       </w:pPr>
       <w:r>
-        <w:t>R1 = ++contador1 R2 = contador1 &lt; contador2</w:t>
-      </w:r>
-      <w:r>
-        <w:t xml:space="preserve"> </w:t>
+        <w:t xml:space="preserve">R1 = ++contador1 R2 = contador1 &lt; contador2 </w:t>
       </w:r>
     </w:p>
     <w:p>
@@ -4332,10 +4918,7 @@
         <w:spacing w:after="0"/>
       </w:pPr>
       <w:r>
-        <w:t>R1=++contador1</w:t>
-      </w:r>
-      <w:r>
-        <w:t xml:space="preserve">                                            </w:t>
+        <w:t xml:space="preserve">R1=++contador1                                            </w:t>
       </w:r>
       <w:r>
         <w:t xml:space="preserve">                    Captura </w:t>
@@ -4354,6 +4937,10 @@
         <w:spacing w:after="0"/>
       </w:pPr>
       <w:r>
+        <w:rPr>
+          <w:noProof/>
+          <w:lang w:eastAsia="es-AR"/>
+        </w:rPr>
         <w:drawing>
           <wp:anchor distT="0" distB="0" distL="114300" distR="114300" simplePos="0" relativeHeight="251680768" behindDoc="0" locked="0" layoutInCell="1" allowOverlap="1" wp14:anchorId="146319BB" wp14:editId="6B25AD1B">
             <wp:simplePos x="0" y="0"/>
@@ -4448,25 +5035,17 @@
     </w:p>
     <w:p>
       <w:pPr>
-        <w:pStyle w:val="Ttulo8"/>
-        <w:rPr>
-          <w:b/>
-          <w:sz w:val="24"/>
-          <w:szCs w:val="24"/>
-        </w:rPr>
+        <w:pStyle w:val="Ttulo1"/>
       </w:pPr>
       <w:r>
         <w:br w:type="page"/>
       </w:r>
-      <w:r>
-        <w:rPr>
-          <w:b/>
-          <w:sz w:val="24"/>
-          <w:szCs w:val="24"/>
-        </w:rPr>
+      <w:bookmarkStart w:id="16" w:name="_Toc164015010"/>
+      <w:r>
         <w:lastRenderedPageBreak/>
         <w:t>Ejercicio 8</w:t>
       </w:r>
+      <w:bookmarkEnd w:id="16"/>
     </w:p>
     <w:p>
       <w:r>
@@ -4481,10 +5060,7 @@
         <w:spacing w:after="0"/>
       </w:pPr>
       <w:r>
-        <w:t>a+b-1 &lt; x*y</w:t>
-      </w:r>
-      <w:r>
-        <w:t xml:space="preserve">                              </w:t>
+        <w:t xml:space="preserve">a+b-1 &lt; x*y                              </w:t>
       </w:r>
       <w:r>
         <w:t xml:space="preserve">                    Captura Proc</w:t>
@@ -4498,6 +5074,10 @@
         <w:spacing w:after="0"/>
       </w:pPr>
       <w:r>
+        <w:rPr>
+          <w:noProof/>
+          <w:lang w:eastAsia="es-AR"/>
+        </w:rPr>
         <w:drawing>
           <wp:anchor distT="0" distB="0" distL="114300" distR="114300" simplePos="0" relativeHeight="251681792" behindDoc="0" locked="0" layoutInCell="1" allowOverlap="1" wp14:anchorId="32CB52BE" wp14:editId="5BBEAB2A">
             <wp:simplePos x="0" y="0"/>
@@ -4555,19 +5135,7 @@
         </w:drawing>
       </w:r>
       <w:r>
-        <w:t>31+</w:t>
-      </w:r>
-      <w:r>
-        <w:t>(-</w:t>
-      </w:r>
-      <w:r>
-        <w:t>1</w:t>
-      </w:r>
-      <w:r>
-        <w:t>)</w:t>
-      </w:r>
-      <w:r>
-        <w:t>-1 &lt;3*2</w:t>
+        <w:t>31+(-1)-1 &lt;3*2</w:t>
       </w:r>
     </w:p>
     <w:p>
@@ -4575,13 +5143,7 @@
         <w:spacing w:after="0"/>
       </w:pPr>
       <w:r>
-        <w:t>31</w:t>
-      </w:r>
-      <w:r>
-        <w:t xml:space="preserve">-2      </w:t>
-      </w:r>
-      <w:r>
-        <w:t>&lt; 6</w:t>
+        <w:t>31-2      &lt; 6</w:t>
       </w:r>
     </w:p>
     <w:p>
@@ -4621,13 +5183,7 @@
         <w:spacing w:after="0"/>
       </w:pPr>
       <w:r>
-        <w:t xml:space="preserve">Para x=6, y=8, evaluar </w:t>
-      </w:r>
-      <w:r>
-        <w:t>el resultado</w:t>
-      </w:r>
-      <w:r>
-        <w:t xml:space="preserve"> de</w:t>
+        <w:t>Para x=6, y=8, evaluar el resultado de</w:t>
       </w:r>
     </w:p>
     <w:p>
@@ -4658,10 +5214,7 @@
       </w:r>
       <w:proofErr w:type="gramEnd"/>
       <w:r>
-        <w:t>x&lt;5)&amp;&amp;!(y&gt;=7)</w:t>
-      </w:r>
-      <w:r>
-        <w:t xml:space="preserve">                                     </w:t>
+        <w:t xml:space="preserve">x&lt;5)&amp;&amp;!(y&gt;=7)                                     </w:t>
       </w:r>
       <w:r>
         <w:t xml:space="preserve">                    Captura </w:t>
@@ -4683,6 +5236,10 @@
         <w:spacing w:after="0" w:line="240" w:lineRule="auto"/>
       </w:pPr>
       <w:r>
+        <w:rPr>
+          <w:noProof/>
+          <w:lang w:eastAsia="es-AR"/>
+        </w:rPr>
         <w:drawing>
           <wp:anchor distT="0" distB="0" distL="114300" distR="114300" simplePos="0" relativeHeight="251682816" behindDoc="0" locked="0" layoutInCell="1" allowOverlap="1" wp14:anchorId="6BB4BB5B" wp14:editId="0B0930FD">
             <wp:simplePos x="0" y="0"/>
@@ -4792,22 +5349,14 @@
     <w:p>
       <w:pPr>
         <w:pStyle w:val="Ttulo1"/>
-        <w:rPr>
-          <w:b/>
-          <w:color w:val="000000" w:themeColor="text1"/>
-          <w:sz w:val="24"/>
-          <w:szCs w:val="24"/>
-        </w:rPr>
-      </w:pPr>
-      <w:r>
-        <w:rPr>
-          <w:b/>
-          <w:color w:val="000000" w:themeColor="text1"/>
-          <w:sz w:val="24"/>
-          <w:szCs w:val="24"/>
-        </w:rPr>
+      </w:pPr>
+      <w:bookmarkStart w:id="17" w:name="_Toc164014748"/>
+      <w:bookmarkStart w:id="18" w:name="_Toc164015011"/>
+      <w:r>
         <w:t>Ejercicio 10</w:t>
       </w:r>
+      <w:bookmarkEnd w:id="17"/>
+      <w:bookmarkEnd w:id="18"/>
     </w:p>
     <w:p>
       <w:r>
@@ -4832,10 +5381,7 @@
       </w:r>
       <w:proofErr w:type="gramEnd"/>
       <w:r>
-        <w:t>(i&gt;4) || !(j&lt;=6))</w:t>
-      </w:r>
-      <w:r>
-        <w:t xml:space="preserve">                                                                                  Captura Processing</w:t>
+        <w:t>(i&gt;4) || !(j&lt;=6))                                                                                  Captura Processing</w:t>
       </w:r>
     </w:p>
     <w:p>
@@ -4843,6 +5389,10 @@
         <w:spacing w:after="0"/>
       </w:pPr>
       <w:r>
+        <w:rPr>
+          <w:noProof/>
+          <w:lang w:eastAsia="es-AR"/>
+        </w:rPr>
         <w:drawing>
           <wp:anchor distT="0" distB="0" distL="114300" distR="114300" simplePos="0" relativeHeight="251683840" behindDoc="0" locked="0" layoutInCell="1" allowOverlap="1" wp14:anchorId="3779EA53" wp14:editId="0018116F">
             <wp:simplePos x="0" y="0"/>
@@ -4969,6 +5519,9 @@
     <w:p/>
     <w:p/>
     <w:p>
+      <w:pPr>
+        <w:pStyle w:val="Ttulo9"/>
+      </w:pPr>
       <w:r>
         <w:t>Ejercicio 11</w:t>
       </w:r>
@@ -4986,10 +5539,7 @@
       </w:r>
       <w:proofErr w:type="gramEnd"/>
       <w:r>
-        <w:t>=8, evaluar el resultado de</w:t>
-      </w:r>
-      <w:r>
-        <w:t xml:space="preserve">                          </w:t>
+        <w:t xml:space="preserve">=8, evaluar el resultado de                          </w:t>
       </w:r>
     </w:p>
     <w:p>
@@ -5030,10 +5580,7 @@
       </w:r>
       <w:proofErr w:type="spellEnd"/>
       <w:r>
-        <w:t>==c) || (c!=0)CC(b-c&gt;=19)</w:t>
-      </w:r>
-      <w:r>
-        <w:t xml:space="preserve">                                                         Captura </w:t>
+        <w:t xml:space="preserve">==c) || (c!=0)CC(b-c&gt;=19)                                                         Captura </w:t>
       </w:r>
       <w:proofErr w:type="spellStart"/>
       <w:r>
@@ -5046,6 +5593,10 @@
         <w:spacing w:after="0"/>
       </w:pPr>
       <w:r>
+        <w:rPr>
+          <w:noProof/>
+          <w:lang w:eastAsia="es-AR"/>
+        </w:rPr>
         <w:drawing>
           <wp:anchor distT="0" distB="0" distL="114300" distR="114300" simplePos="0" relativeHeight="251684864" behindDoc="0" locked="0" layoutInCell="1" allowOverlap="1" wp14:anchorId="11C6A1A3" wp14:editId="35C592A4">
             <wp:simplePos x="0" y="0"/>
@@ -5167,20 +5718,1501 @@
         <w:br w:type="page"/>
       </w:r>
     </w:p>
+    <w:p>
+      <w:pPr>
+        <w:pStyle w:val="Ttulo1"/>
+      </w:pPr>
+      <w:bookmarkStart w:id="19" w:name="_Toc164015012"/>
+      <w:r>
+        <w:lastRenderedPageBreak/>
+        <w:t>Ejercicio 12</w:t>
+      </w:r>
+      <w:bookmarkEnd w:id="19"/>
+    </w:p>
+    <w:p>
+      <w:pPr>
+        <w:rPr>
+          <w:sz w:val="20"/>
+        </w:rPr>
+      </w:pPr>
+      <w:r>
+        <w:rPr>
+          <w:sz w:val="20"/>
+        </w:rPr>
+        <w:t>Deberá pedir por teclado al usuario un nombre y posteriormente realizará la presentación en pantalla de un saludo con el nombre indicado.</w:t>
+      </w:r>
+    </w:p>
+    <w:p>
+      <w:pPr>
+        <w:rPr>
+          <w:sz w:val="20"/>
+        </w:rPr>
+      </w:pPr>
+      <w:r>
+        <w:rPr>
+          <w:b/>
+          <w:sz w:val="20"/>
+        </w:rPr>
+        <w:t>Definición del problema:</w:t>
+      </w:r>
+      <w:r>
+        <w:rPr>
+          <w:sz w:val="20"/>
+        </w:rPr>
+        <w:t xml:space="preserve">  </w:t>
+      </w:r>
+      <w:r>
+        <w:rPr>
+          <w:sz w:val="20"/>
+        </w:rPr>
+        <w:t>pedir por teclado al usuario un nombre y posteriormente realizará la presentación en pantalla de un saludo con el nombre indicado.</w:t>
+      </w:r>
+    </w:p>
+    <w:p>
+      <w:pPr>
+        <w:rPr>
+          <w:sz w:val="20"/>
+        </w:rPr>
+      </w:pPr>
+    </w:p>
+    <w:p>
+      <w:pPr>
+        <w:rPr>
+          <w:sz w:val="20"/>
+        </w:rPr>
+      </w:pPr>
+      <w:r>
+        <w:rPr>
+          <w:sz w:val="20"/>
+        </w:rPr>
+        <w:t>Análisis:</w:t>
+      </w:r>
+    </w:p>
+    <w:p>
+      <w:pPr>
+        <w:pStyle w:val="Prrafodelista"/>
+        <w:numPr>
+          <w:ilvl w:val="0"/>
+          <w:numId w:val="5"/>
+        </w:numPr>
+        <w:rPr>
+          <w:sz w:val="20"/>
+        </w:rPr>
+      </w:pPr>
+      <w:r>
+        <w:rPr>
+          <w:sz w:val="20"/>
+        </w:rPr>
+        <w:t>Datos de Entrada:</w:t>
+      </w:r>
+    </w:p>
+    <w:p>
+      <w:pPr>
+        <w:pStyle w:val="Prrafodelista"/>
+        <w:ind w:left="1440"/>
+        <w:rPr>
+          <w:sz w:val="20"/>
+        </w:rPr>
+      </w:pPr>
+      <w:r>
+        <w:rPr>
+          <w:sz w:val="20"/>
+        </w:rPr>
+        <w:t xml:space="preserve">Nombre: </w:t>
+      </w:r>
+      <w:proofErr w:type="spellStart"/>
+      <w:r>
+        <w:rPr>
+          <w:sz w:val="20"/>
+        </w:rPr>
+        <w:t>String</w:t>
+      </w:r>
+      <w:proofErr w:type="spellEnd"/>
+    </w:p>
+    <w:p>
+      <w:pPr>
+        <w:pStyle w:val="Prrafodelista"/>
+        <w:numPr>
+          <w:ilvl w:val="0"/>
+          <w:numId w:val="5"/>
+        </w:numPr>
+        <w:rPr>
+          <w:sz w:val="20"/>
+        </w:rPr>
+      </w:pPr>
+      <w:r>
+        <w:rPr>
+          <w:sz w:val="20"/>
+        </w:rPr>
+        <w:t>Datos de Salida:</w:t>
+      </w:r>
+    </w:p>
+    <w:p>
+      <w:pPr>
+        <w:pStyle w:val="Prrafodelista"/>
+        <w:ind w:left="1440"/>
+        <w:rPr>
+          <w:sz w:val="20"/>
+        </w:rPr>
+      </w:pPr>
+      <w:proofErr w:type="spellStart"/>
+      <w:r>
+        <w:rPr>
+          <w:sz w:val="20"/>
+        </w:rPr>
+        <w:t>SaludoBienvenido</w:t>
+      </w:r>
+      <w:proofErr w:type="spellEnd"/>
+    </w:p>
+    <w:p>
+      <w:pPr>
+        <w:pStyle w:val="Prrafodelista"/>
+        <w:numPr>
+          <w:ilvl w:val="0"/>
+          <w:numId w:val="5"/>
+        </w:numPr>
+        <w:rPr>
+          <w:sz w:val="20"/>
+        </w:rPr>
+      </w:pPr>
+      <w:r>
+        <w:rPr>
+          <w:sz w:val="20"/>
+        </w:rPr>
+        <w:t>Proceso:</w:t>
+      </w:r>
+    </w:p>
+    <w:p>
+      <w:pPr>
+        <w:pStyle w:val="Prrafodelista"/>
+        <w:ind w:left="1440"/>
+        <w:rPr>
+          <w:sz w:val="20"/>
+        </w:rPr>
+      </w:pPr>
+      <w:r>
+        <w:rPr>
+          <w:sz w:val="20"/>
+        </w:rPr>
+        <w:t xml:space="preserve">                      ¿Quién debe realizar el proceso?: El estudiante</w:t>
+      </w:r>
+    </w:p>
+    <w:p>
+      <w:pPr>
+        <w:pStyle w:val="Prrafodelista"/>
+        <w:ind w:left="1440"/>
+        <w:rPr>
+          <w:sz w:val="20"/>
+        </w:rPr>
+      </w:pPr>
+      <w:r>
+        <w:rPr>
+          <w:sz w:val="20"/>
+        </w:rPr>
+        <w:t xml:space="preserve">                      ¿Cuál es el proceso que realiza?</w:t>
+      </w:r>
+    </w:p>
+    <w:p>
+      <w:pPr>
+        <w:pStyle w:val="Prrafodelista"/>
+        <w:ind w:left="1440"/>
+        <w:rPr>
+          <w:sz w:val="20"/>
+        </w:rPr>
+      </w:pPr>
+      <w:r>
+        <w:rPr>
+          <w:sz w:val="20"/>
+        </w:rPr>
+        <w:t xml:space="preserve">                       </w:t>
+      </w:r>
+      <w:r>
+        <w:rPr>
+          <w:sz w:val="20"/>
+        </w:rPr>
+        <w:t>Se debe solicitar el nombre de una persona para posteriormente</w:t>
+      </w:r>
+    </w:p>
+    <w:p>
+      <w:pPr>
+        <w:pStyle w:val="Prrafodelista"/>
+        <w:ind w:left="1440"/>
+        <w:rPr>
+          <w:sz w:val="20"/>
+        </w:rPr>
+      </w:pPr>
+      <w:r>
+        <w:rPr>
+          <w:sz w:val="20"/>
+        </w:rPr>
+        <w:t xml:space="preserve">                        saludarlo mediante un mensaje.</w:t>
+      </w:r>
+    </w:p>
+    <w:p>
+      <w:pPr>
+        <w:pStyle w:val="Prrafodelista"/>
+        <w:ind w:left="1440"/>
+        <w:rPr>
+          <w:sz w:val="20"/>
+        </w:rPr>
+      </w:pPr>
+    </w:p>
+    <w:p>
+      <w:pPr>
+        <w:pStyle w:val="Prrafodelista"/>
+        <w:ind w:left="1440"/>
+        <w:rPr>
+          <w:sz w:val="20"/>
+        </w:rPr>
+      </w:pPr>
+      <w:r>
+        <w:rPr>
+          <w:sz w:val="20"/>
+        </w:rPr>
+        <w:t xml:space="preserve">                                                                             </w:t>
+      </w:r>
+    </w:p>
+    <w:p>
+      <w:pPr>
+        <w:rPr>
+          <w:sz w:val="20"/>
+        </w:rPr>
+      </w:pPr>
+      <w:r>
+        <w:rPr>
+          <w:sz w:val="20"/>
+        </w:rPr>
+        <w:t xml:space="preserve">Diseño: </w:t>
+      </w:r>
+    </w:p>
+    <w:tbl>
+      <w:tblPr>
+        <w:tblStyle w:val="Tablaconcuadrcula"/>
+        <w:tblW w:w="8683" w:type="dxa"/>
+        <w:tblLook w:val="04A0" w:firstRow="1" w:lastRow="0" w:firstColumn="1" w:lastColumn="0" w:noHBand="0" w:noVBand="1"/>
+      </w:tblPr>
+      <w:tblGrid>
+        <w:gridCol w:w="8683"/>
+      </w:tblGrid>
+      <w:tr>
+        <w:trPr>
+          <w:trHeight w:val="268"/>
+        </w:trPr>
+        <w:tc>
+          <w:tcPr>
+            <w:tcW w:w="8683" w:type="dxa"/>
+          </w:tcPr>
+          <w:p>
+            <w:pPr>
+              <w:rPr>
+                <w:sz w:val="20"/>
+              </w:rPr>
+            </w:pPr>
+            <w:r>
+              <w:rPr>
+                <w:sz w:val="20"/>
+              </w:rPr>
+              <w:t>Entidad que resuelve el problema: El estudiante</w:t>
+            </w:r>
+          </w:p>
+        </w:tc>
+      </w:tr>
+      <w:tr>
+        <w:trPr>
+          <w:trHeight w:val="716"/>
+        </w:trPr>
+        <w:tc>
+          <w:tcPr>
+            <w:tcW w:w="8683" w:type="dxa"/>
+          </w:tcPr>
+          <w:p>
+            <w:pPr>
+              <w:rPr>
+                <w:sz w:val="20"/>
+              </w:rPr>
+            </w:pPr>
+            <w:r>
+              <w:rPr>
+                <w:sz w:val="20"/>
+              </w:rPr>
+              <w:t>Variables</w:t>
+            </w:r>
+          </w:p>
+          <w:p>
+            <w:pPr>
+              <w:rPr>
+                <w:sz w:val="16"/>
+                <w:szCs w:val="16"/>
+              </w:rPr>
+            </w:pPr>
+            <w:r>
+              <w:rPr>
+                <w:sz w:val="20"/>
+              </w:rPr>
+              <w:t xml:space="preserve">                 </w:t>
+            </w:r>
+            <w:r>
+              <w:rPr>
+                <w:sz w:val="16"/>
+                <w:szCs w:val="16"/>
+              </w:rPr>
+              <w:t>Nombre=</w:t>
+            </w:r>
+            <w:proofErr w:type="spellStart"/>
+            <w:r>
+              <w:rPr>
+                <w:sz w:val="16"/>
+                <w:szCs w:val="16"/>
+              </w:rPr>
+              <w:t>String</w:t>
+            </w:r>
+            <w:proofErr w:type="spellEnd"/>
+            <w:r>
+              <w:rPr>
+                <w:sz w:val="16"/>
+                <w:szCs w:val="16"/>
+              </w:rPr>
+              <w:t>//</w:t>
+            </w:r>
+            <w:r>
+              <w:rPr>
+                <w:sz w:val="16"/>
+                <w:szCs w:val="16"/>
+              </w:rPr>
+              <w:t>almacena el nombre</w:t>
+            </w:r>
+          </w:p>
+          <w:p>
+            <w:pPr>
+              <w:rPr>
+                <w:sz w:val="16"/>
+                <w:szCs w:val="16"/>
+              </w:rPr>
+            </w:pPr>
+          </w:p>
+        </w:tc>
+      </w:tr>
+      <w:tr>
+        <w:trPr>
+          <w:trHeight w:val="268"/>
+        </w:trPr>
+        <w:tc>
+          <w:tcPr>
+            <w:tcW w:w="8683" w:type="dxa"/>
+          </w:tcPr>
+          <w:p>
+            <w:pPr>
+              <w:rPr>
+                <w:sz w:val="20"/>
+              </w:rPr>
+            </w:pPr>
+            <w:proofErr w:type="gramStart"/>
+            <w:r>
+              <w:rPr>
+                <w:sz w:val="20"/>
+              </w:rPr>
+              <w:t xml:space="preserve">NOMBRE </w:t>
+            </w:r>
+            <w:r>
+              <w:rPr>
+                <w:sz w:val="20"/>
+              </w:rPr>
+              <w:t xml:space="preserve"> ALGORITMO</w:t>
+            </w:r>
+            <w:proofErr w:type="gramEnd"/>
+            <w:r>
+              <w:rPr>
+                <w:sz w:val="20"/>
+              </w:rPr>
+              <w:t>: bienvenido</w:t>
+            </w:r>
+          </w:p>
+          <w:p>
+            <w:pPr>
+              <w:rPr>
+                <w:sz w:val="20"/>
+              </w:rPr>
+            </w:pPr>
+          </w:p>
+          <w:p>
+            <w:pPr>
+              <w:rPr>
+                <w:sz w:val="20"/>
+              </w:rPr>
+            </w:pPr>
+            <w:r>
+              <w:rPr>
+                <w:sz w:val="20"/>
+              </w:rPr>
+              <w:t>PROCESO DEL</w:t>
+            </w:r>
+            <w:r>
+              <w:rPr>
+                <w:sz w:val="20"/>
+              </w:rPr>
+              <w:t xml:space="preserve"> ALGORITMO</w:t>
+            </w:r>
+          </w:p>
+          <w:p>
+            <w:pPr>
+              <w:pStyle w:val="Prrafodelista"/>
+              <w:numPr>
+                <w:ilvl w:val="3"/>
+                <w:numId w:val="6"/>
+              </w:numPr>
+              <w:autoSpaceDE w:val="0"/>
+              <w:autoSpaceDN w:val="0"/>
+              <w:adjustRightInd w:val="0"/>
+              <w:spacing w:after="120"/>
+              <w:jc w:val="both"/>
+              <w:rPr>
+                <w:b/>
+                <w:sz w:val="16"/>
+                <w:szCs w:val="16"/>
+              </w:rPr>
+            </w:pPr>
+            <w:r>
+              <w:rPr>
+                <w:b/>
+                <w:iCs/>
+                <w:sz w:val="16"/>
+                <w:szCs w:val="16"/>
+              </w:rPr>
+              <w:t>inicio</w:t>
+            </w:r>
+          </w:p>
+          <w:p>
+            <w:pPr>
+              <w:pStyle w:val="Prrafodelista"/>
+              <w:numPr>
+                <w:ilvl w:val="3"/>
+                <w:numId w:val="6"/>
+              </w:numPr>
+              <w:autoSpaceDE w:val="0"/>
+              <w:autoSpaceDN w:val="0"/>
+              <w:adjustRightInd w:val="0"/>
+              <w:spacing w:after="120"/>
+              <w:jc w:val="both"/>
+              <w:rPr>
+                <w:sz w:val="16"/>
+                <w:szCs w:val="16"/>
+              </w:rPr>
+            </w:pPr>
+            <w:r>
+              <w:rPr>
+                <w:sz w:val="16"/>
+                <w:szCs w:val="16"/>
+              </w:rPr>
+              <w:t>Mostrar “Ingresa tu nombre”</w:t>
+            </w:r>
+          </w:p>
+          <w:p>
+            <w:pPr>
+              <w:pStyle w:val="Prrafodelista"/>
+              <w:numPr>
+                <w:ilvl w:val="3"/>
+                <w:numId w:val="6"/>
+              </w:numPr>
+              <w:autoSpaceDE w:val="0"/>
+              <w:autoSpaceDN w:val="0"/>
+              <w:adjustRightInd w:val="0"/>
+              <w:spacing w:after="120"/>
+              <w:jc w:val="both"/>
+              <w:rPr>
+                <w:sz w:val="16"/>
+                <w:szCs w:val="16"/>
+              </w:rPr>
+            </w:pPr>
+            <w:r>
+              <w:rPr>
+                <w:iCs/>
+                <w:sz w:val="16"/>
+                <w:szCs w:val="16"/>
+              </w:rPr>
+              <w:t>Leer nombre</w:t>
+            </w:r>
+          </w:p>
+          <w:p>
+            <w:pPr>
+              <w:pStyle w:val="Prrafodelista"/>
+              <w:numPr>
+                <w:ilvl w:val="3"/>
+                <w:numId w:val="6"/>
+              </w:numPr>
+              <w:autoSpaceDE w:val="0"/>
+              <w:autoSpaceDN w:val="0"/>
+              <w:adjustRightInd w:val="0"/>
+              <w:spacing w:after="120"/>
+              <w:jc w:val="both"/>
+              <w:rPr>
+                <w:sz w:val="16"/>
+                <w:szCs w:val="16"/>
+              </w:rPr>
+            </w:pPr>
+            <w:r>
+              <w:rPr>
+                <w:iCs/>
+                <w:sz w:val="16"/>
+                <w:szCs w:val="16"/>
+              </w:rPr>
+              <w:t>saludo</w:t>
+            </w:r>
+            <w:r>
+              <w:rPr>
+                <w:iCs/>
+                <w:sz w:val="16"/>
+                <w:szCs w:val="16"/>
+              </w:rPr>
+              <w:t xml:space="preserve"> </w:t>
+            </w:r>
+            <w:r>
+              <w:rPr>
+                <w:rFonts w:ascii="Arial" w:hAnsi="Arial" w:cs="Arial"/>
+                <w:sz w:val="16"/>
+                <w:szCs w:val="16"/>
+              </w:rPr>
+              <w:t>←</w:t>
+            </w:r>
+            <w:r>
+              <w:rPr>
+                <w:iCs/>
+                <w:sz w:val="16"/>
+                <w:szCs w:val="16"/>
+              </w:rPr>
+              <w:t xml:space="preserve"> </w:t>
+            </w:r>
+            <w:r>
+              <w:rPr>
+                <w:iCs/>
+                <w:sz w:val="16"/>
+                <w:szCs w:val="16"/>
+              </w:rPr>
+              <w:t>"</w:t>
+            </w:r>
+            <w:proofErr w:type="spellStart"/>
+            <w:proofErr w:type="gramStart"/>
+            <w:r>
+              <w:rPr>
+                <w:iCs/>
+                <w:sz w:val="16"/>
+                <w:szCs w:val="16"/>
+              </w:rPr>
+              <w:t>Hola..</w:t>
+            </w:r>
+            <w:proofErr w:type="gramEnd"/>
+            <w:r>
+              <w:rPr>
+                <w:iCs/>
+                <w:sz w:val="16"/>
+                <w:szCs w:val="16"/>
+              </w:rPr>
+              <w:t>"+nombre+"..Bienvenido</w:t>
+            </w:r>
+            <w:proofErr w:type="spellEnd"/>
+            <w:r>
+              <w:rPr>
+                <w:iCs/>
+                <w:sz w:val="16"/>
+                <w:szCs w:val="16"/>
+              </w:rPr>
+              <w:t>"</w:t>
+            </w:r>
+          </w:p>
+          <w:p>
+            <w:pPr>
+              <w:pStyle w:val="Prrafodelista"/>
+              <w:numPr>
+                <w:ilvl w:val="3"/>
+                <w:numId w:val="6"/>
+              </w:numPr>
+              <w:autoSpaceDE w:val="0"/>
+              <w:autoSpaceDN w:val="0"/>
+              <w:adjustRightInd w:val="0"/>
+              <w:spacing w:after="120"/>
+              <w:jc w:val="both"/>
+              <w:rPr>
+                <w:sz w:val="16"/>
+                <w:szCs w:val="16"/>
+              </w:rPr>
+            </w:pPr>
+            <w:r>
+              <w:rPr>
+                <w:iCs/>
+                <w:sz w:val="16"/>
+                <w:szCs w:val="16"/>
+              </w:rPr>
+              <w:t>mostrar saludo</w:t>
+            </w:r>
+          </w:p>
+          <w:p>
+            <w:pPr>
+              <w:pStyle w:val="Prrafodelista"/>
+              <w:numPr>
+                <w:ilvl w:val="3"/>
+                <w:numId w:val="6"/>
+              </w:numPr>
+              <w:autoSpaceDE w:val="0"/>
+              <w:autoSpaceDN w:val="0"/>
+              <w:adjustRightInd w:val="0"/>
+              <w:spacing w:after="120"/>
+              <w:jc w:val="both"/>
+              <w:rPr>
+                <w:sz w:val="16"/>
+                <w:szCs w:val="16"/>
+              </w:rPr>
+            </w:pPr>
+            <w:r>
+              <w:rPr>
+                <w:iCs/>
+                <w:sz w:val="16"/>
+                <w:szCs w:val="16"/>
+              </w:rPr>
+              <w:t>fin</w:t>
+            </w:r>
+          </w:p>
+          <w:p>
+            <w:pPr>
+              <w:ind w:left="450"/>
+              <w:rPr>
+                <w:sz w:val="20"/>
+              </w:rPr>
+            </w:pPr>
+          </w:p>
+        </w:tc>
+      </w:tr>
+    </w:tbl>
+    <w:p>
+      <w:pPr>
+        <w:rPr>
+          <w:sz w:val="20"/>
+        </w:rPr>
+      </w:pPr>
+      <w:r>
+        <w:rPr>
+          <w:noProof/>
+          <w:lang w:eastAsia="es-AR"/>
+        </w:rPr>
+        <w:drawing>
+          <wp:anchor distT="0" distB="0" distL="114300" distR="114300" simplePos="0" relativeHeight="251685888" behindDoc="0" locked="0" layoutInCell="1" allowOverlap="1" wp14:anchorId="3FA691B0" wp14:editId="47CDCE5C">
+            <wp:simplePos x="0" y="0"/>
+            <wp:positionH relativeFrom="margin">
+              <wp:align>right</wp:align>
+            </wp:positionH>
+            <wp:positionV relativeFrom="paragraph">
+              <wp:posOffset>196215</wp:posOffset>
+            </wp:positionV>
+            <wp:extent cx="2974340" cy="2305050"/>
+            <wp:effectExtent l="0" t="0" r="0" b="0"/>
+            <wp:wrapSquare wrapText="bothSides"/>
+            <wp:docPr id="15" name="Imagen 15"/>
+            <wp:cNvGraphicFramePr>
+              <a:graphicFrameLocks xmlns:a="http://schemas.openxmlformats.org/drawingml/2006/main" noChangeAspect="1"/>
+            </wp:cNvGraphicFramePr>
+            <a:graphic xmlns:a="http://schemas.openxmlformats.org/drawingml/2006/main">
+              <a:graphicData uri="http://schemas.openxmlformats.org/drawingml/2006/picture">
+                <pic:pic xmlns:pic="http://schemas.openxmlformats.org/drawingml/2006/picture">
+                  <pic:nvPicPr>
+                    <pic:cNvPr id="1" name=""/>
+                    <pic:cNvPicPr/>
+                  </pic:nvPicPr>
+                  <pic:blipFill>
+                    <a:blip r:embed="rId28" cstate="print">
+                      <a:extLst>
+                        <a:ext uri="{28A0092B-C50C-407E-A947-70E740481C1C}">
+                          <a14:useLocalDpi xmlns:a14="http://schemas.microsoft.com/office/drawing/2010/main" val="0"/>
+                        </a:ext>
+                      </a:extLst>
+                    </a:blip>
+                    <a:stretch>
+                      <a:fillRect/>
+                    </a:stretch>
+                  </pic:blipFill>
+                  <pic:spPr>
+                    <a:xfrm>
+                      <a:off x="0" y="0"/>
+                      <a:ext cx="2974340" cy="2305050"/>
+                    </a:xfrm>
+                    <a:prstGeom prst="rect">
+                      <a:avLst/>
+                    </a:prstGeom>
+                  </pic:spPr>
+                </pic:pic>
+              </a:graphicData>
+            </a:graphic>
+            <wp14:sizeRelH relativeFrom="page">
+              <wp14:pctWidth>0</wp14:pctWidth>
+            </wp14:sizeRelH>
+            <wp14:sizeRelV relativeFrom="page">
+              <wp14:pctHeight>0</wp14:pctHeight>
+            </wp14:sizeRelV>
+          </wp:anchor>
+        </w:drawing>
+      </w:r>
+    </w:p>
+    <w:p>
+      <w:pPr>
+        <w:rPr>
+          <w:b/>
+        </w:rPr>
+      </w:pPr>
+      <w:r>
+        <w:rPr>
+          <w:b/>
+        </w:rPr>
+        <w:t xml:space="preserve">               </w:t>
+      </w:r>
+      <w:r>
+        <w:rPr>
+          <w:b/>
+        </w:rPr>
+        <w:t>Captura Processin</w:t>
+      </w:r>
+      <w:bookmarkStart w:id="20" w:name="_GoBack"/>
+      <w:bookmarkEnd w:id="20"/>
+      <w:r>
+        <w:rPr>
+          <w:b/>
+        </w:rPr>
+        <w:t>g</w:t>
+      </w:r>
+      <w:r>
+        <w:rPr>
+          <w:b/>
+        </w:rPr>
+        <w:br w:type="page"/>
+      </w:r>
+    </w:p>
     <w:p/>
     <w:p>
-      <w:bookmarkStart w:id="6" w:name="_GoBack"/>
-      <w:bookmarkEnd w:id="6"/>
+      <w:pPr>
+        <w:pStyle w:val="Ttulo1"/>
+      </w:pPr>
+      <w:bookmarkStart w:id="21" w:name="_Toc164015013"/>
+      <w:r>
+        <w:t>Ejercicio 13</w:t>
+      </w:r>
+      <w:bookmarkEnd w:id="21"/>
+    </w:p>
+    <w:p>
+      <w:r>
+        <w:t xml:space="preserve">Será común resolver problemas utilizando variables. Calcule el perímetro y área de un rectángulo dada su base y su altura. </w:t>
+      </w:r>
+    </w:p>
+    <w:p>
+      <w:r>
+        <w:t>Análisis:</w:t>
+      </w:r>
+    </w:p>
+    <w:p>
+      <w:pPr>
+        <w:pStyle w:val="Prrafodelista"/>
+        <w:numPr>
+          <w:ilvl w:val="0"/>
+          <w:numId w:val="5"/>
+        </w:numPr>
+      </w:pPr>
+      <w:r>
+        <w:t>Datos de entrada</w:t>
+      </w:r>
+    </w:p>
+    <w:p>
+      <w:pPr>
+        <w:pStyle w:val="Prrafodelista"/>
+        <w:ind w:left="1440"/>
+      </w:pPr>
+      <w:r>
+        <w:t>Altura: Real</w:t>
+      </w:r>
+    </w:p>
+    <w:p>
+      <w:pPr>
+        <w:pStyle w:val="Prrafodelista"/>
+        <w:ind w:left="1440"/>
+      </w:pPr>
+      <w:r>
+        <w:t>Base: Real</w:t>
+      </w:r>
+    </w:p>
+    <w:p>
+      <w:pPr>
+        <w:pStyle w:val="Prrafodelista"/>
+        <w:ind w:left="1440"/>
+      </w:pPr>
+    </w:p>
+    <w:p>
+      <w:pPr>
+        <w:pStyle w:val="Prrafodelista"/>
+        <w:numPr>
+          <w:ilvl w:val="0"/>
+          <w:numId w:val="5"/>
+        </w:numPr>
+      </w:pPr>
+      <w:r>
+        <w:t>Datos de Salida:</w:t>
+      </w:r>
+    </w:p>
+    <w:p>
+      <w:pPr>
+        <w:pStyle w:val="Prrafodelista"/>
+        <w:ind w:left="1440"/>
+      </w:pPr>
+      <w:r>
+        <w:t>Perímetro</w:t>
+      </w:r>
+    </w:p>
+    <w:p>
+      <w:pPr>
+        <w:pStyle w:val="Prrafodelista"/>
+        <w:ind w:left="1440"/>
+      </w:pPr>
+      <w:r>
+        <w:t>Área</w:t>
+      </w:r>
+    </w:p>
+    <w:p>
+      <w:pPr>
+        <w:pStyle w:val="Prrafodelista"/>
+        <w:ind w:left="1440"/>
+      </w:pPr>
+    </w:p>
+    <w:p>
+      <w:pPr>
+        <w:pStyle w:val="Prrafodelista"/>
+        <w:numPr>
+          <w:ilvl w:val="0"/>
+          <w:numId w:val="5"/>
+        </w:numPr>
+      </w:pPr>
+      <w:r>
+        <w:t>Proceso:</w:t>
+      </w:r>
+    </w:p>
+    <w:p>
+      <w:pPr>
+        <w:pStyle w:val="Prrafodelista"/>
+        <w:ind w:left="1440"/>
+      </w:pPr>
+      <w:r>
+        <w:t xml:space="preserve">              ¿Quién debe realizar el proceso?: El estudiante</w:t>
+      </w:r>
+    </w:p>
+    <w:p>
+      <w:pPr>
+        <w:pStyle w:val="Prrafodelista"/>
+        <w:ind w:left="1440"/>
+      </w:pPr>
+      <w:r>
+        <w:t xml:space="preserve">              ¿Cuál es el proceso que realiza …?</w:t>
+      </w:r>
+    </w:p>
+    <w:p>
+      <w:pPr>
+        <w:pStyle w:val="Prrafodelista"/>
+        <w:ind w:left="1440"/>
+      </w:pPr>
+      <w:r>
+        <w:t xml:space="preserve">              Calcular el perímetro y el área con las siguientes formulas:</w:t>
+      </w:r>
+    </w:p>
+    <w:p>
+      <w:pPr>
+        <w:pStyle w:val="Prrafodelista"/>
+        <w:ind w:left="1440"/>
+      </w:pPr>
+      <w:r>
+        <w:t xml:space="preserve">                    Perímetro= 2 * (</w:t>
+      </w:r>
+      <w:proofErr w:type="spellStart"/>
+      <w:r>
+        <w:t>base+altura</w:t>
+      </w:r>
+      <w:proofErr w:type="spellEnd"/>
+      <w:r>
+        <w:t>)</w:t>
+      </w:r>
+    </w:p>
+    <w:p>
+      <w:pPr>
+        <w:pStyle w:val="Prrafodelista"/>
+        <w:ind w:left="1440"/>
+      </w:pPr>
+      <w:r>
+        <w:t xml:space="preserve">                    Área= base*altura</w:t>
+      </w:r>
+    </w:p>
+    <w:p>
+      <w:pPr>
+        <w:pStyle w:val="Prrafodelista"/>
+        <w:ind w:left="1440"/>
+      </w:pPr>
+    </w:p>
+    <w:p>
+      <w:pPr>
+        <w:pStyle w:val="Prrafodelista"/>
+        <w:ind w:left="1440"/>
+      </w:pPr>
+    </w:p>
+    <w:p>
+      <w:pPr>
+        <w:pStyle w:val="Prrafodelista"/>
+        <w:ind w:left="1440"/>
+      </w:pPr>
+    </w:p>
+    <w:p>
+      <w:r>
+        <w:t>Diseño:</w:t>
+      </w:r>
+    </w:p>
+    <w:tbl>
+      <w:tblPr>
+        <w:tblStyle w:val="Tablaconcuadrcula"/>
+        <w:tblW w:w="0" w:type="auto"/>
+        <w:tblLook w:val="04A0" w:firstRow="1" w:lastRow="0" w:firstColumn="1" w:lastColumn="0" w:noHBand="0" w:noVBand="1"/>
+      </w:tblPr>
+      <w:tblGrid>
+        <w:gridCol w:w="8494"/>
+      </w:tblGrid>
+      <w:tr>
+        <w:trPr>
+          <w:trHeight w:val="288"/>
+        </w:trPr>
+        <w:tc>
+          <w:tcPr>
+            <w:tcW w:w="8494" w:type="dxa"/>
+          </w:tcPr>
+          <w:p>
+            <w:r>
+              <w:t>ENTIDAD QUE RESUELVE EL PROBLEMA: El estudiante</w:t>
+            </w:r>
+          </w:p>
+        </w:tc>
+      </w:tr>
+      <w:tr>
+        <w:trPr>
+          <w:trHeight w:val="1432"/>
+        </w:trPr>
+        <w:tc>
+          <w:tcPr>
+            <w:tcW w:w="8494" w:type="dxa"/>
+          </w:tcPr>
+          <w:p>
+            <w:r>
+              <w:t>VARIABLES</w:t>
+            </w:r>
+          </w:p>
+          <w:p>
+            <w:pPr>
+              <w:rPr>
+                <w:sz w:val="20"/>
+                <w:szCs w:val="20"/>
+              </w:rPr>
+            </w:pPr>
+            <w:r>
+              <w:t xml:space="preserve">          </w:t>
+            </w:r>
+            <w:r>
+              <w:t xml:space="preserve">     </w:t>
+            </w:r>
+            <w:r>
+              <w:rPr>
+                <w:sz w:val="20"/>
+                <w:szCs w:val="20"/>
+              </w:rPr>
+              <w:t>Altura: Real</w:t>
+            </w:r>
+          </w:p>
+          <w:p>
+            <w:pPr>
+              <w:rPr>
+                <w:sz w:val="20"/>
+                <w:szCs w:val="20"/>
+              </w:rPr>
+            </w:pPr>
+            <w:r>
+              <w:rPr>
+                <w:sz w:val="20"/>
+                <w:szCs w:val="20"/>
+              </w:rPr>
+              <w:t xml:space="preserve">                Base: Real</w:t>
+            </w:r>
+          </w:p>
+          <w:p>
+            <w:pPr>
+              <w:rPr>
+                <w:sz w:val="20"/>
+                <w:szCs w:val="20"/>
+              </w:rPr>
+            </w:pPr>
+            <w:r>
+              <w:rPr>
+                <w:sz w:val="20"/>
+                <w:szCs w:val="20"/>
+              </w:rPr>
+              <w:t xml:space="preserve">                Perímetro: Real</w:t>
+            </w:r>
+          </w:p>
+          <w:p>
+            <w:r>
+              <w:rPr>
+                <w:sz w:val="20"/>
+                <w:szCs w:val="20"/>
+              </w:rPr>
+              <w:t xml:space="preserve">                Área: Real</w:t>
+            </w:r>
+          </w:p>
+        </w:tc>
+      </w:tr>
+      <w:tr>
+        <w:trPr>
+          <w:trHeight w:val="577"/>
+        </w:trPr>
+        <w:tc>
+          <w:tcPr>
+            <w:tcW w:w="8494" w:type="dxa"/>
+          </w:tcPr>
+          <w:p>
+            <w:r>
+              <w:t xml:space="preserve">NOMBRE ALGORITMO </w:t>
+            </w:r>
+            <w:proofErr w:type="spellStart"/>
+            <w:r>
+              <w:t>perimetroArea</w:t>
+            </w:r>
+            <w:proofErr w:type="spellEnd"/>
+          </w:p>
+          <w:p/>
+          <w:p>
+            <w:r>
+              <w:t>PROCESO DEL ALGORITMO</w:t>
+            </w:r>
+          </w:p>
+          <w:p>
+            <w:pPr>
+              <w:pStyle w:val="Prrafodelista"/>
+              <w:numPr>
+                <w:ilvl w:val="3"/>
+                <w:numId w:val="7"/>
+              </w:numPr>
+              <w:autoSpaceDE w:val="0"/>
+              <w:autoSpaceDN w:val="0"/>
+              <w:adjustRightInd w:val="0"/>
+              <w:spacing w:after="120"/>
+              <w:ind w:left="879"/>
+              <w:jc w:val="both"/>
+              <w:rPr>
+                <w:b/>
+                <w:sz w:val="20"/>
+                <w:szCs w:val="20"/>
+              </w:rPr>
+            </w:pPr>
+            <w:r>
+              <w:rPr>
+                <w:b/>
+                <w:i/>
+                <w:iCs/>
+                <w:sz w:val="20"/>
+                <w:szCs w:val="20"/>
+              </w:rPr>
+              <w:t>inicio</w:t>
+            </w:r>
+          </w:p>
+          <w:p>
+            <w:pPr>
+              <w:pStyle w:val="Prrafodelista"/>
+              <w:numPr>
+                <w:ilvl w:val="3"/>
+                <w:numId w:val="7"/>
+              </w:numPr>
+              <w:autoSpaceDE w:val="0"/>
+              <w:autoSpaceDN w:val="0"/>
+              <w:adjustRightInd w:val="0"/>
+              <w:spacing w:after="120"/>
+              <w:ind w:left="879"/>
+              <w:jc w:val="both"/>
+              <w:rPr>
+                <w:sz w:val="20"/>
+                <w:szCs w:val="20"/>
+              </w:rPr>
+            </w:pPr>
+            <w:r>
+              <w:rPr>
+                <w:sz w:val="20"/>
+                <w:szCs w:val="20"/>
+              </w:rPr>
+              <w:t xml:space="preserve">leer altura </w:t>
+            </w:r>
+          </w:p>
+          <w:p>
+            <w:pPr>
+              <w:pStyle w:val="Prrafodelista"/>
+              <w:numPr>
+                <w:ilvl w:val="3"/>
+                <w:numId w:val="7"/>
+              </w:numPr>
+              <w:autoSpaceDE w:val="0"/>
+              <w:autoSpaceDN w:val="0"/>
+              <w:adjustRightInd w:val="0"/>
+              <w:spacing w:after="120"/>
+              <w:ind w:left="879"/>
+              <w:jc w:val="both"/>
+              <w:rPr>
+                <w:sz w:val="20"/>
+                <w:szCs w:val="20"/>
+              </w:rPr>
+            </w:pPr>
+            <w:r>
+              <w:rPr>
+                <w:iCs/>
+                <w:sz w:val="20"/>
+                <w:szCs w:val="20"/>
+              </w:rPr>
+              <w:t xml:space="preserve">leer base </w:t>
+            </w:r>
+          </w:p>
+          <w:p>
+            <w:pPr>
+              <w:pStyle w:val="Prrafodelista"/>
+              <w:numPr>
+                <w:ilvl w:val="3"/>
+                <w:numId w:val="7"/>
+              </w:numPr>
+              <w:autoSpaceDE w:val="0"/>
+              <w:autoSpaceDN w:val="0"/>
+              <w:adjustRightInd w:val="0"/>
+              <w:spacing w:after="120"/>
+              <w:ind w:left="879"/>
+              <w:jc w:val="both"/>
+              <w:rPr>
+                <w:sz w:val="20"/>
+                <w:szCs w:val="20"/>
+              </w:rPr>
+            </w:pPr>
+            <w:r>
+              <w:rPr>
+                <w:iCs/>
+                <w:sz w:val="20"/>
+                <w:szCs w:val="20"/>
+              </w:rPr>
+              <w:t xml:space="preserve">perímetro </w:t>
+            </w:r>
+            <w:r>
+              <w:rPr>
+                <w:rFonts w:ascii="Arial" w:hAnsi="Arial" w:cs="Arial"/>
+                <w:sz w:val="20"/>
+                <w:szCs w:val="20"/>
+              </w:rPr>
+              <w:t xml:space="preserve">← </w:t>
+            </w:r>
+            <w:r>
+              <w:rPr>
+                <w:sz w:val="20"/>
+                <w:szCs w:val="20"/>
+              </w:rPr>
+              <w:t>2*(</w:t>
+            </w:r>
+            <w:proofErr w:type="spellStart"/>
+            <w:r>
+              <w:rPr>
+                <w:sz w:val="20"/>
+                <w:szCs w:val="20"/>
+              </w:rPr>
+              <w:t>base+altura</w:t>
+            </w:r>
+            <w:proofErr w:type="spellEnd"/>
+            <w:r>
+              <w:rPr>
+                <w:sz w:val="20"/>
+                <w:szCs w:val="20"/>
+              </w:rPr>
+              <w:t>)</w:t>
+            </w:r>
+          </w:p>
+          <w:p>
+            <w:pPr>
+              <w:pStyle w:val="Prrafodelista"/>
+              <w:numPr>
+                <w:ilvl w:val="3"/>
+                <w:numId w:val="7"/>
+              </w:numPr>
+              <w:autoSpaceDE w:val="0"/>
+              <w:autoSpaceDN w:val="0"/>
+              <w:adjustRightInd w:val="0"/>
+              <w:spacing w:after="120"/>
+              <w:ind w:left="879"/>
+              <w:jc w:val="both"/>
+              <w:rPr>
+                <w:sz w:val="20"/>
+                <w:szCs w:val="20"/>
+              </w:rPr>
+            </w:pPr>
+            <w:r>
+              <w:rPr>
+                <w:sz w:val="20"/>
+                <w:szCs w:val="20"/>
+              </w:rPr>
+              <w:t>mostrar “E</w:t>
+            </w:r>
+            <w:r>
+              <w:rPr>
+                <w:sz w:val="20"/>
+                <w:szCs w:val="20"/>
+              </w:rPr>
+              <w:t xml:space="preserve">l </w:t>
+            </w:r>
+            <w:proofErr w:type="spellStart"/>
+            <w:r>
+              <w:rPr>
+                <w:sz w:val="20"/>
+                <w:szCs w:val="20"/>
+              </w:rPr>
+              <w:t>Perimetro</w:t>
+            </w:r>
+            <w:proofErr w:type="spellEnd"/>
+            <w:r>
+              <w:rPr>
+                <w:sz w:val="20"/>
+                <w:szCs w:val="20"/>
+              </w:rPr>
+              <w:t xml:space="preserve"> de un rectángulo es</w:t>
+            </w:r>
+            <w:r>
+              <w:rPr>
+                <w:sz w:val="20"/>
+                <w:szCs w:val="20"/>
+              </w:rPr>
+              <w:t>” + perímetro</w:t>
+            </w:r>
+          </w:p>
+          <w:p>
+            <w:pPr>
+              <w:pStyle w:val="Prrafodelista"/>
+              <w:numPr>
+                <w:ilvl w:val="3"/>
+                <w:numId w:val="7"/>
+              </w:numPr>
+              <w:autoSpaceDE w:val="0"/>
+              <w:autoSpaceDN w:val="0"/>
+              <w:adjustRightInd w:val="0"/>
+              <w:spacing w:after="120"/>
+              <w:ind w:left="879"/>
+              <w:jc w:val="both"/>
+              <w:rPr>
+                <w:sz w:val="20"/>
+                <w:szCs w:val="20"/>
+              </w:rPr>
+            </w:pPr>
+            <w:r>
+              <w:rPr>
+                <w:sz w:val="20"/>
+                <w:szCs w:val="20"/>
+              </w:rPr>
+              <w:t xml:space="preserve">área </w:t>
+            </w:r>
+            <w:r>
+              <w:rPr>
+                <w:rFonts w:ascii="Arial" w:hAnsi="Arial" w:cs="Arial"/>
+                <w:sz w:val="20"/>
+                <w:szCs w:val="20"/>
+              </w:rPr>
+              <w:t xml:space="preserve">← </w:t>
+            </w:r>
+            <w:r>
+              <w:rPr>
+                <w:rFonts w:cs="Arial"/>
+                <w:sz w:val="18"/>
+                <w:szCs w:val="20"/>
+              </w:rPr>
+              <w:t>altura*base</w:t>
+            </w:r>
+          </w:p>
+          <w:p>
+            <w:pPr>
+              <w:pStyle w:val="Prrafodelista"/>
+              <w:numPr>
+                <w:ilvl w:val="3"/>
+                <w:numId w:val="7"/>
+              </w:numPr>
+              <w:autoSpaceDE w:val="0"/>
+              <w:autoSpaceDN w:val="0"/>
+              <w:adjustRightInd w:val="0"/>
+              <w:spacing w:after="120"/>
+              <w:ind w:left="879"/>
+              <w:jc w:val="both"/>
+              <w:rPr>
+                <w:rFonts w:cs="Arial"/>
+                <w:sz w:val="16"/>
+                <w:szCs w:val="20"/>
+              </w:rPr>
+            </w:pPr>
+            <w:r>
+              <w:rPr>
+                <w:rFonts w:cs="Arial"/>
+                <w:sz w:val="16"/>
+                <w:szCs w:val="20"/>
+              </w:rPr>
+              <w:t xml:space="preserve">mostrar </w:t>
+            </w:r>
+            <w:proofErr w:type="gramStart"/>
+            <w:r>
+              <w:rPr>
+                <w:rFonts w:cs="Arial"/>
+                <w:sz w:val="16"/>
+                <w:szCs w:val="20"/>
+              </w:rPr>
+              <w:t>“ El</w:t>
+            </w:r>
+            <w:proofErr w:type="gramEnd"/>
+            <w:r>
+              <w:rPr>
+                <w:rFonts w:cs="Arial"/>
+                <w:sz w:val="16"/>
+                <w:szCs w:val="20"/>
+              </w:rPr>
+              <w:t xml:space="preserve"> </w:t>
+            </w:r>
+            <w:proofErr w:type="spellStart"/>
+            <w:r>
+              <w:rPr>
+                <w:rFonts w:cs="Arial"/>
+                <w:sz w:val="16"/>
+                <w:szCs w:val="20"/>
+              </w:rPr>
+              <w:t>Area</w:t>
+            </w:r>
+            <w:proofErr w:type="spellEnd"/>
+            <w:r>
+              <w:rPr>
+                <w:rFonts w:cs="Arial"/>
+                <w:sz w:val="16"/>
+                <w:szCs w:val="20"/>
+              </w:rPr>
+              <w:t xml:space="preserve"> de un rectángulo es  ”+área </w:t>
+            </w:r>
+          </w:p>
+          <w:p>
+            <w:pPr>
+              <w:pStyle w:val="Prrafodelista"/>
+              <w:numPr>
+                <w:ilvl w:val="3"/>
+                <w:numId w:val="7"/>
+              </w:numPr>
+              <w:autoSpaceDE w:val="0"/>
+              <w:autoSpaceDN w:val="0"/>
+              <w:adjustRightInd w:val="0"/>
+              <w:spacing w:after="120"/>
+              <w:ind w:left="879"/>
+              <w:jc w:val="both"/>
+              <w:rPr>
+                <w:rFonts w:cs="Arial"/>
+                <w:b/>
+                <w:sz w:val="16"/>
+                <w:szCs w:val="20"/>
+              </w:rPr>
+            </w:pPr>
+            <w:r>
+              <w:rPr>
+                <w:rFonts w:cs="Arial"/>
+                <w:b/>
+                <w:sz w:val="16"/>
+                <w:szCs w:val="20"/>
+              </w:rPr>
+              <w:t>fin</w:t>
+            </w:r>
+          </w:p>
+          <w:p>
+            <w:r>
+              <w:rPr>
+                <w:rFonts w:ascii="Arial" w:hAnsi="Arial" w:cs="Arial"/>
+                <w:b/>
+                <w:sz w:val="20"/>
+                <w:szCs w:val="20"/>
+              </w:rPr>
+              <w:t xml:space="preserve">              </w:t>
+            </w:r>
+          </w:p>
+          <w:p/>
+        </w:tc>
+      </w:tr>
+    </w:tbl>
+    <w:p>
       <w:r>
         <w:br w:type="page"/>
       </w:r>
     </w:p>
     <w:p/>
     <w:p>
-      <w:r>
-        <w:br w:type="page"/>
-      </w:r>
-    </w:p>
+      <w:pPr>
+        <w:pStyle w:val="Ttulo1"/>
+      </w:pPr>
+      <w:bookmarkStart w:id="22" w:name="_Toc164015014"/>
+      <w:r>
+        <w:rPr>
+          <w:noProof/>
+          <w:lang w:eastAsia="es-AR"/>
+        </w:rPr>
+        <w:drawing>
+          <wp:anchor distT="0" distB="0" distL="114300" distR="114300" simplePos="0" relativeHeight="251686912" behindDoc="0" locked="0" layoutInCell="1" allowOverlap="1" wp14:anchorId="02E4245A" wp14:editId="12474CA0">
+            <wp:simplePos x="0" y="0"/>
+            <wp:positionH relativeFrom="margin">
+              <wp:align>right</wp:align>
+            </wp:positionH>
+            <wp:positionV relativeFrom="paragraph">
+              <wp:posOffset>429895</wp:posOffset>
+            </wp:positionV>
+            <wp:extent cx="5400040" cy="4204970"/>
+            <wp:effectExtent l="0" t="0" r="0" b="5080"/>
+            <wp:wrapSquare wrapText="bothSides"/>
+            <wp:docPr id="16" name="Imagen 16"/>
+            <wp:cNvGraphicFramePr>
+              <a:graphicFrameLocks xmlns:a="http://schemas.openxmlformats.org/drawingml/2006/main" noChangeAspect="1"/>
+            </wp:cNvGraphicFramePr>
+            <a:graphic xmlns:a="http://schemas.openxmlformats.org/drawingml/2006/main">
+              <a:graphicData uri="http://schemas.openxmlformats.org/drawingml/2006/picture">
+                <pic:pic xmlns:pic="http://schemas.openxmlformats.org/drawingml/2006/picture">
+                  <pic:nvPicPr>
+                    <pic:cNvPr id="1" name=""/>
+                    <pic:cNvPicPr/>
+                  </pic:nvPicPr>
+                  <pic:blipFill>
+                    <a:blip r:embed="rId29">
+                      <a:extLst>
+                        <a:ext uri="{28A0092B-C50C-407E-A947-70E740481C1C}">
+                          <a14:useLocalDpi xmlns:a14="http://schemas.microsoft.com/office/drawing/2010/main" val="0"/>
+                        </a:ext>
+                      </a:extLst>
+                    </a:blip>
+                    <a:stretch>
+                      <a:fillRect/>
+                    </a:stretch>
+                  </pic:blipFill>
+                  <pic:spPr>
+                    <a:xfrm>
+                      <a:off x="0" y="0"/>
+                      <a:ext cx="5400040" cy="4204970"/>
+                    </a:xfrm>
+                    <a:prstGeom prst="rect">
+                      <a:avLst/>
+                    </a:prstGeom>
+                  </pic:spPr>
+                </pic:pic>
+              </a:graphicData>
+            </a:graphic>
+            <wp14:sizeRelH relativeFrom="page">
+              <wp14:pctWidth>0</wp14:pctWidth>
+            </wp14:sizeRelH>
+            <wp14:sizeRelV relativeFrom="page">
+              <wp14:pctHeight>0</wp14:pctHeight>
+            </wp14:sizeRelV>
+          </wp:anchor>
+        </w:drawing>
+      </w:r>
+      <w:r>
+        <w:t>Captura Processing</w:t>
+      </w:r>
+      <w:bookmarkEnd w:id="22"/>
+    </w:p>
+    <w:p/>
+    <w:p/>
     <w:p/>
     <w:p>
       <w:r>
@@ -5477,7 +7509,7 @@
               <v:shape id="_x0000_i1026" type="#_x0000_t75" style="width:78.15pt;height:44.85pt" o:ole="">
                 <v:imagedata r:id="rId2" o:title=""/>
               </v:shape>
-              <o:OLEObject Type="Embed" ProgID="PBrush" ShapeID="_x0000_i1026" DrawAspect="Content" ObjectID="_1774573699" r:id="rId3"/>
+              <o:OLEObject Type="Embed" ProgID="PBrush" ShapeID="_x0000_i1026" DrawAspect="Content" ObjectID="_1774627901" r:id="rId3"/>
             </w:object>
           </w:r>
         </w:p>
@@ -5696,7 +7728,7 @@
               <v:shape id="_x0000_i1027" type="#_x0000_t75" style="width:78.15pt;height:44.85pt">
                 <v:imagedata r:id="rId2" o:title=""/>
               </v:shape>
-              <o:OLEObject Type="Embed" ProgID="PBrush" ShapeID="_x0000_i1027" DrawAspect="Content" ObjectID="_1774573700" r:id="rId3"/>
+              <o:OLEObject Type="Embed" ProgID="PBrush" ShapeID="_x0000_i1027" DrawAspect="Content" ObjectID="_1774627902" r:id="rId3"/>
             </w:object>
           </w:r>
         </w:p>
@@ -5714,6 +7746,123 @@
 <file path=word/numbering.xml><?xml version="1.0" encoding="utf-8"?>
 <w:numbering xmlns:wpc="http://schemas.microsoft.com/office/word/2010/wordprocessingCanvas" xmlns:cx="http://schemas.microsoft.com/office/drawing/2014/chartex" xmlns:mc="http://schemas.openxmlformats.org/markup-compatibility/2006" xmlns:o="urn:schemas-microsoft-com:office:office" xmlns:r="http://schemas.openxmlformats.org/officeDocument/2006/relationships" xmlns:m="http://schemas.openxmlformats.org/officeDocument/2006/math" xmlns:v="urn:schemas-microsoft-com:vml" xmlns:wp14="http://schemas.microsoft.com/office/word/2010/wordprocessingDrawing" xmlns:wp="http://schemas.openxmlformats.org/drawingml/2006/wordprocessingDrawing" xmlns:w10="urn:schemas-microsoft-com:office:word" xmlns:w="http://schemas.openxmlformats.org/wordprocessingml/2006/main" xmlns:w14="http://schemas.microsoft.com/office/word/2010/wordml" xmlns:w15="http://schemas.microsoft.com/office/word/2012/wordml" xmlns:w16se="http://schemas.microsoft.com/office/word/2015/wordml/symex" xmlns:wpg="http://schemas.microsoft.com/office/word/2010/wordprocessingGroup" xmlns:wpi="http://schemas.microsoft.com/office/word/2010/wordprocessingInk" xmlns:wne="http://schemas.microsoft.com/office/word/2006/wordml" xmlns:wps="http://schemas.microsoft.com/office/word/2010/wordprocessingShape" mc:Ignorable="w14 w15 w16se wp14">
   <w:abstractNum w:abstractNumId="0" w15:restartNumberingAfterBreak="0">
+    <w:nsid w:val="03267279"/>
+    <w:multiLevelType w:val="multilevel"/>
+    <w:tmpl w:val="F6B05C78"/>
+    <w:lvl w:ilvl="0">
+      <w:start w:val="1"/>
+      <w:numFmt w:val="decimal"/>
+      <w:lvlText w:val="%1."/>
+      <w:lvlJc w:val="left"/>
+      <w:pPr>
+        <w:ind w:left="720" w:hanging="360"/>
+      </w:pPr>
+      <w:rPr>
+        <w:u w:val="none"/>
+      </w:rPr>
+    </w:lvl>
+    <w:lvl w:ilvl="1">
+      <w:start w:val="1"/>
+      <w:numFmt w:val="decimal"/>
+      <w:lvlText w:val="%2."/>
+      <w:lvlJc w:val="left"/>
+      <w:pPr>
+        <w:ind w:left="1440" w:hanging="360"/>
+      </w:pPr>
+      <w:rPr>
+        <w:rFonts w:asciiTheme="minorHAnsi" w:eastAsiaTheme="minorHAnsi" w:hAnsiTheme="minorHAnsi" w:cstheme="minorBidi"/>
+        <w:u w:val="none"/>
+      </w:rPr>
+    </w:lvl>
+    <w:lvl w:ilvl="2">
+      <w:start w:val="1"/>
+      <w:numFmt w:val="lowerRoman"/>
+      <w:lvlText w:val="%3."/>
+      <w:lvlJc w:val="right"/>
+      <w:pPr>
+        <w:ind w:left="2160" w:hanging="360"/>
+      </w:pPr>
+      <w:rPr>
+        <w:u w:val="none"/>
+      </w:rPr>
+    </w:lvl>
+    <w:lvl w:ilvl="3">
+      <w:start w:val="1"/>
+      <w:numFmt w:val="decimal"/>
+      <w:lvlText w:val="%4."/>
+      <w:lvlJc w:val="left"/>
+      <w:pPr>
+        <w:ind w:left="2880" w:hanging="360"/>
+      </w:pPr>
+      <w:rPr>
+        <w:b w:val="0"/>
+        <w:sz w:val="16"/>
+        <w:szCs w:val="16"/>
+        <w:u w:val="none"/>
+      </w:rPr>
+    </w:lvl>
+    <w:lvl w:ilvl="4">
+      <w:start w:val="1"/>
+      <w:numFmt w:val="lowerLetter"/>
+      <w:lvlText w:val="%5."/>
+      <w:lvlJc w:val="left"/>
+      <w:pPr>
+        <w:ind w:left="3600" w:hanging="360"/>
+      </w:pPr>
+      <w:rPr>
+        <w:u w:val="none"/>
+      </w:rPr>
+    </w:lvl>
+    <w:lvl w:ilvl="5">
+      <w:start w:val="1"/>
+      <w:numFmt w:val="lowerRoman"/>
+      <w:lvlText w:val="%6."/>
+      <w:lvlJc w:val="right"/>
+      <w:pPr>
+        <w:ind w:left="4320" w:hanging="360"/>
+      </w:pPr>
+      <w:rPr>
+        <w:u w:val="none"/>
+      </w:rPr>
+    </w:lvl>
+    <w:lvl w:ilvl="6">
+      <w:start w:val="1"/>
+      <w:numFmt w:val="decimal"/>
+      <w:lvlText w:val="%7."/>
+      <w:lvlJc w:val="left"/>
+      <w:pPr>
+        <w:ind w:left="5040" w:hanging="360"/>
+      </w:pPr>
+      <w:rPr>
+        <w:u w:val="none"/>
+      </w:rPr>
+    </w:lvl>
+    <w:lvl w:ilvl="7">
+      <w:start w:val="1"/>
+      <w:numFmt w:val="lowerLetter"/>
+      <w:lvlText w:val="%8."/>
+      <w:lvlJc w:val="left"/>
+      <w:pPr>
+        <w:ind w:left="5760" w:hanging="360"/>
+      </w:pPr>
+      <w:rPr>
+        <w:u w:val="none"/>
+      </w:rPr>
+    </w:lvl>
+    <w:lvl w:ilvl="8">
+      <w:start w:val="1"/>
+      <w:numFmt w:val="lowerRoman"/>
+      <w:lvlText w:val="%9."/>
+      <w:lvlJc w:val="right"/>
+      <w:pPr>
+        <w:ind w:left="6480" w:hanging="360"/>
+      </w:pPr>
+      <w:rPr>
+        <w:u w:val="none"/>
+      </w:rPr>
+    </w:lvl>
+  </w:abstractNum>
+  <w:abstractNum w:abstractNumId="1" w15:restartNumberingAfterBreak="0">
     <w:nsid w:val="03DA64B2"/>
     <w:multiLevelType w:val="hybridMultilevel"/>
     <w:tmpl w:val="7096C4E4"/>
@@ -5804,7 +7953,7 @@
       </w:pPr>
     </w:lvl>
   </w:abstractNum>
-  <w:abstractNum w:abstractNumId="1" w15:restartNumberingAfterBreak="0">
+  <w:abstractNum w:abstractNumId="2" w15:restartNumberingAfterBreak="0">
     <w:nsid w:val="1D2556DD"/>
     <w:multiLevelType w:val="hybridMultilevel"/>
     <w:tmpl w:val="9F7E3D70"/>
@@ -5895,7 +8044,7 @@
       </w:pPr>
     </w:lvl>
   </w:abstractNum>
-  <w:abstractNum w:abstractNumId="2" w15:restartNumberingAfterBreak="0">
+  <w:abstractNum w:abstractNumId="3" w15:restartNumberingAfterBreak="0">
     <w:nsid w:val="35CE4B3D"/>
     <w:multiLevelType w:val="hybridMultilevel"/>
     <w:tmpl w:val="4EB84F0A"/>
@@ -5984,13 +8133,310 @@
       </w:pPr>
     </w:lvl>
   </w:abstractNum>
+  <w:abstractNum w:abstractNumId="4" w15:restartNumberingAfterBreak="0">
+    <w:nsid w:val="3CEE2C38"/>
+    <w:multiLevelType w:val="hybridMultilevel"/>
+    <w:tmpl w:val="19EE3444"/>
+    <w:lvl w:ilvl="0" w:tplc="2C0A000F">
+      <w:start w:val="1"/>
+      <w:numFmt w:val="decimal"/>
+      <w:lvlText w:val="%1."/>
+      <w:lvlJc w:val="left"/>
+      <w:pPr>
+        <w:ind w:left="810" w:hanging="360"/>
+      </w:pPr>
+    </w:lvl>
+    <w:lvl w:ilvl="1" w:tplc="2C0A0019" w:tentative="1">
+      <w:start w:val="1"/>
+      <w:numFmt w:val="lowerLetter"/>
+      <w:lvlText w:val="%2."/>
+      <w:lvlJc w:val="left"/>
+      <w:pPr>
+        <w:ind w:left="1530" w:hanging="360"/>
+      </w:pPr>
+    </w:lvl>
+    <w:lvl w:ilvl="2" w:tplc="2C0A001B" w:tentative="1">
+      <w:start w:val="1"/>
+      <w:numFmt w:val="lowerRoman"/>
+      <w:lvlText w:val="%3."/>
+      <w:lvlJc w:val="right"/>
+      <w:pPr>
+        <w:ind w:left="2250" w:hanging="180"/>
+      </w:pPr>
+    </w:lvl>
+    <w:lvl w:ilvl="3" w:tplc="2C0A000F">
+      <w:start w:val="1"/>
+      <w:numFmt w:val="decimal"/>
+      <w:lvlText w:val="%4."/>
+      <w:lvlJc w:val="left"/>
+      <w:pPr>
+        <w:ind w:left="2970" w:hanging="360"/>
+      </w:pPr>
+    </w:lvl>
+    <w:lvl w:ilvl="4" w:tplc="2C0A0019" w:tentative="1">
+      <w:start w:val="1"/>
+      <w:numFmt w:val="lowerLetter"/>
+      <w:lvlText w:val="%5."/>
+      <w:lvlJc w:val="left"/>
+      <w:pPr>
+        <w:ind w:left="3690" w:hanging="360"/>
+      </w:pPr>
+    </w:lvl>
+    <w:lvl w:ilvl="5" w:tplc="2C0A001B" w:tentative="1">
+      <w:start w:val="1"/>
+      <w:numFmt w:val="lowerRoman"/>
+      <w:lvlText w:val="%6."/>
+      <w:lvlJc w:val="right"/>
+      <w:pPr>
+        <w:ind w:left="4410" w:hanging="180"/>
+      </w:pPr>
+    </w:lvl>
+    <w:lvl w:ilvl="6" w:tplc="2C0A000F" w:tentative="1">
+      <w:start w:val="1"/>
+      <w:numFmt w:val="decimal"/>
+      <w:lvlText w:val="%7."/>
+      <w:lvlJc w:val="left"/>
+      <w:pPr>
+        <w:ind w:left="5130" w:hanging="360"/>
+      </w:pPr>
+    </w:lvl>
+    <w:lvl w:ilvl="7" w:tplc="2C0A0019" w:tentative="1">
+      <w:start w:val="1"/>
+      <w:numFmt w:val="lowerLetter"/>
+      <w:lvlText w:val="%8."/>
+      <w:lvlJc w:val="left"/>
+      <w:pPr>
+        <w:ind w:left="5850" w:hanging="360"/>
+      </w:pPr>
+    </w:lvl>
+    <w:lvl w:ilvl="8" w:tplc="2C0A001B" w:tentative="1">
+      <w:start w:val="1"/>
+      <w:numFmt w:val="lowerRoman"/>
+      <w:lvlText w:val="%9."/>
+      <w:lvlJc w:val="right"/>
+      <w:pPr>
+        <w:ind w:left="6570" w:hanging="180"/>
+      </w:pPr>
+    </w:lvl>
+  </w:abstractNum>
+  <w:abstractNum w:abstractNumId="5" w15:restartNumberingAfterBreak="0">
+    <w:nsid w:val="55A97FE6"/>
+    <w:multiLevelType w:val="hybridMultilevel"/>
+    <w:tmpl w:val="EFB47C1C"/>
+    <w:lvl w:ilvl="0" w:tplc="2C0A0001">
+      <w:start w:val="1"/>
+      <w:numFmt w:val="bullet"/>
+      <w:lvlText w:val=""/>
+      <w:lvlJc w:val="left"/>
+      <w:pPr>
+        <w:ind w:left="1440" w:hanging="360"/>
+      </w:pPr>
+      <w:rPr>
+        <w:rFonts w:ascii="Symbol" w:hAnsi="Symbol" w:hint="default"/>
+      </w:rPr>
+    </w:lvl>
+    <w:lvl w:ilvl="1" w:tplc="2C0A0003" w:tentative="1">
+      <w:start w:val="1"/>
+      <w:numFmt w:val="bullet"/>
+      <w:lvlText w:val="o"/>
+      <w:lvlJc w:val="left"/>
+      <w:pPr>
+        <w:ind w:left="2160" w:hanging="360"/>
+      </w:pPr>
+      <w:rPr>
+        <w:rFonts w:ascii="Courier New" w:hAnsi="Courier New" w:cs="Courier New" w:hint="default"/>
+      </w:rPr>
+    </w:lvl>
+    <w:lvl w:ilvl="2" w:tplc="2C0A0005" w:tentative="1">
+      <w:start w:val="1"/>
+      <w:numFmt w:val="bullet"/>
+      <w:lvlText w:val=""/>
+      <w:lvlJc w:val="left"/>
+      <w:pPr>
+        <w:ind w:left="2880" w:hanging="360"/>
+      </w:pPr>
+      <w:rPr>
+        <w:rFonts w:ascii="Wingdings" w:hAnsi="Wingdings" w:hint="default"/>
+      </w:rPr>
+    </w:lvl>
+    <w:lvl w:ilvl="3" w:tplc="2C0A0001" w:tentative="1">
+      <w:start w:val="1"/>
+      <w:numFmt w:val="bullet"/>
+      <w:lvlText w:val=""/>
+      <w:lvlJc w:val="left"/>
+      <w:pPr>
+        <w:ind w:left="3600" w:hanging="360"/>
+      </w:pPr>
+      <w:rPr>
+        <w:rFonts w:ascii="Symbol" w:hAnsi="Symbol" w:hint="default"/>
+      </w:rPr>
+    </w:lvl>
+    <w:lvl w:ilvl="4" w:tplc="2C0A0003" w:tentative="1">
+      <w:start w:val="1"/>
+      <w:numFmt w:val="bullet"/>
+      <w:lvlText w:val="o"/>
+      <w:lvlJc w:val="left"/>
+      <w:pPr>
+        <w:ind w:left="4320" w:hanging="360"/>
+      </w:pPr>
+      <w:rPr>
+        <w:rFonts w:ascii="Courier New" w:hAnsi="Courier New" w:cs="Courier New" w:hint="default"/>
+      </w:rPr>
+    </w:lvl>
+    <w:lvl w:ilvl="5" w:tplc="2C0A0005" w:tentative="1">
+      <w:start w:val="1"/>
+      <w:numFmt w:val="bullet"/>
+      <w:lvlText w:val=""/>
+      <w:lvlJc w:val="left"/>
+      <w:pPr>
+        <w:ind w:left="5040" w:hanging="360"/>
+      </w:pPr>
+      <w:rPr>
+        <w:rFonts w:ascii="Wingdings" w:hAnsi="Wingdings" w:hint="default"/>
+      </w:rPr>
+    </w:lvl>
+    <w:lvl w:ilvl="6" w:tplc="2C0A0001" w:tentative="1">
+      <w:start w:val="1"/>
+      <w:numFmt w:val="bullet"/>
+      <w:lvlText w:val=""/>
+      <w:lvlJc w:val="left"/>
+      <w:pPr>
+        <w:ind w:left="5760" w:hanging="360"/>
+      </w:pPr>
+      <w:rPr>
+        <w:rFonts w:ascii="Symbol" w:hAnsi="Symbol" w:hint="default"/>
+      </w:rPr>
+    </w:lvl>
+    <w:lvl w:ilvl="7" w:tplc="2C0A0003" w:tentative="1">
+      <w:start w:val="1"/>
+      <w:numFmt w:val="bullet"/>
+      <w:lvlText w:val="o"/>
+      <w:lvlJc w:val="left"/>
+      <w:pPr>
+        <w:ind w:left="6480" w:hanging="360"/>
+      </w:pPr>
+      <w:rPr>
+        <w:rFonts w:ascii="Courier New" w:hAnsi="Courier New" w:cs="Courier New" w:hint="default"/>
+      </w:rPr>
+    </w:lvl>
+    <w:lvl w:ilvl="8" w:tplc="2C0A0005" w:tentative="1">
+      <w:start w:val="1"/>
+      <w:numFmt w:val="bullet"/>
+      <w:lvlText w:val=""/>
+      <w:lvlJc w:val="left"/>
+      <w:pPr>
+        <w:ind w:left="7200" w:hanging="360"/>
+      </w:pPr>
+      <w:rPr>
+        <w:rFonts w:ascii="Wingdings" w:hAnsi="Wingdings" w:hint="default"/>
+      </w:rPr>
+    </w:lvl>
+  </w:abstractNum>
+  <w:abstractNum w:abstractNumId="6" w15:restartNumberingAfterBreak="0">
+    <w:nsid w:val="7B1F3485"/>
+    <w:multiLevelType w:val="hybridMultilevel"/>
+    <w:tmpl w:val="2B3E69E8"/>
+    <w:lvl w:ilvl="0" w:tplc="2C0A000F">
+      <w:start w:val="1"/>
+      <w:numFmt w:val="decimal"/>
+      <w:lvlText w:val="%1."/>
+      <w:lvlJc w:val="left"/>
+      <w:pPr>
+        <w:ind w:left="720" w:hanging="360"/>
+      </w:pPr>
+    </w:lvl>
+    <w:lvl w:ilvl="1" w:tplc="2C0A0019" w:tentative="1">
+      <w:start w:val="1"/>
+      <w:numFmt w:val="lowerLetter"/>
+      <w:lvlText w:val="%2."/>
+      <w:lvlJc w:val="left"/>
+      <w:pPr>
+        <w:ind w:left="1440" w:hanging="360"/>
+      </w:pPr>
+    </w:lvl>
+    <w:lvl w:ilvl="2" w:tplc="2C0A001B" w:tentative="1">
+      <w:start w:val="1"/>
+      <w:numFmt w:val="lowerRoman"/>
+      <w:lvlText w:val="%3."/>
+      <w:lvlJc w:val="right"/>
+      <w:pPr>
+        <w:ind w:left="2160" w:hanging="180"/>
+      </w:pPr>
+    </w:lvl>
+    <w:lvl w:ilvl="3" w:tplc="2C0A000F" w:tentative="1">
+      <w:start w:val="1"/>
+      <w:numFmt w:val="decimal"/>
+      <w:lvlText w:val="%4."/>
+      <w:lvlJc w:val="left"/>
+      <w:pPr>
+        <w:ind w:left="2880" w:hanging="360"/>
+      </w:pPr>
+    </w:lvl>
+    <w:lvl w:ilvl="4" w:tplc="2C0A0019" w:tentative="1">
+      <w:start w:val="1"/>
+      <w:numFmt w:val="lowerLetter"/>
+      <w:lvlText w:val="%5."/>
+      <w:lvlJc w:val="left"/>
+      <w:pPr>
+        <w:ind w:left="3600" w:hanging="360"/>
+      </w:pPr>
+    </w:lvl>
+    <w:lvl w:ilvl="5" w:tplc="2C0A001B" w:tentative="1">
+      <w:start w:val="1"/>
+      <w:numFmt w:val="lowerRoman"/>
+      <w:lvlText w:val="%6."/>
+      <w:lvlJc w:val="right"/>
+      <w:pPr>
+        <w:ind w:left="4320" w:hanging="180"/>
+      </w:pPr>
+    </w:lvl>
+    <w:lvl w:ilvl="6" w:tplc="2C0A000F" w:tentative="1">
+      <w:start w:val="1"/>
+      <w:numFmt w:val="decimal"/>
+      <w:lvlText w:val="%7."/>
+      <w:lvlJc w:val="left"/>
+      <w:pPr>
+        <w:ind w:left="5040" w:hanging="360"/>
+      </w:pPr>
+    </w:lvl>
+    <w:lvl w:ilvl="7" w:tplc="2C0A0019" w:tentative="1">
+      <w:start w:val="1"/>
+      <w:numFmt w:val="lowerLetter"/>
+      <w:lvlText w:val="%8."/>
+      <w:lvlJc w:val="left"/>
+      <w:pPr>
+        <w:ind w:left="5760" w:hanging="360"/>
+      </w:pPr>
+    </w:lvl>
+    <w:lvl w:ilvl="8" w:tplc="2C0A001B" w:tentative="1">
+      <w:start w:val="1"/>
+      <w:numFmt w:val="lowerRoman"/>
+      <w:lvlText w:val="%9."/>
+      <w:lvlJc w:val="right"/>
+      <w:pPr>
+        <w:ind w:left="6480" w:hanging="180"/>
+      </w:pPr>
+    </w:lvl>
+  </w:abstractNum>
   <w:num w:numId="1">
+    <w:abstractNumId w:val="3"/>
+  </w:num>
+  <w:num w:numId="2">
     <w:abstractNumId w:val="2"/>
   </w:num>
-  <w:num w:numId="2">
+  <w:num w:numId="3">
     <w:abstractNumId w:val="1"/>
   </w:num>
-  <w:num w:numId="3">
+  <w:num w:numId="4">
+    <w:abstractNumId w:val="6"/>
+  </w:num>
+  <w:num w:numId="5">
+    <w:abstractNumId w:val="5"/>
+  </w:num>
+  <w:num w:numId="6">
+    <w:abstractNumId w:val="4"/>
+  </w:num>
+  <w:num w:numId="7">
     <w:abstractNumId w:val="0"/>
   </w:num>
 </w:numbering>
@@ -6561,6 +9007,30 @@
       <w:szCs w:val="21"/>
     </w:rPr>
   </w:style>
+  <w:style w:type="paragraph" w:styleId="Ttulo9">
+    <w:name w:val="heading 9"/>
+    <w:basedOn w:val="Normal"/>
+    <w:next w:val="Normal"/>
+    <w:link w:val="Ttulo9Car"/>
+    <w:uiPriority w:val="9"/>
+    <w:unhideWhenUsed/>
+    <w:qFormat/>
+    <w:rsid w:val="003B3E58"/>
+    <w:pPr>
+      <w:keepNext/>
+      <w:keepLines/>
+      <w:spacing w:before="40" w:after="0"/>
+      <w:outlineLvl w:val="8"/>
+    </w:pPr>
+    <w:rPr>
+      <w:rFonts w:asciiTheme="majorHAnsi" w:eastAsiaTheme="majorEastAsia" w:hAnsiTheme="majorHAnsi" w:cstheme="majorBidi"/>
+      <w:i/>
+      <w:iCs/>
+      <w:color w:val="272727" w:themeColor="text1" w:themeTint="D8"/>
+      <w:sz w:val="21"/>
+      <w:szCs w:val="21"/>
+    </w:rPr>
+  </w:style>
   <w:style w:type="character" w:default="1" w:styleId="Fuentedeprrafopredeter">
     <w:name w:val="Default Paragraph Font"/>
     <w:uiPriority w:val="1"/>
@@ -6921,6 +9391,34 @@
       <w:szCs w:val="21"/>
     </w:rPr>
   </w:style>
+  <w:style w:type="character" w:customStyle="1" w:styleId="Ttulo9Car">
+    <w:name w:val="Título 9 Car"/>
+    <w:basedOn w:val="Fuentedeprrafopredeter"/>
+    <w:link w:val="Ttulo9"/>
+    <w:uiPriority w:val="9"/>
+    <w:rsid w:val="003B3E58"/>
+    <w:rPr>
+      <w:rFonts w:asciiTheme="majorHAnsi" w:eastAsiaTheme="majorEastAsia" w:hAnsiTheme="majorHAnsi" w:cstheme="majorBidi"/>
+      <w:i/>
+      <w:iCs/>
+      <w:color w:val="272727" w:themeColor="text1" w:themeTint="D8"/>
+      <w:sz w:val="21"/>
+      <w:szCs w:val="21"/>
+    </w:rPr>
+  </w:style>
+  <w:style w:type="paragraph" w:styleId="TDC3">
+    <w:name w:val="toc 3"/>
+    <w:basedOn w:val="Normal"/>
+    <w:next w:val="Normal"/>
+    <w:autoRedefine/>
+    <w:uiPriority w:val="39"/>
+    <w:unhideWhenUsed/>
+    <w:rsid w:val="00BD255C"/>
+    <w:pPr>
+      <w:spacing w:after="100"/>
+      <w:ind w:left="440"/>
+    </w:pPr>
+  </w:style>
 </w:styles>
 </file>
 
@@ -7224,7 +9722,7 @@
 </file>
 
 <file path=customXml/itemProps1.xml><?xml version="1.0" encoding="utf-8"?>
-<ds:datastoreItem xmlns:ds="http://schemas.openxmlformats.org/officeDocument/2006/customXml" ds:itemID="{E481AA27-E310-46F7-A1B0-42C8816F1B62}">
+<ds:datastoreItem xmlns:ds="http://schemas.openxmlformats.org/officeDocument/2006/customXml" ds:itemID="{6A8A50AF-27E3-48BE-B1E9-D2909DCBDD2B}">
   <ds:schemaRefs>
     <ds:schemaRef ds:uri="http://schemas.openxmlformats.org/officeDocument/2006/bibliography"/>
   </ds:schemaRefs>

</xml_diff>

<commit_message>
Ejercicios 14,15 y 16
Ejercicios 14,15 y 16 y actualización de Word
</commit_message>
<xml_diff>
--- a/TP1/TP01FPOO_FloresJoseFernando.docx
+++ b/TP1/TP01FPOO_FloresJoseFernando.docx
@@ -207,7 +207,7 @@
                 <v:shape id="_x0000_i1025" type="#_x0000_t75" style="width:78.15pt;height:44.85pt" o:ole="">
                   <v:imagedata r:id="rId9" o:title=""/>
                 </v:shape>
-                <o:OLEObject Type="Embed" ProgID="PBrush" ShapeID="_x0000_i1025" DrawAspect="Content" ObjectID="_1774627900" r:id="rId10"/>
+                <o:OLEObject Type="Embed" ProgID="PBrush" ShapeID="_x0000_i1025" DrawAspect="Content" ObjectID="_1774708691" r:id="rId10"/>
               </w:object>
             </w:r>
           </w:p>
@@ -2007,7 +2007,15 @@
       </w:r>
       <w:proofErr w:type="spellEnd"/>
       <w:r>
-        <w:t xml:space="preserve"> del estudiante. Al producto final, subirlo en su repositorio y compartir el enlace en formulario. Sección Expresiones aritméticas y lógicas Resolver cada ejercicio en un archivo Word y luego programarlo en Processing. En el caso de la programación crear un archivo por ejercicio. </w:t>
+        <w:t xml:space="preserve"> del estudiante. Al producto final, subirlo en su repositorio y compartir el enlace en formulario. Sección Expresiones aritméticas y lógicas Resolver cada ejercicio en un archivo Word y luego programarlo en </w:t>
+      </w:r>
+      <w:proofErr w:type="spellStart"/>
+      <w:r>
+        <w:t>Processing</w:t>
+      </w:r>
+      <w:proofErr w:type="spellEnd"/>
+      <w:r>
+        <w:t xml:space="preserve">. En el caso de la programación crear un archivo por ejercicio. </w:t>
       </w:r>
     </w:p>
     <w:p/>
@@ -2177,8 +2185,18 @@
           <w:color w:val="000000" w:themeColor="text1"/>
           <w:lang w:val="es-ES"/>
         </w:rPr>
-        <w:t>Captura de Processing</w:t>
-      </w:r>
+        <w:t xml:space="preserve">Captura de </w:t>
+      </w:r>
+      <w:proofErr w:type="spellStart"/>
+      <w:r>
+        <w:rPr>
+          <w:rFonts w:ascii="Calibri" w:eastAsia="Calibri" w:hAnsi="Calibri" w:cs="Calibri"/>
+          <w:color w:val="000000" w:themeColor="text1"/>
+          <w:lang w:val="es-ES"/>
+        </w:rPr>
+        <w:t>Processing</w:t>
+      </w:r>
+      <w:proofErr w:type="spellEnd"/>
     </w:p>
     <w:p>
       <w:pPr>
@@ -2430,6 +2448,7 @@
         </w:rPr>
         <w:t xml:space="preserve">Captura de </w:t>
       </w:r>
+      <w:proofErr w:type="spellStart"/>
       <w:r>
         <w:rPr>
           <w:rFonts w:eastAsia="Calibri" w:cstheme="minorHAnsi"/>
@@ -2440,6 +2459,7 @@
         </w:rPr>
         <w:t>Processing</w:t>
       </w:r>
+      <w:proofErr w:type="spellEnd"/>
     </w:p>
     <w:p>
       <w:pPr>
@@ -3267,7 +3287,19 @@
                     <w:rPr>
                       <w:rFonts w:ascii="Cambria Math" w:hAnsi="Cambria Math"/>
                     </w:rPr>
-                    <m:t>(b+c)</m:t>
+                    <m:t>(b+</m:t>
+                  </m:r>
+                  <m:r>
+                    <w:rPr>
+                      <w:rFonts w:ascii="Cambria Math" w:hAnsi="Cambria Math"/>
+                    </w:rPr>
+                    <m:t>d</m:t>
+                  </m:r>
+                  <m:r>
+                    <w:rPr>
+                      <w:rFonts w:ascii="Cambria Math" w:hAnsi="Cambria Math"/>
+                    </w:rPr>
+                    <m:t>)</m:t>
                   </m:r>
                 </m:num>
                 <m:den>
@@ -3762,15 +3794,17 @@
               <w:t xml:space="preserve">                   </w:t>
             </w:r>
             <m:oMath>
-              <m:sSup>
-                <m:sSupPr>
+              <m:rad>
+                <m:radPr>
+                  <m:degHide m:val="1"/>
                   <m:ctrlPr>
                     <w:rPr>
                       <w:rFonts w:ascii="Cambria Math" w:eastAsiaTheme="minorEastAsia" w:hAnsi="Cambria Math"/>
                       <w:i/>
                     </w:rPr>
                   </m:ctrlPr>
-                </m:sSupPr>
+                </m:radPr>
+                <m:deg/>
                 <m:e>
                   <m:r>
                     <w:rPr>
@@ -3779,47 +3813,7 @@
                     <m:t>18</m:t>
                   </m:r>
                 </m:e>
-                <m:sup>
-                  <m:r>
-                    <w:rPr>
-                      <w:rFonts w:ascii="Cambria Math" w:eastAsiaTheme="minorEastAsia" w:hAnsi="Cambria Math"/>
-                    </w:rPr>
-                    <m:t>(</m:t>
-                  </m:r>
-                  <m:f>
-                    <m:fPr>
-                      <m:ctrlPr>
-                        <w:rPr>
-                          <w:rFonts w:ascii="Cambria Math" w:eastAsiaTheme="minorEastAsia" w:hAnsi="Cambria Math"/>
-                          <w:i/>
-                        </w:rPr>
-                      </m:ctrlPr>
-                    </m:fPr>
-                    <m:num>
-                      <m:r>
-                        <w:rPr>
-                          <w:rFonts w:ascii="Cambria Math" w:eastAsiaTheme="minorEastAsia" w:hAnsi="Cambria Math"/>
-                        </w:rPr>
-                        <m:t>1</m:t>
-                      </m:r>
-                    </m:num>
-                    <m:den>
-                      <m:r>
-                        <w:rPr>
-                          <w:rFonts w:ascii="Cambria Math" w:eastAsiaTheme="minorEastAsia" w:hAnsi="Cambria Math"/>
-                        </w:rPr>
-                        <m:t>2</m:t>
-                      </m:r>
-                    </m:den>
-                  </m:f>
-                  <m:r>
-                    <w:rPr>
-                      <w:rFonts w:ascii="Cambria Math" w:eastAsiaTheme="minorEastAsia" w:hAnsi="Cambria Math"/>
-                    </w:rPr>
-                    <m:t>)</m:t>
-                  </m:r>
-                </m:sup>
-              </m:sSup>
+              </m:rad>
             </m:oMath>
             <w:r>
               <w:rPr>
@@ -3843,7 +3837,15 @@
       <w:bookmarkStart w:id="13" w:name="_Toc164015007"/>
       <w:r>
         <w:lastRenderedPageBreak/>
-        <w:t xml:space="preserve">Capturas Processing </w:t>
+        <w:t xml:space="preserve">Capturas </w:t>
+      </w:r>
+      <w:proofErr w:type="spellStart"/>
+      <w:r>
+        <w:t>Processing</w:t>
+      </w:r>
+      <w:proofErr w:type="spellEnd"/>
+      <w:r>
+        <w:t xml:space="preserve"> </w:t>
       </w:r>
       <w:r>
         <w:t>ejercicio4</w:t>
@@ -3987,6 +3989,7 @@
         </w:rPr>
         <w:t xml:space="preserve">                                        Captura </w:t>
       </w:r>
+      <w:proofErr w:type="spellStart"/>
       <w:r>
         <w:rPr>
           <w:rFonts w:ascii="Calibri" w:eastAsia="Calibri" w:hAnsi="Calibri" w:cs="Calibri"/>
@@ -3997,6 +4000,7 @@
         </w:rPr>
         <w:t>Processing</w:t>
       </w:r>
+      <w:proofErr w:type="spellEnd"/>
     </w:p>
     <w:p>
       <w:pPr>
@@ -4239,6 +4243,7 @@
         </w:rPr>
         <w:t xml:space="preserve">                                                Captura </w:t>
       </w:r>
+      <w:proofErr w:type="spellStart"/>
       <w:r>
         <w:rPr>
           <w:rFonts w:ascii="Calibri" w:eastAsia="Calibri" w:hAnsi="Calibri" w:cs="Calibri"/>
@@ -4248,6 +4253,7 @@
         </w:rPr>
         <w:t>Processing</w:t>
       </w:r>
+      <w:proofErr w:type="spellEnd"/>
     </w:p>
     <w:p>
       <w:pPr>
@@ -4475,8 +4481,9 @@
           <w:bCs/>
           <w:lang w:val="es-ES"/>
         </w:rPr>
-        <w:t xml:space="preserve">                 Captura Proc</w:t>
-      </w:r>
+        <w:t xml:space="preserve">                 Captura </w:t>
+      </w:r>
+      <w:proofErr w:type="spellStart"/>
       <w:r>
         <w:rPr>
           <w:rFonts w:ascii="Calibri" w:eastAsia="Calibri" w:hAnsi="Calibri" w:cs="Calibri"/>
@@ -4484,8 +4491,18 @@
           <w:bCs/>
           <w:lang w:val="es-ES"/>
         </w:rPr>
+        <w:t>Proc</w:t>
+      </w:r>
+      <w:r>
+        <w:rPr>
+          <w:rFonts w:ascii="Calibri" w:eastAsia="Calibri" w:hAnsi="Calibri" w:cs="Calibri"/>
+          <w:b/>
+          <w:bCs/>
+          <w:lang w:val="es-ES"/>
+        </w:rPr>
         <w:t>essing</w:t>
       </w:r>
+      <w:proofErr w:type="spellEnd"/>
     </w:p>
     <w:p>
       <w:pPr>
@@ -4814,11 +4831,16 @@
         <w:t xml:space="preserve">                           </w:t>
       </w:r>
       <w:r>
-        <w:t xml:space="preserve">                    Captura Proc</w:t>
+        <w:t xml:space="preserve">                    Captura </w:t>
+      </w:r>
+      <w:proofErr w:type="spellStart"/>
+      <w:r>
+        <w:t>Proc</w:t>
       </w:r>
       <w:r>
         <w:t>essing</w:t>
       </w:r>
+      <w:proofErr w:type="spellEnd"/>
     </w:p>
     <w:p>
       <w:pPr>
@@ -5063,11 +5085,16 @@
         <w:t xml:space="preserve">a+b-1 &lt; x*y                              </w:t>
       </w:r>
       <w:r>
-        <w:t xml:space="preserve">                    Captura Proc</w:t>
+        <w:t xml:space="preserve">                    Captura </w:t>
+      </w:r>
+      <w:proofErr w:type="spellStart"/>
+      <w:r>
+        <w:t>Proc</w:t>
       </w:r>
       <w:r>
         <w:t>essing</w:t>
       </w:r>
+      <w:proofErr w:type="spellEnd"/>
     </w:p>
     <w:p>
       <w:pPr>
@@ -5241,7 +5268,7 @@
           <w:lang w:eastAsia="es-AR"/>
         </w:rPr>
         <w:drawing>
-          <wp:anchor distT="0" distB="0" distL="114300" distR="114300" simplePos="0" relativeHeight="251682816" behindDoc="0" locked="0" layoutInCell="1" allowOverlap="1" wp14:anchorId="6BB4BB5B" wp14:editId="0B0930FD">
+          <wp:anchor distT="0" distB="0" distL="114300" distR="114300" simplePos="0" relativeHeight="251682816" behindDoc="0" locked="0" layoutInCell="1" allowOverlap="1" wp14:anchorId="6BB4BB5B" wp14:editId="32134FF7">
             <wp:simplePos x="0" y="0"/>
             <wp:positionH relativeFrom="margin">
               <wp:posOffset>2678372</wp:posOffset>
@@ -5381,8 +5408,13 @@
       </w:r>
       <w:proofErr w:type="gramEnd"/>
       <w:r>
-        <w:t>(i&gt;4) || !(j&lt;=6))                                                                                  Captura Processing</w:t>
-      </w:r>
+        <w:t xml:space="preserve">(i&gt;4) || !(j&lt;=6))                                                                                  Captura </w:t>
+      </w:r>
+      <w:proofErr w:type="spellStart"/>
+      <w:r>
+        <w:t>Processing</w:t>
+      </w:r>
+      <w:proofErr w:type="spellEnd"/>
     </w:p>
     <w:p>
       <w:pPr>
@@ -6393,7 +6425,7 @@
           <w:lang w:eastAsia="es-AR"/>
         </w:rPr>
         <w:drawing>
-          <wp:anchor distT="0" distB="0" distL="114300" distR="114300" simplePos="0" relativeHeight="251685888" behindDoc="0" locked="0" layoutInCell="1" allowOverlap="1" wp14:anchorId="3FA691B0" wp14:editId="47CDCE5C">
+          <wp:anchor distT="0" distB="0" distL="114300" distR="114300" simplePos="0" relativeHeight="251685888" behindDoc="0" locked="0" layoutInCell="1" allowOverlap="1" wp14:anchorId="3FA691B0" wp14:editId="50D26256">
             <wp:simplePos x="0" y="0"/>
             <wp:positionH relativeFrom="margin">
               <wp:align>right</wp:align>
@@ -6465,33 +6497,33 @@
         <w:rPr>
           <w:b/>
         </w:rPr>
-        <w:t>Captura Processin</w:t>
-      </w:r>
-      <w:bookmarkStart w:id="20" w:name="_GoBack"/>
+        <w:t xml:space="preserve">Captura </w:t>
+      </w:r>
+      <w:proofErr w:type="spellStart"/>
+      <w:r>
+        <w:rPr>
+          <w:b/>
+        </w:rPr>
+        <w:t>Processing</w:t>
+      </w:r>
+      <w:proofErr w:type="spellEnd"/>
+      <w:r>
+        <w:rPr>
+          <w:b/>
+        </w:rPr>
+        <w:br w:type="page"/>
+      </w:r>
+    </w:p>
+    <w:p/>
+    <w:p>
+      <w:pPr>
+        <w:pStyle w:val="Ttulo1"/>
+      </w:pPr>
+      <w:bookmarkStart w:id="20" w:name="_Toc164015013"/>
+      <w:r>
+        <w:t>Ejercicio 13</w:t>
+      </w:r>
       <w:bookmarkEnd w:id="20"/>
-      <w:r>
-        <w:rPr>
-          <w:b/>
-        </w:rPr>
-        <w:t>g</w:t>
-      </w:r>
-      <w:r>
-        <w:rPr>
-          <w:b/>
-        </w:rPr>
-        <w:br w:type="page"/>
-      </w:r>
-    </w:p>
-    <w:p/>
-    <w:p>
-      <w:pPr>
-        <w:pStyle w:val="Ttulo1"/>
-      </w:pPr>
-      <w:bookmarkStart w:id="21" w:name="_Toc164015013"/>
-      <w:r>
-        <w:t>Ejercicio 13</w:t>
-      </w:r>
-      <w:bookmarkEnd w:id="21"/>
     </w:p>
     <w:p>
       <w:r>
@@ -7144,23 +7176,34 @@
       <w:pPr>
         <w:pStyle w:val="Ttulo1"/>
       </w:pPr>
-      <w:bookmarkStart w:id="22" w:name="_Toc164015014"/>
+      <w:bookmarkStart w:id="21" w:name="_Toc164015014"/>
+      <w:r>
+        <w:t xml:space="preserve">Captura </w:t>
+      </w:r>
+      <w:proofErr w:type="spellStart"/>
+      <w:r>
+        <w:t>Processing</w:t>
+      </w:r>
+      <w:bookmarkEnd w:id="21"/>
+      <w:proofErr w:type="spellEnd"/>
+    </w:p>
+    <w:p>
       <w:r>
         <w:rPr>
           <w:noProof/>
           <w:lang w:eastAsia="es-AR"/>
         </w:rPr>
         <w:drawing>
-          <wp:anchor distT="0" distB="0" distL="114300" distR="114300" simplePos="0" relativeHeight="251686912" behindDoc="0" locked="0" layoutInCell="1" allowOverlap="1" wp14:anchorId="02E4245A" wp14:editId="12474CA0">
+          <wp:anchor distT="0" distB="0" distL="114300" distR="114300" simplePos="0" relativeHeight="251686912" behindDoc="0" locked="0" layoutInCell="1" allowOverlap="1" wp14:anchorId="02E4245A" wp14:editId="3F513E58">
             <wp:simplePos x="0" y="0"/>
             <wp:positionH relativeFrom="margin">
-              <wp:align>right</wp:align>
+              <wp:align>left</wp:align>
             </wp:positionH>
             <wp:positionV relativeFrom="paragraph">
-              <wp:posOffset>429895</wp:posOffset>
+              <wp:posOffset>279400</wp:posOffset>
             </wp:positionV>
-            <wp:extent cx="5400040" cy="4204970"/>
-            <wp:effectExtent l="0" t="0" r="0" b="5080"/>
+            <wp:extent cx="5184140" cy="4037330"/>
+            <wp:effectExtent l="0" t="0" r="0" b="1270"/>
             <wp:wrapSquare wrapText="bothSides"/>
             <wp:docPr id="16" name="Imagen 16"/>
             <wp:cNvGraphicFramePr>
@@ -7188,7 +7231,7 @@
                   <pic:spPr>
                     <a:xfrm>
                       <a:off x="0" y="0"/>
-                      <a:ext cx="5400040" cy="4204970"/>
+                      <a:ext cx="5184140" cy="4037330"/>
                     </a:xfrm>
                     <a:prstGeom prst="rect">
                       <a:avLst/>
@@ -7206,10 +7249,2490 @@
           </wp:anchor>
         </w:drawing>
       </w:r>
-      <w:r>
-        <w:t>Captura Processing</w:t>
-      </w:r>
-      <w:bookmarkEnd w:id="22"/>
+    </w:p>
+    <w:p/>
+    <w:p/>
+    <w:p>
+      <w:r>
+        <w:br w:type="page"/>
+      </w:r>
+    </w:p>
+    <w:p/>
+    <w:p>
+      <w:pPr>
+        <w:pStyle w:val="Ttulo1"/>
+      </w:pPr>
+      <w:r>
+        <w:t>Ejercicio 14</w:t>
+      </w:r>
+    </w:p>
+    <w:p>
+      <w:r>
+        <w:t>Obtenga la hipotenusa de un triángulo rectángulo conociendo sus catetos</w:t>
+      </w:r>
+    </w:p>
+    <w:p>
+      <w:proofErr w:type="spellStart"/>
+      <w:r>
+        <w:t>Definicion</w:t>
+      </w:r>
+      <w:proofErr w:type="spellEnd"/>
+      <w:r>
+        <w:t xml:space="preserve"> del problema: Obtenga la hipotenusa</w:t>
+      </w:r>
+    </w:p>
+    <w:p>
+      <w:proofErr w:type="spellStart"/>
+      <w:r>
+        <w:t>Analisis</w:t>
+      </w:r>
+      <w:proofErr w:type="spellEnd"/>
+      <w:r>
+        <w:t>:</w:t>
+      </w:r>
+    </w:p>
+    <w:p>
+      <w:pPr>
+        <w:pStyle w:val="Prrafodelista"/>
+        <w:numPr>
+          <w:ilvl w:val="0"/>
+          <w:numId w:val="5"/>
+        </w:numPr>
+      </w:pPr>
+      <w:r>
+        <w:t>Datos de Entrada:</w:t>
+      </w:r>
+    </w:p>
+    <w:p>
+      <w:pPr>
+        <w:pStyle w:val="Prrafodelista"/>
+        <w:ind w:left="1440"/>
+      </w:pPr>
+      <w:r>
+        <w:t>Base: Entero</w:t>
+      </w:r>
+    </w:p>
+    <w:p>
+      <w:pPr>
+        <w:pStyle w:val="Prrafodelista"/>
+        <w:ind w:left="1440"/>
+      </w:pPr>
+      <w:r>
+        <w:t>Altura: Entero</w:t>
+      </w:r>
+    </w:p>
+    <w:p>
+      <w:pPr>
+        <w:pStyle w:val="Prrafodelista"/>
+        <w:numPr>
+          <w:ilvl w:val="0"/>
+          <w:numId w:val="5"/>
+        </w:numPr>
+      </w:pPr>
+      <w:r>
+        <w:t>Datos de salida:</w:t>
+      </w:r>
+    </w:p>
+    <w:p>
+      <w:pPr>
+        <w:pStyle w:val="Prrafodelista"/>
+        <w:ind w:left="1440"/>
+      </w:pPr>
+      <w:r>
+        <w:t>Hipotenusa: Real</w:t>
+      </w:r>
+    </w:p>
+    <w:p>
+      <w:pPr>
+        <w:pStyle w:val="Prrafodelista"/>
+        <w:numPr>
+          <w:ilvl w:val="0"/>
+          <w:numId w:val="5"/>
+        </w:numPr>
+      </w:pPr>
+      <w:r>
+        <w:t>Proceso:</w:t>
+      </w:r>
+    </w:p>
+    <w:p>
+      <w:pPr>
+        <w:pStyle w:val="Prrafodelista"/>
+        <w:ind w:left="1440"/>
+      </w:pPr>
+      <w:r>
+        <w:t>¿</w:t>
+      </w:r>
+      <w:r>
+        <w:t>Quién</w:t>
+      </w:r>
+      <w:r>
+        <w:t xml:space="preserve"> debe realizar el proceso? Calculadora</w:t>
+      </w:r>
+    </w:p>
+    <w:p>
+      <w:pPr>
+        <w:pStyle w:val="Prrafodelista"/>
+        <w:ind w:left="1440"/>
+      </w:pPr>
+      <w:r>
+        <w:t>¿Cuál es el proceso que realiza?</w:t>
+      </w:r>
+    </w:p>
+    <w:p>
+      <w:pPr>
+        <w:pStyle w:val="Prrafodelista"/>
+        <w:ind w:left="1440"/>
+      </w:pPr>
+      <w:r>
+        <w:t xml:space="preserve">Obtener la hipotenusa de un triángulo rectángulo aplicando el teorema de Pitágoras y utilizando la siguiente formula  </w:t>
+      </w:r>
+      <m:oMath>
+        <m:sSup>
+          <m:sSupPr>
+            <m:ctrlPr>
+              <w:rPr>
+                <w:rFonts w:ascii="Cambria Math" w:hAnsi="Cambria Math"/>
+              </w:rPr>
+            </m:ctrlPr>
+          </m:sSupPr>
+          <m:e>
+            <m:r>
+              <w:rPr>
+                <w:rFonts w:ascii="Cambria Math" w:hAnsi="Cambria Math"/>
+              </w:rPr>
+              <m:t>h</m:t>
+            </m:r>
+          </m:e>
+          <m:sup>
+            <m:r>
+              <w:rPr>
+                <w:rFonts w:ascii="Cambria Math" w:hAnsi="Cambria Math"/>
+              </w:rPr>
+              <m:t>2</m:t>
+            </m:r>
+          </m:sup>
+        </m:sSup>
+        <m:r>
+          <w:rPr>
+            <w:rFonts w:ascii="Cambria Math" w:hAnsi="Cambria Math"/>
+          </w:rPr>
+          <m:t>=</m:t>
+        </m:r>
+        <m:sSup>
+          <m:sSupPr>
+            <m:ctrlPr>
+              <w:rPr>
+                <w:rFonts w:ascii="Cambria Math" w:hAnsi="Cambria Math"/>
+              </w:rPr>
+            </m:ctrlPr>
+          </m:sSupPr>
+          <m:e>
+            <m:r>
+              <w:rPr>
+                <w:rFonts w:ascii="Cambria Math" w:hAnsi="Cambria Math"/>
+              </w:rPr>
+              <m:t>a</m:t>
+            </m:r>
+          </m:e>
+          <m:sup>
+            <m:r>
+              <w:rPr>
+                <w:rFonts w:ascii="Cambria Math" w:hAnsi="Cambria Math"/>
+              </w:rPr>
+              <m:t>2</m:t>
+            </m:r>
+          </m:sup>
+        </m:sSup>
+        <m:r>
+          <w:rPr>
+            <w:rFonts w:ascii="Cambria Math" w:hAnsi="Cambria Math"/>
+          </w:rPr>
+          <m:t>+</m:t>
+        </m:r>
+        <m:sSup>
+          <m:sSupPr>
+            <m:ctrlPr>
+              <w:rPr>
+                <w:rFonts w:ascii="Cambria Math" w:hAnsi="Cambria Math"/>
+              </w:rPr>
+            </m:ctrlPr>
+          </m:sSupPr>
+          <m:e>
+            <m:r>
+              <w:rPr>
+                <w:rFonts w:ascii="Cambria Math" w:hAnsi="Cambria Math"/>
+              </w:rPr>
+              <m:t>b</m:t>
+            </m:r>
+          </m:e>
+          <m:sup>
+            <m:r>
+              <w:rPr>
+                <w:rFonts w:ascii="Cambria Math" w:hAnsi="Cambria Math"/>
+              </w:rPr>
+              <m:t>2</m:t>
+            </m:r>
+          </m:sup>
+        </m:sSup>
+      </m:oMath>
+      <w:r>
+        <w:rPr>
+          <w:rFonts w:eastAsiaTheme="minorEastAsia"/>
+        </w:rPr>
+        <w:t xml:space="preserve">   </w:t>
+      </w:r>
+      <m:oMath>
+        <m:r>
+          <w:rPr>
+            <w:rFonts w:ascii="Cambria Math" w:hAnsi="Cambria Math"/>
+          </w:rPr>
+          <m:t>h=</m:t>
+        </m:r>
+        <m:rad>
+          <m:radPr>
+            <m:degHide m:val="1"/>
+            <m:ctrlPr>
+              <w:rPr>
+                <w:rFonts w:ascii="Cambria Math" w:hAnsi="Cambria Math"/>
+              </w:rPr>
+            </m:ctrlPr>
+          </m:radPr>
+          <m:deg/>
+          <m:e>
+            <m:sSup>
+              <m:sSupPr>
+                <m:ctrlPr>
+                  <w:rPr>
+                    <w:rFonts w:ascii="Cambria Math" w:hAnsi="Cambria Math"/>
+                  </w:rPr>
+                </m:ctrlPr>
+              </m:sSupPr>
+              <m:e>
+                <m:r>
+                  <w:rPr>
+                    <w:rFonts w:ascii="Cambria Math" w:hAnsi="Cambria Math"/>
+                  </w:rPr>
+                  <m:t>a</m:t>
+                </m:r>
+              </m:e>
+              <m:sup>
+                <m:r>
+                  <w:rPr>
+                    <w:rFonts w:ascii="Cambria Math" w:hAnsi="Cambria Math"/>
+                  </w:rPr>
+                  <m:t>2</m:t>
+                </m:r>
+              </m:sup>
+            </m:sSup>
+            <m:r>
+              <w:rPr>
+                <w:rFonts w:ascii="Cambria Math" w:hAnsi="Cambria Math"/>
+              </w:rPr>
+              <m:t>+</m:t>
+            </m:r>
+            <m:sSup>
+              <m:sSupPr>
+                <m:ctrlPr>
+                  <w:rPr>
+                    <w:rFonts w:ascii="Cambria Math" w:hAnsi="Cambria Math"/>
+                  </w:rPr>
+                </m:ctrlPr>
+              </m:sSupPr>
+              <m:e>
+                <m:r>
+                  <w:rPr>
+                    <w:rFonts w:ascii="Cambria Math" w:hAnsi="Cambria Math"/>
+                  </w:rPr>
+                  <m:t>b</m:t>
+                </m:r>
+              </m:e>
+              <m:sup>
+                <m:r>
+                  <w:rPr>
+                    <w:rFonts w:ascii="Cambria Math" w:hAnsi="Cambria Math"/>
+                  </w:rPr>
+                  <m:t>2</m:t>
+                </m:r>
+              </m:sup>
+            </m:sSup>
+          </m:e>
+        </m:rad>
+        <m:r>
+          <w:rPr>
+            <w:rFonts w:ascii="Cambria Math" w:eastAsiaTheme="minorEastAsia" w:hAnsi="Cambria Math"/>
+          </w:rPr>
+          <m:t xml:space="preserve"> </m:t>
+        </m:r>
+      </m:oMath>
+    </w:p>
+    <w:tbl>
+      <w:tblPr>
+        <w:tblStyle w:val="Tablaconcuadrcula"/>
+        <w:tblW w:w="0" w:type="auto"/>
+        <w:tblLook w:val="04A0" w:firstRow="1" w:lastRow="0" w:firstColumn="1" w:lastColumn="0" w:noHBand="0" w:noVBand="1"/>
+      </w:tblPr>
+      <w:tblGrid>
+        <w:gridCol w:w="8494"/>
+      </w:tblGrid>
+      <w:tr>
+        <w:trPr>
+          <w:trHeight w:val="247"/>
+        </w:trPr>
+        <w:tc>
+          <w:tcPr>
+            <w:tcW w:w="8494" w:type="dxa"/>
+          </w:tcPr>
+          <w:p>
+            <w:r>
+              <w:t>ENTIDAD QUE RESUELVE EL PROBLEMA: CALCULADORA</w:t>
+            </w:r>
+          </w:p>
+        </w:tc>
+      </w:tr>
+      <w:tr>
+        <w:trPr>
+          <w:trHeight w:val="1013"/>
+        </w:trPr>
+        <w:tc>
+          <w:tcPr>
+            <w:tcW w:w="8494" w:type="dxa"/>
+          </w:tcPr>
+          <w:p>
+            <w:r>
+              <w:t>Variables</w:t>
+            </w:r>
+          </w:p>
+          <w:p>
+            <w:r>
+              <w:t>Base: Entero</w:t>
+            </w:r>
+          </w:p>
+          <w:p>
+            <w:r>
+              <w:t>Altura: Entero</w:t>
+            </w:r>
+          </w:p>
+          <w:p>
+            <w:r>
+              <w:t>Hipotenusa: Real</w:t>
+            </w:r>
+          </w:p>
+        </w:tc>
+      </w:tr>
+      <w:tr>
+        <w:trPr>
+          <w:trHeight w:val="2309"/>
+        </w:trPr>
+        <w:tc>
+          <w:tcPr>
+            <w:tcW w:w="8494" w:type="dxa"/>
+          </w:tcPr>
+          <w:p>
+            <w:r>
+              <w:t>NOMBRE ALGORITMO: hipotenusa</w:t>
+            </w:r>
+          </w:p>
+          <w:p/>
+          <w:p>
+            <w:r>
+              <w:t>PROCESO DEL ALGORITMO</w:t>
+            </w:r>
+          </w:p>
+          <w:p>
+            <w:pPr>
+              <w:pStyle w:val="Prrafodelista"/>
+              <w:numPr>
+                <w:ilvl w:val="0"/>
+                <w:numId w:val="8"/>
+              </w:numPr>
+              <w:rPr>
+                <w:rFonts w:cs="Arial"/>
+              </w:rPr>
+            </w:pPr>
+            <w:r>
+              <w:t xml:space="preserve"> </w:t>
+            </w:r>
+            <w:r>
+              <w:rPr>
+                <w:rFonts w:cs="Arial"/>
+              </w:rPr>
+              <w:t>inicio</w:t>
+            </w:r>
+          </w:p>
+          <w:p>
+            <w:pPr>
+              <w:pStyle w:val="Prrafodelista"/>
+              <w:numPr>
+                <w:ilvl w:val="0"/>
+                <w:numId w:val="8"/>
+              </w:numPr>
+              <w:rPr>
+                <w:rFonts w:cs="Arial"/>
+              </w:rPr>
+            </w:pPr>
+            <w:r>
+              <w:rPr>
+                <w:rFonts w:cs="Arial"/>
+              </w:rPr>
+              <w:t xml:space="preserve"> </w:t>
+            </w:r>
+            <w:r>
+              <w:rPr>
+                <w:rFonts w:cs="Arial"/>
+              </w:rPr>
+              <w:t>Base</w:t>
+            </w:r>
+            <w:r>
+              <w:rPr>
+                <w:rFonts w:ascii="Arial" w:hAnsi="Arial" w:cs="Arial"/>
+                <w:sz w:val="20"/>
+                <w:szCs w:val="20"/>
+              </w:rPr>
+              <w:t xml:space="preserve">← </w:t>
+            </w:r>
+            <w:r>
+              <w:rPr>
+                <w:rFonts w:cs="Arial"/>
+              </w:rPr>
+              <w:t>10</w:t>
+            </w:r>
+          </w:p>
+          <w:p>
+            <w:pPr>
+              <w:pStyle w:val="Prrafodelista"/>
+              <w:numPr>
+                <w:ilvl w:val="0"/>
+                <w:numId w:val="8"/>
+              </w:numPr>
+              <w:rPr>
+                <w:rFonts w:cs="Arial"/>
+              </w:rPr>
+            </w:pPr>
+            <w:r>
+              <w:rPr>
+                <w:rFonts w:cs="Arial"/>
+              </w:rPr>
+              <w:t>Altura</w:t>
+            </w:r>
+            <w:r>
+              <w:rPr>
+                <w:rFonts w:ascii="Arial" w:hAnsi="Arial" w:cs="Arial"/>
+                <w:sz w:val="20"/>
+                <w:szCs w:val="20"/>
+              </w:rPr>
+              <w:t xml:space="preserve">← </w:t>
+            </w:r>
+            <w:r>
+              <w:rPr>
+                <w:rFonts w:cs="Arial"/>
+              </w:rPr>
+              <w:t>8</w:t>
+            </w:r>
+          </w:p>
+          <w:p>
+            <w:pPr>
+              <w:pStyle w:val="Prrafodelista"/>
+              <w:numPr>
+                <w:ilvl w:val="0"/>
+                <w:numId w:val="8"/>
+              </w:numPr>
+              <w:rPr>
+                <w:rFonts w:cs="Arial"/>
+              </w:rPr>
+            </w:pPr>
+            <w:r>
+              <w:rPr>
+                <w:rFonts w:cs="Arial"/>
+              </w:rPr>
+              <w:t xml:space="preserve">hipotenusa </w:t>
+            </w:r>
+            <w:r>
+              <w:rPr>
+                <w:rFonts w:ascii="Arial" w:hAnsi="Arial" w:cs="Arial"/>
+                <w:sz w:val="20"/>
+                <w:szCs w:val="20"/>
+              </w:rPr>
+              <w:t xml:space="preserve">← </w:t>
+            </w:r>
+            <m:oMath>
+              <m:rad>
+                <m:radPr>
+                  <m:ctrlPr>
+                    <w:rPr>
+                      <w:rFonts w:ascii="Cambria Math" w:hAnsi="Cambria Math"/>
+                      <w:i/>
+                    </w:rPr>
+                  </m:ctrlPr>
+                </m:radPr>
+                <m:deg>
+                  <m:r>
+                    <w:rPr>
+                      <w:rFonts w:ascii="Cambria Math" w:hAnsi="Cambria Math"/>
+                    </w:rPr>
+                    <m:t>2</m:t>
+                  </m:r>
+                </m:deg>
+                <m:e>
+                  <m:sSup>
+                    <m:sSupPr>
+                      <m:ctrlPr>
+                        <w:rPr>
+                          <w:rFonts w:ascii="Cambria Math" w:hAnsi="Cambria Math" w:cs="Arial"/>
+                        </w:rPr>
+                      </m:ctrlPr>
+                    </m:sSupPr>
+                    <m:e>
+                      <m:r>
+                        <m:rPr>
+                          <m:sty m:val="p"/>
+                        </m:rPr>
+                        <w:rPr>
+                          <w:rFonts w:ascii="Cambria Math" w:hAnsi="Cambria Math" w:cs="Arial"/>
+                        </w:rPr>
+                        <m:t>(Base)</m:t>
+                      </m:r>
+                    </m:e>
+                    <m:sup>
+                      <m:r>
+                        <m:rPr>
+                          <m:sty m:val="p"/>
+                        </m:rPr>
+                        <w:rPr>
+                          <w:rFonts w:ascii="Cambria Math" w:hAnsi="Cambria Math" w:cs="Arial"/>
+                        </w:rPr>
+                        <m:t>2</m:t>
+                      </m:r>
+                    </m:sup>
+                  </m:sSup>
+                  <m:r>
+                    <m:rPr>
+                      <m:sty m:val="p"/>
+                    </m:rPr>
+                    <w:rPr>
+                      <w:rFonts w:ascii="Cambria Math" w:hAnsi="Cambria Math" w:cs="Arial"/>
+                    </w:rPr>
+                    <m:t xml:space="preserve">+ </m:t>
+                  </m:r>
+                  <m:sSup>
+                    <m:sSupPr>
+                      <m:ctrlPr>
+                        <w:rPr>
+                          <w:rFonts w:ascii="Cambria Math" w:hAnsi="Cambria Math" w:cs="Arial"/>
+                        </w:rPr>
+                      </m:ctrlPr>
+                    </m:sSupPr>
+                    <m:e>
+                      <m:r>
+                        <m:rPr>
+                          <m:sty m:val="p"/>
+                        </m:rPr>
+                        <w:rPr>
+                          <w:rFonts w:ascii="Cambria Math" w:hAnsi="Cambria Math" w:cs="Arial"/>
+                        </w:rPr>
+                        <m:t>(Altura)</m:t>
+                      </m:r>
+                    </m:e>
+                    <m:sup>
+                      <m:r>
+                        <m:rPr>
+                          <m:sty m:val="p"/>
+                        </m:rPr>
+                        <w:rPr>
+                          <w:rFonts w:ascii="Cambria Math" w:hAnsi="Cambria Math" w:cs="Arial"/>
+                        </w:rPr>
+                        <m:t>2</m:t>
+                      </m:r>
+                    </m:sup>
+                  </m:sSup>
+                </m:e>
+              </m:rad>
+            </m:oMath>
+          </w:p>
+          <w:p>
+            <w:pPr>
+              <w:pStyle w:val="Prrafodelista"/>
+              <w:numPr>
+                <w:ilvl w:val="0"/>
+                <w:numId w:val="8"/>
+              </w:numPr>
+              <w:rPr>
+                <w:rFonts w:cs="Arial"/>
+              </w:rPr>
+            </w:pPr>
+            <w:r>
+              <w:rPr>
+                <w:rFonts w:cs="Arial"/>
+                <w:i/>
+                <w:iCs/>
+              </w:rPr>
+              <w:t>Mostrar</w:t>
+            </w:r>
+            <w:r>
+              <w:rPr>
+                <w:rFonts w:cs="Arial"/>
+              </w:rPr>
+              <w:t xml:space="preserve"> h</w:t>
+            </w:r>
+            <w:r>
+              <w:rPr>
+                <w:rFonts w:cs="Arial"/>
+              </w:rPr>
+              <w:t>ipotenusa</w:t>
+            </w:r>
+          </w:p>
+          <w:p>
+            <w:pPr>
+              <w:pStyle w:val="Prrafodelista"/>
+              <w:numPr>
+                <w:ilvl w:val="0"/>
+                <w:numId w:val="8"/>
+              </w:numPr>
+              <w:rPr>
+                <w:rFonts w:cs="Arial"/>
+                <w:b/>
+              </w:rPr>
+            </w:pPr>
+            <w:r>
+              <w:rPr>
+                <w:rFonts w:cs="Arial"/>
+                <w:b/>
+                <w:i/>
+                <w:iCs/>
+              </w:rPr>
+              <w:t>F</w:t>
+            </w:r>
+            <w:r>
+              <w:rPr>
+                <w:rFonts w:cs="Arial"/>
+                <w:b/>
+                <w:i/>
+                <w:iCs/>
+              </w:rPr>
+              <w:t>in</w:t>
+            </w:r>
+          </w:p>
+        </w:tc>
+      </w:tr>
+      <w:tr>
+        <w:trPr>
+          <w:trHeight w:val="247"/>
+        </w:trPr>
+        <w:tc>
+          <w:tcPr>
+            <w:tcW w:w="8494" w:type="dxa"/>
+          </w:tcPr>
+          <w:p/>
+        </w:tc>
+      </w:tr>
+    </w:tbl>
+    <w:p/>
+    <w:p>
+      <w:r>
+        <w:br w:type="page"/>
+      </w:r>
+    </w:p>
+    <w:p>
+      <w:r>
+        <w:lastRenderedPageBreak/>
+        <w:t xml:space="preserve">Captura </w:t>
+      </w:r>
+      <w:proofErr w:type="spellStart"/>
+      <w:r>
+        <w:t>Processing</w:t>
+      </w:r>
+      <w:proofErr w:type="spellEnd"/>
+    </w:p>
+    <w:p/>
+    <w:p>
+      <w:r>
+        <w:rPr>
+          <w:noProof/>
+          <w:lang w:eastAsia="es-AR"/>
+        </w:rPr>
+        <w:drawing>
+          <wp:anchor distT="0" distB="0" distL="114300" distR="114300" simplePos="0" relativeHeight="251687936" behindDoc="0" locked="0" layoutInCell="1" allowOverlap="1" wp14:anchorId="6D0AD5F0" wp14:editId="51A9656C">
+            <wp:simplePos x="0" y="0"/>
+            <wp:positionH relativeFrom="margin">
+              <wp:align>center</wp:align>
+            </wp:positionH>
+            <wp:positionV relativeFrom="paragraph">
+              <wp:posOffset>6350</wp:posOffset>
+            </wp:positionV>
+            <wp:extent cx="3395345" cy="3627120"/>
+            <wp:effectExtent l="0" t="0" r="0" b="0"/>
+            <wp:wrapSquare wrapText="bothSides"/>
+            <wp:docPr id="18" name="Imagen 18"/>
+            <wp:cNvGraphicFramePr>
+              <a:graphicFrameLocks xmlns:a="http://schemas.openxmlformats.org/drawingml/2006/main" noChangeAspect="1"/>
+            </wp:cNvGraphicFramePr>
+            <a:graphic xmlns:a="http://schemas.openxmlformats.org/drawingml/2006/main">
+              <a:graphicData uri="http://schemas.openxmlformats.org/drawingml/2006/picture">
+                <pic:pic xmlns:pic="http://schemas.openxmlformats.org/drawingml/2006/picture">
+                  <pic:nvPicPr>
+                    <pic:cNvPr id="1" name=""/>
+                    <pic:cNvPicPr/>
+                  </pic:nvPicPr>
+                  <pic:blipFill>
+                    <a:blip r:embed="rId30">
+                      <a:extLst>
+                        <a:ext uri="{28A0092B-C50C-407E-A947-70E740481C1C}">
+                          <a14:useLocalDpi xmlns:a14="http://schemas.microsoft.com/office/drawing/2010/main" val="0"/>
+                        </a:ext>
+                      </a:extLst>
+                    </a:blip>
+                    <a:stretch>
+                      <a:fillRect/>
+                    </a:stretch>
+                  </pic:blipFill>
+                  <pic:spPr>
+                    <a:xfrm>
+                      <a:off x="0" y="0"/>
+                      <a:ext cx="3395345" cy="3627120"/>
+                    </a:xfrm>
+                    <a:prstGeom prst="rect">
+                      <a:avLst/>
+                    </a:prstGeom>
+                  </pic:spPr>
+                </pic:pic>
+              </a:graphicData>
+            </a:graphic>
+            <wp14:sizeRelH relativeFrom="page">
+              <wp14:pctWidth>0</wp14:pctWidth>
+            </wp14:sizeRelH>
+            <wp14:sizeRelV relativeFrom="page">
+              <wp14:pctHeight>0</wp14:pctHeight>
+            </wp14:sizeRelV>
+          </wp:anchor>
+        </w:drawing>
+      </w:r>
+      <w:r>
+        <w:br w:type="page"/>
+      </w:r>
+    </w:p>
+    <w:p/>
+    <w:p>
+      <w:pPr>
+        <w:pStyle w:val="Ttulo1"/>
+      </w:pPr>
+      <w:r>
+        <w:t>Ejercicio 15</w:t>
+      </w:r>
+    </w:p>
+    <w:p>
+      <w:pPr>
+        <w:rPr>
+          <w:rFonts w:ascii="Calibri" w:eastAsia="Calibri" w:hAnsi="Calibri" w:cs="Calibri"/>
+          <w:color w:val="000000" w:themeColor="text1"/>
+          <w:lang w:val="es-ES"/>
+        </w:rPr>
+      </w:pPr>
+      <w:r>
+        <w:rPr>
+          <w:rFonts w:ascii="Calibri" w:eastAsia="Calibri" w:hAnsi="Calibri" w:cs="Calibri"/>
+          <w:color w:val="000000" w:themeColor="text1"/>
+          <w:lang w:val="es-ES"/>
+        </w:rPr>
+        <w:t>Dados dos números permita calcular la suma, resta, multiplicación y división de estos. Considere que cada una de estas operaciones es un algoritmo cuando realice el diseño. Obviamente muestre los resultados</w:t>
+      </w:r>
+    </w:p>
+    <w:p>
+      <w:pPr>
+        <w:rPr>
+          <w:rFonts w:ascii="Calibri" w:eastAsia="Calibri" w:hAnsi="Calibri" w:cs="Calibri"/>
+          <w:color w:val="000000" w:themeColor="text1"/>
+          <w:lang w:val="es-ES"/>
+        </w:rPr>
+      </w:pPr>
+    </w:p>
+    <w:p>
+      <w:pPr>
+        <w:pStyle w:val="Prrafodelista"/>
+        <w:numPr>
+          <w:ilvl w:val="0"/>
+          <w:numId w:val="5"/>
+        </w:numPr>
+        <w:rPr>
+          <w:rFonts w:ascii="Calibri" w:eastAsia="Calibri" w:hAnsi="Calibri" w:cs="Calibri"/>
+          <w:color w:val="000000" w:themeColor="text1"/>
+          <w:lang w:val="es-ES"/>
+        </w:rPr>
+      </w:pPr>
+      <w:r>
+        <w:rPr>
+          <w:rFonts w:ascii="Calibri" w:eastAsia="Calibri" w:hAnsi="Calibri" w:cs="Calibri"/>
+          <w:color w:val="000000" w:themeColor="text1"/>
+          <w:lang w:val="es-ES"/>
+        </w:rPr>
+        <w:t>Análisis</w:t>
+      </w:r>
+    </w:p>
+    <w:p>
+      <w:pPr>
+        <w:pStyle w:val="Prrafodelista"/>
+        <w:ind w:left="1440"/>
+        <w:rPr>
+          <w:rFonts w:ascii="Calibri" w:eastAsia="Calibri" w:hAnsi="Calibri" w:cs="Calibri"/>
+          <w:color w:val="000000" w:themeColor="text1"/>
+          <w:lang w:val="es-ES"/>
+        </w:rPr>
+      </w:pPr>
+      <w:r>
+        <w:rPr>
+          <w:rFonts w:ascii="Calibri" w:eastAsia="Calibri" w:hAnsi="Calibri" w:cs="Calibri"/>
+          <w:color w:val="000000" w:themeColor="text1"/>
+          <w:lang w:val="es-ES"/>
+        </w:rPr>
+        <w:t>Datos de entrada: Num1, Num2</w:t>
+      </w:r>
+    </w:p>
+    <w:p>
+      <w:pPr>
+        <w:pStyle w:val="Prrafodelista"/>
+        <w:ind w:left="1440"/>
+        <w:rPr>
+          <w:rFonts w:ascii="Calibri" w:eastAsia="Calibri" w:hAnsi="Calibri" w:cs="Calibri"/>
+          <w:color w:val="000000" w:themeColor="text1"/>
+          <w:lang w:val="es-ES"/>
+        </w:rPr>
+      </w:pPr>
+    </w:p>
+    <w:p>
+      <w:pPr>
+        <w:pStyle w:val="Prrafodelista"/>
+        <w:numPr>
+          <w:ilvl w:val="0"/>
+          <w:numId w:val="5"/>
+        </w:numPr>
+        <w:rPr>
+          <w:rFonts w:ascii="Calibri" w:eastAsia="Calibri" w:hAnsi="Calibri" w:cs="Calibri"/>
+          <w:color w:val="000000" w:themeColor="text1"/>
+          <w:lang w:val="es-ES"/>
+        </w:rPr>
+      </w:pPr>
+      <w:r>
+        <w:rPr>
+          <w:rFonts w:ascii="Calibri" w:eastAsia="Calibri" w:hAnsi="Calibri" w:cs="Calibri"/>
+          <w:color w:val="000000" w:themeColor="text1"/>
+          <w:lang w:val="es-ES"/>
+        </w:rPr>
+        <w:t>Datos de salida:</w:t>
+      </w:r>
+    </w:p>
+    <w:p>
+      <w:pPr>
+        <w:pStyle w:val="Prrafodelista"/>
+        <w:ind w:left="1440"/>
+        <w:rPr>
+          <w:rFonts w:ascii="Calibri" w:eastAsia="Calibri" w:hAnsi="Calibri" w:cs="Calibri"/>
+          <w:color w:val="000000" w:themeColor="text1"/>
+          <w:lang w:val="es-ES"/>
+        </w:rPr>
+      </w:pPr>
+      <w:r>
+        <w:rPr>
+          <w:rFonts w:ascii="Calibri" w:eastAsia="Calibri" w:hAnsi="Calibri" w:cs="Calibri"/>
+          <w:color w:val="000000" w:themeColor="text1"/>
+          <w:lang w:val="es-ES"/>
+        </w:rPr>
+        <w:t>Suma: Entero</w:t>
+      </w:r>
+    </w:p>
+    <w:p>
+      <w:pPr>
+        <w:pStyle w:val="Prrafodelista"/>
+        <w:ind w:left="1440"/>
+        <w:rPr>
+          <w:rFonts w:ascii="Calibri" w:eastAsia="Calibri" w:hAnsi="Calibri" w:cs="Calibri"/>
+          <w:color w:val="000000" w:themeColor="text1"/>
+          <w:lang w:val="es-ES"/>
+        </w:rPr>
+      </w:pPr>
+      <w:r>
+        <w:rPr>
+          <w:rFonts w:ascii="Calibri" w:eastAsia="Calibri" w:hAnsi="Calibri" w:cs="Calibri"/>
+          <w:color w:val="000000" w:themeColor="text1"/>
+          <w:lang w:val="es-ES"/>
+        </w:rPr>
+        <w:t>Resta: Entero</w:t>
+      </w:r>
+    </w:p>
+    <w:p>
+      <w:pPr>
+        <w:pStyle w:val="Prrafodelista"/>
+        <w:ind w:left="1440"/>
+        <w:rPr>
+          <w:rFonts w:ascii="Calibri" w:eastAsia="Calibri" w:hAnsi="Calibri" w:cs="Calibri"/>
+          <w:color w:val="000000" w:themeColor="text1"/>
+          <w:lang w:val="es-ES"/>
+        </w:rPr>
+      </w:pPr>
+      <w:r>
+        <w:rPr>
+          <w:rFonts w:ascii="Calibri" w:eastAsia="Calibri" w:hAnsi="Calibri" w:cs="Calibri"/>
+          <w:color w:val="000000" w:themeColor="text1"/>
+          <w:lang w:val="es-ES"/>
+        </w:rPr>
+        <w:t>Multiplicación: Entero</w:t>
+      </w:r>
+    </w:p>
+    <w:p>
+      <w:pPr>
+        <w:pStyle w:val="Prrafodelista"/>
+        <w:ind w:left="1440"/>
+        <w:rPr>
+          <w:rFonts w:ascii="Calibri" w:eastAsia="Calibri" w:hAnsi="Calibri" w:cs="Calibri"/>
+          <w:color w:val="000000" w:themeColor="text1"/>
+          <w:lang w:val="es-ES"/>
+        </w:rPr>
+      </w:pPr>
+      <w:r>
+        <w:rPr>
+          <w:rFonts w:ascii="Calibri" w:eastAsia="Calibri" w:hAnsi="Calibri" w:cs="Calibri"/>
+          <w:color w:val="000000" w:themeColor="text1"/>
+          <w:lang w:val="es-ES"/>
+        </w:rPr>
+        <w:t>División: Entero</w:t>
+      </w:r>
+    </w:p>
+    <w:p>
+      <w:pPr>
+        <w:pStyle w:val="Prrafodelista"/>
+        <w:ind w:left="1440"/>
+        <w:rPr>
+          <w:rFonts w:ascii="Calibri" w:eastAsia="Calibri" w:hAnsi="Calibri" w:cs="Calibri"/>
+          <w:color w:val="000000" w:themeColor="text1"/>
+          <w:lang w:val="es-ES"/>
+        </w:rPr>
+      </w:pPr>
+    </w:p>
+    <w:p>
+      <w:pPr>
+        <w:pStyle w:val="Prrafodelista"/>
+        <w:numPr>
+          <w:ilvl w:val="0"/>
+          <w:numId w:val="5"/>
+        </w:numPr>
+        <w:rPr>
+          <w:rFonts w:ascii="Calibri" w:eastAsia="Calibri" w:hAnsi="Calibri" w:cs="Calibri"/>
+          <w:color w:val="000000" w:themeColor="text1"/>
+          <w:lang w:val="es-ES"/>
+        </w:rPr>
+      </w:pPr>
+      <w:r>
+        <w:rPr>
+          <w:rFonts w:ascii="Calibri" w:eastAsia="Calibri" w:hAnsi="Calibri" w:cs="Calibri"/>
+          <w:color w:val="000000" w:themeColor="text1"/>
+          <w:lang w:val="es-ES"/>
+        </w:rPr>
+        <w:t>Proceso:</w:t>
+      </w:r>
+    </w:p>
+    <w:p>
+      <w:pPr>
+        <w:pStyle w:val="Prrafodelista"/>
+        <w:ind w:left="1440"/>
+        <w:rPr>
+          <w:rFonts w:ascii="Calibri" w:eastAsia="Calibri" w:hAnsi="Calibri" w:cs="Calibri"/>
+          <w:color w:val="000000" w:themeColor="text1"/>
+          <w:lang w:val="es-ES"/>
+        </w:rPr>
+      </w:pPr>
+      <w:r>
+        <w:rPr>
+          <w:rFonts w:ascii="Calibri" w:eastAsia="Calibri" w:hAnsi="Calibri" w:cs="Calibri"/>
+          <w:color w:val="000000" w:themeColor="text1"/>
+          <w:lang w:val="es-ES"/>
+        </w:rPr>
+        <w:t xml:space="preserve">                  </w:t>
+      </w:r>
+      <w:r>
+        <w:rPr>
+          <w:rFonts w:ascii="Calibri" w:eastAsia="Calibri" w:hAnsi="Calibri" w:cs="Calibri"/>
+          <w:color w:val="000000" w:themeColor="text1"/>
+          <w:lang w:val="es-ES"/>
+        </w:rPr>
+        <w:t>¿Quién debe realizar el proceso?</w:t>
+      </w:r>
+      <w:r>
+        <w:rPr>
+          <w:rFonts w:ascii="Calibri" w:eastAsia="Calibri" w:hAnsi="Calibri" w:cs="Calibri"/>
+          <w:color w:val="000000" w:themeColor="text1"/>
+          <w:lang w:val="es-ES"/>
+        </w:rPr>
+        <w:t xml:space="preserve"> Calculadora</w:t>
+      </w:r>
+    </w:p>
+    <w:p>
+      <w:pPr>
+        <w:pStyle w:val="Prrafodelista"/>
+        <w:ind w:left="1440"/>
+        <w:rPr>
+          <w:rFonts w:ascii="Calibri" w:eastAsia="Calibri" w:hAnsi="Calibri" w:cs="Calibri"/>
+          <w:color w:val="000000" w:themeColor="text1"/>
+          <w:lang w:val="es-ES"/>
+        </w:rPr>
+      </w:pPr>
+      <w:r>
+        <w:rPr>
+          <w:rFonts w:ascii="Calibri" w:eastAsia="Calibri" w:hAnsi="Calibri" w:cs="Calibri"/>
+          <w:color w:val="000000" w:themeColor="text1"/>
+          <w:lang w:val="es-ES"/>
+        </w:rPr>
+        <w:t xml:space="preserve">                  </w:t>
+      </w:r>
+      <w:r>
+        <w:rPr>
+          <w:rFonts w:ascii="Calibri" w:eastAsia="Calibri" w:hAnsi="Calibri" w:cs="Calibri"/>
+          <w:color w:val="000000" w:themeColor="text1"/>
+          <w:lang w:val="es-ES"/>
+        </w:rPr>
+        <w:t>¿Cuál es el proceso que realiza</w:t>
+      </w:r>
+      <w:r>
+        <w:rPr>
+          <w:rFonts w:ascii="Calibri" w:eastAsia="Calibri" w:hAnsi="Calibri" w:cs="Calibri"/>
+          <w:color w:val="000000" w:themeColor="text1"/>
+          <w:lang w:val="es-ES"/>
+        </w:rPr>
+        <w:t>?</w:t>
+      </w:r>
+    </w:p>
+    <w:p>
+      <w:pPr>
+        <w:pStyle w:val="Prrafodelista"/>
+        <w:ind w:left="1440"/>
+        <w:rPr>
+          <w:rFonts w:ascii="Calibri" w:eastAsia="Calibri" w:hAnsi="Calibri" w:cs="Calibri"/>
+          <w:color w:val="000000" w:themeColor="text1"/>
+          <w:lang w:val="es-ES"/>
+        </w:rPr>
+      </w:pPr>
+      <w:r>
+        <w:rPr>
+          <w:rFonts w:ascii="Calibri" w:eastAsia="Calibri" w:hAnsi="Calibri" w:cs="Calibri"/>
+          <w:color w:val="000000" w:themeColor="text1"/>
+          <w:lang w:val="es-ES"/>
+        </w:rPr>
+        <w:t xml:space="preserve">                  </w:t>
+      </w:r>
+      <w:r>
+        <w:rPr>
+          <w:rFonts w:ascii="Calibri" w:eastAsia="Calibri" w:hAnsi="Calibri" w:cs="Calibri"/>
+          <w:color w:val="000000" w:themeColor="text1"/>
+          <w:lang w:val="es-ES"/>
+        </w:rPr>
+        <w:t>Dados 2 números, debe realizar las operaciones básicas</w:t>
+      </w:r>
+    </w:p>
+    <w:p>
+      <w:pPr>
+        <w:pStyle w:val="Prrafodelista"/>
+        <w:ind w:left="1440"/>
+        <w:rPr>
+          <w:rFonts w:ascii="Calibri" w:eastAsia="Calibri" w:hAnsi="Calibri" w:cs="Calibri"/>
+          <w:color w:val="000000" w:themeColor="text1"/>
+          <w:lang w:val="es-ES"/>
+        </w:rPr>
+      </w:pPr>
+      <w:r>
+        <w:rPr>
+          <w:rFonts w:ascii="Calibri" w:eastAsia="Calibri" w:hAnsi="Calibri" w:cs="Calibri"/>
+          <w:color w:val="000000" w:themeColor="text1"/>
+          <w:lang w:val="es-ES"/>
+        </w:rPr>
+        <w:t xml:space="preserve">                  Suma, resta, multiplicación, división.</w:t>
+      </w:r>
+      <w:r>
+        <w:rPr>
+          <w:rFonts w:ascii="Calibri" w:eastAsia="Calibri" w:hAnsi="Calibri" w:cs="Calibri"/>
+          <w:color w:val="000000" w:themeColor="text1"/>
+          <w:lang w:val="es-ES"/>
+        </w:rPr>
+        <w:t xml:space="preserve"> También mostrar el resultado.</w:t>
+      </w:r>
+    </w:p>
+    <w:p>
+      <w:pPr>
+        <w:pStyle w:val="Prrafodelista"/>
+        <w:ind w:left="1440"/>
+        <w:rPr>
+          <w:rFonts w:ascii="Calibri" w:eastAsia="Calibri" w:hAnsi="Calibri" w:cs="Calibri"/>
+          <w:color w:val="000000" w:themeColor="text1"/>
+          <w:lang w:val="es-ES"/>
+        </w:rPr>
+      </w:pPr>
+      <w:r>
+        <w:rPr>
+          <w:rFonts w:ascii="Calibri" w:eastAsia="Calibri" w:hAnsi="Calibri" w:cs="Calibri"/>
+          <w:color w:val="000000" w:themeColor="text1"/>
+          <w:lang w:val="es-ES"/>
+        </w:rPr>
+        <w:t>Diseño:</w:t>
+      </w:r>
+    </w:p>
+    <w:tbl>
+      <w:tblPr>
+        <w:tblStyle w:val="Tablaconcuadrcula"/>
+        <w:tblpPr w:leftFromText="141" w:rightFromText="141" w:vertAnchor="text" w:horzAnchor="margin" w:tblpXSpec="right" w:tblpY="256"/>
+        <w:tblW w:w="0" w:type="auto"/>
+        <w:tblLook w:val="04A0" w:firstRow="1" w:lastRow="0" w:firstColumn="1" w:lastColumn="0" w:noHBand="0" w:noVBand="1"/>
+      </w:tblPr>
+      <w:tblGrid>
+        <w:gridCol w:w="7054"/>
+      </w:tblGrid>
+      <w:tr>
+        <w:tc>
+          <w:tcPr>
+            <w:tcW w:w="7054" w:type="dxa"/>
+          </w:tcPr>
+          <w:p>
+            <w:pPr>
+              <w:pStyle w:val="Prrafodelista"/>
+              <w:ind w:left="0"/>
+              <w:rPr>
+                <w:rFonts w:ascii="Calibri" w:eastAsia="Calibri" w:hAnsi="Calibri" w:cs="Calibri"/>
+                <w:color w:val="000000" w:themeColor="text1"/>
+                <w:lang w:val="es-ES"/>
+              </w:rPr>
+            </w:pPr>
+            <w:r>
+              <w:rPr>
+                <w:rFonts w:ascii="Calibri" w:eastAsia="Calibri" w:hAnsi="Calibri" w:cs="Calibri"/>
+                <w:color w:val="000000" w:themeColor="text1"/>
+                <w:lang w:val="es-ES"/>
+              </w:rPr>
+              <w:t>ENTIDAD QUE RESUELVE EL PROBLEMA: CALCULADORA</w:t>
+            </w:r>
+          </w:p>
+        </w:tc>
+      </w:tr>
+      <w:tr>
+        <w:tc>
+          <w:tcPr>
+            <w:tcW w:w="7054" w:type="dxa"/>
+          </w:tcPr>
+          <w:p>
+            <w:pPr>
+              <w:pStyle w:val="Prrafodelista"/>
+              <w:ind w:left="0"/>
+              <w:rPr>
+                <w:rFonts w:ascii="Calibri" w:eastAsia="Calibri" w:hAnsi="Calibri" w:cs="Calibri"/>
+                <w:color w:val="000000" w:themeColor="text1"/>
+                <w:lang w:val="es-ES"/>
+              </w:rPr>
+            </w:pPr>
+            <w:r>
+              <w:rPr>
+                <w:rFonts w:ascii="Calibri" w:eastAsia="Calibri" w:hAnsi="Calibri" w:cs="Calibri"/>
+                <w:color w:val="000000" w:themeColor="text1"/>
+                <w:lang w:val="es-ES"/>
+              </w:rPr>
+              <w:t>Variables:</w:t>
+            </w:r>
+          </w:p>
+          <w:p>
+            <w:pPr>
+              <w:rPr>
+                <w:rFonts w:ascii="Calibri" w:eastAsia="Calibri" w:hAnsi="Calibri" w:cs="Calibri"/>
+                <w:color w:val="000000" w:themeColor="text1"/>
+                <w:lang w:val="es-ES"/>
+              </w:rPr>
+            </w:pPr>
+            <w:r>
+              <w:rPr>
+                <w:rFonts w:ascii="Calibri" w:eastAsia="Calibri" w:hAnsi="Calibri" w:cs="Calibri"/>
+                <w:color w:val="000000" w:themeColor="text1"/>
+                <w:lang w:val="es-ES"/>
+              </w:rPr>
+              <w:t xml:space="preserve">             </w:t>
+            </w:r>
+            <w:r>
+              <w:rPr>
+                <w:rFonts w:ascii="Calibri" w:eastAsia="Calibri" w:hAnsi="Calibri" w:cs="Calibri"/>
+                <w:color w:val="000000" w:themeColor="text1"/>
+                <w:lang w:val="es-ES"/>
+              </w:rPr>
+              <w:t xml:space="preserve"> num1:</w:t>
+            </w:r>
+            <w:r>
+              <w:rPr>
+                <w:rFonts w:ascii="Calibri" w:eastAsia="Calibri" w:hAnsi="Calibri" w:cs="Calibri"/>
+                <w:color w:val="000000" w:themeColor="text1"/>
+                <w:lang w:val="es-ES"/>
+              </w:rPr>
+              <w:t xml:space="preserve"> Entero</w:t>
+            </w:r>
+          </w:p>
+          <w:p>
+            <w:pPr>
+              <w:pStyle w:val="Prrafodelista"/>
+              <w:rPr>
+                <w:rFonts w:ascii="Calibri" w:eastAsia="Calibri" w:hAnsi="Calibri" w:cs="Calibri"/>
+                <w:color w:val="000000" w:themeColor="text1"/>
+                <w:lang w:val="es-ES"/>
+              </w:rPr>
+            </w:pPr>
+            <w:r>
+              <w:rPr>
+                <w:rFonts w:ascii="Calibri" w:eastAsia="Calibri" w:hAnsi="Calibri" w:cs="Calibri"/>
+                <w:color w:val="000000" w:themeColor="text1"/>
+                <w:lang w:val="es-ES"/>
+              </w:rPr>
+              <w:t>num2:</w:t>
+            </w:r>
+            <w:r>
+              <w:rPr>
+                <w:rFonts w:ascii="Calibri" w:eastAsia="Calibri" w:hAnsi="Calibri" w:cs="Calibri"/>
+                <w:color w:val="000000" w:themeColor="text1"/>
+                <w:lang w:val="es-ES"/>
+              </w:rPr>
+              <w:t xml:space="preserve"> Entero</w:t>
+            </w:r>
+          </w:p>
+          <w:p>
+            <w:pPr>
+              <w:pStyle w:val="Prrafodelista"/>
+              <w:rPr>
+                <w:rFonts w:ascii="Calibri" w:eastAsia="Calibri" w:hAnsi="Calibri" w:cs="Calibri"/>
+                <w:color w:val="000000" w:themeColor="text1"/>
+                <w:lang w:val="es-ES"/>
+              </w:rPr>
+            </w:pPr>
+            <w:r>
+              <w:rPr>
+                <w:rFonts w:ascii="Calibri" w:eastAsia="Calibri" w:hAnsi="Calibri" w:cs="Calibri"/>
+                <w:color w:val="000000" w:themeColor="text1"/>
+                <w:lang w:val="es-ES"/>
+              </w:rPr>
+              <w:t>suma: Entero</w:t>
+            </w:r>
+          </w:p>
+          <w:p>
+            <w:pPr>
+              <w:pStyle w:val="Prrafodelista"/>
+              <w:rPr>
+                <w:rFonts w:ascii="Calibri" w:eastAsia="Calibri" w:hAnsi="Calibri" w:cs="Calibri"/>
+                <w:color w:val="000000" w:themeColor="text1"/>
+                <w:lang w:val="es-ES"/>
+              </w:rPr>
+            </w:pPr>
+            <w:r>
+              <w:rPr>
+                <w:rFonts w:ascii="Calibri" w:eastAsia="Calibri" w:hAnsi="Calibri" w:cs="Calibri"/>
+                <w:color w:val="000000" w:themeColor="text1"/>
+                <w:lang w:val="es-ES"/>
+              </w:rPr>
+              <w:t>resta: Entero</w:t>
+            </w:r>
+          </w:p>
+          <w:p>
+            <w:pPr>
+              <w:pStyle w:val="Prrafodelista"/>
+              <w:rPr>
+                <w:rFonts w:ascii="Calibri" w:eastAsia="Calibri" w:hAnsi="Calibri" w:cs="Calibri"/>
+                <w:color w:val="000000" w:themeColor="text1"/>
+                <w:lang w:val="es-ES"/>
+              </w:rPr>
+            </w:pPr>
+            <w:r>
+              <w:rPr>
+                <w:rFonts w:ascii="Calibri" w:eastAsia="Calibri" w:hAnsi="Calibri" w:cs="Calibri"/>
+                <w:color w:val="000000" w:themeColor="text1"/>
+                <w:lang w:val="es-ES"/>
+              </w:rPr>
+              <w:t>multiplicación: Entero</w:t>
+            </w:r>
+          </w:p>
+          <w:p>
+            <w:pPr>
+              <w:pStyle w:val="Prrafodelista"/>
+              <w:ind w:left="0"/>
+              <w:rPr>
+                <w:rFonts w:ascii="Calibri" w:eastAsia="Calibri" w:hAnsi="Calibri" w:cs="Calibri"/>
+                <w:color w:val="000000" w:themeColor="text1"/>
+                <w:lang w:val="es-ES"/>
+              </w:rPr>
+            </w:pPr>
+            <w:r>
+              <w:rPr>
+                <w:rFonts w:ascii="Calibri" w:eastAsia="Calibri" w:hAnsi="Calibri" w:cs="Calibri"/>
+                <w:color w:val="000000" w:themeColor="text1"/>
+                <w:lang w:val="es-ES"/>
+              </w:rPr>
+              <w:tab/>
+              <w:t>división: Entero</w:t>
+            </w:r>
+          </w:p>
+        </w:tc>
+      </w:tr>
+      <w:tr>
+        <w:tc>
+          <w:tcPr>
+            <w:tcW w:w="7054" w:type="dxa"/>
+          </w:tcPr>
+          <w:p>
+            <w:pPr>
+              <w:pStyle w:val="Prrafodelista"/>
+              <w:ind w:left="0"/>
+              <w:rPr>
+                <w:rFonts w:ascii="Calibri" w:eastAsia="Calibri" w:hAnsi="Calibri" w:cs="Calibri"/>
+                <w:color w:val="000000" w:themeColor="text1"/>
+                <w:lang w:val="es-ES"/>
+              </w:rPr>
+            </w:pPr>
+            <w:r>
+              <w:rPr>
+                <w:rFonts w:ascii="Calibri" w:eastAsia="Calibri" w:hAnsi="Calibri" w:cs="Calibri"/>
+                <w:color w:val="000000" w:themeColor="text1"/>
+                <w:lang w:val="es-ES"/>
+              </w:rPr>
+              <w:t xml:space="preserve">Nombre del Algoritmo: </w:t>
+            </w:r>
+            <w:proofErr w:type="spellStart"/>
+            <w:r>
+              <w:rPr>
+                <w:rFonts w:ascii="Calibri" w:eastAsia="Calibri" w:hAnsi="Calibri" w:cs="Calibri"/>
+                <w:color w:val="000000" w:themeColor="text1"/>
+                <w:lang w:val="es-ES"/>
+              </w:rPr>
+              <w:t>opBasicas</w:t>
+            </w:r>
+            <w:proofErr w:type="spellEnd"/>
+            <w:r>
+              <w:rPr>
+                <w:rFonts w:ascii="Calibri" w:eastAsia="Calibri" w:hAnsi="Calibri" w:cs="Calibri"/>
+                <w:color w:val="000000" w:themeColor="text1"/>
+                <w:lang w:val="es-ES"/>
+              </w:rPr>
+              <w:t xml:space="preserve"> </w:t>
+            </w:r>
+          </w:p>
+        </w:tc>
+      </w:tr>
+      <w:tr>
+        <w:tc>
+          <w:tcPr>
+            <w:tcW w:w="7054" w:type="dxa"/>
+          </w:tcPr>
+          <w:p>
+            <w:pPr>
+              <w:rPr>
+                <w:rFonts w:ascii="Calibri" w:eastAsia="Calibri" w:hAnsi="Calibri" w:cs="Calibri"/>
+                <w:lang w:val="es-ES"/>
+              </w:rPr>
+            </w:pPr>
+            <w:r>
+              <w:rPr>
+                <w:rFonts w:ascii="Calibri" w:eastAsia="Calibri" w:hAnsi="Calibri" w:cs="Calibri"/>
+                <w:b/>
+                <w:bCs/>
+                <w:lang w:val="es-ES"/>
+              </w:rPr>
+              <w:t>Proceso del algoritmo:</w:t>
+            </w:r>
+          </w:p>
+          <w:p>
+            <w:pPr>
+              <w:pStyle w:val="Prrafodelista"/>
+              <w:numPr>
+                <w:ilvl w:val="0"/>
+                <w:numId w:val="9"/>
+              </w:numPr>
+              <w:rPr>
+                <w:rFonts w:ascii="Calibri" w:eastAsia="Calibri" w:hAnsi="Calibri" w:cs="Calibri"/>
+                <w:iCs/>
+                <w:lang w:val="es-ES"/>
+              </w:rPr>
+            </w:pPr>
+            <w:r>
+              <w:rPr>
+                <w:rFonts w:ascii="Calibri" w:eastAsia="Calibri" w:hAnsi="Calibri" w:cs="Calibri"/>
+                <w:iCs/>
+                <w:lang w:val="es-ES"/>
+              </w:rPr>
+              <w:t>inicio</w:t>
+            </w:r>
+          </w:p>
+          <w:p>
+            <w:pPr>
+              <w:pStyle w:val="Prrafodelista"/>
+              <w:numPr>
+                <w:ilvl w:val="0"/>
+                <w:numId w:val="9"/>
+              </w:numPr>
+              <w:rPr>
+                <w:rFonts w:ascii="Calibri" w:eastAsia="Calibri" w:hAnsi="Calibri" w:cs="Calibri"/>
+                <w:lang w:val="es-ES"/>
+              </w:rPr>
+            </w:pPr>
+            <w:r>
+              <w:rPr>
+                <w:rFonts w:ascii="Calibri" w:eastAsia="Calibri" w:hAnsi="Calibri" w:cs="Calibri"/>
+                <w:iCs/>
+                <w:lang w:val="es-ES"/>
+              </w:rPr>
+              <w:t>Leer num1</w:t>
+            </w:r>
+          </w:p>
+          <w:p>
+            <w:pPr>
+              <w:pStyle w:val="Prrafodelista"/>
+              <w:numPr>
+                <w:ilvl w:val="0"/>
+                <w:numId w:val="9"/>
+              </w:numPr>
+              <w:rPr>
+                <w:rFonts w:ascii="Calibri" w:eastAsia="Calibri" w:hAnsi="Calibri" w:cs="Calibri"/>
+                <w:lang w:val="es-ES"/>
+              </w:rPr>
+            </w:pPr>
+            <w:r>
+              <w:rPr>
+                <w:rFonts w:ascii="Calibri" w:eastAsia="Calibri" w:hAnsi="Calibri" w:cs="Calibri"/>
+                <w:iCs/>
+                <w:lang w:val="es-ES"/>
+              </w:rPr>
+              <w:t>Leer num2</w:t>
+            </w:r>
+          </w:p>
+          <w:p>
+            <w:pPr>
+              <w:pStyle w:val="Prrafodelista"/>
+              <w:numPr>
+                <w:ilvl w:val="0"/>
+                <w:numId w:val="9"/>
+              </w:numPr>
+              <w:rPr>
+                <w:rFonts w:ascii="Calibri" w:eastAsia="Calibri" w:hAnsi="Calibri" w:cs="Calibri"/>
+                <w:color w:val="000000" w:themeColor="text1"/>
+                <w:lang w:val="es-ES"/>
+              </w:rPr>
+            </w:pPr>
+            <w:r>
+              <w:rPr>
+                <w:rFonts w:ascii="Calibri" w:eastAsia="Calibri" w:hAnsi="Calibri" w:cs="Calibri"/>
+                <w:iCs/>
+                <w:lang w:val="es-ES"/>
+              </w:rPr>
+              <w:t xml:space="preserve">suma </w:t>
+            </w:r>
+            <w:r>
+              <w:rPr>
+                <w:rFonts w:ascii="Calibri" w:eastAsia="Calibri" w:hAnsi="Calibri" w:cs="Calibri"/>
+                <w:iCs/>
+                <w:color w:val="000000" w:themeColor="text1"/>
+                <w:lang w:val="es-ES"/>
+              </w:rPr>
+              <w:t>← num1 + num2</w:t>
+            </w:r>
+          </w:p>
+          <w:p>
+            <w:pPr>
+              <w:pStyle w:val="Prrafodelista"/>
+              <w:numPr>
+                <w:ilvl w:val="0"/>
+                <w:numId w:val="9"/>
+              </w:numPr>
+              <w:rPr>
+                <w:rFonts w:ascii="Calibri" w:eastAsia="Calibri" w:hAnsi="Calibri" w:cs="Calibri"/>
+                <w:color w:val="000000" w:themeColor="text1"/>
+                <w:lang w:val="es-ES"/>
+              </w:rPr>
+            </w:pPr>
+            <w:r>
+              <w:rPr>
+                <w:rFonts w:ascii="Calibri" w:eastAsia="Calibri" w:hAnsi="Calibri" w:cs="Calibri"/>
+                <w:iCs/>
+                <w:color w:val="000000" w:themeColor="text1"/>
+                <w:lang w:val="es-ES"/>
+              </w:rPr>
+              <w:t xml:space="preserve">mostrar ← “el resultado de la suma es: </w:t>
+            </w:r>
+            <w:proofErr w:type="gramStart"/>
+            <w:r>
+              <w:rPr>
+                <w:rFonts w:ascii="Calibri" w:eastAsia="Calibri" w:hAnsi="Calibri" w:cs="Calibri"/>
+                <w:iCs/>
+                <w:color w:val="000000" w:themeColor="text1"/>
+                <w:lang w:val="es-ES"/>
+              </w:rPr>
+              <w:t>“ +</w:t>
+            </w:r>
+            <w:proofErr w:type="gramEnd"/>
+            <w:r>
+              <w:rPr>
+                <w:rFonts w:ascii="Calibri" w:eastAsia="Calibri" w:hAnsi="Calibri" w:cs="Calibri"/>
+                <w:iCs/>
+                <w:color w:val="000000" w:themeColor="text1"/>
+                <w:lang w:val="es-ES"/>
+              </w:rPr>
+              <w:t xml:space="preserve"> suma</w:t>
+            </w:r>
+          </w:p>
+          <w:p>
+            <w:pPr>
+              <w:pStyle w:val="Prrafodelista"/>
+              <w:numPr>
+                <w:ilvl w:val="0"/>
+                <w:numId w:val="9"/>
+              </w:numPr>
+              <w:rPr>
+                <w:rFonts w:ascii="Calibri" w:eastAsia="Calibri" w:hAnsi="Calibri" w:cs="Calibri"/>
+                <w:color w:val="000000" w:themeColor="text1"/>
+                <w:lang w:val="es-ES"/>
+              </w:rPr>
+            </w:pPr>
+            <w:r>
+              <w:rPr>
+                <w:rFonts w:ascii="Calibri" w:eastAsia="Calibri" w:hAnsi="Calibri" w:cs="Calibri"/>
+                <w:iCs/>
+                <w:color w:val="000000" w:themeColor="text1"/>
+                <w:lang w:val="es-ES"/>
+              </w:rPr>
+              <w:t>resta ← num1 – num2</w:t>
+            </w:r>
+          </w:p>
+          <w:p>
+            <w:pPr>
+              <w:pStyle w:val="Prrafodelista"/>
+              <w:numPr>
+                <w:ilvl w:val="0"/>
+                <w:numId w:val="9"/>
+              </w:numPr>
+              <w:rPr>
+                <w:rFonts w:ascii="Calibri" w:eastAsia="Calibri" w:hAnsi="Calibri" w:cs="Calibri"/>
+                <w:color w:val="000000" w:themeColor="text1"/>
+                <w:lang w:val="es-ES"/>
+              </w:rPr>
+            </w:pPr>
+            <w:r>
+              <w:rPr>
+                <w:rFonts w:ascii="Calibri" w:eastAsia="Calibri" w:hAnsi="Calibri" w:cs="Calibri"/>
+                <w:iCs/>
+                <w:color w:val="000000" w:themeColor="text1"/>
+                <w:lang w:val="es-ES"/>
+              </w:rPr>
+              <w:t xml:space="preserve">mostrar ← “el resultado de la resta es: </w:t>
+            </w:r>
+            <w:proofErr w:type="gramStart"/>
+            <w:r>
+              <w:rPr>
+                <w:rFonts w:ascii="Calibri" w:eastAsia="Calibri" w:hAnsi="Calibri" w:cs="Calibri"/>
+                <w:iCs/>
+                <w:color w:val="000000" w:themeColor="text1"/>
+                <w:lang w:val="es-ES"/>
+              </w:rPr>
+              <w:t>“ +</w:t>
+            </w:r>
+            <w:proofErr w:type="gramEnd"/>
+            <w:r>
+              <w:rPr>
+                <w:rFonts w:ascii="Calibri" w:eastAsia="Calibri" w:hAnsi="Calibri" w:cs="Calibri"/>
+                <w:iCs/>
+                <w:color w:val="000000" w:themeColor="text1"/>
+                <w:lang w:val="es-ES"/>
+              </w:rPr>
+              <w:t xml:space="preserve"> resta</w:t>
+            </w:r>
+          </w:p>
+          <w:p>
+            <w:pPr>
+              <w:pStyle w:val="Prrafodelista"/>
+              <w:numPr>
+                <w:ilvl w:val="0"/>
+                <w:numId w:val="9"/>
+              </w:numPr>
+              <w:rPr>
+                <w:rFonts w:ascii="Calibri" w:eastAsia="Calibri" w:hAnsi="Calibri" w:cs="Calibri"/>
+                <w:color w:val="000000" w:themeColor="text1"/>
+                <w:lang w:val="es-ES"/>
+              </w:rPr>
+            </w:pPr>
+            <w:r>
+              <w:rPr>
+                <w:rFonts w:ascii="Calibri" w:eastAsia="Calibri" w:hAnsi="Calibri" w:cs="Calibri"/>
+                <w:iCs/>
+                <w:color w:val="000000" w:themeColor="text1"/>
+                <w:lang w:val="es-ES"/>
+              </w:rPr>
+              <w:t>multiplicación</w:t>
+            </w:r>
+            <w:r>
+              <w:rPr>
+                <w:rFonts w:ascii="Calibri" w:eastAsia="Calibri" w:hAnsi="Calibri" w:cs="Calibri"/>
+                <w:iCs/>
+                <w:color w:val="000000" w:themeColor="text1"/>
+                <w:lang w:val="es-ES"/>
+              </w:rPr>
+              <w:t xml:space="preserve"> ← num1 * num2</w:t>
+            </w:r>
+          </w:p>
+          <w:p>
+            <w:pPr>
+              <w:pStyle w:val="Prrafodelista"/>
+              <w:numPr>
+                <w:ilvl w:val="0"/>
+                <w:numId w:val="9"/>
+              </w:numPr>
+              <w:rPr>
+                <w:rFonts w:ascii="Calibri" w:eastAsia="Calibri" w:hAnsi="Calibri" w:cs="Calibri"/>
+                <w:color w:val="000000" w:themeColor="text1"/>
+                <w:lang w:val="es-ES"/>
+              </w:rPr>
+            </w:pPr>
+            <w:r>
+              <w:rPr>
+                <w:rFonts w:ascii="Calibri" w:eastAsia="Calibri" w:hAnsi="Calibri" w:cs="Calibri"/>
+                <w:iCs/>
+                <w:color w:val="000000" w:themeColor="text1"/>
+                <w:lang w:val="es-ES"/>
+              </w:rPr>
+              <w:t xml:space="preserve">mostrar ← “el resultado de la multiplicación es: </w:t>
+            </w:r>
+            <w:proofErr w:type="gramStart"/>
+            <w:r>
+              <w:rPr>
+                <w:rFonts w:ascii="Calibri" w:eastAsia="Calibri" w:hAnsi="Calibri" w:cs="Calibri"/>
+                <w:iCs/>
+                <w:color w:val="000000" w:themeColor="text1"/>
+                <w:lang w:val="es-ES"/>
+              </w:rPr>
+              <w:t>“ +</w:t>
+            </w:r>
+            <w:proofErr w:type="gramEnd"/>
+            <w:r>
+              <w:rPr>
+                <w:rFonts w:ascii="Calibri" w:eastAsia="Calibri" w:hAnsi="Calibri" w:cs="Calibri"/>
+                <w:iCs/>
+                <w:color w:val="000000" w:themeColor="text1"/>
+                <w:lang w:val="es-ES"/>
+              </w:rPr>
+              <w:t xml:space="preserve"> </w:t>
+            </w:r>
+            <w:r>
+              <w:rPr>
+                <w:rFonts w:ascii="Calibri" w:eastAsia="Calibri" w:hAnsi="Calibri" w:cs="Calibri"/>
+                <w:iCs/>
+                <w:color w:val="000000" w:themeColor="text1"/>
+                <w:lang w:val="es-ES"/>
+              </w:rPr>
+              <w:t>multiplicación</w:t>
+            </w:r>
+          </w:p>
+          <w:p>
+            <w:pPr>
+              <w:pStyle w:val="Prrafodelista"/>
+              <w:numPr>
+                <w:ilvl w:val="0"/>
+                <w:numId w:val="9"/>
+              </w:numPr>
+              <w:rPr>
+                <w:rFonts w:ascii="Calibri" w:eastAsia="Calibri" w:hAnsi="Calibri" w:cs="Calibri"/>
+                <w:color w:val="000000" w:themeColor="text1"/>
+                <w:lang w:val="es-ES"/>
+              </w:rPr>
+            </w:pPr>
+            <w:r>
+              <w:rPr>
+                <w:rFonts w:ascii="Calibri" w:eastAsia="Calibri" w:hAnsi="Calibri" w:cs="Calibri"/>
+                <w:iCs/>
+                <w:color w:val="000000" w:themeColor="text1"/>
+                <w:lang w:val="es-ES"/>
+              </w:rPr>
+              <w:t>división</w:t>
+            </w:r>
+            <w:r>
+              <w:rPr>
+                <w:rFonts w:ascii="Calibri" w:eastAsia="Calibri" w:hAnsi="Calibri" w:cs="Calibri"/>
+                <w:iCs/>
+                <w:color w:val="000000" w:themeColor="text1"/>
+                <w:lang w:val="es-ES"/>
+              </w:rPr>
+              <w:t xml:space="preserve"> ← num1 / num2</w:t>
+            </w:r>
+          </w:p>
+          <w:p>
+            <w:pPr>
+              <w:pStyle w:val="Prrafodelista"/>
+              <w:numPr>
+                <w:ilvl w:val="0"/>
+                <w:numId w:val="9"/>
+              </w:numPr>
+              <w:rPr>
+                <w:rFonts w:ascii="Calibri" w:eastAsia="Calibri" w:hAnsi="Calibri" w:cs="Calibri"/>
+                <w:color w:val="000000" w:themeColor="text1"/>
+                <w:lang w:val="es-ES"/>
+              </w:rPr>
+            </w:pPr>
+            <w:r>
+              <w:rPr>
+                <w:rFonts w:ascii="Calibri" w:eastAsia="Calibri" w:hAnsi="Calibri" w:cs="Calibri"/>
+                <w:iCs/>
+                <w:color w:val="000000" w:themeColor="text1"/>
+                <w:lang w:val="es-ES"/>
+              </w:rPr>
+              <w:t xml:space="preserve">mostrar ← “el resultado de la división es: </w:t>
+            </w:r>
+            <w:proofErr w:type="gramStart"/>
+            <w:r>
+              <w:rPr>
+                <w:rFonts w:ascii="Calibri" w:eastAsia="Calibri" w:hAnsi="Calibri" w:cs="Calibri"/>
+                <w:iCs/>
+                <w:color w:val="000000" w:themeColor="text1"/>
+                <w:lang w:val="es-ES"/>
+              </w:rPr>
+              <w:t>“ +</w:t>
+            </w:r>
+            <w:proofErr w:type="gramEnd"/>
+            <w:r>
+              <w:rPr>
+                <w:rFonts w:ascii="Calibri" w:eastAsia="Calibri" w:hAnsi="Calibri" w:cs="Calibri"/>
+                <w:iCs/>
+                <w:color w:val="000000" w:themeColor="text1"/>
+                <w:lang w:val="es-ES"/>
+              </w:rPr>
+              <w:t xml:space="preserve"> </w:t>
+            </w:r>
+            <w:r>
+              <w:rPr>
+                <w:rFonts w:ascii="Calibri" w:eastAsia="Calibri" w:hAnsi="Calibri" w:cs="Calibri"/>
+                <w:iCs/>
+                <w:color w:val="000000" w:themeColor="text1"/>
+                <w:lang w:val="es-ES"/>
+              </w:rPr>
+              <w:t>división</w:t>
+            </w:r>
+          </w:p>
+          <w:p>
+            <w:pPr>
+              <w:pStyle w:val="Prrafodelista"/>
+              <w:numPr>
+                <w:ilvl w:val="0"/>
+                <w:numId w:val="9"/>
+              </w:numPr>
+              <w:rPr>
+                <w:rFonts w:ascii="Calibri" w:eastAsia="Calibri" w:hAnsi="Calibri" w:cs="Calibri"/>
+                <w:color w:val="000000" w:themeColor="text1"/>
+                <w:lang w:val="es-ES"/>
+              </w:rPr>
+            </w:pPr>
+            <w:r>
+              <w:rPr>
+                <w:rFonts w:ascii="Calibri" w:eastAsia="Calibri" w:hAnsi="Calibri" w:cs="Calibri"/>
+                <w:i/>
+                <w:iCs/>
+                <w:color w:val="000000" w:themeColor="text1"/>
+                <w:lang w:val="es-ES"/>
+              </w:rPr>
+              <w:t>Fin</w:t>
+            </w:r>
+          </w:p>
+          <w:p>
+            <w:pPr>
+              <w:pStyle w:val="Prrafodelista"/>
+              <w:ind w:left="0"/>
+              <w:rPr>
+                <w:rFonts w:ascii="Calibri" w:eastAsia="Calibri" w:hAnsi="Calibri" w:cs="Calibri"/>
+                <w:color w:val="000000" w:themeColor="text1"/>
+                <w:lang w:val="es-ES"/>
+              </w:rPr>
+            </w:pPr>
+          </w:p>
+        </w:tc>
+      </w:tr>
+    </w:tbl>
+    <w:p>
+      <w:pPr>
+        <w:pStyle w:val="Prrafodelista"/>
+        <w:ind w:left="1440"/>
+        <w:rPr>
+          <w:rFonts w:ascii="Calibri" w:eastAsia="Calibri" w:hAnsi="Calibri" w:cs="Calibri"/>
+          <w:color w:val="000000" w:themeColor="text1"/>
+          <w:lang w:val="es-ES"/>
+        </w:rPr>
+      </w:pPr>
+    </w:p>
+    <w:p>
+      <w:pPr>
+        <w:pStyle w:val="Ttulo1"/>
+        <w:rPr>
+          <w:rFonts w:eastAsia="Calibri"/>
+          <w:lang w:val="es-ES"/>
+        </w:rPr>
+      </w:pPr>
+      <w:r>
+        <w:rPr>
+          <w:rFonts w:ascii="Calibri" w:eastAsia="Calibri" w:hAnsi="Calibri" w:cs="Calibri"/>
+          <w:noProof/>
+          <w:color w:val="000000" w:themeColor="text1"/>
+          <w:lang w:eastAsia="es-AR"/>
+        </w:rPr>
+        <w:drawing>
+          <wp:anchor distT="0" distB="0" distL="114300" distR="114300" simplePos="0" relativeHeight="251688960" behindDoc="0" locked="0" layoutInCell="1" allowOverlap="1" wp14:anchorId="3BB21E29" wp14:editId="199D5CC8">
+            <wp:simplePos x="0" y="0"/>
+            <wp:positionH relativeFrom="margin">
+              <wp:align>left</wp:align>
+            </wp:positionH>
+            <wp:positionV relativeFrom="paragraph">
+              <wp:posOffset>452755</wp:posOffset>
+            </wp:positionV>
+            <wp:extent cx="5400040" cy="4665345"/>
+            <wp:effectExtent l="0" t="0" r="0" b="1905"/>
+            <wp:wrapSquare wrapText="bothSides"/>
+            <wp:docPr id="17" name="Imagen 17"/>
+            <wp:cNvGraphicFramePr>
+              <a:graphicFrameLocks xmlns:a="http://schemas.openxmlformats.org/drawingml/2006/main" noChangeAspect="1"/>
+            </wp:cNvGraphicFramePr>
+            <a:graphic xmlns:a="http://schemas.openxmlformats.org/drawingml/2006/main">
+              <a:graphicData uri="http://schemas.openxmlformats.org/drawingml/2006/picture">
+                <pic:pic xmlns:pic="http://schemas.openxmlformats.org/drawingml/2006/picture">
+                  <pic:nvPicPr>
+                    <pic:cNvPr id="1" name=""/>
+                    <pic:cNvPicPr/>
+                  </pic:nvPicPr>
+                  <pic:blipFill>
+                    <a:blip r:embed="rId31">
+                      <a:extLst>
+                        <a:ext uri="{28A0092B-C50C-407E-A947-70E740481C1C}">
+                          <a14:useLocalDpi xmlns:a14="http://schemas.microsoft.com/office/drawing/2010/main" val="0"/>
+                        </a:ext>
+                      </a:extLst>
+                    </a:blip>
+                    <a:stretch>
+                      <a:fillRect/>
+                    </a:stretch>
+                  </pic:blipFill>
+                  <pic:spPr>
+                    <a:xfrm>
+                      <a:off x="0" y="0"/>
+                      <a:ext cx="5400040" cy="4665345"/>
+                    </a:xfrm>
+                    <a:prstGeom prst="rect">
+                      <a:avLst/>
+                    </a:prstGeom>
+                  </pic:spPr>
+                </pic:pic>
+              </a:graphicData>
+            </a:graphic>
+            <wp14:sizeRelH relativeFrom="page">
+              <wp14:pctWidth>0</wp14:pctWidth>
+            </wp14:sizeRelH>
+            <wp14:sizeRelV relativeFrom="page">
+              <wp14:pctHeight>0</wp14:pctHeight>
+            </wp14:sizeRelV>
+          </wp:anchor>
+        </w:drawing>
+      </w:r>
+      <w:r>
+        <w:rPr>
+          <w:rFonts w:eastAsia="Calibri"/>
+          <w:lang w:val="es-ES"/>
+        </w:rPr>
+        <w:t xml:space="preserve">Captura </w:t>
+      </w:r>
+      <w:proofErr w:type="spellStart"/>
+      <w:r>
+        <w:rPr>
+          <w:rFonts w:eastAsia="Calibri"/>
+          <w:lang w:val="es-ES"/>
+        </w:rPr>
+        <w:t>Processing</w:t>
+      </w:r>
+      <w:proofErr w:type="spellEnd"/>
+    </w:p>
+    <w:p>
+      <w:pPr>
+        <w:pStyle w:val="Prrafodelista"/>
+        <w:ind w:left="1440"/>
+        <w:rPr>
+          <w:rFonts w:ascii="Calibri" w:eastAsia="Calibri" w:hAnsi="Calibri" w:cs="Calibri"/>
+          <w:color w:val="000000" w:themeColor="text1"/>
+          <w:lang w:val="es-ES"/>
+        </w:rPr>
+      </w:pPr>
+    </w:p>
+    <w:p>
+      <w:pPr>
+        <w:pStyle w:val="Prrafodelista"/>
+        <w:ind w:left="1440"/>
+        <w:rPr>
+          <w:rFonts w:ascii="Calibri" w:eastAsia="Calibri" w:hAnsi="Calibri" w:cs="Calibri"/>
+          <w:color w:val="000000" w:themeColor="text1"/>
+          <w:lang w:val="es-ES"/>
+        </w:rPr>
+      </w:pPr>
+    </w:p>
+    <w:p>
+      <w:pPr>
+        <w:pStyle w:val="Prrafodelista"/>
+        <w:ind w:left="1440"/>
+        <w:rPr>
+          <w:rFonts w:ascii="Calibri" w:eastAsia="Calibri" w:hAnsi="Calibri" w:cs="Calibri"/>
+          <w:color w:val="000000" w:themeColor="text1"/>
+          <w:lang w:val="es-ES"/>
+        </w:rPr>
+      </w:pPr>
+    </w:p>
+    <w:p>
+      <w:pPr>
+        <w:pStyle w:val="Prrafodelista"/>
+        <w:ind w:left="1440"/>
+        <w:rPr>
+          <w:rFonts w:ascii="Calibri" w:eastAsia="Calibri" w:hAnsi="Calibri" w:cs="Calibri"/>
+          <w:color w:val="000000" w:themeColor="text1"/>
+          <w:lang w:val="es-ES"/>
+        </w:rPr>
+      </w:pPr>
+    </w:p>
+    <w:p>
+      <w:pPr>
+        <w:pStyle w:val="Prrafodelista"/>
+        <w:ind w:left="1440"/>
+        <w:rPr>
+          <w:rFonts w:ascii="Calibri" w:eastAsia="Calibri" w:hAnsi="Calibri" w:cs="Calibri"/>
+          <w:color w:val="000000" w:themeColor="text1"/>
+          <w:lang w:val="es-ES"/>
+        </w:rPr>
+      </w:pPr>
+    </w:p>
+    <w:p>
+      <w:pPr>
+        <w:pStyle w:val="Prrafodelista"/>
+        <w:ind w:left="1440"/>
+        <w:rPr>
+          <w:rFonts w:ascii="Calibri" w:eastAsia="Calibri" w:hAnsi="Calibri" w:cs="Calibri"/>
+          <w:color w:val="000000" w:themeColor="text1"/>
+          <w:lang w:val="es-ES"/>
+        </w:rPr>
+      </w:pPr>
+    </w:p>
+    <w:p>
+      <w:pPr>
+        <w:pStyle w:val="Prrafodelista"/>
+        <w:ind w:left="1440"/>
+        <w:rPr>
+          <w:rFonts w:ascii="Calibri" w:eastAsia="Calibri" w:hAnsi="Calibri" w:cs="Calibri"/>
+          <w:color w:val="000000" w:themeColor="text1"/>
+          <w:lang w:val="es-ES"/>
+        </w:rPr>
+      </w:pPr>
+    </w:p>
+    <w:p>
+      <w:pPr>
+        <w:pStyle w:val="Prrafodelista"/>
+        <w:ind w:left="1440"/>
+        <w:rPr>
+          <w:rFonts w:ascii="Calibri" w:eastAsia="Calibri" w:hAnsi="Calibri" w:cs="Calibri"/>
+          <w:color w:val="000000" w:themeColor="text1"/>
+          <w:lang w:val="es-ES"/>
+        </w:rPr>
+      </w:pPr>
+    </w:p>
+    <w:p>
+      <w:pPr>
+        <w:pStyle w:val="Prrafodelista"/>
+        <w:ind w:left="1440"/>
+        <w:rPr>
+          <w:rFonts w:ascii="Calibri" w:eastAsia="Calibri" w:hAnsi="Calibri" w:cs="Calibri"/>
+          <w:color w:val="000000" w:themeColor="text1"/>
+          <w:lang w:val="es-ES"/>
+        </w:rPr>
+      </w:pPr>
+    </w:p>
+    <w:p>
+      <w:pPr>
+        <w:pStyle w:val="Ttulo1"/>
+      </w:pPr>
+      <w:r>
+        <w:br w:type="page"/>
+      </w:r>
+    </w:p>
+    <w:p>
+      <w:pPr>
+        <w:pStyle w:val="Ttulo1"/>
+      </w:pPr>
+      <w:r>
+        <w:lastRenderedPageBreak/>
+        <w:t>Ejercicio 16</w:t>
+      </w:r>
+    </w:p>
+    <w:p>
+      <w:r>
+        <w:t>Necesitamos convertir una temperatura Fahrenheit en grados Celsius. Si no conoce la forma en la que se realiza esta conversión, debería investigarlo; para eso sirve la etapa de análisis. Pero como somos buenos, daremos una ayuda</w:t>
+      </w:r>
+    </w:p>
+    <w:p>
+      <w:r>
+        <w:rPr>
+          <w:noProof/>
+          <w:lang w:eastAsia="es-AR"/>
+        </w:rPr>
+        <w:drawing>
+          <wp:inline distT="0" distB="0" distL="0" distR="0" wp14:anchorId="190ACF61" wp14:editId="4EC283A5">
+            <wp:extent cx="4580017" cy="396274"/>
+            <wp:effectExtent l="0" t="0" r="0" b="3810"/>
+            <wp:docPr id="19" name="Imagen 19"/>
+            <wp:cNvGraphicFramePr>
+              <a:graphicFrameLocks xmlns:a="http://schemas.openxmlformats.org/drawingml/2006/main" noChangeAspect="1"/>
+            </wp:cNvGraphicFramePr>
+            <a:graphic xmlns:a="http://schemas.openxmlformats.org/drawingml/2006/main">
+              <a:graphicData uri="http://schemas.openxmlformats.org/drawingml/2006/picture">
+                <pic:pic xmlns:pic="http://schemas.openxmlformats.org/drawingml/2006/picture">
+                  <pic:nvPicPr>
+                    <pic:cNvPr id="1" name=""/>
+                    <pic:cNvPicPr/>
+                  </pic:nvPicPr>
+                  <pic:blipFill>
+                    <a:blip r:embed="rId32"/>
+                    <a:stretch>
+                      <a:fillRect/>
+                    </a:stretch>
+                  </pic:blipFill>
+                  <pic:spPr>
+                    <a:xfrm>
+                      <a:off x="0" y="0"/>
+                      <a:ext cx="4580017" cy="396274"/>
+                    </a:xfrm>
+                    <a:prstGeom prst="rect">
+                      <a:avLst/>
+                    </a:prstGeom>
+                  </pic:spPr>
+                </pic:pic>
+              </a:graphicData>
+            </a:graphic>
+          </wp:inline>
+        </w:drawing>
+      </w:r>
+    </w:p>
+    <w:p>
+      <w:r>
+        <w:t xml:space="preserve">  Definición del problema: convertir una temperatura Fahrenheit a grados Celsius</w:t>
+      </w:r>
+    </w:p>
+    <w:p>
+      <w:r>
+        <w:t xml:space="preserve">    Análisis:</w:t>
+      </w:r>
+    </w:p>
+    <w:p>
+      <w:pPr>
+        <w:pStyle w:val="Prrafodelista"/>
+        <w:numPr>
+          <w:ilvl w:val="0"/>
+          <w:numId w:val="5"/>
+        </w:numPr>
+      </w:pPr>
+      <w:r>
+        <w:t>Datos de entrada:</w:t>
+      </w:r>
+    </w:p>
+    <w:p>
+      <w:pPr>
+        <w:pStyle w:val="Prrafodelista"/>
+        <w:ind w:left="1440"/>
+      </w:pPr>
+      <w:r>
+        <w:t>Fahrenheit: Real</w:t>
+      </w:r>
+    </w:p>
+    <w:p>
+      <w:pPr>
+        <w:pStyle w:val="Prrafodelista"/>
+        <w:ind w:left="1440"/>
+      </w:pPr>
+    </w:p>
+    <w:p>
+      <w:pPr>
+        <w:pStyle w:val="Prrafodelista"/>
+        <w:numPr>
+          <w:ilvl w:val="0"/>
+          <w:numId w:val="5"/>
+        </w:numPr>
+      </w:pPr>
+      <w:r>
+        <w:t>Datos de salida:</w:t>
+      </w:r>
+    </w:p>
+    <w:p>
+      <w:pPr>
+        <w:pStyle w:val="Prrafodelista"/>
+        <w:ind w:left="1440"/>
+      </w:pPr>
+      <w:r>
+        <w:t>Celsius</w:t>
+      </w:r>
+    </w:p>
+    <w:p>
+      <w:pPr>
+        <w:pStyle w:val="Prrafodelista"/>
+        <w:ind w:left="1440"/>
+      </w:pPr>
+    </w:p>
+    <w:p>
+      <w:pPr>
+        <w:pStyle w:val="Prrafodelista"/>
+        <w:numPr>
+          <w:ilvl w:val="0"/>
+          <w:numId w:val="5"/>
+        </w:numPr>
+      </w:pPr>
+      <w:r>
+        <w:t>Proceso:</w:t>
+      </w:r>
+    </w:p>
+    <w:p>
+      <w:pPr>
+        <w:pStyle w:val="Prrafodelista"/>
+        <w:ind w:left="1440"/>
+      </w:pPr>
+      <w:r>
+        <w:t xml:space="preserve">                ¿Quién debe realizar el proceso?: Estudiante</w:t>
+      </w:r>
+    </w:p>
+    <w:p>
+      <w:pPr>
+        <w:pStyle w:val="Prrafodelista"/>
+        <w:ind w:left="1440"/>
+      </w:pPr>
+      <w:r>
+        <w:t xml:space="preserve">                 ¿Cuál es el proceso que realiza?</w:t>
+      </w:r>
+    </w:p>
+    <w:p>
+      <w:pPr>
+        <w:pStyle w:val="Prrafodelista"/>
+        <w:ind w:left="1440"/>
+      </w:pPr>
+      <w:r>
+        <w:t xml:space="preserve">                    Pasar de grados Fahrenheit a grados Celsius, utilizando la siguiente </w:t>
+      </w:r>
+    </w:p>
+    <w:p>
+      <w:pPr>
+        <w:pStyle w:val="Prrafodelista"/>
+        <w:ind w:left="1440"/>
+      </w:pPr>
+      <w:r>
+        <w:t xml:space="preserve">                    Formula: </w:t>
+      </w:r>
+      <w:proofErr w:type="spellStart"/>
+      <w:r>
+        <w:t>temperaturaCelsius</w:t>
+      </w:r>
+      <w:proofErr w:type="spellEnd"/>
+      <w:r>
+        <w:t xml:space="preserve"> = temperaturaFahrenheit-32/1.8</w:t>
+      </w:r>
+    </w:p>
+    <w:p>
+      <w:pPr>
+        <w:pStyle w:val="Prrafodelista"/>
+        <w:ind w:left="1440"/>
+      </w:pPr>
+      <w:r>
+        <w:t xml:space="preserve">Diseño:     </w:t>
+      </w:r>
+    </w:p>
+    <w:tbl>
+      <w:tblPr>
+        <w:tblStyle w:val="Tablaconcuadrcula"/>
+        <w:tblW w:w="0" w:type="auto"/>
+        <w:tblInd w:w="1440" w:type="dxa"/>
+        <w:tblLook w:val="04A0" w:firstRow="1" w:lastRow="0" w:firstColumn="1" w:lastColumn="0" w:noHBand="0" w:noVBand="1"/>
+      </w:tblPr>
+      <w:tblGrid>
+        <w:gridCol w:w="7054"/>
+      </w:tblGrid>
+      <w:tr>
+        <w:tc>
+          <w:tcPr>
+            <w:tcW w:w="7054" w:type="dxa"/>
+          </w:tcPr>
+          <w:p>
+            <w:pPr>
+              <w:pStyle w:val="Prrafodelista"/>
+              <w:ind w:left="0"/>
+            </w:pPr>
+            <w:r>
+              <w:t>ENTIDAD QUE RESUELVE EL PROBLEMA: estudiante</w:t>
+            </w:r>
+          </w:p>
+        </w:tc>
+      </w:tr>
+      <w:tr>
+        <w:tc>
+          <w:tcPr>
+            <w:tcW w:w="7054" w:type="dxa"/>
+          </w:tcPr>
+          <w:p>
+            <w:pPr>
+              <w:pStyle w:val="Prrafodelista"/>
+              <w:ind w:left="0"/>
+            </w:pPr>
+            <w:r>
+              <w:t>Variables</w:t>
+            </w:r>
+          </w:p>
+          <w:p>
+            <w:pPr>
+              <w:pStyle w:val="Prrafodelista"/>
+              <w:ind w:left="0"/>
+            </w:pPr>
+            <w:r>
+              <w:t xml:space="preserve">                 Fahrenheit: Real</w:t>
+            </w:r>
+          </w:p>
+          <w:p>
+            <w:pPr>
+              <w:pStyle w:val="Prrafodelista"/>
+              <w:ind w:left="0"/>
+            </w:pPr>
+            <w:r>
+              <w:t xml:space="preserve">                 Celsius: Real</w:t>
+            </w:r>
+          </w:p>
+        </w:tc>
+      </w:tr>
+      <w:tr>
+        <w:tc>
+          <w:tcPr>
+            <w:tcW w:w="7054" w:type="dxa"/>
+            <w:tcBorders>
+              <w:bottom w:val="nil"/>
+            </w:tcBorders>
+          </w:tcPr>
+          <w:p>
+            <w:pPr>
+              <w:pStyle w:val="Prrafodelista"/>
+              <w:ind w:left="0"/>
+            </w:pPr>
+            <w:r>
+              <w:t>NOMBRE DEL ALGORITMO: conversor</w:t>
+            </w:r>
+          </w:p>
+        </w:tc>
+      </w:tr>
+      <w:tr>
+        <w:tc>
+          <w:tcPr>
+            <w:tcW w:w="7054" w:type="dxa"/>
+            <w:tcBorders>
+              <w:top w:val="nil"/>
+            </w:tcBorders>
+          </w:tcPr>
+          <w:p>
+            <w:pPr>
+              <w:pStyle w:val="Prrafodelista"/>
+              <w:ind w:left="0"/>
+            </w:pPr>
+            <w:r>
+              <w:t xml:space="preserve">    PROCESO DEL ALGORITMO </w:t>
+            </w:r>
+          </w:p>
+          <w:p>
+            <w:pPr>
+              <w:pStyle w:val="Prrafodelista"/>
+              <w:ind w:left="0"/>
+            </w:pPr>
+            <w:r>
+              <w:t xml:space="preserve">                    </w:t>
+            </w:r>
+            <w:r>
+              <w:rPr>
+                <w:i/>
+                <w:iCs/>
+              </w:rPr>
+              <w:t>Leer</w:t>
+            </w:r>
+            <w:r>
+              <w:t xml:space="preserve"> Fahrenheit</w:t>
+            </w:r>
+          </w:p>
+          <w:p>
+            <w:pPr>
+              <w:pStyle w:val="Prrafodelista"/>
+              <w:ind w:left="0"/>
+              <w:rPr>
+                <w:rFonts w:ascii="Calibri" w:eastAsia="Calibri" w:hAnsi="Calibri" w:cs="Calibri"/>
+                <w:iCs/>
+                <w:color w:val="000000" w:themeColor="text1"/>
+                <w:lang w:val="es-ES"/>
+              </w:rPr>
+            </w:pPr>
+            <w:r>
+              <w:t xml:space="preserve">                    Celsius </w:t>
+            </w:r>
+            <w:r>
+              <w:rPr>
+                <w:rFonts w:ascii="Calibri" w:eastAsia="Calibri" w:hAnsi="Calibri" w:cs="Calibri"/>
+                <w:iCs/>
+                <w:color w:val="000000" w:themeColor="text1"/>
+                <w:lang w:val="es-ES"/>
+              </w:rPr>
+              <w:t>←</w:t>
+            </w:r>
+            <w:r>
+              <w:rPr>
+                <w:rFonts w:ascii="Calibri" w:eastAsia="Calibri" w:hAnsi="Calibri" w:cs="Calibri"/>
+                <w:iCs/>
+                <w:color w:val="000000" w:themeColor="text1"/>
+                <w:lang w:val="es-ES"/>
+              </w:rPr>
+              <w:t xml:space="preserve"> (Fahrenheit-</w:t>
+            </w:r>
+            <w:proofErr w:type="gramStart"/>
+            <w:r>
+              <w:rPr>
+                <w:rFonts w:ascii="Calibri" w:eastAsia="Calibri" w:hAnsi="Calibri" w:cs="Calibri"/>
+                <w:iCs/>
+                <w:color w:val="000000" w:themeColor="text1"/>
+                <w:lang w:val="es-ES"/>
+              </w:rPr>
+              <w:t>32</w:t>
+            </w:r>
+            <w:r>
+              <w:rPr>
+                <w:rFonts w:ascii="Calibri" w:eastAsia="Calibri" w:hAnsi="Calibri" w:cs="Calibri"/>
+                <w:iCs/>
+                <w:color w:val="000000" w:themeColor="text1"/>
+                <w:lang w:val="es-ES"/>
+              </w:rPr>
+              <w:t>)</w:t>
+            </w:r>
+            <w:r>
+              <w:rPr>
+                <w:rFonts w:ascii="Calibri" w:eastAsia="Calibri" w:hAnsi="Calibri" w:cs="Calibri"/>
+                <w:iCs/>
+                <w:color w:val="000000" w:themeColor="text1"/>
+                <w:lang w:val="es-ES"/>
+              </w:rPr>
+              <w:t>/</w:t>
+            </w:r>
+            <w:proofErr w:type="gramEnd"/>
+            <w:r>
+              <w:rPr>
+                <w:rFonts w:ascii="Calibri" w:eastAsia="Calibri" w:hAnsi="Calibri" w:cs="Calibri"/>
+                <w:iCs/>
+                <w:color w:val="000000" w:themeColor="text1"/>
+                <w:lang w:val="es-ES"/>
+              </w:rPr>
+              <w:t>1.8;</w:t>
+            </w:r>
+          </w:p>
+          <w:p>
+            <w:pPr>
+              <w:pStyle w:val="Prrafodelista"/>
+              <w:ind w:left="0"/>
+            </w:pPr>
+            <w:r>
+              <w:rPr>
+                <w:rFonts w:ascii="Calibri" w:eastAsia="Calibri" w:hAnsi="Calibri" w:cs="Calibri"/>
+                <w:iCs/>
+                <w:color w:val="000000" w:themeColor="text1"/>
+                <w:lang w:val="es-ES"/>
+              </w:rPr>
+              <w:t xml:space="preserve">                    </w:t>
+            </w:r>
+            <w:r>
+              <w:rPr>
+                <w:i/>
+                <w:iCs/>
+              </w:rPr>
+              <w:t>Mostrar</w:t>
+            </w:r>
+            <w:r>
+              <w:rPr>
+                <w:rFonts w:ascii="Calibri" w:eastAsia="Calibri" w:hAnsi="Calibri" w:cs="Calibri"/>
+                <w:iCs/>
+                <w:color w:val="000000" w:themeColor="text1"/>
+                <w:lang w:val="es-ES"/>
+              </w:rPr>
+              <w:t xml:space="preserve"> Fahrenheit</w:t>
+            </w:r>
+          </w:p>
+          <w:p>
+            <w:pPr>
+              <w:pStyle w:val="Prrafodelista"/>
+              <w:ind w:left="0"/>
+            </w:pPr>
+            <w:r>
+              <w:t xml:space="preserve">       </w:t>
+            </w:r>
+          </w:p>
+        </w:tc>
+      </w:tr>
+    </w:tbl>
+    <w:p/>
+    <w:p>
+      <w:pPr>
+        <w:pStyle w:val="Prrafodelista"/>
+        <w:ind w:left="1440"/>
+      </w:pPr>
+      <w:r>
+        <w:drawing>
+          <wp:anchor distT="0" distB="0" distL="114300" distR="114300" simplePos="0" relativeHeight="251689984" behindDoc="0" locked="0" layoutInCell="1" allowOverlap="1" wp14:anchorId="23A99E29" wp14:editId="61EE13CC">
+            <wp:simplePos x="0" y="0"/>
+            <wp:positionH relativeFrom="margin">
+              <wp:posOffset>2289810</wp:posOffset>
+            </wp:positionH>
+            <wp:positionV relativeFrom="paragraph">
+              <wp:posOffset>3810</wp:posOffset>
+            </wp:positionV>
+            <wp:extent cx="2584450" cy="2249170"/>
+            <wp:effectExtent l="0" t="0" r="6350" b="0"/>
+            <wp:wrapSquare wrapText="bothSides"/>
+            <wp:docPr id="22" name="Imagen 22"/>
+            <wp:cNvGraphicFramePr>
+              <a:graphicFrameLocks xmlns:a="http://schemas.openxmlformats.org/drawingml/2006/main" noChangeAspect="1"/>
+            </wp:cNvGraphicFramePr>
+            <a:graphic xmlns:a="http://schemas.openxmlformats.org/drawingml/2006/main">
+              <a:graphicData uri="http://schemas.openxmlformats.org/drawingml/2006/picture">
+                <pic:pic xmlns:pic="http://schemas.openxmlformats.org/drawingml/2006/picture">
+                  <pic:nvPicPr>
+                    <pic:cNvPr id="1" name=""/>
+                    <pic:cNvPicPr/>
+                  </pic:nvPicPr>
+                  <pic:blipFill>
+                    <a:blip r:embed="rId33" cstate="print">
+                      <a:extLst>
+                        <a:ext uri="{28A0092B-C50C-407E-A947-70E740481C1C}">
+                          <a14:useLocalDpi xmlns:a14="http://schemas.microsoft.com/office/drawing/2010/main" val="0"/>
+                        </a:ext>
+                      </a:extLst>
+                    </a:blip>
+                    <a:stretch>
+                      <a:fillRect/>
+                    </a:stretch>
+                  </pic:blipFill>
+                  <pic:spPr>
+                    <a:xfrm>
+                      <a:off x="0" y="0"/>
+                      <a:ext cx="2584450" cy="2249170"/>
+                    </a:xfrm>
+                    <a:prstGeom prst="rect">
+                      <a:avLst/>
+                    </a:prstGeom>
+                  </pic:spPr>
+                </pic:pic>
+              </a:graphicData>
+            </a:graphic>
+            <wp14:sizeRelH relativeFrom="page">
+              <wp14:pctWidth>0</wp14:pctWidth>
+            </wp14:sizeRelH>
+            <wp14:sizeRelV relativeFrom="page">
+              <wp14:pctHeight>0</wp14:pctHeight>
+            </wp14:sizeRelV>
+          </wp:anchor>
+        </w:drawing>
+      </w:r>
+      <w:r>
+        <w:t xml:space="preserve">Captura </w:t>
+      </w:r>
+      <w:proofErr w:type="spellStart"/>
+      <w:r>
+        <w:t>Processing</w:t>
+      </w:r>
+      <w:proofErr w:type="spellEnd"/>
     </w:p>
     <w:p/>
     <w:p/>
@@ -7218,6 +9741,8 @@
       <w:r>
         <w:br w:type="page"/>
       </w:r>
+      <w:bookmarkStart w:id="22" w:name="_GoBack"/>
+      <w:bookmarkEnd w:id="22"/>
     </w:p>
     <w:p/>
     <w:p>
@@ -7237,9 +9762,6 @@
         <w:br w:type="page"/>
       </w:r>
     </w:p>
-    <w:p/>
-    <w:p/>
-    <w:p/>
     <w:p/>
     <w:sectPr>
       <w:pgSz w:w="11906" w:h="16838"/>
@@ -7509,7 +10031,7 @@
               <v:shape id="_x0000_i1026" type="#_x0000_t75" style="width:78.15pt;height:44.85pt" o:ole="">
                 <v:imagedata r:id="rId2" o:title=""/>
               </v:shape>
-              <o:OLEObject Type="Embed" ProgID="PBrush" ShapeID="_x0000_i1026" DrawAspect="Content" ObjectID="_1774627901" r:id="rId3"/>
+              <o:OLEObject Type="Embed" ProgID="PBrush" ShapeID="_x0000_i1026" DrawAspect="Content" ObjectID="_1774708692" r:id="rId3"/>
             </w:object>
           </w:r>
         </w:p>
@@ -7728,7 +10250,7 @@
               <v:shape id="_x0000_i1027" type="#_x0000_t75" style="width:78.15pt;height:44.85pt">
                 <v:imagedata r:id="rId2" o:title=""/>
               </v:shape>
-              <o:OLEObject Type="Embed" ProgID="PBrush" ShapeID="_x0000_i1027" DrawAspect="Content" ObjectID="_1774627902" r:id="rId3"/>
+              <o:OLEObject Type="Embed" ProgID="PBrush" ShapeID="_x0000_i1027" DrawAspect="Content" ObjectID="_1774708693" r:id="rId3"/>
             </w:object>
           </w:r>
         </w:p>
@@ -7954,6 +10476,95 @@
     </w:lvl>
   </w:abstractNum>
   <w:abstractNum w:abstractNumId="2" w15:restartNumberingAfterBreak="0">
+    <w:nsid w:val="07DE0869"/>
+    <w:multiLevelType w:val="hybridMultilevel"/>
+    <w:tmpl w:val="EA902450"/>
+    <w:lvl w:ilvl="0" w:tplc="2C0A000F">
+      <w:start w:val="1"/>
+      <w:numFmt w:val="decimal"/>
+      <w:lvlText w:val="%1."/>
+      <w:lvlJc w:val="left"/>
+      <w:pPr>
+        <w:ind w:left="720" w:hanging="360"/>
+      </w:pPr>
+      <w:rPr>
+        <w:rFonts w:hint="default"/>
+      </w:rPr>
+    </w:lvl>
+    <w:lvl w:ilvl="1" w:tplc="2C0A0019" w:tentative="1">
+      <w:start w:val="1"/>
+      <w:numFmt w:val="lowerLetter"/>
+      <w:lvlText w:val="%2."/>
+      <w:lvlJc w:val="left"/>
+      <w:pPr>
+        <w:ind w:left="1440" w:hanging="360"/>
+      </w:pPr>
+    </w:lvl>
+    <w:lvl w:ilvl="2" w:tplc="2C0A001B" w:tentative="1">
+      <w:start w:val="1"/>
+      <w:numFmt w:val="lowerRoman"/>
+      <w:lvlText w:val="%3."/>
+      <w:lvlJc w:val="right"/>
+      <w:pPr>
+        <w:ind w:left="2160" w:hanging="180"/>
+      </w:pPr>
+    </w:lvl>
+    <w:lvl w:ilvl="3" w:tplc="2C0A000F" w:tentative="1">
+      <w:start w:val="1"/>
+      <w:numFmt w:val="decimal"/>
+      <w:lvlText w:val="%4."/>
+      <w:lvlJc w:val="left"/>
+      <w:pPr>
+        <w:ind w:left="2880" w:hanging="360"/>
+      </w:pPr>
+    </w:lvl>
+    <w:lvl w:ilvl="4" w:tplc="2C0A0019" w:tentative="1">
+      <w:start w:val="1"/>
+      <w:numFmt w:val="lowerLetter"/>
+      <w:lvlText w:val="%5."/>
+      <w:lvlJc w:val="left"/>
+      <w:pPr>
+        <w:ind w:left="3600" w:hanging="360"/>
+      </w:pPr>
+    </w:lvl>
+    <w:lvl w:ilvl="5" w:tplc="2C0A001B" w:tentative="1">
+      <w:start w:val="1"/>
+      <w:numFmt w:val="lowerRoman"/>
+      <w:lvlText w:val="%6."/>
+      <w:lvlJc w:val="right"/>
+      <w:pPr>
+        <w:ind w:left="4320" w:hanging="180"/>
+      </w:pPr>
+    </w:lvl>
+    <w:lvl w:ilvl="6" w:tplc="2C0A000F" w:tentative="1">
+      <w:start w:val="1"/>
+      <w:numFmt w:val="decimal"/>
+      <w:lvlText w:val="%7."/>
+      <w:lvlJc w:val="left"/>
+      <w:pPr>
+        <w:ind w:left="5040" w:hanging="360"/>
+      </w:pPr>
+    </w:lvl>
+    <w:lvl w:ilvl="7" w:tplc="2C0A0019" w:tentative="1">
+      <w:start w:val="1"/>
+      <w:numFmt w:val="lowerLetter"/>
+      <w:lvlText w:val="%8."/>
+      <w:lvlJc w:val="left"/>
+      <w:pPr>
+        <w:ind w:left="5760" w:hanging="360"/>
+      </w:pPr>
+    </w:lvl>
+    <w:lvl w:ilvl="8" w:tplc="2C0A001B" w:tentative="1">
+      <w:start w:val="1"/>
+      <w:numFmt w:val="lowerRoman"/>
+      <w:lvlText w:val="%9."/>
+      <w:lvlJc w:val="right"/>
+      <w:pPr>
+        <w:ind w:left="6480" w:hanging="180"/>
+      </w:pPr>
+    </w:lvl>
+  </w:abstractNum>
+  <w:abstractNum w:abstractNumId="3" w15:restartNumberingAfterBreak="0">
     <w:nsid w:val="1D2556DD"/>
     <w:multiLevelType w:val="hybridMultilevel"/>
     <w:tmpl w:val="9F7E3D70"/>
@@ -8044,7 +10655,7 @@
       </w:pPr>
     </w:lvl>
   </w:abstractNum>
-  <w:abstractNum w:abstractNumId="3" w15:restartNumberingAfterBreak="0">
+  <w:abstractNum w:abstractNumId="4" w15:restartNumberingAfterBreak="0">
     <w:nsid w:val="35CE4B3D"/>
     <w:multiLevelType w:val="hybridMultilevel"/>
     <w:tmpl w:val="4EB84F0A"/>
@@ -8133,7 +10744,93 @@
       </w:pPr>
     </w:lvl>
   </w:abstractNum>
-  <w:abstractNum w:abstractNumId="4" w15:restartNumberingAfterBreak="0">
+  <w:abstractNum w:abstractNumId="5" w15:restartNumberingAfterBreak="0">
+    <w:nsid w:val="365C9F9A"/>
+    <w:multiLevelType w:val="multilevel"/>
+    <w:tmpl w:val="E0B2D0E8"/>
+    <w:lvl w:ilvl="0">
+      <w:start w:val="1"/>
+      <w:numFmt w:val="decimal"/>
+      <w:lvlText w:val="%1."/>
+      <w:lvlJc w:val="left"/>
+      <w:pPr>
+        <w:ind w:left="720" w:hanging="360"/>
+      </w:pPr>
+    </w:lvl>
+    <w:lvl w:ilvl="1">
+      <w:start w:val="1"/>
+      <w:numFmt w:val="decimal"/>
+      <w:lvlText w:val="%1.%2."/>
+      <w:lvlJc w:val="left"/>
+      <w:pPr>
+        <w:ind w:left="1440" w:hanging="360"/>
+      </w:pPr>
+    </w:lvl>
+    <w:lvl w:ilvl="2">
+      <w:start w:val="1"/>
+      <w:numFmt w:val="decimal"/>
+      <w:lvlText w:val="%1.%2.%3."/>
+      <w:lvlJc w:val="left"/>
+      <w:pPr>
+        <w:ind w:left="2160" w:hanging="180"/>
+      </w:pPr>
+    </w:lvl>
+    <w:lvl w:ilvl="3">
+      <w:start w:val="1"/>
+      <w:numFmt w:val="decimal"/>
+      <w:lvlText w:val="%1.%2.%3.%4."/>
+      <w:lvlJc w:val="left"/>
+      <w:pPr>
+        <w:ind w:left="2880" w:hanging="360"/>
+      </w:pPr>
+    </w:lvl>
+    <w:lvl w:ilvl="4">
+      <w:start w:val="1"/>
+      <w:numFmt w:val="decimal"/>
+      <w:lvlText w:val="%1.%2.%3.%4.%5."/>
+      <w:lvlJc w:val="left"/>
+      <w:pPr>
+        <w:ind w:left="3600" w:hanging="360"/>
+      </w:pPr>
+    </w:lvl>
+    <w:lvl w:ilvl="5">
+      <w:start w:val="1"/>
+      <w:numFmt w:val="decimal"/>
+      <w:lvlText w:val="%1.%2.%3.%4.%5.%6."/>
+      <w:lvlJc w:val="left"/>
+      <w:pPr>
+        <w:ind w:left="4320" w:hanging="180"/>
+      </w:pPr>
+    </w:lvl>
+    <w:lvl w:ilvl="6">
+      <w:start w:val="1"/>
+      <w:numFmt w:val="decimal"/>
+      <w:lvlText w:val="%1.%2.%3.%4.%5.%6.%7."/>
+      <w:lvlJc w:val="left"/>
+      <w:pPr>
+        <w:ind w:left="5040" w:hanging="360"/>
+      </w:pPr>
+    </w:lvl>
+    <w:lvl w:ilvl="7">
+      <w:start w:val="1"/>
+      <w:numFmt w:val="decimal"/>
+      <w:lvlText w:val="%1.%2.%3.%4.%5.%6.%7.%8."/>
+      <w:lvlJc w:val="left"/>
+      <w:pPr>
+        <w:ind w:left="5760" w:hanging="360"/>
+      </w:pPr>
+    </w:lvl>
+    <w:lvl w:ilvl="8">
+      <w:start w:val="1"/>
+      <w:numFmt w:val="decimal"/>
+      <w:lvlText w:val="%1.%2.%3.%4.%5.%6.%7.%8.%9."/>
+      <w:lvlJc w:val="left"/>
+      <w:pPr>
+        <w:ind w:left="6480" w:hanging="180"/>
+      </w:pPr>
+    </w:lvl>
+  </w:abstractNum>
+  <w:abstractNum w:abstractNumId="6" w15:restartNumberingAfterBreak="0">
     <w:nsid w:val="3CEE2C38"/>
     <w:multiLevelType w:val="hybridMultilevel"/>
     <w:tmpl w:val="19EE3444"/>
@@ -8219,10 +10916,10 @@
       </w:pPr>
     </w:lvl>
   </w:abstractNum>
-  <w:abstractNum w:abstractNumId="5" w15:restartNumberingAfterBreak="0">
+  <w:abstractNum w:abstractNumId="7" w15:restartNumberingAfterBreak="0">
     <w:nsid w:val="55A97FE6"/>
     <w:multiLevelType w:val="hybridMultilevel"/>
-    <w:tmpl w:val="EFB47C1C"/>
+    <w:tmpl w:val="313C48E8"/>
     <w:lvl w:ilvl="0" w:tplc="2C0A0001">
       <w:start w:val="1"/>
       <w:numFmt w:val="bullet"/>
@@ -8332,7 +11029,7 @@
       </w:rPr>
     </w:lvl>
   </w:abstractNum>
-  <w:abstractNum w:abstractNumId="6" w15:restartNumberingAfterBreak="0">
+  <w:abstractNum w:abstractNumId="8" w15:restartNumberingAfterBreak="0">
     <w:nsid w:val="7B1F3485"/>
     <w:multiLevelType w:val="hybridMultilevel"/>
     <w:tmpl w:val="2B3E69E8"/>
@@ -8419,25 +11116,31 @@
     </w:lvl>
   </w:abstractNum>
   <w:num w:numId="1">
-    <w:abstractNumId w:val="3"/>
+    <w:abstractNumId w:val="4"/>
   </w:num>
   <w:num w:numId="2">
-    <w:abstractNumId w:val="2"/>
+    <w:abstractNumId w:val="3"/>
   </w:num>
   <w:num w:numId="3">
     <w:abstractNumId w:val="1"/>
   </w:num>
   <w:num w:numId="4">
-    <w:abstractNumId w:val="6"/>
+    <w:abstractNumId w:val="8"/>
   </w:num>
   <w:num w:numId="5">
-    <w:abstractNumId w:val="5"/>
+    <w:abstractNumId w:val="7"/>
   </w:num>
   <w:num w:numId="6">
-    <w:abstractNumId w:val="4"/>
+    <w:abstractNumId w:val="6"/>
   </w:num>
   <w:num w:numId="7">
     <w:abstractNumId w:val="0"/>
+  </w:num>
+  <w:num w:numId="8">
+    <w:abstractNumId w:val="2"/>
+  </w:num>
+  <w:num w:numId="9">
+    <w:abstractNumId w:val="5"/>
   </w:num>
 </w:numbering>
 </file>
@@ -9722,7 +12425,7 @@
 </file>
 
 <file path=customXml/itemProps1.xml><?xml version="1.0" encoding="utf-8"?>
-<ds:datastoreItem xmlns:ds="http://schemas.openxmlformats.org/officeDocument/2006/customXml" ds:itemID="{6A8A50AF-27E3-48BE-B1E9-D2909DCBDD2B}">
+<ds:datastoreItem xmlns:ds="http://schemas.openxmlformats.org/officeDocument/2006/customXml" ds:itemID="{1746E0D7-63BE-44A5-ABEC-AD456D5884AC}">
   <ds:schemaRefs>
     <ds:schemaRef ds:uri="http://schemas.openxmlformats.org/officeDocument/2006/bibliography"/>
   </ds:schemaRefs>

</xml_diff>